<commit_message>
create the first nested component with JSX
</commit_message>
<xml_diff>
--- a/notes/notes.docx
+++ b/notes/notes.docx
@@ -786,37 +786,28 @@
           <w:highlight w:val="cyan"/>
           <w:lang w:val="en-US"/>
         </w:rPr>
-        <w:t xml:space="preserve">2. </w:t>
-      </w:r>
-      <w:r>
+        <w:t xml:space="preserve">2. React Basics &amp; </w:t>
+      </w:r>
+    </w:p>
+    <w:p>
+      <w:pPr>
+        <w:spacing w:after="0"/>
+        <w:ind w:firstLine="709"/>
+        <w:jc w:val="center"/>
         <w:rPr>
           <w:sz w:val="36"/>
           <w:szCs w:val="36"/>
           <w:highlight w:val="cyan"/>
           <w:lang w:val="en-US"/>
         </w:rPr>
-        <w:t xml:space="preserve">React Basics &amp; </w:t>
-      </w:r>
-    </w:p>
-    <w:p>
-      <w:pPr>
-        <w:spacing w:after="0"/>
-        <w:ind w:firstLine="709"/>
-        <w:jc w:val="center"/>
+      </w:pPr>
+      <w:r>
         <w:rPr>
           <w:sz w:val="36"/>
           <w:szCs w:val="36"/>
           <w:highlight w:val="cyan"/>
           <w:lang w:val="en-US"/>
         </w:rPr>
-      </w:pPr>
-      <w:r>
-        <w:rPr>
-          <w:sz w:val="36"/>
-          <w:szCs w:val="36"/>
-          <w:highlight w:val="cyan"/>
-          <w:lang w:val="en-US"/>
-        </w:rPr>
         <w:t>Working with components</w:t>
       </w:r>
     </w:p>
@@ -849,6 +840,18 @@
       <w:r>
         <w:t>. В конечном итоге все состоит из них.</w:t>
       </w:r>
+      <w:r>
+        <w:t xml:space="preserve"> </w:t>
+      </w:r>
+      <w:r>
+        <w:t xml:space="preserve">Любой компонент </w:t>
+      </w:r>
+      <w:r>
+        <w:t>в</w:t>
+      </w:r>
+      <w:r>
+        <w:t xml:space="preserve"> Реакте это простая ФУНКЦИЯ!</w:t>
+      </w:r>
     </w:p>
     <w:p>
       <w:pPr>
@@ -927,7 +930,6 @@
         <w:rPr>
           <w:i/>
           <w:iCs/>
-          <w:lang w:val="en-US"/>
         </w:rPr>
       </w:pPr>
       <w:r>
@@ -941,20 +943,33 @@
         <w:rPr>
           <w:i/>
           <w:iCs/>
-          <w:lang w:val="en-US"/>
-        </w:rPr>
-        <w:t>(SOLID)</w:t>
-      </w:r>
-    </w:p>
-    <w:p>
-      <w:pPr>
-        <w:spacing w:after="0"/>
-        <w:ind w:firstLine="709"/>
-        <w:jc w:val="both"/>
-        <w:rPr>
-          <w:i/>
-          <w:iCs/>
-          <w:lang w:val="en-US"/>
+        </w:rPr>
+        <w:t>(</w:t>
+      </w:r>
+      <w:r>
+        <w:rPr>
+          <w:i/>
+          <w:iCs/>
+          <w:lang w:val="en-US"/>
+        </w:rPr>
+        <w:t>SOLID</w:t>
+      </w:r>
+      <w:r>
+        <w:rPr>
+          <w:i/>
+          <w:iCs/>
+        </w:rPr>
+        <w:t>)</w:t>
+      </w:r>
+    </w:p>
+    <w:p>
+      <w:pPr>
+        <w:spacing w:after="0"/>
+        <w:ind w:firstLine="709"/>
+        <w:jc w:val="both"/>
+        <w:rPr>
+          <w:i/>
+          <w:iCs/>
         </w:rPr>
       </w:pPr>
     </w:p>

</xml_diff>

<commit_message>
lesson 40. Component composition (props.children)
</commit_message>
<xml_diff>
--- a/notes/notes.docx
+++ b/notes/notes.docx
@@ -770,13 +770,9 @@
           <w:sz w:val="36"/>
           <w:szCs w:val="36"/>
           <w:highlight w:val="cyan"/>
-          <w:lang w:val="en-US"/>
-        </w:rPr>
-      </w:pPr>
-      <w:r>
-        <w:rPr>
-          <w:lang w:val="en-US"/>
-        </w:rPr>
+        </w:rPr>
+      </w:pPr>
+      <w:r>
         <w:br/>
       </w:r>
       <w:r>
@@ -784,31 +780,97 @@
           <w:sz w:val="36"/>
           <w:szCs w:val="36"/>
           <w:highlight w:val="cyan"/>
-          <w:lang w:val="en-US"/>
-        </w:rPr>
-        <w:t xml:space="preserve">2. React Basics &amp; </w:t>
-      </w:r>
-    </w:p>
-    <w:p>
-      <w:pPr>
-        <w:spacing w:after="0"/>
-        <w:ind w:firstLine="709"/>
-        <w:jc w:val="center"/>
+        </w:rPr>
+        <w:t xml:space="preserve">2. </w:t>
+      </w:r>
+      <w:r>
         <w:rPr>
           <w:sz w:val="36"/>
           <w:szCs w:val="36"/>
           <w:highlight w:val="cyan"/>
           <w:lang w:val="en-US"/>
         </w:rPr>
-      </w:pPr>
+        <w:t>React</w:t>
+      </w:r>
       <w:r>
         <w:rPr>
           <w:sz w:val="36"/>
           <w:szCs w:val="36"/>
           <w:highlight w:val="cyan"/>
-          <w:lang w:val="en-US"/>
-        </w:rPr>
-        <w:t>Working with components</w:t>
+        </w:rPr>
+        <w:t xml:space="preserve"> </w:t>
+      </w:r>
+      <w:r>
+        <w:rPr>
+          <w:sz w:val="36"/>
+          <w:szCs w:val="36"/>
+          <w:highlight w:val="cyan"/>
+          <w:lang w:val="en-US"/>
+        </w:rPr>
+        <w:t>Basics</w:t>
+      </w:r>
+      <w:r>
+        <w:rPr>
+          <w:sz w:val="36"/>
+          <w:szCs w:val="36"/>
+          <w:highlight w:val="cyan"/>
+        </w:rPr>
+        <w:t xml:space="preserve"> &amp; </w:t>
+      </w:r>
+    </w:p>
+    <w:p>
+      <w:pPr>
+        <w:spacing w:after="0"/>
+        <w:ind w:firstLine="709"/>
+        <w:jc w:val="center"/>
+        <w:rPr>
+          <w:sz w:val="36"/>
+          <w:szCs w:val="36"/>
+          <w:highlight w:val="cyan"/>
+        </w:rPr>
+      </w:pPr>
+      <w:r>
+        <w:rPr>
+          <w:sz w:val="36"/>
+          <w:szCs w:val="36"/>
+          <w:highlight w:val="cyan"/>
+          <w:lang w:val="en-US"/>
+        </w:rPr>
+        <w:t>Working</w:t>
+      </w:r>
+      <w:r>
+        <w:rPr>
+          <w:sz w:val="36"/>
+          <w:szCs w:val="36"/>
+          <w:highlight w:val="cyan"/>
+        </w:rPr>
+        <w:t xml:space="preserve"> </w:t>
+      </w:r>
+      <w:r>
+        <w:rPr>
+          <w:sz w:val="36"/>
+          <w:szCs w:val="36"/>
+          <w:highlight w:val="cyan"/>
+          <w:lang w:val="en-US"/>
+        </w:rPr>
+        <w:t>with</w:t>
+      </w:r>
+      <w:r>
+        <w:rPr>
+          <w:sz w:val="36"/>
+          <w:szCs w:val="36"/>
+          <w:highlight w:val="cyan"/>
+        </w:rPr>
+        <w:t xml:space="preserve"> </w:t>
+      </w:r>
+      <w:r>
+        <w:rPr>
+          <w:sz w:val="36"/>
+          <w:szCs w:val="36"/>
+          <w:highlight w:val="cyan"/>
+          <w:lang w:val="en-US"/>
+        </w:rPr>
+        <w:t>components</w:t>
       </w:r>
     </w:p>
     <w:p>
@@ -816,9 +878,6 @@
         <w:spacing w:after="0"/>
         <w:ind w:firstLine="709"/>
         <w:jc w:val="both"/>
-        <w:rPr>
-          <w:lang w:val="en-US"/>
-        </w:rPr>
       </w:pPr>
     </w:p>
     <w:p>
@@ -1082,6 +1141,4113 @@
       <w:r>
         <w:t xml:space="preserve"> будет написано по большей части в императивном стиле.</w:t>
       </w:r>
+    </w:p>
+    <w:p>
+      <w:pPr>
+        <w:pStyle w:val="ListParagraph"/>
+        <w:numPr>
+          <w:ilvl w:val="0"/>
+          <w:numId w:val="1"/>
+        </w:numPr>
+        <w:spacing w:after="0"/>
+        <w:jc w:val="center"/>
+        <w:rPr>
+          <w:sz w:val="36"/>
+          <w:szCs w:val="36"/>
+          <w:lang w:val="en-US"/>
+        </w:rPr>
+      </w:pPr>
+      <w:r>
+        <w:rPr>
+          <w:sz w:val="36"/>
+          <w:szCs w:val="36"/>
+          <w:highlight w:val="cyan"/>
+          <w:lang w:val="en-US"/>
+        </w:rPr>
+        <w:t>The Concept of “Composition”</w:t>
+      </w:r>
+    </w:p>
+    <w:p>
+      <w:pPr>
+        <w:pStyle w:val="ListParagraph"/>
+        <w:spacing w:after="0"/>
+        <w:ind w:left="1069"/>
+        <w:jc w:val="center"/>
+        <w:rPr>
+          <w:sz w:val="36"/>
+          <w:szCs w:val="36"/>
+          <w:highlight w:val="cyan"/>
+          <w:lang w:val="en-US"/>
+        </w:rPr>
+      </w:pPr>
+      <w:r>
+        <w:rPr>
+          <w:sz w:val="36"/>
+          <w:szCs w:val="36"/>
+          <w:highlight w:val="cyan"/>
+          <w:lang w:val="en-US"/>
+        </w:rPr>
+        <w:t>{</w:t>
+      </w:r>
+      <w:proofErr w:type="spellStart"/>
+      <w:r>
+        <w:rPr>
+          <w:sz w:val="36"/>
+          <w:szCs w:val="36"/>
+          <w:highlight w:val="cyan"/>
+          <w:lang w:val="en-US"/>
+        </w:rPr>
+        <w:t>p</w:t>
+      </w:r>
+      <w:r>
+        <w:rPr>
+          <w:sz w:val="36"/>
+          <w:szCs w:val="36"/>
+          <w:highlight w:val="cyan"/>
+          <w:lang w:val="en-US"/>
+        </w:rPr>
+        <w:t>rops.children</w:t>
+      </w:r>
+      <w:proofErr w:type="spellEnd"/>
+      <w:r>
+        <w:rPr>
+          <w:sz w:val="36"/>
+          <w:szCs w:val="36"/>
+          <w:highlight w:val="cyan"/>
+          <w:lang w:val="en-US"/>
+        </w:rPr>
+        <w:t>}</w:t>
+      </w:r>
+    </w:p>
+    <w:p>
+      <w:pPr>
+        <w:spacing w:after="0"/>
+        <w:jc w:val="center"/>
+      </w:pPr>
+    </w:p>
+    <w:p>
+      <w:pPr>
+        <w:spacing w:after="0"/>
+        <w:rPr>
+          <w:b/>
+          <w:bCs/>
+        </w:rPr>
+      </w:pPr>
+      <w:r>
+        <w:rPr>
+          <w:b/>
+          <w:bCs/>
+        </w:rPr>
+        <w:t>Композиция</w:t>
+      </w:r>
+      <w:r>
+        <w:rPr>
+          <w:b/>
+          <w:bCs/>
+        </w:rPr>
+        <w:t xml:space="preserve"> – построение приложения по схеме на картинке. Т.е. каждый дочерний компонент явно указывается в родительском.</w:t>
+      </w:r>
+    </w:p>
+    <w:p>
+      <w:pPr>
+        <w:spacing w:after="0"/>
+        <w:rPr>
+          <w:noProof/>
+        </w:rPr>
+      </w:pPr>
+    </w:p>
+    <w:p>
+      <w:pPr>
+        <w:spacing w:after="0"/>
+        <w:rPr>
+          <w:b/>
+          <w:bCs/>
+        </w:rPr>
+      </w:pPr>
+      <w:r>
+        <w:rPr>
+          <w:noProof/>
+        </w:rPr>
+        <w:t xml:space="preserve">Что, если мы хотим создать компонент – обертку? Для этого применяется </w:t>
+      </w:r>
+      <w:r>
+        <w:rPr>
+          <w:b/>
+          <w:bCs/>
+          <w:noProof/>
+        </w:rPr>
+        <w:t>декомпозиция</w:t>
+      </w:r>
+      <w:r>
+        <w:rPr>
+          <w:b/>
+          <w:bCs/>
+        </w:rPr>
+        <w:t xml:space="preserve">. </w:t>
+      </w:r>
+      <w:r>
+        <w:t>Например:</w:t>
+      </w:r>
+    </w:p>
+    <w:p>
+      <w:pPr>
+        <w:spacing w:after="0"/>
+        <w:rPr>
+          <w:b/>
+          <w:bCs/>
+        </w:rPr>
+      </w:pPr>
+    </w:p>
+    <w:p>
+      <w:pPr>
+        <w:shd w:val="clear" w:color="auto" w:fill="272822"/>
+        <w:spacing w:after="0" w:line="285" w:lineRule="atLeast"/>
+        <w:rPr>
+          <w:rFonts w:ascii="Consolas" w:eastAsia="Times New Roman" w:hAnsi="Consolas" w:cs="Times New Roman"/>
+          <w:color w:val="F8F8F2"/>
+          <w:sz w:val="21"/>
+          <w:szCs w:val="21"/>
+          <w:lang w:val="en-US"/>
+        </w:rPr>
+      </w:pPr>
+      <w:r>
+        <w:rPr>
+          <w:rFonts w:ascii="Consolas" w:eastAsia="Times New Roman" w:hAnsi="Consolas" w:cs="Times New Roman"/>
+          <w:color w:val="F92672"/>
+          <w:sz w:val="21"/>
+          <w:szCs w:val="21"/>
+          <w:lang w:val="en-US"/>
+        </w:rPr>
+        <w:t>import</w:t>
+      </w:r>
+      <w:r>
+        <w:rPr>
+          <w:rFonts w:ascii="Consolas" w:eastAsia="Times New Roman" w:hAnsi="Consolas" w:cs="Times New Roman"/>
+          <w:color w:val="F8F8F2"/>
+          <w:sz w:val="21"/>
+          <w:szCs w:val="21"/>
+          <w:lang w:val="en-US"/>
+        </w:rPr>
+        <w:t xml:space="preserve"> </w:t>
+      </w:r>
+      <w:r>
+        <w:rPr>
+          <w:rFonts w:ascii="Consolas" w:eastAsia="Times New Roman" w:hAnsi="Consolas" w:cs="Times New Roman"/>
+          <w:color w:val="E6DB74"/>
+          <w:sz w:val="21"/>
+          <w:szCs w:val="21"/>
+          <w:lang w:val="en-US"/>
+        </w:rPr>
+        <w:t>'./Card.css'</w:t>
+      </w:r>
+    </w:p>
+    <w:p>
+      <w:pPr>
+        <w:shd w:val="clear" w:color="auto" w:fill="272822"/>
+        <w:spacing w:after="0" w:line="285" w:lineRule="atLeast"/>
+        <w:rPr>
+          <w:rFonts w:ascii="Consolas" w:eastAsia="Times New Roman" w:hAnsi="Consolas" w:cs="Times New Roman"/>
+          <w:color w:val="F8F8F2"/>
+          <w:sz w:val="21"/>
+          <w:szCs w:val="21"/>
+          <w:lang w:val="en-US"/>
+        </w:rPr>
+      </w:pPr>
+    </w:p>
+    <w:p>
+      <w:pPr>
+        <w:shd w:val="clear" w:color="auto" w:fill="272822"/>
+        <w:spacing w:after="0" w:line="285" w:lineRule="atLeast"/>
+        <w:rPr>
+          <w:rFonts w:ascii="Consolas" w:eastAsia="Times New Roman" w:hAnsi="Consolas" w:cs="Times New Roman"/>
+          <w:color w:val="F8F8F2"/>
+          <w:sz w:val="21"/>
+          <w:szCs w:val="21"/>
+          <w:lang w:val="en-US"/>
+        </w:rPr>
+      </w:pPr>
+      <w:r>
+        <w:rPr>
+          <w:rFonts w:ascii="Consolas" w:eastAsia="Times New Roman" w:hAnsi="Consolas" w:cs="Times New Roman"/>
+          <w:color w:val="88846F"/>
+          <w:sz w:val="21"/>
+          <w:szCs w:val="21"/>
+          <w:lang w:val="en-US"/>
+        </w:rPr>
+        <w:t>//now card is a CONTAINER component</w:t>
+      </w:r>
+    </w:p>
+    <w:p>
+      <w:pPr>
+        <w:shd w:val="clear" w:color="auto" w:fill="272822"/>
+        <w:spacing w:after="0" w:line="285" w:lineRule="atLeast"/>
+        <w:rPr>
+          <w:rFonts w:ascii="Consolas" w:eastAsia="Times New Roman" w:hAnsi="Consolas" w:cs="Times New Roman"/>
+          <w:color w:val="F8F8F2"/>
+          <w:sz w:val="21"/>
+          <w:szCs w:val="21"/>
+        </w:rPr>
+      </w:pPr>
+      <w:r>
+        <w:rPr>
+          <w:rFonts w:ascii="Consolas" w:eastAsia="Times New Roman" w:hAnsi="Consolas" w:cs="Times New Roman"/>
+          <w:i/>
+          <w:iCs/>
+          <w:color w:val="66D9EF"/>
+          <w:sz w:val="21"/>
+          <w:szCs w:val="21"/>
+          <w:lang w:val="en-US"/>
+        </w:rPr>
+        <w:t>function</w:t>
+      </w:r>
+      <w:r>
+        <w:rPr>
+          <w:rFonts w:ascii="Consolas" w:eastAsia="Times New Roman" w:hAnsi="Consolas" w:cs="Times New Roman"/>
+          <w:color w:val="F8F8F2"/>
+          <w:sz w:val="21"/>
+          <w:szCs w:val="21"/>
+        </w:rPr>
+        <w:t xml:space="preserve"> </w:t>
+      </w:r>
+      <w:r>
+        <w:rPr>
+          <w:rFonts w:ascii="Consolas" w:eastAsia="Times New Roman" w:hAnsi="Consolas" w:cs="Times New Roman"/>
+          <w:color w:val="A6E22E"/>
+          <w:sz w:val="21"/>
+          <w:szCs w:val="21"/>
+          <w:lang w:val="en-US"/>
+        </w:rPr>
+        <w:t>Card</w:t>
+      </w:r>
+      <w:r>
+        <w:rPr>
+          <w:rFonts w:ascii="Consolas" w:eastAsia="Times New Roman" w:hAnsi="Consolas" w:cs="Times New Roman"/>
+          <w:color w:val="F8F8F2"/>
+          <w:sz w:val="21"/>
+          <w:szCs w:val="21"/>
+        </w:rPr>
+        <w:t xml:space="preserve"> (</w:t>
+      </w:r>
+      <w:r>
+        <w:rPr>
+          <w:rFonts w:ascii="Consolas" w:eastAsia="Times New Roman" w:hAnsi="Consolas" w:cs="Times New Roman"/>
+          <w:i/>
+          <w:iCs/>
+          <w:color w:val="FD971F"/>
+          <w:sz w:val="21"/>
+          <w:szCs w:val="21"/>
+          <w:lang w:val="en-US"/>
+        </w:rPr>
+        <w:t>props</w:t>
+      </w:r>
+      <w:r>
+        <w:rPr>
+          <w:rFonts w:ascii="Consolas" w:eastAsia="Times New Roman" w:hAnsi="Consolas" w:cs="Times New Roman"/>
+          <w:color w:val="F8F8F2"/>
+          <w:sz w:val="21"/>
+          <w:szCs w:val="21"/>
+        </w:rPr>
+        <w:t>) {</w:t>
+      </w:r>
+    </w:p>
+    <w:p>
+      <w:pPr>
+        <w:shd w:val="clear" w:color="auto" w:fill="272822"/>
+        <w:spacing w:after="0" w:line="285" w:lineRule="atLeast"/>
+        <w:rPr>
+          <w:rFonts w:ascii="Consolas" w:eastAsia="Times New Roman" w:hAnsi="Consolas" w:cs="Times New Roman"/>
+          <w:color w:val="F8F8F2"/>
+          <w:sz w:val="21"/>
+          <w:szCs w:val="21"/>
+        </w:rPr>
+      </w:pPr>
+      <w:r>
+        <w:rPr>
+          <w:rFonts w:ascii="Consolas" w:eastAsia="Times New Roman" w:hAnsi="Consolas" w:cs="Times New Roman"/>
+          <w:color w:val="F8F8F2"/>
+          <w:sz w:val="21"/>
+          <w:szCs w:val="21"/>
+          <w:lang w:val="en-US"/>
+        </w:rPr>
+        <w:t> </w:t>
+      </w:r>
+      <w:r>
+        <w:rPr>
+          <w:rFonts w:ascii="Consolas" w:eastAsia="Times New Roman" w:hAnsi="Consolas" w:cs="Times New Roman"/>
+          <w:color w:val="F8F8F2"/>
+          <w:sz w:val="21"/>
+          <w:szCs w:val="21"/>
+        </w:rPr>
+        <w:t xml:space="preserve"> </w:t>
+      </w:r>
+      <w:r>
+        <w:rPr>
+          <w:rFonts w:ascii="Consolas" w:eastAsia="Times New Roman" w:hAnsi="Consolas" w:cs="Times New Roman"/>
+          <w:color w:val="88846F"/>
+          <w:sz w:val="21"/>
+          <w:szCs w:val="21"/>
+        </w:rPr>
+        <w:t>// так можно применять несколько стилей: стиль обертки и стиль родителя.</w:t>
+      </w:r>
+    </w:p>
+    <w:p>
+      <w:pPr>
+        <w:shd w:val="clear" w:color="auto" w:fill="272822"/>
+        <w:spacing w:after="0" w:line="285" w:lineRule="atLeast"/>
+        <w:rPr>
+          <w:rFonts w:ascii="Consolas" w:eastAsia="Times New Roman" w:hAnsi="Consolas" w:cs="Times New Roman"/>
+          <w:color w:val="F8F8F2"/>
+          <w:sz w:val="21"/>
+          <w:szCs w:val="21"/>
+          <w:lang w:val="en-US"/>
+        </w:rPr>
+      </w:pPr>
+      <w:r>
+        <w:rPr>
+          <w:rFonts w:ascii="Consolas" w:eastAsia="Times New Roman" w:hAnsi="Consolas" w:cs="Times New Roman"/>
+          <w:color w:val="F8F8F2"/>
+          <w:sz w:val="21"/>
+          <w:szCs w:val="21"/>
+          <w:lang w:val="en-US"/>
+        </w:rPr>
+        <w:t> </w:t>
+      </w:r>
+      <w:r>
+        <w:rPr>
+          <w:rFonts w:ascii="Consolas" w:eastAsia="Times New Roman" w:hAnsi="Consolas" w:cs="Times New Roman"/>
+          <w:color w:val="F8F8F2"/>
+          <w:sz w:val="21"/>
+          <w:szCs w:val="21"/>
+        </w:rPr>
+        <w:t xml:space="preserve"> </w:t>
+      </w:r>
+      <w:r>
+        <w:rPr>
+          <w:rFonts w:ascii="Consolas" w:eastAsia="Times New Roman" w:hAnsi="Consolas" w:cs="Times New Roman"/>
+          <w:color w:val="88846F"/>
+          <w:sz w:val="21"/>
+          <w:szCs w:val="21"/>
+          <w:lang w:val="en-US"/>
+        </w:rPr>
+        <w:t xml:space="preserve">// в </w:t>
+      </w:r>
+      <w:proofErr w:type="spellStart"/>
+      <w:r>
+        <w:rPr>
+          <w:rFonts w:ascii="Consolas" w:eastAsia="Times New Roman" w:hAnsi="Consolas" w:cs="Times New Roman"/>
+          <w:color w:val="88846F"/>
+          <w:sz w:val="21"/>
+          <w:szCs w:val="21"/>
+          <w:lang w:val="en-US"/>
+        </w:rPr>
+        <w:t>строке</w:t>
+      </w:r>
+      <w:proofErr w:type="spellEnd"/>
+      <w:r>
+        <w:rPr>
+          <w:rFonts w:ascii="Consolas" w:eastAsia="Times New Roman" w:hAnsi="Consolas" w:cs="Times New Roman"/>
+          <w:color w:val="88846F"/>
+          <w:sz w:val="21"/>
+          <w:szCs w:val="21"/>
+          <w:lang w:val="en-US"/>
+        </w:rPr>
+        <w:t xml:space="preserve"> ПРОБЕЛ!!!</w:t>
+      </w:r>
+    </w:p>
+    <w:p>
+      <w:pPr>
+        <w:shd w:val="clear" w:color="auto" w:fill="272822"/>
+        <w:spacing w:after="0" w:line="285" w:lineRule="atLeast"/>
+        <w:rPr>
+          <w:rFonts w:ascii="Consolas" w:eastAsia="Times New Roman" w:hAnsi="Consolas" w:cs="Times New Roman"/>
+          <w:color w:val="F8F8F2"/>
+          <w:sz w:val="21"/>
+          <w:szCs w:val="21"/>
+          <w:lang w:val="en-US"/>
+        </w:rPr>
+      </w:pPr>
+      <w:r>
+        <w:rPr>
+          <w:rFonts w:ascii="Consolas" w:eastAsia="Times New Roman" w:hAnsi="Consolas" w:cs="Times New Roman"/>
+          <w:color w:val="F8F8F2"/>
+          <w:sz w:val="21"/>
+          <w:szCs w:val="21"/>
+          <w:lang w:val="en-US"/>
+        </w:rPr>
+        <w:t xml:space="preserve">  </w:t>
+      </w:r>
+      <w:r>
+        <w:rPr>
+          <w:rFonts w:ascii="Consolas" w:eastAsia="Times New Roman" w:hAnsi="Consolas" w:cs="Times New Roman"/>
+          <w:i/>
+          <w:iCs/>
+          <w:color w:val="66D9EF"/>
+          <w:sz w:val="21"/>
+          <w:szCs w:val="21"/>
+          <w:lang w:val="en-US"/>
+        </w:rPr>
+        <w:t>const</w:t>
+      </w:r>
+      <w:r>
+        <w:rPr>
+          <w:rFonts w:ascii="Consolas" w:eastAsia="Times New Roman" w:hAnsi="Consolas" w:cs="Times New Roman"/>
+          <w:color w:val="F8F8F2"/>
+          <w:sz w:val="21"/>
+          <w:szCs w:val="21"/>
+          <w:lang w:val="en-US"/>
+        </w:rPr>
+        <w:t xml:space="preserve"> classes </w:t>
+      </w:r>
+      <w:r>
+        <w:rPr>
+          <w:rFonts w:ascii="Consolas" w:eastAsia="Times New Roman" w:hAnsi="Consolas" w:cs="Times New Roman"/>
+          <w:color w:val="F92672"/>
+          <w:sz w:val="21"/>
+          <w:szCs w:val="21"/>
+          <w:lang w:val="en-US"/>
+        </w:rPr>
+        <w:t>=</w:t>
+      </w:r>
+      <w:r>
+        <w:rPr>
+          <w:rFonts w:ascii="Consolas" w:eastAsia="Times New Roman" w:hAnsi="Consolas" w:cs="Times New Roman"/>
+          <w:color w:val="F8F8F2"/>
+          <w:sz w:val="21"/>
+          <w:szCs w:val="21"/>
+          <w:lang w:val="en-US"/>
+        </w:rPr>
+        <w:t xml:space="preserve"> </w:t>
+      </w:r>
+      <w:r>
+        <w:rPr>
+          <w:rFonts w:ascii="Consolas" w:eastAsia="Times New Roman" w:hAnsi="Consolas" w:cs="Times New Roman"/>
+          <w:color w:val="E6DB74"/>
+          <w:sz w:val="21"/>
+          <w:szCs w:val="21"/>
+          <w:lang w:val="en-US"/>
+        </w:rPr>
+        <w:t>'card '</w:t>
+      </w:r>
+      <w:r>
+        <w:rPr>
+          <w:rFonts w:ascii="Consolas" w:eastAsia="Times New Roman" w:hAnsi="Consolas" w:cs="Times New Roman"/>
+          <w:color w:val="F8F8F2"/>
+          <w:sz w:val="21"/>
+          <w:szCs w:val="21"/>
+          <w:lang w:val="en-US"/>
+        </w:rPr>
+        <w:t xml:space="preserve"> </w:t>
+      </w:r>
+      <w:r>
+        <w:rPr>
+          <w:rFonts w:ascii="Consolas" w:eastAsia="Times New Roman" w:hAnsi="Consolas" w:cs="Times New Roman"/>
+          <w:color w:val="F92672"/>
+          <w:sz w:val="21"/>
+          <w:szCs w:val="21"/>
+          <w:lang w:val="en-US"/>
+        </w:rPr>
+        <w:t>+</w:t>
+      </w:r>
+      <w:r>
+        <w:rPr>
+          <w:rFonts w:ascii="Consolas" w:eastAsia="Times New Roman" w:hAnsi="Consolas" w:cs="Times New Roman"/>
+          <w:color w:val="F8F8F2"/>
+          <w:sz w:val="21"/>
+          <w:szCs w:val="21"/>
+          <w:lang w:val="en-US"/>
+        </w:rPr>
+        <w:t xml:space="preserve"> </w:t>
+      </w:r>
+      <w:proofErr w:type="spellStart"/>
+      <w:r>
+        <w:rPr>
+          <w:rFonts w:ascii="Consolas" w:eastAsia="Times New Roman" w:hAnsi="Consolas" w:cs="Times New Roman"/>
+          <w:i/>
+          <w:iCs/>
+          <w:color w:val="FD971F"/>
+          <w:sz w:val="21"/>
+          <w:szCs w:val="21"/>
+          <w:lang w:val="en-US"/>
+        </w:rPr>
+        <w:t>props</w:t>
+      </w:r>
+      <w:r>
+        <w:rPr>
+          <w:rFonts w:ascii="Consolas" w:eastAsia="Times New Roman" w:hAnsi="Consolas" w:cs="Times New Roman"/>
+          <w:color w:val="F8F8F2"/>
+          <w:sz w:val="21"/>
+          <w:szCs w:val="21"/>
+          <w:lang w:val="en-US"/>
+        </w:rPr>
+        <w:t>.className</w:t>
+      </w:r>
+      <w:proofErr w:type="spellEnd"/>
+    </w:p>
+    <w:p>
+      <w:pPr>
+        <w:shd w:val="clear" w:color="auto" w:fill="272822"/>
+        <w:spacing w:after="0" w:line="285" w:lineRule="atLeast"/>
+        <w:rPr>
+          <w:rFonts w:ascii="Consolas" w:eastAsia="Times New Roman" w:hAnsi="Consolas" w:cs="Times New Roman"/>
+          <w:color w:val="F8F8F2"/>
+          <w:sz w:val="21"/>
+          <w:szCs w:val="21"/>
+          <w:lang w:val="en-US"/>
+        </w:rPr>
+      </w:pPr>
+      <w:r>
+        <w:rPr>
+          <w:rFonts w:ascii="Consolas" w:eastAsia="Times New Roman" w:hAnsi="Consolas" w:cs="Times New Roman"/>
+          <w:color w:val="F8F8F2"/>
+          <w:sz w:val="21"/>
+          <w:szCs w:val="21"/>
+          <w:lang w:val="en-US"/>
+        </w:rPr>
+        <w:t xml:space="preserve">  </w:t>
+      </w:r>
+      <w:r>
+        <w:rPr>
+          <w:rFonts w:ascii="Consolas" w:eastAsia="Times New Roman" w:hAnsi="Consolas" w:cs="Times New Roman"/>
+          <w:color w:val="F92672"/>
+          <w:sz w:val="21"/>
+          <w:szCs w:val="21"/>
+          <w:lang w:val="en-US"/>
+        </w:rPr>
+        <w:t>return</w:t>
+      </w:r>
+      <w:r>
+        <w:rPr>
+          <w:rFonts w:ascii="Consolas" w:eastAsia="Times New Roman" w:hAnsi="Consolas" w:cs="Times New Roman"/>
+          <w:color w:val="F8F8F2"/>
+          <w:sz w:val="21"/>
+          <w:szCs w:val="21"/>
+          <w:lang w:val="en-US"/>
+        </w:rPr>
+        <w:t xml:space="preserve"> &lt;</w:t>
+      </w:r>
+      <w:r>
+        <w:rPr>
+          <w:rFonts w:ascii="Consolas" w:eastAsia="Times New Roman" w:hAnsi="Consolas" w:cs="Times New Roman"/>
+          <w:color w:val="F92672"/>
+          <w:sz w:val="21"/>
+          <w:szCs w:val="21"/>
+          <w:lang w:val="en-US"/>
+        </w:rPr>
+        <w:t>div</w:t>
+      </w:r>
+      <w:r>
+        <w:rPr>
+          <w:rFonts w:ascii="Consolas" w:eastAsia="Times New Roman" w:hAnsi="Consolas" w:cs="Times New Roman"/>
+          <w:color w:val="F8F8F2"/>
+          <w:sz w:val="21"/>
+          <w:szCs w:val="21"/>
+          <w:lang w:val="en-US"/>
+        </w:rPr>
+        <w:t xml:space="preserve"> </w:t>
+      </w:r>
+      <w:proofErr w:type="spellStart"/>
+      <w:r>
+        <w:rPr>
+          <w:rFonts w:ascii="Consolas" w:eastAsia="Times New Roman" w:hAnsi="Consolas" w:cs="Times New Roman"/>
+          <w:color w:val="A6E22E"/>
+          <w:sz w:val="21"/>
+          <w:szCs w:val="21"/>
+          <w:lang w:val="en-US"/>
+        </w:rPr>
+        <w:t>className</w:t>
+      </w:r>
+      <w:proofErr w:type="spellEnd"/>
+      <w:r>
+        <w:rPr>
+          <w:rFonts w:ascii="Consolas" w:eastAsia="Times New Roman" w:hAnsi="Consolas" w:cs="Times New Roman"/>
+          <w:color w:val="F92672"/>
+          <w:sz w:val="21"/>
+          <w:szCs w:val="21"/>
+          <w:lang w:val="en-US"/>
+        </w:rPr>
+        <w:t>={</w:t>
+      </w:r>
+      <w:r>
+        <w:rPr>
+          <w:rFonts w:ascii="Consolas" w:eastAsia="Times New Roman" w:hAnsi="Consolas" w:cs="Times New Roman"/>
+          <w:color w:val="F8F8F2"/>
+          <w:sz w:val="21"/>
+          <w:szCs w:val="21"/>
+          <w:lang w:val="en-US"/>
+        </w:rPr>
+        <w:t>classes</w:t>
+      </w:r>
+      <w:r>
+        <w:rPr>
+          <w:rFonts w:ascii="Consolas" w:eastAsia="Times New Roman" w:hAnsi="Consolas" w:cs="Times New Roman"/>
+          <w:color w:val="F92672"/>
+          <w:sz w:val="21"/>
+          <w:szCs w:val="21"/>
+          <w:lang w:val="en-US"/>
+        </w:rPr>
+        <w:t>}</w:t>
+      </w:r>
+      <w:r>
+        <w:rPr>
+          <w:rFonts w:ascii="Consolas" w:eastAsia="Times New Roman" w:hAnsi="Consolas" w:cs="Times New Roman"/>
+          <w:color w:val="F8F8F2"/>
+          <w:sz w:val="21"/>
+          <w:szCs w:val="21"/>
+          <w:lang w:val="en-US"/>
+        </w:rPr>
+        <w:t>&gt;</w:t>
+      </w:r>
+      <w:r>
+        <w:rPr>
+          <w:rFonts w:ascii="Consolas" w:eastAsia="Times New Roman" w:hAnsi="Consolas" w:cs="Times New Roman"/>
+          <w:color w:val="F92672"/>
+          <w:sz w:val="21"/>
+          <w:szCs w:val="21"/>
+          <w:lang w:val="en-US"/>
+        </w:rPr>
+        <w:t>{</w:t>
+      </w:r>
+      <w:proofErr w:type="spellStart"/>
+      <w:r>
+        <w:rPr>
+          <w:rFonts w:ascii="Consolas" w:eastAsia="Times New Roman" w:hAnsi="Consolas" w:cs="Times New Roman"/>
+          <w:i/>
+          <w:iCs/>
+          <w:color w:val="FD971F"/>
+          <w:sz w:val="21"/>
+          <w:szCs w:val="21"/>
+          <w:lang w:val="en-US"/>
+        </w:rPr>
+        <w:t>props</w:t>
+      </w:r>
+      <w:r>
+        <w:rPr>
+          <w:rFonts w:ascii="Consolas" w:eastAsia="Times New Roman" w:hAnsi="Consolas" w:cs="Times New Roman"/>
+          <w:color w:val="F8F8F2"/>
+          <w:sz w:val="21"/>
+          <w:szCs w:val="21"/>
+          <w:lang w:val="en-US"/>
+        </w:rPr>
+        <w:t>.children</w:t>
+      </w:r>
+      <w:proofErr w:type="spellEnd"/>
+      <w:r>
+        <w:rPr>
+          <w:rFonts w:ascii="Consolas" w:eastAsia="Times New Roman" w:hAnsi="Consolas" w:cs="Times New Roman"/>
+          <w:color w:val="F92672"/>
+          <w:sz w:val="21"/>
+          <w:szCs w:val="21"/>
+          <w:lang w:val="en-US"/>
+        </w:rPr>
+        <w:t>}</w:t>
+      </w:r>
+      <w:r>
+        <w:rPr>
+          <w:rFonts w:ascii="Consolas" w:eastAsia="Times New Roman" w:hAnsi="Consolas" w:cs="Times New Roman"/>
+          <w:color w:val="F8F8F2"/>
+          <w:sz w:val="21"/>
+          <w:szCs w:val="21"/>
+          <w:lang w:val="en-US"/>
+        </w:rPr>
+        <w:t>&lt;/</w:t>
+      </w:r>
+      <w:r>
+        <w:rPr>
+          <w:rFonts w:ascii="Consolas" w:eastAsia="Times New Roman" w:hAnsi="Consolas" w:cs="Times New Roman"/>
+          <w:color w:val="F92672"/>
+          <w:sz w:val="21"/>
+          <w:szCs w:val="21"/>
+          <w:lang w:val="en-US"/>
+        </w:rPr>
+        <w:t>div</w:t>
+      </w:r>
+      <w:r>
+        <w:rPr>
+          <w:rFonts w:ascii="Consolas" w:eastAsia="Times New Roman" w:hAnsi="Consolas" w:cs="Times New Roman"/>
+          <w:color w:val="F8F8F2"/>
+          <w:sz w:val="21"/>
+          <w:szCs w:val="21"/>
+          <w:lang w:val="en-US"/>
+        </w:rPr>
+        <w:t>&gt;</w:t>
+      </w:r>
+    </w:p>
+    <w:p>
+      <w:pPr>
+        <w:shd w:val="clear" w:color="auto" w:fill="272822"/>
+        <w:spacing w:after="0" w:line="285" w:lineRule="atLeast"/>
+        <w:rPr>
+          <w:rFonts w:ascii="Consolas" w:eastAsia="Times New Roman" w:hAnsi="Consolas" w:cs="Times New Roman"/>
+          <w:color w:val="F8F8F2"/>
+          <w:sz w:val="21"/>
+          <w:szCs w:val="21"/>
+          <w:lang w:val="en-US"/>
+        </w:rPr>
+      </w:pPr>
+      <w:r>
+        <w:rPr>
+          <w:rFonts w:ascii="Consolas" w:eastAsia="Times New Roman" w:hAnsi="Consolas" w:cs="Times New Roman"/>
+          <w:color w:val="F8F8F2"/>
+          <w:sz w:val="21"/>
+          <w:szCs w:val="21"/>
+          <w:lang w:val="en-US"/>
+        </w:rPr>
+        <w:t>}</w:t>
+      </w:r>
+    </w:p>
+    <w:p>
+      <w:pPr>
+        <w:shd w:val="clear" w:color="auto" w:fill="272822"/>
+        <w:spacing w:after="0" w:line="285" w:lineRule="atLeast"/>
+        <w:rPr>
+          <w:rFonts w:ascii="Consolas" w:eastAsia="Times New Roman" w:hAnsi="Consolas" w:cs="Times New Roman"/>
+          <w:color w:val="F8F8F2"/>
+          <w:sz w:val="21"/>
+          <w:szCs w:val="21"/>
+          <w:lang w:val="en-US"/>
+        </w:rPr>
+      </w:pPr>
+    </w:p>
+    <w:p>
+      <w:pPr>
+        <w:shd w:val="clear" w:color="auto" w:fill="272822"/>
+        <w:spacing w:after="0" w:line="285" w:lineRule="atLeast"/>
+        <w:rPr>
+          <w:rFonts w:ascii="Consolas" w:eastAsia="Times New Roman" w:hAnsi="Consolas" w:cs="Times New Roman"/>
+          <w:color w:val="F8F8F2"/>
+          <w:sz w:val="21"/>
+          <w:szCs w:val="21"/>
+          <w:lang w:val="en-US"/>
+        </w:rPr>
+      </w:pPr>
+      <w:r>
+        <w:rPr>
+          <w:rFonts w:ascii="Consolas" w:eastAsia="Times New Roman" w:hAnsi="Consolas" w:cs="Times New Roman"/>
+          <w:color w:val="F92672"/>
+          <w:sz w:val="21"/>
+          <w:szCs w:val="21"/>
+          <w:lang w:val="en-US"/>
+        </w:rPr>
+        <w:t>export</w:t>
+      </w:r>
+      <w:r>
+        <w:rPr>
+          <w:rFonts w:ascii="Consolas" w:eastAsia="Times New Roman" w:hAnsi="Consolas" w:cs="Times New Roman"/>
+          <w:color w:val="F8F8F2"/>
+          <w:sz w:val="21"/>
+          <w:szCs w:val="21"/>
+          <w:lang w:val="en-US"/>
+        </w:rPr>
+        <w:t xml:space="preserve"> </w:t>
+      </w:r>
+      <w:r>
+        <w:rPr>
+          <w:rFonts w:ascii="Consolas" w:eastAsia="Times New Roman" w:hAnsi="Consolas" w:cs="Times New Roman"/>
+          <w:color w:val="F92672"/>
+          <w:sz w:val="21"/>
+          <w:szCs w:val="21"/>
+          <w:lang w:val="en-US"/>
+        </w:rPr>
+        <w:t>default</w:t>
+      </w:r>
+      <w:r>
+        <w:rPr>
+          <w:rFonts w:ascii="Consolas" w:eastAsia="Times New Roman" w:hAnsi="Consolas" w:cs="Times New Roman"/>
+          <w:color w:val="F8F8F2"/>
+          <w:sz w:val="21"/>
+          <w:szCs w:val="21"/>
+          <w:lang w:val="en-US"/>
+        </w:rPr>
+        <w:t xml:space="preserve"> </w:t>
+      </w:r>
+      <w:r>
+        <w:rPr>
+          <w:rFonts w:ascii="Consolas" w:eastAsia="Times New Roman" w:hAnsi="Consolas" w:cs="Times New Roman"/>
+          <w:color w:val="A6E22E"/>
+          <w:sz w:val="21"/>
+          <w:szCs w:val="21"/>
+          <w:lang w:val="en-US"/>
+        </w:rPr>
+        <w:t>Card</w:t>
+      </w:r>
+    </w:p>
+    <w:p>
+      <w:pPr>
+        <w:spacing w:after="0"/>
+        <w:rPr>
+          <w:b/>
+          <w:bCs/>
+        </w:rPr>
+      </w:pPr>
+    </w:p>
+    <w:p>
+      <w:pPr>
+        <w:spacing w:after="0"/>
+        <w:rPr>
+          <w:b/>
+          <w:bCs/>
+        </w:rPr>
+      </w:pPr>
+      <w:r>
+        <w:rPr>
+          <w:b/>
+          <w:bCs/>
+        </w:rPr>
+        <w:t>И обернем в него 2 компонента:</w:t>
+      </w:r>
+    </w:p>
+    <w:p>
+      <w:pPr>
+        <w:spacing w:after="0"/>
+        <w:rPr>
+          <w:b/>
+          <w:bCs/>
+        </w:rPr>
+      </w:pPr>
+    </w:p>
+    <w:p>
+      <w:pPr>
+        <w:shd w:val="clear" w:color="auto" w:fill="272822"/>
+        <w:spacing w:after="0" w:line="285" w:lineRule="atLeast"/>
+        <w:rPr>
+          <w:rFonts w:ascii="Consolas" w:eastAsia="Times New Roman" w:hAnsi="Consolas" w:cs="Times New Roman"/>
+          <w:color w:val="F8F8F2"/>
+          <w:sz w:val="21"/>
+          <w:szCs w:val="21"/>
+          <w:lang w:val="en-US"/>
+        </w:rPr>
+      </w:pPr>
+      <w:r>
+        <w:rPr>
+          <w:rFonts w:ascii="Consolas" w:eastAsia="Times New Roman" w:hAnsi="Consolas" w:cs="Times New Roman"/>
+          <w:color w:val="F92672"/>
+          <w:sz w:val="21"/>
+          <w:szCs w:val="21"/>
+          <w:lang w:val="en-US"/>
+        </w:rPr>
+        <w:t>import</w:t>
+      </w:r>
+      <w:r>
+        <w:rPr>
+          <w:rFonts w:ascii="Consolas" w:eastAsia="Times New Roman" w:hAnsi="Consolas" w:cs="Times New Roman"/>
+          <w:color w:val="F8F8F2"/>
+          <w:sz w:val="21"/>
+          <w:szCs w:val="21"/>
+          <w:lang w:val="en-US"/>
+        </w:rPr>
+        <w:t xml:space="preserve"> </w:t>
+      </w:r>
+      <w:proofErr w:type="spellStart"/>
+      <w:r>
+        <w:rPr>
+          <w:rFonts w:ascii="Consolas" w:eastAsia="Times New Roman" w:hAnsi="Consolas" w:cs="Times New Roman"/>
+          <w:color w:val="F8F8F2"/>
+          <w:sz w:val="21"/>
+          <w:szCs w:val="21"/>
+          <w:lang w:val="en-US"/>
+        </w:rPr>
+        <w:t>ExpenseItem</w:t>
+      </w:r>
+      <w:proofErr w:type="spellEnd"/>
+      <w:r>
+        <w:rPr>
+          <w:rFonts w:ascii="Consolas" w:eastAsia="Times New Roman" w:hAnsi="Consolas" w:cs="Times New Roman"/>
+          <w:color w:val="F8F8F2"/>
+          <w:sz w:val="21"/>
+          <w:szCs w:val="21"/>
+          <w:lang w:val="en-US"/>
+        </w:rPr>
+        <w:t xml:space="preserve"> </w:t>
+      </w:r>
+      <w:r>
+        <w:rPr>
+          <w:rFonts w:ascii="Consolas" w:eastAsia="Times New Roman" w:hAnsi="Consolas" w:cs="Times New Roman"/>
+          <w:color w:val="F92672"/>
+          <w:sz w:val="21"/>
+          <w:szCs w:val="21"/>
+          <w:lang w:val="en-US"/>
+        </w:rPr>
+        <w:t>from</w:t>
+      </w:r>
+      <w:r>
+        <w:rPr>
+          <w:rFonts w:ascii="Consolas" w:eastAsia="Times New Roman" w:hAnsi="Consolas" w:cs="Times New Roman"/>
+          <w:color w:val="F8F8F2"/>
+          <w:sz w:val="21"/>
+          <w:szCs w:val="21"/>
+          <w:lang w:val="en-US"/>
+        </w:rPr>
+        <w:t xml:space="preserve"> </w:t>
+      </w:r>
+      <w:r>
+        <w:rPr>
+          <w:rFonts w:ascii="Consolas" w:eastAsia="Times New Roman" w:hAnsi="Consolas" w:cs="Times New Roman"/>
+          <w:color w:val="E6DB74"/>
+          <w:sz w:val="21"/>
+          <w:szCs w:val="21"/>
+          <w:lang w:val="en-US"/>
+        </w:rPr>
+        <w:t>'./</w:t>
+      </w:r>
+      <w:proofErr w:type="spellStart"/>
+      <w:r>
+        <w:rPr>
+          <w:rFonts w:ascii="Consolas" w:eastAsia="Times New Roman" w:hAnsi="Consolas" w:cs="Times New Roman"/>
+          <w:color w:val="E6DB74"/>
+          <w:sz w:val="21"/>
+          <w:szCs w:val="21"/>
+          <w:lang w:val="en-US"/>
+        </w:rPr>
+        <w:t>ExpenseItem</w:t>
+      </w:r>
+      <w:proofErr w:type="spellEnd"/>
+      <w:r>
+        <w:rPr>
+          <w:rFonts w:ascii="Consolas" w:eastAsia="Times New Roman" w:hAnsi="Consolas" w:cs="Times New Roman"/>
+          <w:color w:val="E6DB74"/>
+          <w:sz w:val="21"/>
+          <w:szCs w:val="21"/>
+          <w:lang w:val="en-US"/>
+        </w:rPr>
+        <w:t>'</w:t>
+      </w:r>
+    </w:p>
+    <w:p>
+      <w:pPr>
+        <w:shd w:val="clear" w:color="auto" w:fill="272822"/>
+        <w:spacing w:after="0" w:line="285" w:lineRule="atLeast"/>
+        <w:rPr>
+          <w:rFonts w:ascii="Consolas" w:eastAsia="Times New Roman" w:hAnsi="Consolas" w:cs="Times New Roman"/>
+          <w:color w:val="F8F8F2"/>
+          <w:sz w:val="21"/>
+          <w:szCs w:val="21"/>
+          <w:lang w:val="en-US"/>
+        </w:rPr>
+      </w:pPr>
+      <w:r>
+        <w:rPr>
+          <w:rFonts w:ascii="Consolas" w:eastAsia="Times New Roman" w:hAnsi="Consolas" w:cs="Times New Roman"/>
+          <w:color w:val="F92672"/>
+          <w:sz w:val="21"/>
+          <w:szCs w:val="21"/>
+          <w:lang w:val="en-US"/>
+        </w:rPr>
+        <w:t>import</w:t>
+      </w:r>
+      <w:r>
+        <w:rPr>
+          <w:rFonts w:ascii="Consolas" w:eastAsia="Times New Roman" w:hAnsi="Consolas" w:cs="Times New Roman"/>
+          <w:color w:val="F8F8F2"/>
+          <w:sz w:val="21"/>
+          <w:szCs w:val="21"/>
+          <w:lang w:val="en-US"/>
+        </w:rPr>
+        <w:t xml:space="preserve"> Card </w:t>
+      </w:r>
+      <w:r>
+        <w:rPr>
+          <w:rFonts w:ascii="Consolas" w:eastAsia="Times New Roman" w:hAnsi="Consolas" w:cs="Times New Roman"/>
+          <w:color w:val="F92672"/>
+          <w:sz w:val="21"/>
+          <w:szCs w:val="21"/>
+          <w:lang w:val="en-US"/>
+        </w:rPr>
+        <w:t>from</w:t>
+      </w:r>
+      <w:r>
+        <w:rPr>
+          <w:rFonts w:ascii="Consolas" w:eastAsia="Times New Roman" w:hAnsi="Consolas" w:cs="Times New Roman"/>
+          <w:color w:val="F8F8F2"/>
+          <w:sz w:val="21"/>
+          <w:szCs w:val="21"/>
+          <w:lang w:val="en-US"/>
+        </w:rPr>
+        <w:t xml:space="preserve"> </w:t>
+      </w:r>
+      <w:r>
+        <w:rPr>
+          <w:rFonts w:ascii="Consolas" w:eastAsia="Times New Roman" w:hAnsi="Consolas" w:cs="Times New Roman"/>
+          <w:color w:val="E6DB74"/>
+          <w:sz w:val="21"/>
+          <w:szCs w:val="21"/>
+          <w:lang w:val="en-US"/>
+        </w:rPr>
+        <w:t>'./Card'</w:t>
+      </w:r>
+    </w:p>
+    <w:p>
+      <w:pPr>
+        <w:shd w:val="clear" w:color="auto" w:fill="272822"/>
+        <w:spacing w:after="0" w:line="285" w:lineRule="atLeast"/>
+        <w:rPr>
+          <w:rFonts w:ascii="Consolas" w:eastAsia="Times New Roman" w:hAnsi="Consolas" w:cs="Times New Roman"/>
+          <w:color w:val="F8F8F2"/>
+          <w:sz w:val="21"/>
+          <w:szCs w:val="21"/>
+          <w:lang w:val="en-US"/>
+        </w:rPr>
+      </w:pPr>
+      <w:r>
+        <w:rPr>
+          <w:rFonts w:ascii="Consolas" w:eastAsia="Times New Roman" w:hAnsi="Consolas" w:cs="Times New Roman"/>
+          <w:color w:val="F92672"/>
+          <w:sz w:val="21"/>
+          <w:szCs w:val="21"/>
+          <w:lang w:val="en-US"/>
+        </w:rPr>
+        <w:t>import</w:t>
+      </w:r>
+      <w:r>
+        <w:rPr>
+          <w:rFonts w:ascii="Consolas" w:eastAsia="Times New Roman" w:hAnsi="Consolas" w:cs="Times New Roman"/>
+          <w:color w:val="F8F8F2"/>
+          <w:sz w:val="21"/>
+          <w:szCs w:val="21"/>
+          <w:lang w:val="en-US"/>
+        </w:rPr>
+        <w:t xml:space="preserve"> </w:t>
+      </w:r>
+      <w:r>
+        <w:rPr>
+          <w:rFonts w:ascii="Consolas" w:eastAsia="Times New Roman" w:hAnsi="Consolas" w:cs="Times New Roman"/>
+          <w:color w:val="E6DB74"/>
+          <w:sz w:val="21"/>
+          <w:szCs w:val="21"/>
+          <w:lang w:val="en-US"/>
+        </w:rPr>
+        <w:t>'./Expenses.css'</w:t>
+      </w:r>
+    </w:p>
+    <w:p>
+      <w:pPr>
+        <w:shd w:val="clear" w:color="auto" w:fill="272822"/>
+        <w:spacing w:after="0" w:line="285" w:lineRule="atLeast"/>
+        <w:rPr>
+          <w:rFonts w:ascii="Consolas" w:eastAsia="Times New Roman" w:hAnsi="Consolas" w:cs="Times New Roman"/>
+          <w:color w:val="F8F8F2"/>
+          <w:sz w:val="21"/>
+          <w:szCs w:val="21"/>
+          <w:lang w:val="en-US"/>
+        </w:rPr>
+      </w:pPr>
+    </w:p>
+    <w:p>
+      <w:pPr>
+        <w:shd w:val="clear" w:color="auto" w:fill="272822"/>
+        <w:spacing w:after="0" w:line="285" w:lineRule="atLeast"/>
+        <w:rPr>
+          <w:rFonts w:ascii="Consolas" w:eastAsia="Times New Roman" w:hAnsi="Consolas" w:cs="Times New Roman"/>
+          <w:color w:val="F8F8F2"/>
+          <w:sz w:val="21"/>
+          <w:szCs w:val="21"/>
+          <w:lang w:val="en-US"/>
+        </w:rPr>
+      </w:pPr>
+      <w:r>
+        <w:rPr>
+          <w:rFonts w:ascii="Consolas" w:eastAsia="Times New Roman" w:hAnsi="Consolas" w:cs="Times New Roman"/>
+          <w:i/>
+          <w:iCs/>
+          <w:color w:val="66D9EF"/>
+          <w:sz w:val="21"/>
+          <w:szCs w:val="21"/>
+          <w:lang w:val="en-US"/>
+        </w:rPr>
+        <w:t>function</w:t>
+      </w:r>
+      <w:r>
+        <w:rPr>
+          <w:rFonts w:ascii="Consolas" w:eastAsia="Times New Roman" w:hAnsi="Consolas" w:cs="Times New Roman"/>
+          <w:color w:val="F8F8F2"/>
+          <w:sz w:val="21"/>
+          <w:szCs w:val="21"/>
+          <w:lang w:val="en-US"/>
+        </w:rPr>
+        <w:t xml:space="preserve"> </w:t>
+      </w:r>
+      <w:r>
+        <w:rPr>
+          <w:rFonts w:ascii="Consolas" w:eastAsia="Times New Roman" w:hAnsi="Consolas" w:cs="Times New Roman"/>
+          <w:color w:val="A6E22E"/>
+          <w:sz w:val="21"/>
+          <w:szCs w:val="21"/>
+          <w:lang w:val="en-US"/>
+        </w:rPr>
+        <w:t>Expenses</w:t>
+      </w:r>
+      <w:r>
+        <w:rPr>
+          <w:rFonts w:ascii="Consolas" w:eastAsia="Times New Roman" w:hAnsi="Consolas" w:cs="Times New Roman"/>
+          <w:color w:val="F8F8F2"/>
+          <w:sz w:val="21"/>
+          <w:szCs w:val="21"/>
+          <w:lang w:val="en-US"/>
+        </w:rPr>
+        <w:t xml:space="preserve"> ({ </w:t>
+      </w:r>
+      <w:r>
+        <w:rPr>
+          <w:rFonts w:ascii="Consolas" w:eastAsia="Times New Roman" w:hAnsi="Consolas" w:cs="Times New Roman"/>
+          <w:i/>
+          <w:iCs/>
+          <w:color w:val="FD971F"/>
+          <w:sz w:val="21"/>
+          <w:szCs w:val="21"/>
+          <w:lang w:val="en-US"/>
+        </w:rPr>
+        <w:t>items</w:t>
+      </w:r>
+      <w:r>
+        <w:rPr>
+          <w:rFonts w:ascii="Consolas" w:eastAsia="Times New Roman" w:hAnsi="Consolas" w:cs="Times New Roman"/>
+          <w:color w:val="F8F8F2"/>
+          <w:sz w:val="21"/>
+          <w:szCs w:val="21"/>
+          <w:lang w:val="en-US"/>
+        </w:rPr>
+        <w:t xml:space="preserve"> }) {</w:t>
+      </w:r>
+    </w:p>
+    <w:p>
+      <w:pPr>
+        <w:shd w:val="clear" w:color="auto" w:fill="272822"/>
+        <w:spacing w:after="0" w:line="285" w:lineRule="atLeast"/>
+        <w:rPr>
+          <w:rFonts w:ascii="Consolas" w:eastAsia="Times New Roman" w:hAnsi="Consolas" w:cs="Times New Roman"/>
+          <w:color w:val="F8F8F2"/>
+          <w:sz w:val="21"/>
+          <w:szCs w:val="21"/>
+          <w:lang w:val="en-US"/>
+        </w:rPr>
+      </w:pPr>
+      <w:r>
+        <w:rPr>
+          <w:rFonts w:ascii="Consolas" w:eastAsia="Times New Roman" w:hAnsi="Consolas" w:cs="Times New Roman"/>
+          <w:color w:val="F8F8F2"/>
+          <w:sz w:val="21"/>
+          <w:szCs w:val="21"/>
+          <w:lang w:val="en-US"/>
+        </w:rPr>
+        <w:t xml:space="preserve">  </w:t>
+      </w:r>
+      <w:r>
+        <w:rPr>
+          <w:rFonts w:ascii="Consolas" w:eastAsia="Times New Roman" w:hAnsi="Consolas" w:cs="Times New Roman"/>
+          <w:color w:val="F92672"/>
+          <w:sz w:val="21"/>
+          <w:szCs w:val="21"/>
+          <w:lang w:val="en-US"/>
+        </w:rPr>
+        <w:t>return</w:t>
+      </w:r>
+      <w:r>
+        <w:rPr>
+          <w:rFonts w:ascii="Consolas" w:eastAsia="Times New Roman" w:hAnsi="Consolas" w:cs="Times New Roman"/>
+          <w:color w:val="F8F8F2"/>
+          <w:sz w:val="21"/>
+          <w:szCs w:val="21"/>
+          <w:lang w:val="en-US"/>
+        </w:rPr>
+        <w:t xml:space="preserve"> (</w:t>
+      </w:r>
+    </w:p>
+    <w:p>
+      <w:pPr>
+        <w:shd w:val="clear" w:color="auto" w:fill="272822"/>
+        <w:spacing w:after="0" w:line="285" w:lineRule="atLeast"/>
+        <w:rPr>
+          <w:rFonts w:ascii="Consolas" w:eastAsia="Times New Roman" w:hAnsi="Consolas" w:cs="Times New Roman"/>
+          <w:color w:val="F8F8F2"/>
+          <w:sz w:val="21"/>
+          <w:szCs w:val="21"/>
+          <w:lang w:val="en-US"/>
+        </w:rPr>
+      </w:pPr>
+      <w:r>
+        <w:rPr>
+          <w:rFonts w:ascii="Consolas" w:eastAsia="Times New Roman" w:hAnsi="Consolas" w:cs="Times New Roman"/>
+          <w:color w:val="F8F8F2"/>
+          <w:sz w:val="21"/>
+          <w:szCs w:val="21"/>
+          <w:lang w:val="en-US"/>
+        </w:rPr>
+        <w:t>    &lt;</w:t>
+      </w:r>
+      <w:r>
+        <w:rPr>
+          <w:rFonts w:ascii="Consolas" w:eastAsia="Times New Roman" w:hAnsi="Consolas" w:cs="Times New Roman"/>
+          <w:i/>
+          <w:iCs/>
+          <w:color w:val="66D9EF"/>
+          <w:sz w:val="21"/>
+          <w:szCs w:val="21"/>
+          <w:lang w:val="en-US"/>
+        </w:rPr>
+        <w:t>Card</w:t>
+      </w:r>
+      <w:r>
+        <w:rPr>
+          <w:rFonts w:ascii="Consolas" w:eastAsia="Times New Roman" w:hAnsi="Consolas" w:cs="Times New Roman"/>
+          <w:color w:val="F8F8F2"/>
+          <w:sz w:val="21"/>
+          <w:szCs w:val="21"/>
+          <w:lang w:val="en-US"/>
+        </w:rPr>
+        <w:t xml:space="preserve"> </w:t>
+      </w:r>
+      <w:proofErr w:type="spellStart"/>
+      <w:r>
+        <w:rPr>
+          <w:rFonts w:ascii="Consolas" w:eastAsia="Times New Roman" w:hAnsi="Consolas" w:cs="Times New Roman"/>
+          <w:color w:val="A6E22E"/>
+          <w:sz w:val="21"/>
+          <w:szCs w:val="21"/>
+          <w:lang w:val="en-US"/>
+        </w:rPr>
+        <w:t>className</w:t>
+      </w:r>
+      <w:proofErr w:type="spellEnd"/>
+      <w:r>
+        <w:rPr>
+          <w:rFonts w:ascii="Consolas" w:eastAsia="Times New Roman" w:hAnsi="Consolas" w:cs="Times New Roman"/>
+          <w:color w:val="F92672"/>
+          <w:sz w:val="21"/>
+          <w:szCs w:val="21"/>
+          <w:lang w:val="en-US"/>
+        </w:rPr>
+        <w:t>={</w:t>
+      </w:r>
+      <w:r>
+        <w:rPr>
+          <w:rFonts w:ascii="Consolas" w:eastAsia="Times New Roman" w:hAnsi="Consolas" w:cs="Times New Roman"/>
+          <w:color w:val="E6DB74"/>
+          <w:sz w:val="21"/>
+          <w:szCs w:val="21"/>
+          <w:lang w:val="en-US"/>
+        </w:rPr>
+        <w:t>'expenses'</w:t>
+      </w:r>
+      <w:r>
+        <w:rPr>
+          <w:rFonts w:ascii="Consolas" w:eastAsia="Times New Roman" w:hAnsi="Consolas" w:cs="Times New Roman"/>
+          <w:color w:val="F92672"/>
+          <w:sz w:val="21"/>
+          <w:szCs w:val="21"/>
+          <w:lang w:val="en-US"/>
+        </w:rPr>
+        <w:t>}</w:t>
+      </w:r>
+      <w:r>
+        <w:rPr>
+          <w:rFonts w:ascii="Consolas" w:eastAsia="Times New Roman" w:hAnsi="Consolas" w:cs="Times New Roman"/>
+          <w:color w:val="F8F8F2"/>
+          <w:sz w:val="21"/>
+          <w:szCs w:val="21"/>
+          <w:lang w:val="en-US"/>
+        </w:rPr>
+        <w:t>&gt;</w:t>
+      </w:r>
+    </w:p>
+    <w:p>
+      <w:pPr>
+        <w:shd w:val="clear" w:color="auto" w:fill="272822"/>
+        <w:spacing w:after="0" w:line="285" w:lineRule="atLeast"/>
+        <w:rPr>
+          <w:rFonts w:ascii="Consolas" w:eastAsia="Times New Roman" w:hAnsi="Consolas" w:cs="Times New Roman"/>
+          <w:color w:val="F8F8F2"/>
+          <w:sz w:val="21"/>
+          <w:szCs w:val="21"/>
+          <w:lang w:val="en-US"/>
+        </w:rPr>
+      </w:pPr>
+      <w:r>
+        <w:rPr>
+          <w:rFonts w:ascii="Consolas" w:eastAsia="Times New Roman" w:hAnsi="Consolas" w:cs="Times New Roman"/>
+          <w:color w:val="F8F8F2"/>
+          <w:sz w:val="21"/>
+          <w:szCs w:val="21"/>
+          <w:lang w:val="en-US"/>
+        </w:rPr>
+        <w:t>      &lt;</w:t>
+      </w:r>
+      <w:proofErr w:type="spellStart"/>
+      <w:r>
+        <w:rPr>
+          <w:rFonts w:ascii="Consolas" w:eastAsia="Times New Roman" w:hAnsi="Consolas" w:cs="Times New Roman"/>
+          <w:i/>
+          <w:iCs/>
+          <w:color w:val="66D9EF"/>
+          <w:sz w:val="21"/>
+          <w:szCs w:val="21"/>
+          <w:lang w:val="en-US"/>
+        </w:rPr>
+        <w:t>ExpenseItem</w:t>
+      </w:r>
+      <w:proofErr w:type="spellEnd"/>
+    </w:p>
+    <w:p>
+      <w:pPr>
+        <w:shd w:val="clear" w:color="auto" w:fill="272822"/>
+        <w:spacing w:after="0" w:line="285" w:lineRule="atLeast"/>
+        <w:rPr>
+          <w:rFonts w:ascii="Consolas" w:eastAsia="Times New Roman" w:hAnsi="Consolas" w:cs="Times New Roman"/>
+          <w:color w:val="F8F8F2"/>
+          <w:sz w:val="21"/>
+          <w:szCs w:val="21"/>
+          <w:lang w:val="en-US"/>
+        </w:rPr>
+      </w:pPr>
+      <w:r>
+        <w:rPr>
+          <w:rFonts w:ascii="Consolas" w:eastAsia="Times New Roman" w:hAnsi="Consolas" w:cs="Times New Roman"/>
+          <w:color w:val="F8F8F2"/>
+          <w:sz w:val="21"/>
+          <w:szCs w:val="21"/>
+          <w:lang w:val="en-US"/>
+        </w:rPr>
+        <w:t xml:space="preserve">        </w:t>
+      </w:r>
+      <w:r>
+        <w:rPr>
+          <w:rFonts w:ascii="Consolas" w:eastAsia="Times New Roman" w:hAnsi="Consolas" w:cs="Times New Roman"/>
+          <w:color w:val="A6E22E"/>
+          <w:sz w:val="21"/>
+          <w:szCs w:val="21"/>
+          <w:lang w:val="en-US"/>
+        </w:rPr>
+        <w:t>title</w:t>
+      </w:r>
+      <w:r>
+        <w:rPr>
+          <w:rFonts w:ascii="Consolas" w:eastAsia="Times New Roman" w:hAnsi="Consolas" w:cs="Times New Roman"/>
+          <w:color w:val="F92672"/>
+          <w:sz w:val="21"/>
+          <w:szCs w:val="21"/>
+          <w:lang w:val="en-US"/>
+        </w:rPr>
+        <w:t>={</w:t>
+      </w:r>
+      <w:r>
+        <w:rPr>
+          <w:rFonts w:ascii="Consolas" w:eastAsia="Times New Roman" w:hAnsi="Consolas" w:cs="Times New Roman"/>
+          <w:i/>
+          <w:iCs/>
+          <w:color w:val="FD971F"/>
+          <w:sz w:val="21"/>
+          <w:szCs w:val="21"/>
+          <w:lang w:val="en-US"/>
+        </w:rPr>
+        <w:t>items</w:t>
+      </w:r>
+      <w:r>
+        <w:rPr>
+          <w:rFonts w:ascii="Consolas" w:eastAsia="Times New Roman" w:hAnsi="Consolas" w:cs="Times New Roman"/>
+          <w:color w:val="F8F8F2"/>
+          <w:sz w:val="21"/>
+          <w:szCs w:val="21"/>
+          <w:lang w:val="en-US"/>
+        </w:rPr>
+        <w:t>[</w:t>
+      </w:r>
+      <w:r>
+        <w:rPr>
+          <w:rFonts w:ascii="Consolas" w:eastAsia="Times New Roman" w:hAnsi="Consolas" w:cs="Times New Roman"/>
+          <w:color w:val="AE81FF"/>
+          <w:sz w:val="21"/>
+          <w:szCs w:val="21"/>
+          <w:lang w:val="en-US"/>
+        </w:rPr>
+        <w:t>0</w:t>
+      </w:r>
+      <w:r>
+        <w:rPr>
+          <w:rFonts w:ascii="Consolas" w:eastAsia="Times New Roman" w:hAnsi="Consolas" w:cs="Times New Roman"/>
+          <w:color w:val="F8F8F2"/>
+          <w:sz w:val="21"/>
+          <w:szCs w:val="21"/>
+          <w:lang w:val="en-US"/>
+        </w:rPr>
+        <w:t>].title</w:t>
+      </w:r>
+      <w:r>
+        <w:rPr>
+          <w:rFonts w:ascii="Consolas" w:eastAsia="Times New Roman" w:hAnsi="Consolas" w:cs="Times New Roman"/>
+          <w:color w:val="F92672"/>
+          <w:sz w:val="21"/>
+          <w:szCs w:val="21"/>
+          <w:lang w:val="en-US"/>
+        </w:rPr>
+        <w:t>}</w:t>
+      </w:r>
+    </w:p>
+    <w:p>
+      <w:pPr>
+        <w:shd w:val="clear" w:color="auto" w:fill="272822"/>
+        <w:spacing w:after="0" w:line="285" w:lineRule="atLeast"/>
+        <w:rPr>
+          <w:rFonts w:ascii="Consolas" w:eastAsia="Times New Roman" w:hAnsi="Consolas" w:cs="Times New Roman"/>
+          <w:color w:val="F8F8F2"/>
+          <w:sz w:val="21"/>
+          <w:szCs w:val="21"/>
+          <w:lang w:val="en-US"/>
+        </w:rPr>
+      </w:pPr>
+      <w:r>
+        <w:rPr>
+          <w:rFonts w:ascii="Consolas" w:eastAsia="Times New Roman" w:hAnsi="Consolas" w:cs="Times New Roman"/>
+          <w:color w:val="F8F8F2"/>
+          <w:sz w:val="21"/>
+          <w:szCs w:val="21"/>
+          <w:lang w:val="en-US"/>
+        </w:rPr>
+        <w:t xml:space="preserve">        </w:t>
+      </w:r>
+      <w:r>
+        <w:rPr>
+          <w:rFonts w:ascii="Consolas" w:eastAsia="Times New Roman" w:hAnsi="Consolas" w:cs="Times New Roman"/>
+          <w:color w:val="A6E22E"/>
+          <w:sz w:val="21"/>
+          <w:szCs w:val="21"/>
+          <w:lang w:val="en-US"/>
+        </w:rPr>
+        <w:t>amount</w:t>
+      </w:r>
+      <w:r>
+        <w:rPr>
+          <w:rFonts w:ascii="Consolas" w:eastAsia="Times New Roman" w:hAnsi="Consolas" w:cs="Times New Roman"/>
+          <w:color w:val="F92672"/>
+          <w:sz w:val="21"/>
+          <w:szCs w:val="21"/>
+          <w:lang w:val="en-US"/>
+        </w:rPr>
+        <w:t>={</w:t>
+      </w:r>
+      <w:r>
+        <w:rPr>
+          <w:rFonts w:ascii="Consolas" w:eastAsia="Times New Roman" w:hAnsi="Consolas" w:cs="Times New Roman"/>
+          <w:i/>
+          <w:iCs/>
+          <w:color w:val="FD971F"/>
+          <w:sz w:val="21"/>
+          <w:szCs w:val="21"/>
+          <w:lang w:val="en-US"/>
+        </w:rPr>
+        <w:t>items</w:t>
+      </w:r>
+      <w:r>
+        <w:rPr>
+          <w:rFonts w:ascii="Consolas" w:eastAsia="Times New Roman" w:hAnsi="Consolas" w:cs="Times New Roman"/>
+          <w:color w:val="F8F8F2"/>
+          <w:sz w:val="21"/>
+          <w:szCs w:val="21"/>
+          <w:lang w:val="en-US"/>
+        </w:rPr>
+        <w:t>[</w:t>
+      </w:r>
+      <w:r>
+        <w:rPr>
+          <w:rFonts w:ascii="Consolas" w:eastAsia="Times New Roman" w:hAnsi="Consolas" w:cs="Times New Roman"/>
+          <w:color w:val="AE81FF"/>
+          <w:sz w:val="21"/>
+          <w:szCs w:val="21"/>
+          <w:lang w:val="en-US"/>
+        </w:rPr>
+        <w:t>0</w:t>
+      </w:r>
+      <w:r>
+        <w:rPr>
+          <w:rFonts w:ascii="Consolas" w:eastAsia="Times New Roman" w:hAnsi="Consolas" w:cs="Times New Roman"/>
+          <w:color w:val="F8F8F2"/>
+          <w:sz w:val="21"/>
+          <w:szCs w:val="21"/>
+          <w:lang w:val="en-US"/>
+        </w:rPr>
+        <w:t>].amount</w:t>
+      </w:r>
+      <w:r>
+        <w:rPr>
+          <w:rFonts w:ascii="Consolas" w:eastAsia="Times New Roman" w:hAnsi="Consolas" w:cs="Times New Roman"/>
+          <w:color w:val="F92672"/>
+          <w:sz w:val="21"/>
+          <w:szCs w:val="21"/>
+          <w:lang w:val="en-US"/>
+        </w:rPr>
+        <w:t>}</w:t>
+      </w:r>
+    </w:p>
+    <w:p>
+      <w:pPr>
+        <w:shd w:val="clear" w:color="auto" w:fill="272822"/>
+        <w:spacing w:after="0" w:line="285" w:lineRule="atLeast"/>
+        <w:rPr>
+          <w:rFonts w:ascii="Consolas" w:eastAsia="Times New Roman" w:hAnsi="Consolas" w:cs="Times New Roman"/>
+          <w:color w:val="F8F8F2"/>
+          <w:sz w:val="21"/>
+          <w:szCs w:val="21"/>
+          <w:lang w:val="en-US"/>
+        </w:rPr>
+      </w:pPr>
+      <w:r>
+        <w:rPr>
+          <w:rFonts w:ascii="Consolas" w:eastAsia="Times New Roman" w:hAnsi="Consolas" w:cs="Times New Roman"/>
+          <w:color w:val="F8F8F2"/>
+          <w:sz w:val="21"/>
+          <w:szCs w:val="21"/>
+          <w:lang w:val="en-US"/>
+        </w:rPr>
+        <w:t xml:space="preserve">        </w:t>
+      </w:r>
+      <w:r>
+        <w:rPr>
+          <w:rFonts w:ascii="Consolas" w:eastAsia="Times New Roman" w:hAnsi="Consolas" w:cs="Times New Roman"/>
+          <w:color w:val="A6E22E"/>
+          <w:sz w:val="21"/>
+          <w:szCs w:val="21"/>
+          <w:lang w:val="en-US"/>
+        </w:rPr>
+        <w:t>date</w:t>
+      </w:r>
+      <w:r>
+        <w:rPr>
+          <w:rFonts w:ascii="Consolas" w:eastAsia="Times New Roman" w:hAnsi="Consolas" w:cs="Times New Roman"/>
+          <w:color w:val="F92672"/>
+          <w:sz w:val="21"/>
+          <w:szCs w:val="21"/>
+          <w:lang w:val="en-US"/>
+        </w:rPr>
+        <w:t>={</w:t>
+      </w:r>
+      <w:r>
+        <w:rPr>
+          <w:rFonts w:ascii="Consolas" w:eastAsia="Times New Roman" w:hAnsi="Consolas" w:cs="Times New Roman"/>
+          <w:i/>
+          <w:iCs/>
+          <w:color w:val="FD971F"/>
+          <w:sz w:val="21"/>
+          <w:szCs w:val="21"/>
+          <w:lang w:val="en-US"/>
+        </w:rPr>
+        <w:t>items</w:t>
+      </w:r>
+      <w:r>
+        <w:rPr>
+          <w:rFonts w:ascii="Consolas" w:eastAsia="Times New Roman" w:hAnsi="Consolas" w:cs="Times New Roman"/>
+          <w:color w:val="F8F8F2"/>
+          <w:sz w:val="21"/>
+          <w:szCs w:val="21"/>
+          <w:lang w:val="en-US"/>
+        </w:rPr>
+        <w:t>[</w:t>
+      </w:r>
+      <w:r>
+        <w:rPr>
+          <w:rFonts w:ascii="Consolas" w:eastAsia="Times New Roman" w:hAnsi="Consolas" w:cs="Times New Roman"/>
+          <w:color w:val="AE81FF"/>
+          <w:sz w:val="21"/>
+          <w:szCs w:val="21"/>
+          <w:lang w:val="en-US"/>
+        </w:rPr>
+        <w:t>0</w:t>
+      </w:r>
+      <w:r>
+        <w:rPr>
+          <w:rFonts w:ascii="Consolas" w:eastAsia="Times New Roman" w:hAnsi="Consolas" w:cs="Times New Roman"/>
+          <w:color w:val="F8F8F2"/>
+          <w:sz w:val="21"/>
+          <w:szCs w:val="21"/>
+          <w:lang w:val="en-US"/>
+        </w:rPr>
+        <w:t>].date</w:t>
+      </w:r>
+      <w:r>
+        <w:rPr>
+          <w:rFonts w:ascii="Consolas" w:eastAsia="Times New Roman" w:hAnsi="Consolas" w:cs="Times New Roman"/>
+          <w:color w:val="F92672"/>
+          <w:sz w:val="21"/>
+          <w:szCs w:val="21"/>
+          <w:lang w:val="en-US"/>
+        </w:rPr>
+        <w:t>}</w:t>
+      </w:r>
+    </w:p>
+    <w:p>
+      <w:pPr>
+        <w:shd w:val="clear" w:color="auto" w:fill="272822"/>
+        <w:spacing w:after="0" w:line="285" w:lineRule="atLeast"/>
+        <w:rPr>
+          <w:rFonts w:ascii="Consolas" w:eastAsia="Times New Roman" w:hAnsi="Consolas" w:cs="Times New Roman"/>
+          <w:color w:val="F8F8F2"/>
+          <w:sz w:val="21"/>
+          <w:szCs w:val="21"/>
+          <w:lang w:val="en-US"/>
+        </w:rPr>
+      </w:pPr>
+      <w:r>
+        <w:rPr>
+          <w:rFonts w:ascii="Consolas" w:eastAsia="Times New Roman" w:hAnsi="Consolas" w:cs="Times New Roman"/>
+          <w:color w:val="F8F8F2"/>
+          <w:sz w:val="21"/>
+          <w:szCs w:val="21"/>
+          <w:lang w:val="en-US"/>
+        </w:rPr>
+        <w:t>      /&gt;</w:t>
+      </w:r>
+    </w:p>
+    <w:p>
+      <w:pPr>
+        <w:shd w:val="clear" w:color="auto" w:fill="272822"/>
+        <w:spacing w:after="0" w:line="285" w:lineRule="atLeast"/>
+        <w:rPr>
+          <w:rFonts w:ascii="Consolas" w:eastAsia="Times New Roman" w:hAnsi="Consolas" w:cs="Times New Roman"/>
+          <w:color w:val="F8F8F2"/>
+          <w:sz w:val="21"/>
+          <w:szCs w:val="21"/>
+          <w:lang w:val="en-US"/>
+        </w:rPr>
+      </w:pPr>
+      <w:r>
+        <w:rPr>
+          <w:rFonts w:ascii="Consolas" w:eastAsia="Times New Roman" w:hAnsi="Consolas" w:cs="Times New Roman"/>
+          <w:color w:val="F8F8F2"/>
+          <w:sz w:val="21"/>
+          <w:szCs w:val="21"/>
+          <w:lang w:val="en-US"/>
+        </w:rPr>
+        <w:t>      &lt;</w:t>
+      </w:r>
+      <w:proofErr w:type="spellStart"/>
+      <w:r>
+        <w:rPr>
+          <w:rFonts w:ascii="Consolas" w:eastAsia="Times New Roman" w:hAnsi="Consolas" w:cs="Times New Roman"/>
+          <w:i/>
+          <w:iCs/>
+          <w:color w:val="66D9EF"/>
+          <w:sz w:val="21"/>
+          <w:szCs w:val="21"/>
+          <w:lang w:val="en-US"/>
+        </w:rPr>
+        <w:t>ExpenseItem</w:t>
+      </w:r>
+      <w:proofErr w:type="spellEnd"/>
+    </w:p>
+    <w:p>
+      <w:pPr>
+        <w:shd w:val="clear" w:color="auto" w:fill="272822"/>
+        <w:spacing w:after="0" w:line="285" w:lineRule="atLeast"/>
+        <w:rPr>
+          <w:rFonts w:ascii="Consolas" w:eastAsia="Times New Roman" w:hAnsi="Consolas" w:cs="Times New Roman"/>
+          <w:color w:val="F8F8F2"/>
+          <w:sz w:val="21"/>
+          <w:szCs w:val="21"/>
+          <w:lang w:val="en-US"/>
+        </w:rPr>
+      </w:pPr>
+      <w:r>
+        <w:rPr>
+          <w:rFonts w:ascii="Consolas" w:eastAsia="Times New Roman" w:hAnsi="Consolas" w:cs="Times New Roman"/>
+          <w:color w:val="F8F8F2"/>
+          <w:sz w:val="21"/>
+          <w:szCs w:val="21"/>
+          <w:lang w:val="en-US"/>
+        </w:rPr>
+        <w:t xml:space="preserve">        </w:t>
+      </w:r>
+      <w:r>
+        <w:rPr>
+          <w:rFonts w:ascii="Consolas" w:eastAsia="Times New Roman" w:hAnsi="Consolas" w:cs="Times New Roman"/>
+          <w:color w:val="A6E22E"/>
+          <w:sz w:val="21"/>
+          <w:szCs w:val="21"/>
+          <w:lang w:val="en-US"/>
+        </w:rPr>
+        <w:t>title</w:t>
+      </w:r>
+      <w:r>
+        <w:rPr>
+          <w:rFonts w:ascii="Consolas" w:eastAsia="Times New Roman" w:hAnsi="Consolas" w:cs="Times New Roman"/>
+          <w:color w:val="F92672"/>
+          <w:sz w:val="21"/>
+          <w:szCs w:val="21"/>
+          <w:lang w:val="en-US"/>
+        </w:rPr>
+        <w:t>={</w:t>
+      </w:r>
+      <w:r>
+        <w:rPr>
+          <w:rFonts w:ascii="Consolas" w:eastAsia="Times New Roman" w:hAnsi="Consolas" w:cs="Times New Roman"/>
+          <w:i/>
+          <w:iCs/>
+          <w:color w:val="FD971F"/>
+          <w:sz w:val="21"/>
+          <w:szCs w:val="21"/>
+          <w:lang w:val="en-US"/>
+        </w:rPr>
+        <w:t>items</w:t>
+      </w:r>
+      <w:r>
+        <w:rPr>
+          <w:rFonts w:ascii="Consolas" w:eastAsia="Times New Roman" w:hAnsi="Consolas" w:cs="Times New Roman"/>
+          <w:color w:val="F8F8F2"/>
+          <w:sz w:val="21"/>
+          <w:szCs w:val="21"/>
+          <w:lang w:val="en-US"/>
+        </w:rPr>
+        <w:t>[</w:t>
+      </w:r>
+      <w:r>
+        <w:rPr>
+          <w:rFonts w:ascii="Consolas" w:eastAsia="Times New Roman" w:hAnsi="Consolas" w:cs="Times New Roman"/>
+          <w:color w:val="AE81FF"/>
+          <w:sz w:val="21"/>
+          <w:szCs w:val="21"/>
+          <w:lang w:val="en-US"/>
+        </w:rPr>
+        <w:t>1</w:t>
+      </w:r>
+      <w:r>
+        <w:rPr>
+          <w:rFonts w:ascii="Consolas" w:eastAsia="Times New Roman" w:hAnsi="Consolas" w:cs="Times New Roman"/>
+          <w:color w:val="F8F8F2"/>
+          <w:sz w:val="21"/>
+          <w:szCs w:val="21"/>
+          <w:lang w:val="en-US"/>
+        </w:rPr>
+        <w:t>].title</w:t>
+      </w:r>
+      <w:r>
+        <w:rPr>
+          <w:rFonts w:ascii="Consolas" w:eastAsia="Times New Roman" w:hAnsi="Consolas" w:cs="Times New Roman"/>
+          <w:color w:val="F92672"/>
+          <w:sz w:val="21"/>
+          <w:szCs w:val="21"/>
+          <w:lang w:val="en-US"/>
+        </w:rPr>
+        <w:t>}</w:t>
+      </w:r>
+    </w:p>
+    <w:p>
+      <w:pPr>
+        <w:shd w:val="clear" w:color="auto" w:fill="272822"/>
+        <w:spacing w:after="0" w:line="285" w:lineRule="atLeast"/>
+        <w:rPr>
+          <w:rFonts w:ascii="Consolas" w:eastAsia="Times New Roman" w:hAnsi="Consolas" w:cs="Times New Roman"/>
+          <w:color w:val="F8F8F2"/>
+          <w:sz w:val="21"/>
+          <w:szCs w:val="21"/>
+          <w:lang w:val="en-US"/>
+        </w:rPr>
+      </w:pPr>
+      <w:r>
+        <w:rPr>
+          <w:rFonts w:ascii="Consolas" w:eastAsia="Times New Roman" w:hAnsi="Consolas" w:cs="Times New Roman"/>
+          <w:color w:val="F8F8F2"/>
+          <w:sz w:val="21"/>
+          <w:szCs w:val="21"/>
+          <w:lang w:val="en-US"/>
+        </w:rPr>
+        <w:t xml:space="preserve">        </w:t>
+      </w:r>
+      <w:r>
+        <w:rPr>
+          <w:rFonts w:ascii="Consolas" w:eastAsia="Times New Roman" w:hAnsi="Consolas" w:cs="Times New Roman"/>
+          <w:color w:val="A6E22E"/>
+          <w:sz w:val="21"/>
+          <w:szCs w:val="21"/>
+          <w:lang w:val="en-US"/>
+        </w:rPr>
+        <w:t>amount</w:t>
+      </w:r>
+      <w:r>
+        <w:rPr>
+          <w:rFonts w:ascii="Consolas" w:eastAsia="Times New Roman" w:hAnsi="Consolas" w:cs="Times New Roman"/>
+          <w:color w:val="F92672"/>
+          <w:sz w:val="21"/>
+          <w:szCs w:val="21"/>
+          <w:lang w:val="en-US"/>
+        </w:rPr>
+        <w:t>={</w:t>
+      </w:r>
+      <w:r>
+        <w:rPr>
+          <w:rFonts w:ascii="Consolas" w:eastAsia="Times New Roman" w:hAnsi="Consolas" w:cs="Times New Roman"/>
+          <w:i/>
+          <w:iCs/>
+          <w:color w:val="FD971F"/>
+          <w:sz w:val="21"/>
+          <w:szCs w:val="21"/>
+          <w:lang w:val="en-US"/>
+        </w:rPr>
+        <w:t>items</w:t>
+      </w:r>
+      <w:r>
+        <w:rPr>
+          <w:rFonts w:ascii="Consolas" w:eastAsia="Times New Roman" w:hAnsi="Consolas" w:cs="Times New Roman"/>
+          <w:color w:val="F8F8F2"/>
+          <w:sz w:val="21"/>
+          <w:szCs w:val="21"/>
+          <w:lang w:val="en-US"/>
+        </w:rPr>
+        <w:t>[</w:t>
+      </w:r>
+      <w:r>
+        <w:rPr>
+          <w:rFonts w:ascii="Consolas" w:eastAsia="Times New Roman" w:hAnsi="Consolas" w:cs="Times New Roman"/>
+          <w:color w:val="AE81FF"/>
+          <w:sz w:val="21"/>
+          <w:szCs w:val="21"/>
+          <w:lang w:val="en-US"/>
+        </w:rPr>
+        <w:t>1</w:t>
+      </w:r>
+      <w:r>
+        <w:rPr>
+          <w:rFonts w:ascii="Consolas" w:eastAsia="Times New Roman" w:hAnsi="Consolas" w:cs="Times New Roman"/>
+          <w:color w:val="F8F8F2"/>
+          <w:sz w:val="21"/>
+          <w:szCs w:val="21"/>
+          <w:lang w:val="en-US"/>
+        </w:rPr>
+        <w:t>].amount</w:t>
+      </w:r>
+      <w:r>
+        <w:rPr>
+          <w:rFonts w:ascii="Consolas" w:eastAsia="Times New Roman" w:hAnsi="Consolas" w:cs="Times New Roman"/>
+          <w:color w:val="F92672"/>
+          <w:sz w:val="21"/>
+          <w:szCs w:val="21"/>
+          <w:lang w:val="en-US"/>
+        </w:rPr>
+        <w:t>}</w:t>
+      </w:r>
+    </w:p>
+    <w:p>
+      <w:pPr>
+        <w:shd w:val="clear" w:color="auto" w:fill="272822"/>
+        <w:spacing w:after="0" w:line="285" w:lineRule="atLeast"/>
+        <w:rPr>
+          <w:rFonts w:ascii="Consolas" w:eastAsia="Times New Roman" w:hAnsi="Consolas" w:cs="Times New Roman"/>
+          <w:color w:val="F8F8F2"/>
+          <w:sz w:val="21"/>
+          <w:szCs w:val="21"/>
+          <w:lang w:val="en-US"/>
+        </w:rPr>
+      </w:pPr>
+      <w:r>
+        <w:rPr>
+          <w:rFonts w:ascii="Consolas" w:eastAsia="Times New Roman" w:hAnsi="Consolas" w:cs="Times New Roman"/>
+          <w:color w:val="F8F8F2"/>
+          <w:sz w:val="21"/>
+          <w:szCs w:val="21"/>
+          <w:lang w:val="en-US"/>
+        </w:rPr>
+        <w:t xml:space="preserve">        </w:t>
+      </w:r>
+      <w:r>
+        <w:rPr>
+          <w:rFonts w:ascii="Consolas" w:eastAsia="Times New Roman" w:hAnsi="Consolas" w:cs="Times New Roman"/>
+          <w:color w:val="A6E22E"/>
+          <w:sz w:val="21"/>
+          <w:szCs w:val="21"/>
+          <w:lang w:val="en-US"/>
+        </w:rPr>
+        <w:t>date</w:t>
+      </w:r>
+      <w:r>
+        <w:rPr>
+          <w:rFonts w:ascii="Consolas" w:eastAsia="Times New Roman" w:hAnsi="Consolas" w:cs="Times New Roman"/>
+          <w:color w:val="F92672"/>
+          <w:sz w:val="21"/>
+          <w:szCs w:val="21"/>
+          <w:lang w:val="en-US"/>
+        </w:rPr>
+        <w:t>={</w:t>
+      </w:r>
+      <w:r>
+        <w:rPr>
+          <w:rFonts w:ascii="Consolas" w:eastAsia="Times New Roman" w:hAnsi="Consolas" w:cs="Times New Roman"/>
+          <w:i/>
+          <w:iCs/>
+          <w:color w:val="FD971F"/>
+          <w:sz w:val="21"/>
+          <w:szCs w:val="21"/>
+          <w:lang w:val="en-US"/>
+        </w:rPr>
+        <w:t>items</w:t>
+      </w:r>
+      <w:r>
+        <w:rPr>
+          <w:rFonts w:ascii="Consolas" w:eastAsia="Times New Roman" w:hAnsi="Consolas" w:cs="Times New Roman"/>
+          <w:color w:val="F8F8F2"/>
+          <w:sz w:val="21"/>
+          <w:szCs w:val="21"/>
+          <w:lang w:val="en-US"/>
+        </w:rPr>
+        <w:t>[</w:t>
+      </w:r>
+      <w:r>
+        <w:rPr>
+          <w:rFonts w:ascii="Consolas" w:eastAsia="Times New Roman" w:hAnsi="Consolas" w:cs="Times New Roman"/>
+          <w:color w:val="AE81FF"/>
+          <w:sz w:val="21"/>
+          <w:szCs w:val="21"/>
+          <w:lang w:val="en-US"/>
+        </w:rPr>
+        <w:t>1</w:t>
+      </w:r>
+      <w:r>
+        <w:rPr>
+          <w:rFonts w:ascii="Consolas" w:eastAsia="Times New Roman" w:hAnsi="Consolas" w:cs="Times New Roman"/>
+          <w:color w:val="F8F8F2"/>
+          <w:sz w:val="21"/>
+          <w:szCs w:val="21"/>
+          <w:lang w:val="en-US"/>
+        </w:rPr>
+        <w:t>].date</w:t>
+      </w:r>
+      <w:r>
+        <w:rPr>
+          <w:rFonts w:ascii="Consolas" w:eastAsia="Times New Roman" w:hAnsi="Consolas" w:cs="Times New Roman"/>
+          <w:color w:val="F92672"/>
+          <w:sz w:val="21"/>
+          <w:szCs w:val="21"/>
+          <w:lang w:val="en-US"/>
+        </w:rPr>
+        <w:t>}</w:t>
+      </w:r>
+    </w:p>
+    <w:p>
+      <w:pPr>
+        <w:shd w:val="clear" w:color="auto" w:fill="272822"/>
+        <w:spacing w:after="0" w:line="285" w:lineRule="atLeast"/>
+        <w:rPr>
+          <w:rFonts w:ascii="Consolas" w:eastAsia="Times New Roman" w:hAnsi="Consolas" w:cs="Times New Roman"/>
+          <w:color w:val="F8F8F2"/>
+          <w:sz w:val="21"/>
+          <w:szCs w:val="21"/>
+          <w:lang w:val="en-US"/>
+        </w:rPr>
+      </w:pPr>
+      <w:r>
+        <w:rPr>
+          <w:rFonts w:ascii="Consolas" w:eastAsia="Times New Roman" w:hAnsi="Consolas" w:cs="Times New Roman"/>
+          <w:color w:val="F8F8F2"/>
+          <w:sz w:val="21"/>
+          <w:szCs w:val="21"/>
+          <w:lang w:val="en-US"/>
+        </w:rPr>
+        <w:t>      /&gt;</w:t>
+      </w:r>
+    </w:p>
+    <w:p>
+      <w:pPr>
+        <w:shd w:val="clear" w:color="auto" w:fill="272822"/>
+        <w:spacing w:after="0" w:line="285" w:lineRule="atLeast"/>
+        <w:rPr>
+          <w:rFonts w:ascii="Consolas" w:eastAsia="Times New Roman" w:hAnsi="Consolas" w:cs="Times New Roman"/>
+          <w:color w:val="F8F8F2"/>
+          <w:sz w:val="21"/>
+          <w:szCs w:val="21"/>
+          <w:lang w:val="en-US"/>
+        </w:rPr>
+      </w:pPr>
+      <w:r>
+        <w:rPr>
+          <w:rFonts w:ascii="Consolas" w:eastAsia="Times New Roman" w:hAnsi="Consolas" w:cs="Times New Roman"/>
+          <w:color w:val="F8F8F2"/>
+          <w:sz w:val="21"/>
+          <w:szCs w:val="21"/>
+          <w:lang w:val="en-US"/>
+        </w:rPr>
+        <w:t>      &lt;</w:t>
+      </w:r>
+      <w:proofErr w:type="spellStart"/>
+      <w:r>
+        <w:rPr>
+          <w:rFonts w:ascii="Consolas" w:eastAsia="Times New Roman" w:hAnsi="Consolas" w:cs="Times New Roman"/>
+          <w:i/>
+          <w:iCs/>
+          <w:color w:val="66D9EF"/>
+          <w:sz w:val="21"/>
+          <w:szCs w:val="21"/>
+          <w:lang w:val="en-US"/>
+        </w:rPr>
+        <w:t>ExpenseItem</w:t>
+      </w:r>
+      <w:proofErr w:type="spellEnd"/>
+    </w:p>
+    <w:p>
+      <w:pPr>
+        <w:shd w:val="clear" w:color="auto" w:fill="272822"/>
+        <w:spacing w:after="0" w:line="285" w:lineRule="atLeast"/>
+        <w:rPr>
+          <w:rFonts w:ascii="Consolas" w:eastAsia="Times New Roman" w:hAnsi="Consolas" w:cs="Times New Roman"/>
+          <w:color w:val="F8F8F2"/>
+          <w:sz w:val="21"/>
+          <w:szCs w:val="21"/>
+          <w:lang w:val="en-US"/>
+        </w:rPr>
+      </w:pPr>
+      <w:r>
+        <w:rPr>
+          <w:rFonts w:ascii="Consolas" w:eastAsia="Times New Roman" w:hAnsi="Consolas" w:cs="Times New Roman"/>
+          <w:color w:val="F8F8F2"/>
+          <w:sz w:val="21"/>
+          <w:szCs w:val="21"/>
+          <w:lang w:val="en-US"/>
+        </w:rPr>
+        <w:t xml:space="preserve">        </w:t>
+      </w:r>
+      <w:r>
+        <w:rPr>
+          <w:rFonts w:ascii="Consolas" w:eastAsia="Times New Roman" w:hAnsi="Consolas" w:cs="Times New Roman"/>
+          <w:color w:val="A6E22E"/>
+          <w:sz w:val="21"/>
+          <w:szCs w:val="21"/>
+          <w:lang w:val="en-US"/>
+        </w:rPr>
+        <w:t>title</w:t>
+      </w:r>
+      <w:r>
+        <w:rPr>
+          <w:rFonts w:ascii="Consolas" w:eastAsia="Times New Roman" w:hAnsi="Consolas" w:cs="Times New Roman"/>
+          <w:color w:val="F92672"/>
+          <w:sz w:val="21"/>
+          <w:szCs w:val="21"/>
+          <w:lang w:val="en-US"/>
+        </w:rPr>
+        <w:t>={</w:t>
+      </w:r>
+      <w:r>
+        <w:rPr>
+          <w:rFonts w:ascii="Consolas" w:eastAsia="Times New Roman" w:hAnsi="Consolas" w:cs="Times New Roman"/>
+          <w:i/>
+          <w:iCs/>
+          <w:color w:val="FD971F"/>
+          <w:sz w:val="21"/>
+          <w:szCs w:val="21"/>
+          <w:lang w:val="en-US"/>
+        </w:rPr>
+        <w:t>items</w:t>
+      </w:r>
+      <w:r>
+        <w:rPr>
+          <w:rFonts w:ascii="Consolas" w:eastAsia="Times New Roman" w:hAnsi="Consolas" w:cs="Times New Roman"/>
+          <w:color w:val="F8F8F2"/>
+          <w:sz w:val="21"/>
+          <w:szCs w:val="21"/>
+          <w:lang w:val="en-US"/>
+        </w:rPr>
+        <w:t>[</w:t>
+      </w:r>
+      <w:r>
+        <w:rPr>
+          <w:rFonts w:ascii="Consolas" w:eastAsia="Times New Roman" w:hAnsi="Consolas" w:cs="Times New Roman"/>
+          <w:color w:val="AE81FF"/>
+          <w:sz w:val="21"/>
+          <w:szCs w:val="21"/>
+          <w:lang w:val="en-US"/>
+        </w:rPr>
+        <w:t>2</w:t>
+      </w:r>
+      <w:r>
+        <w:rPr>
+          <w:rFonts w:ascii="Consolas" w:eastAsia="Times New Roman" w:hAnsi="Consolas" w:cs="Times New Roman"/>
+          <w:color w:val="F8F8F2"/>
+          <w:sz w:val="21"/>
+          <w:szCs w:val="21"/>
+          <w:lang w:val="en-US"/>
+        </w:rPr>
+        <w:t>].title</w:t>
+      </w:r>
+      <w:r>
+        <w:rPr>
+          <w:rFonts w:ascii="Consolas" w:eastAsia="Times New Roman" w:hAnsi="Consolas" w:cs="Times New Roman"/>
+          <w:color w:val="F92672"/>
+          <w:sz w:val="21"/>
+          <w:szCs w:val="21"/>
+          <w:lang w:val="en-US"/>
+        </w:rPr>
+        <w:t>}</w:t>
+      </w:r>
+    </w:p>
+    <w:p>
+      <w:pPr>
+        <w:shd w:val="clear" w:color="auto" w:fill="272822"/>
+        <w:spacing w:after="0" w:line="285" w:lineRule="atLeast"/>
+        <w:rPr>
+          <w:rFonts w:ascii="Consolas" w:eastAsia="Times New Roman" w:hAnsi="Consolas" w:cs="Times New Roman"/>
+          <w:color w:val="F8F8F2"/>
+          <w:sz w:val="21"/>
+          <w:szCs w:val="21"/>
+          <w:lang w:val="en-US"/>
+        </w:rPr>
+      </w:pPr>
+      <w:r>
+        <w:rPr>
+          <w:rFonts w:ascii="Consolas" w:eastAsia="Times New Roman" w:hAnsi="Consolas" w:cs="Times New Roman"/>
+          <w:color w:val="F8F8F2"/>
+          <w:sz w:val="21"/>
+          <w:szCs w:val="21"/>
+          <w:lang w:val="en-US"/>
+        </w:rPr>
+        <w:t xml:space="preserve">        </w:t>
+      </w:r>
+      <w:r>
+        <w:rPr>
+          <w:rFonts w:ascii="Consolas" w:eastAsia="Times New Roman" w:hAnsi="Consolas" w:cs="Times New Roman"/>
+          <w:color w:val="A6E22E"/>
+          <w:sz w:val="21"/>
+          <w:szCs w:val="21"/>
+          <w:lang w:val="en-US"/>
+        </w:rPr>
+        <w:t>amount</w:t>
+      </w:r>
+      <w:r>
+        <w:rPr>
+          <w:rFonts w:ascii="Consolas" w:eastAsia="Times New Roman" w:hAnsi="Consolas" w:cs="Times New Roman"/>
+          <w:color w:val="F92672"/>
+          <w:sz w:val="21"/>
+          <w:szCs w:val="21"/>
+          <w:lang w:val="en-US"/>
+        </w:rPr>
+        <w:t>={</w:t>
+      </w:r>
+      <w:r>
+        <w:rPr>
+          <w:rFonts w:ascii="Consolas" w:eastAsia="Times New Roman" w:hAnsi="Consolas" w:cs="Times New Roman"/>
+          <w:i/>
+          <w:iCs/>
+          <w:color w:val="FD971F"/>
+          <w:sz w:val="21"/>
+          <w:szCs w:val="21"/>
+          <w:lang w:val="en-US"/>
+        </w:rPr>
+        <w:t>items</w:t>
+      </w:r>
+      <w:r>
+        <w:rPr>
+          <w:rFonts w:ascii="Consolas" w:eastAsia="Times New Roman" w:hAnsi="Consolas" w:cs="Times New Roman"/>
+          <w:color w:val="F8F8F2"/>
+          <w:sz w:val="21"/>
+          <w:szCs w:val="21"/>
+          <w:lang w:val="en-US"/>
+        </w:rPr>
+        <w:t>[</w:t>
+      </w:r>
+      <w:r>
+        <w:rPr>
+          <w:rFonts w:ascii="Consolas" w:eastAsia="Times New Roman" w:hAnsi="Consolas" w:cs="Times New Roman"/>
+          <w:color w:val="AE81FF"/>
+          <w:sz w:val="21"/>
+          <w:szCs w:val="21"/>
+          <w:lang w:val="en-US"/>
+        </w:rPr>
+        <w:t>2</w:t>
+      </w:r>
+      <w:r>
+        <w:rPr>
+          <w:rFonts w:ascii="Consolas" w:eastAsia="Times New Roman" w:hAnsi="Consolas" w:cs="Times New Roman"/>
+          <w:color w:val="F8F8F2"/>
+          <w:sz w:val="21"/>
+          <w:szCs w:val="21"/>
+          <w:lang w:val="en-US"/>
+        </w:rPr>
+        <w:t>].amount</w:t>
+      </w:r>
+      <w:r>
+        <w:rPr>
+          <w:rFonts w:ascii="Consolas" w:eastAsia="Times New Roman" w:hAnsi="Consolas" w:cs="Times New Roman"/>
+          <w:color w:val="F92672"/>
+          <w:sz w:val="21"/>
+          <w:szCs w:val="21"/>
+          <w:lang w:val="en-US"/>
+        </w:rPr>
+        <w:t>}</w:t>
+      </w:r>
+    </w:p>
+    <w:p>
+      <w:pPr>
+        <w:shd w:val="clear" w:color="auto" w:fill="272822"/>
+        <w:spacing w:after="0" w:line="285" w:lineRule="atLeast"/>
+        <w:rPr>
+          <w:rFonts w:ascii="Consolas" w:eastAsia="Times New Roman" w:hAnsi="Consolas" w:cs="Times New Roman"/>
+          <w:color w:val="F8F8F2"/>
+          <w:sz w:val="21"/>
+          <w:szCs w:val="21"/>
+          <w:lang w:val="en-US"/>
+        </w:rPr>
+      </w:pPr>
+      <w:r>
+        <w:rPr>
+          <w:rFonts w:ascii="Consolas" w:eastAsia="Times New Roman" w:hAnsi="Consolas" w:cs="Times New Roman"/>
+          <w:color w:val="F8F8F2"/>
+          <w:sz w:val="21"/>
+          <w:szCs w:val="21"/>
+          <w:lang w:val="en-US"/>
+        </w:rPr>
+        <w:t xml:space="preserve">        </w:t>
+      </w:r>
+      <w:r>
+        <w:rPr>
+          <w:rFonts w:ascii="Consolas" w:eastAsia="Times New Roman" w:hAnsi="Consolas" w:cs="Times New Roman"/>
+          <w:color w:val="A6E22E"/>
+          <w:sz w:val="21"/>
+          <w:szCs w:val="21"/>
+          <w:lang w:val="en-US"/>
+        </w:rPr>
+        <w:t>date</w:t>
+      </w:r>
+      <w:r>
+        <w:rPr>
+          <w:rFonts w:ascii="Consolas" w:eastAsia="Times New Roman" w:hAnsi="Consolas" w:cs="Times New Roman"/>
+          <w:color w:val="F92672"/>
+          <w:sz w:val="21"/>
+          <w:szCs w:val="21"/>
+          <w:lang w:val="en-US"/>
+        </w:rPr>
+        <w:t>={</w:t>
+      </w:r>
+      <w:r>
+        <w:rPr>
+          <w:rFonts w:ascii="Consolas" w:eastAsia="Times New Roman" w:hAnsi="Consolas" w:cs="Times New Roman"/>
+          <w:i/>
+          <w:iCs/>
+          <w:color w:val="FD971F"/>
+          <w:sz w:val="21"/>
+          <w:szCs w:val="21"/>
+          <w:lang w:val="en-US"/>
+        </w:rPr>
+        <w:t>items</w:t>
+      </w:r>
+      <w:r>
+        <w:rPr>
+          <w:rFonts w:ascii="Consolas" w:eastAsia="Times New Roman" w:hAnsi="Consolas" w:cs="Times New Roman"/>
+          <w:color w:val="F8F8F2"/>
+          <w:sz w:val="21"/>
+          <w:szCs w:val="21"/>
+          <w:lang w:val="en-US"/>
+        </w:rPr>
+        <w:t>[</w:t>
+      </w:r>
+      <w:r>
+        <w:rPr>
+          <w:rFonts w:ascii="Consolas" w:eastAsia="Times New Roman" w:hAnsi="Consolas" w:cs="Times New Roman"/>
+          <w:color w:val="AE81FF"/>
+          <w:sz w:val="21"/>
+          <w:szCs w:val="21"/>
+          <w:lang w:val="en-US"/>
+        </w:rPr>
+        <w:t>2</w:t>
+      </w:r>
+      <w:r>
+        <w:rPr>
+          <w:rFonts w:ascii="Consolas" w:eastAsia="Times New Roman" w:hAnsi="Consolas" w:cs="Times New Roman"/>
+          <w:color w:val="F8F8F2"/>
+          <w:sz w:val="21"/>
+          <w:szCs w:val="21"/>
+          <w:lang w:val="en-US"/>
+        </w:rPr>
+        <w:t>].date</w:t>
+      </w:r>
+      <w:r>
+        <w:rPr>
+          <w:rFonts w:ascii="Consolas" w:eastAsia="Times New Roman" w:hAnsi="Consolas" w:cs="Times New Roman"/>
+          <w:color w:val="F92672"/>
+          <w:sz w:val="21"/>
+          <w:szCs w:val="21"/>
+          <w:lang w:val="en-US"/>
+        </w:rPr>
+        <w:t>}</w:t>
+      </w:r>
+    </w:p>
+    <w:p>
+      <w:pPr>
+        <w:shd w:val="clear" w:color="auto" w:fill="272822"/>
+        <w:spacing w:after="0" w:line="285" w:lineRule="atLeast"/>
+        <w:rPr>
+          <w:rFonts w:ascii="Consolas" w:eastAsia="Times New Roman" w:hAnsi="Consolas" w:cs="Times New Roman"/>
+          <w:color w:val="F8F8F2"/>
+          <w:sz w:val="21"/>
+          <w:szCs w:val="21"/>
+          <w:lang w:val="en-US"/>
+        </w:rPr>
+      </w:pPr>
+      <w:r>
+        <w:rPr>
+          <w:rFonts w:ascii="Consolas" w:eastAsia="Times New Roman" w:hAnsi="Consolas" w:cs="Times New Roman"/>
+          <w:color w:val="F8F8F2"/>
+          <w:sz w:val="21"/>
+          <w:szCs w:val="21"/>
+          <w:lang w:val="en-US"/>
+        </w:rPr>
+        <w:t>      /&gt;</w:t>
+      </w:r>
+    </w:p>
+    <w:p>
+      <w:pPr>
+        <w:shd w:val="clear" w:color="auto" w:fill="272822"/>
+        <w:spacing w:after="0" w:line="285" w:lineRule="atLeast"/>
+        <w:rPr>
+          <w:rFonts w:ascii="Consolas" w:eastAsia="Times New Roman" w:hAnsi="Consolas" w:cs="Times New Roman"/>
+          <w:color w:val="F8F8F2"/>
+          <w:sz w:val="21"/>
+          <w:szCs w:val="21"/>
+          <w:lang w:val="en-US"/>
+        </w:rPr>
+      </w:pPr>
+      <w:r>
+        <w:rPr>
+          <w:rFonts w:ascii="Consolas" w:eastAsia="Times New Roman" w:hAnsi="Consolas" w:cs="Times New Roman"/>
+          <w:color w:val="F8F8F2"/>
+          <w:sz w:val="21"/>
+          <w:szCs w:val="21"/>
+          <w:lang w:val="en-US"/>
+        </w:rPr>
+        <w:t>      &lt;</w:t>
+      </w:r>
+      <w:proofErr w:type="spellStart"/>
+      <w:r>
+        <w:rPr>
+          <w:rFonts w:ascii="Consolas" w:eastAsia="Times New Roman" w:hAnsi="Consolas" w:cs="Times New Roman"/>
+          <w:i/>
+          <w:iCs/>
+          <w:color w:val="66D9EF"/>
+          <w:sz w:val="21"/>
+          <w:szCs w:val="21"/>
+          <w:lang w:val="en-US"/>
+        </w:rPr>
+        <w:t>ExpenseItem</w:t>
+      </w:r>
+      <w:proofErr w:type="spellEnd"/>
+    </w:p>
+    <w:p>
+      <w:pPr>
+        <w:shd w:val="clear" w:color="auto" w:fill="272822"/>
+        <w:spacing w:after="0" w:line="285" w:lineRule="atLeast"/>
+        <w:rPr>
+          <w:rFonts w:ascii="Consolas" w:eastAsia="Times New Roman" w:hAnsi="Consolas" w:cs="Times New Roman"/>
+          <w:color w:val="F8F8F2"/>
+          <w:sz w:val="21"/>
+          <w:szCs w:val="21"/>
+          <w:lang w:val="en-US"/>
+        </w:rPr>
+      </w:pPr>
+      <w:r>
+        <w:rPr>
+          <w:rFonts w:ascii="Consolas" w:eastAsia="Times New Roman" w:hAnsi="Consolas" w:cs="Times New Roman"/>
+          <w:color w:val="F8F8F2"/>
+          <w:sz w:val="21"/>
+          <w:szCs w:val="21"/>
+          <w:lang w:val="en-US"/>
+        </w:rPr>
+        <w:t xml:space="preserve">        </w:t>
+      </w:r>
+      <w:r>
+        <w:rPr>
+          <w:rFonts w:ascii="Consolas" w:eastAsia="Times New Roman" w:hAnsi="Consolas" w:cs="Times New Roman"/>
+          <w:color w:val="A6E22E"/>
+          <w:sz w:val="21"/>
+          <w:szCs w:val="21"/>
+          <w:lang w:val="en-US"/>
+        </w:rPr>
+        <w:t>title</w:t>
+      </w:r>
+      <w:r>
+        <w:rPr>
+          <w:rFonts w:ascii="Consolas" w:eastAsia="Times New Roman" w:hAnsi="Consolas" w:cs="Times New Roman"/>
+          <w:color w:val="F92672"/>
+          <w:sz w:val="21"/>
+          <w:szCs w:val="21"/>
+          <w:lang w:val="en-US"/>
+        </w:rPr>
+        <w:t>={</w:t>
+      </w:r>
+      <w:r>
+        <w:rPr>
+          <w:rFonts w:ascii="Consolas" w:eastAsia="Times New Roman" w:hAnsi="Consolas" w:cs="Times New Roman"/>
+          <w:i/>
+          <w:iCs/>
+          <w:color w:val="FD971F"/>
+          <w:sz w:val="21"/>
+          <w:szCs w:val="21"/>
+          <w:lang w:val="en-US"/>
+        </w:rPr>
+        <w:t>items</w:t>
+      </w:r>
+      <w:r>
+        <w:rPr>
+          <w:rFonts w:ascii="Consolas" w:eastAsia="Times New Roman" w:hAnsi="Consolas" w:cs="Times New Roman"/>
+          <w:color w:val="F8F8F2"/>
+          <w:sz w:val="21"/>
+          <w:szCs w:val="21"/>
+          <w:lang w:val="en-US"/>
+        </w:rPr>
+        <w:t>[</w:t>
+      </w:r>
+      <w:r>
+        <w:rPr>
+          <w:rFonts w:ascii="Consolas" w:eastAsia="Times New Roman" w:hAnsi="Consolas" w:cs="Times New Roman"/>
+          <w:color w:val="AE81FF"/>
+          <w:sz w:val="21"/>
+          <w:szCs w:val="21"/>
+          <w:lang w:val="en-US"/>
+        </w:rPr>
+        <w:t>3</w:t>
+      </w:r>
+      <w:r>
+        <w:rPr>
+          <w:rFonts w:ascii="Consolas" w:eastAsia="Times New Roman" w:hAnsi="Consolas" w:cs="Times New Roman"/>
+          <w:color w:val="F8F8F2"/>
+          <w:sz w:val="21"/>
+          <w:szCs w:val="21"/>
+          <w:lang w:val="en-US"/>
+        </w:rPr>
+        <w:t>].title</w:t>
+      </w:r>
+      <w:r>
+        <w:rPr>
+          <w:rFonts w:ascii="Consolas" w:eastAsia="Times New Roman" w:hAnsi="Consolas" w:cs="Times New Roman"/>
+          <w:color w:val="F92672"/>
+          <w:sz w:val="21"/>
+          <w:szCs w:val="21"/>
+          <w:lang w:val="en-US"/>
+        </w:rPr>
+        <w:t>}</w:t>
+      </w:r>
+    </w:p>
+    <w:p>
+      <w:pPr>
+        <w:shd w:val="clear" w:color="auto" w:fill="272822"/>
+        <w:spacing w:after="0" w:line="285" w:lineRule="atLeast"/>
+        <w:rPr>
+          <w:rFonts w:ascii="Consolas" w:eastAsia="Times New Roman" w:hAnsi="Consolas" w:cs="Times New Roman"/>
+          <w:color w:val="F8F8F2"/>
+          <w:sz w:val="21"/>
+          <w:szCs w:val="21"/>
+          <w:lang w:val="en-US"/>
+        </w:rPr>
+      </w:pPr>
+      <w:r>
+        <w:rPr>
+          <w:rFonts w:ascii="Consolas" w:eastAsia="Times New Roman" w:hAnsi="Consolas" w:cs="Times New Roman"/>
+          <w:color w:val="F8F8F2"/>
+          <w:sz w:val="21"/>
+          <w:szCs w:val="21"/>
+          <w:lang w:val="en-US"/>
+        </w:rPr>
+        <w:t xml:space="preserve">        </w:t>
+      </w:r>
+      <w:r>
+        <w:rPr>
+          <w:rFonts w:ascii="Consolas" w:eastAsia="Times New Roman" w:hAnsi="Consolas" w:cs="Times New Roman"/>
+          <w:color w:val="A6E22E"/>
+          <w:sz w:val="21"/>
+          <w:szCs w:val="21"/>
+          <w:lang w:val="en-US"/>
+        </w:rPr>
+        <w:t>amount</w:t>
+      </w:r>
+      <w:r>
+        <w:rPr>
+          <w:rFonts w:ascii="Consolas" w:eastAsia="Times New Roman" w:hAnsi="Consolas" w:cs="Times New Roman"/>
+          <w:color w:val="F92672"/>
+          <w:sz w:val="21"/>
+          <w:szCs w:val="21"/>
+          <w:lang w:val="en-US"/>
+        </w:rPr>
+        <w:t>={</w:t>
+      </w:r>
+      <w:r>
+        <w:rPr>
+          <w:rFonts w:ascii="Consolas" w:eastAsia="Times New Roman" w:hAnsi="Consolas" w:cs="Times New Roman"/>
+          <w:i/>
+          <w:iCs/>
+          <w:color w:val="FD971F"/>
+          <w:sz w:val="21"/>
+          <w:szCs w:val="21"/>
+          <w:lang w:val="en-US"/>
+        </w:rPr>
+        <w:t>items</w:t>
+      </w:r>
+      <w:r>
+        <w:rPr>
+          <w:rFonts w:ascii="Consolas" w:eastAsia="Times New Roman" w:hAnsi="Consolas" w:cs="Times New Roman"/>
+          <w:color w:val="F8F8F2"/>
+          <w:sz w:val="21"/>
+          <w:szCs w:val="21"/>
+          <w:lang w:val="en-US"/>
+        </w:rPr>
+        <w:t>[</w:t>
+      </w:r>
+      <w:r>
+        <w:rPr>
+          <w:rFonts w:ascii="Consolas" w:eastAsia="Times New Roman" w:hAnsi="Consolas" w:cs="Times New Roman"/>
+          <w:color w:val="AE81FF"/>
+          <w:sz w:val="21"/>
+          <w:szCs w:val="21"/>
+          <w:lang w:val="en-US"/>
+        </w:rPr>
+        <w:t>3</w:t>
+      </w:r>
+      <w:r>
+        <w:rPr>
+          <w:rFonts w:ascii="Consolas" w:eastAsia="Times New Roman" w:hAnsi="Consolas" w:cs="Times New Roman"/>
+          <w:color w:val="F8F8F2"/>
+          <w:sz w:val="21"/>
+          <w:szCs w:val="21"/>
+          <w:lang w:val="en-US"/>
+        </w:rPr>
+        <w:t>].amount</w:t>
+      </w:r>
+      <w:r>
+        <w:rPr>
+          <w:rFonts w:ascii="Consolas" w:eastAsia="Times New Roman" w:hAnsi="Consolas" w:cs="Times New Roman"/>
+          <w:color w:val="F92672"/>
+          <w:sz w:val="21"/>
+          <w:szCs w:val="21"/>
+          <w:lang w:val="en-US"/>
+        </w:rPr>
+        <w:t>}</w:t>
+      </w:r>
+    </w:p>
+    <w:p>
+      <w:pPr>
+        <w:shd w:val="clear" w:color="auto" w:fill="272822"/>
+        <w:spacing w:after="0" w:line="285" w:lineRule="atLeast"/>
+        <w:rPr>
+          <w:rFonts w:ascii="Consolas" w:eastAsia="Times New Roman" w:hAnsi="Consolas" w:cs="Times New Roman"/>
+          <w:color w:val="F8F8F2"/>
+          <w:sz w:val="21"/>
+          <w:szCs w:val="21"/>
+          <w:lang w:val="en-US"/>
+        </w:rPr>
+      </w:pPr>
+      <w:r>
+        <w:rPr>
+          <w:rFonts w:ascii="Consolas" w:eastAsia="Times New Roman" w:hAnsi="Consolas" w:cs="Times New Roman"/>
+          <w:color w:val="F8F8F2"/>
+          <w:sz w:val="21"/>
+          <w:szCs w:val="21"/>
+          <w:lang w:val="en-US"/>
+        </w:rPr>
+        <w:t xml:space="preserve">        </w:t>
+      </w:r>
+      <w:r>
+        <w:rPr>
+          <w:rFonts w:ascii="Consolas" w:eastAsia="Times New Roman" w:hAnsi="Consolas" w:cs="Times New Roman"/>
+          <w:color w:val="A6E22E"/>
+          <w:sz w:val="21"/>
+          <w:szCs w:val="21"/>
+          <w:lang w:val="en-US"/>
+        </w:rPr>
+        <w:t>date</w:t>
+      </w:r>
+      <w:r>
+        <w:rPr>
+          <w:rFonts w:ascii="Consolas" w:eastAsia="Times New Roman" w:hAnsi="Consolas" w:cs="Times New Roman"/>
+          <w:color w:val="F92672"/>
+          <w:sz w:val="21"/>
+          <w:szCs w:val="21"/>
+          <w:lang w:val="en-US"/>
+        </w:rPr>
+        <w:t>={</w:t>
+      </w:r>
+      <w:r>
+        <w:rPr>
+          <w:rFonts w:ascii="Consolas" w:eastAsia="Times New Roman" w:hAnsi="Consolas" w:cs="Times New Roman"/>
+          <w:i/>
+          <w:iCs/>
+          <w:color w:val="FD971F"/>
+          <w:sz w:val="21"/>
+          <w:szCs w:val="21"/>
+          <w:lang w:val="en-US"/>
+        </w:rPr>
+        <w:t>items</w:t>
+      </w:r>
+      <w:r>
+        <w:rPr>
+          <w:rFonts w:ascii="Consolas" w:eastAsia="Times New Roman" w:hAnsi="Consolas" w:cs="Times New Roman"/>
+          <w:color w:val="F8F8F2"/>
+          <w:sz w:val="21"/>
+          <w:szCs w:val="21"/>
+          <w:lang w:val="en-US"/>
+        </w:rPr>
+        <w:t>[</w:t>
+      </w:r>
+      <w:r>
+        <w:rPr>
+          <w:rFonts w:ascii="Consolas" w:eastAsia="Times New Roman" w:hAnsi="Consolas" w:cs="Times New Roman"/>
+          <w:color w:val="AE81FF"/>
+          <w:sz w:val="21"/>
+          <w:szCs w:val="21"/>
+          <w:lang w:val="en-US"/>
+        </w:rPr>
+        <w:t>3</w:t>
+      </w:r>
+      <w:r>
+        <w:rPr>
+          <w:rFonts w:ascii="Consolas" w:eastAsia="Times New Roman" w:hAnsi="Consolas" w:cs="Times New Roman"/>
+          <w:color w:val="F8F8F2"/>
+          <w:sz w:val="21"/>
+          <w:szCs w:val="21"/>
+          <w:lang w:val="en-US"/>
+        </w:rPr>
+        <w:t>].date</w:t>
+      </w:r>
+      <w:r>
+        <w:rPr>
+          <w:rFonts w:ascii="Consolas" w:eastAsia="Times New Roman" w:hAnsi="Consolas" w:cs="Times New Roman"/>
+          <w:color w:val="F92672"/>
+          <w:sz w:val="21"/>
+          <w:szCs w:val="21"/>
+          <w:lang w:val="en-US"/>
+        </w:rPr>
+        <w:t>}</w:t>
+      </w:r>
+    </w:p>
+    <w:p>
+      <w:pPr>
+        <w:shd w:val="clear" w:color="auto" w:fill="272822"/>
+        <w:spacing w:after="0" w:line="285" w:lineRule="atLeast"/>
+        <w:rPr>
+          <w:rFonts w:ascii="Consolas" w:eastAsia="Times New Roman" w:hAnsi="Consolas" w:cs="Times New Roman"/>
+          <w:color w:val="F8F8F2"/>
+          <w:sz w:val="21"/>
+          <w:szCs w:val="21"/>
+          <w:lang w:val="en-US"/>
+        </w:rPr>
+      </w:pPr>
+      <w:r>
+        <w:rPr>
+          <w:rFonts w:ascii="Consolas" w:eastAsia="Times New Roman" w:hAnsi="Consolas" w:cs="Times New Roman"/>
+          <w:color w:val="F8F8F2"/>
+          <w:sz w:val="21"/>
+          <w:szCs w:val="21"/>
+          <w:lang w:val="en-US"/>
+        </w:rPr>
+        <w:t>      /&gt;</w:t>
+      </w:r>
+    </w:p>
+    <w:p>
+      <w:pPr>
+        <w:shd w:val="clear" w:color="auto" w:fill="272822"/>
+        <w:spacing w:after="0" w:line="285" w:lineRule="atLeast"/>
+        <w:rPr>
+          <w:rFonts w:ascii="Consolas" w:eastAsia="Times New Roman" w:hAnsi="Consolas" w:cs="Times New Roman"/>
+          <w:color w:val="F8F8F2"/>
+          <w:sz w:val="21"/>
+          <w:szCs w:val="21"/>
+          <w:lang w:val="en-US"/>
+        </w:rPr>
+      </w:pPr>
+      <w:r>
+        <w:rPr>
+          <w:rFonts w:ascii="Consolas" w:eastAsia="Times New Roman" w:hAnsi="Consolas" w:cs="Times New Roman"/>
+          <w:color w:val="F8F8F2"/>
+          <w:sz w:val="21"/>
+          <w:szCs w:val="21"/>
+          <w:lang w:val="en-US"/>
+        </w:rPr>
+        <w:t>    &lt;/</w:t>
+      </w:r>
+      <w:r>
+        <w:rPr>
+          <w:rFonts w:ascii="Consolas" w:eastAsia="Times New Roman" w:hAnsi="Consolas" w:cs="Times New Roman"/>
+          <w:i/>
+          <w:iCs/>
+          <w:color w:val="66D9EF"/>
+          <w:sz w:val="21"/>
+          <w:szCs w:val="21"/>
+          <w:lang w:val="en-US"/>
+        </w:rPr>
+        <w:t>Card</w:t>
+      </w:r>
+      <w:r>
+        <w:rPr>
+          <w:rFonts w:ascii="Consolas" w:eastAsia="Times New Roman" w:hAnsi="Consolas" w:cs="Times New Roman"/>
+          <w:color w:val="F8F8F2"/>
+          <w:sz w:val="21"/>
+          <w:szCs w:val="21"/>
+          <w:lang w:val="en-US"/>
+        </w:rPr>
+        <w:t>&gt;</w:t>
+      </w:r>
+    </w:p>
+    <w:p>
+      <w:pPr>
+        <w:shd w:val="clear" w:color="auto" w:fill="272822"/>
+        <w:spacing w:after="0" w:line="285" w:lineRule="atLeast"/>
+        <w:rPr>
+          <w:rFonts w:ascii="Consolas" w:eastAsia="Times New Roman" w:hAnsi="Consolas" w:cs="Times New Roman"/>
+          <w:color w:val="F8F8F2"/>
+          <w:sz w:val="21"/>
+          <w:szCs w:val="21"/>
+          <w:lang w:val="en-US"/>
+        </w:rPr>
+      </w:pPr>
+      <w:r>
+        <w:rPr>
+          <w:rFonts w:ascii="Consolas" w:eastAsia="Times New Roman" w:hAnsi="Consolas" w:cs="Times New Roman"/>
+          <w:color w:val="F8F8F2"/>
+          <w:sz w:val="21"/>
+          <w:szCs w:val="21"/>
+          <w:lang w:val="en-US"/>
+        </w:rPr>
+        <w:t>  )</w:t>
+      </w:r>
+    </w:p>
+    <w:p>
+      <w:pPr>
+        <w:shd w:val="clear" w:color="auto" w:fill="272822"/>
+        <w:spacing w:after="0" w:line="285" w:lineRule="atLeast"/>
+        <w:rPr>
+          <w:rFonts w:ascii="Consolas" w:eastAsia="Times New Roman" w:hAnsi="Consolas" w:cs="Times New Roman"/>
+          <w:color w:val="F8F8F2"/>
+          <w:sz w:val="21"/>
+          <w:szCs w:val="21"/>
+          <w:lang w:val="en-US"/>
+        </w:rPr>
+      </w:pPr>
+      <w:r>
+        <w:rPr>
+          <w:rFonts w:ascii="Consolas" w:eastAsia="Times New Roman" w:hAnsi="Consolas" w:cs="Times New Roman"/>
+          <w:color w:val="F8F8F2"/>
+          <w:sz w:val="21"/>
+          <w:szCs w:val="21"/>
+          <w:lang w:val="en-US"/>
+        </w:rPr>
+        <w:t>}</w:t>
+      </w:r>
+    </w:p>
+    <w:p>
+      <w:pPr>
+        <w:spacing w:after="0"/>
+        <w:rPr>
+          <w:b/>
+          <w:bCs/>
+        </w:rPr>
+      </w:pPr>
+    </w:p>
+    <w:p>
+      <w:pPr>
+        <w:spacing w:after="0"/>
+        <w:rPr>
+          <w:b/>
+          <w:bCs/>
+        </w:rPr>
+      </w:pPr>
+      <w:r>
+        <w:rPr>
+          <w:b/>
+          <w:bCs/>
+        </w:rPr>
+        <w:t>И</w:t>
+      </w:r>
+    </w:p>
+    <w:p>
+      <w:pPr>
+        <w:spacing w:after="0"/>
+        <w:rPr>
+          <w:b/>
+          <w:bCs/>
+        </w:rPr>
+      </w:pPr>
+    </w:p>
+    <w:p>
+      <w:pPr>
+        <w:shd w:val="clear" w:color="auto" w:fill="272822"/>
+        <w:spacing w:after="0" w:line="285" w:lineRule="atLeast"/>
+        <w:rPr>
+          <w:rFonts w:ascii="Consolas" w:eastAsia="Times New Roman" w:hAnsi="Consolas" w:cs="Times New Roman"/>
+          <w:color w:val="F8F8F2"/>
+          <w:sz w:val="21"/>
+          <w:szCs w:val="21"/>
+          <w:lang w:val="en-US"/>
+        </w:rPr>
+      </w:pPr>
+      <w:r>
+        <w:rPr>
+          <w:rFonts w:ascii="Consolas" w:eastAsia="Times New Roman" w:hAnsi="Consolas" w:cs="Times New Roman"/>
+          <w:color w:val="F92672"/>
+          <w:sz w:val="21"/>
+          <w:szCs w:val="21"/>
+          <w:lang w:val="en-US"/>
+        </w:rPr>
+        <w:t>import</w:t>
+      </w:r>
+      <w:r>
+        <w:rPr>
+          <w:rFonts w:ascii="Consolas" w:eastAsia="Times New Roman" w:hAnsi="Consolas" w:cs="Times New Roman"/>
+          <w:color w:val="F8F8F2"/>
+          <w:sz w:val="21"/>
+          <w:szCs w:val="21"/>
+          <w:lang w:val="en-US"/>
+        </w:rPr>
+        <w:t xml:space="preserve"> </w:t>
+      </w:r>
+      <w:proofErr w:type="spellStart"/>
+      <w:r>
+        <w:rPr>
+          <w:rFonts w:ascii="Consolas" w:eastAsia="Times New Roman" w:hAnsi="Consolas" w:cs="Times New Roman"/>
+          <w:color w:val="F8F8F2"/>
+          <w:sz w:val="21"/>
+          <w:szCs w:val="21"/>
+          <w:lang w:val="en-US"/>
+        </w:rPr>
+        <w:t>ExpenseDate</w:t>
+      </w:r>
+      <w:proofErr w:type="spellEnd"/>
+      <w:r>
+        <w:rPr>
+          <w:rFonts w:ascii="Consolas" w:eastAsia="Times New Roman" w:hAnsi="Consolas" w:cs="Times New Roman"/>
+          <w:color w:val="F8F8F2"/>
+          <w:sz w:val="21"/>
+          <w:szCs w:val="21"/>
+          <w:lang w:val="en-US"/>
+        </w:rPr>
+        <w:t xml:space="preserve"> </w:t>
+      </w:r>
+      <w:r>
+        <w:rPr>
+          <w:rFonts w:ascii="Consolas" w:eastAsia="Times New Roman" w:hAnsi="Consolas" w:cs="Times New Roman"/>
+          <w:color w:val="F92672"/>
+          <w:sz w:val="21"/>
+          <w:szCs w:val="21"/>
+          <w:lang w:val="en-US"/>
+        </w:rPr>
+        <w:t>from</w:t>
+      </w:r>
+      <w:r>
+        <w:rPr>
+          <w:rFonts w:ascii="Consolas" w:eastAsia="Times New Roman" w:hAnsi="Consolas" w:cs="Times New Roman"/>
+          <w:color w:val="F8F8F2"/>
+          <w:sz w:val="21"/>
+          <w:szCs w:val="21"/>
+          <w:lang w:val="en-US"/>
+        </w:rPr>
+        <w:t xml:space="preserve"> </w:t>
+      </w:r>
+      <w:r>
+        <w:rPr>
+          <w:rFonts w:ascii="Consolas" w:eastAsia="Times New Roman" w:hAnsi="Consolas" w:cs="Times New Roman"/>
+          <w:color w:val="E6DB74"/>
+          <w:sz w:val="21"/>
+          <w:szCs w:val="21"/>
+          <w:lang w:val="en-US"/>
+        </w:rPr>
+        <w:t>'./</w:t>
+      </w:r>
+      <w:proofErr w:type="spellStart"/>
+      <w:r>
+        <w:rPr>
+          <w:rFonts w:ascii="Consolas" w:eastAsia="Times New Roman" w:hAnsi="Consolas" w:cs="Times New Roman"/>
+          <w:color w:val="E6DB74"/>
+          <w:sz w:val="21"/>
+          <w:szCs w:val="21"/>
+          <w:lang w:val="en-US"/>
+        </w:rPr>
+        <w:t>ExpenseDate</w:t>
+      </w:r>
+      <w:proofErr w:type="spellEnd"/>
+      <w:r>
+        <w:rPr>
+          <w:rFonts w:ascii="Consolas" w:eastAsia="Times New Roman" w:hAnsi="Consolas" w:cs="Times New Roman"/>
+          <w:color w:val="E6DB74"/>
+          <w:sz w:val="21"/>
+          <w:szCs w:val="21"/>
+          <w:lang w:val="en-US"/>
+        </w:rPr>
+        <w:t>'</w:t>
+      </w:r>
+    </w:p>
+    <w:p>
+      <w:pPr>
+        <w:shd w:val="clear" w:color="auto" w:fill="272822"/>
+        <w:spacing w:after="0" w:line="285" w:lineRule="atLeast"/>
+        <w:rPr>
+          <w:rFonts w:ascii="Consolas" w:eastAsia="Times New Roman" w:hAnsi="Consolas" w:cs="Times New Roman"/>
+          <w:color w:val="F8F8F2"/>
+          <w:sz w:val="21"/>
+          <w:szCs w:val="21"/>
+          <w:lang w:val="en-US"/>
+        </w:rPr>
+      </w:pPr>
+      <w:r>
+        <w:rPr>
+          <w:rFonts w:ascii="Consolas" w:eastAsia="Times New Roman" w:hAnsi="Consolas" w:cs="Times New Roman"/>
+          <w:color w:val="F92672"/>
+          <w:sz w:val="21"/>
+          <w:szCs w:val="21"/>
+          <w:lang w:val="en-US"/>
+        </w:rPr>
+        <w:t>import</w:t>
+      </w:r>
+      <w:r>
+        <w:rPr>
+          <w:rFonts w:ascii="Consolas" w:eastAsia="Times New Roman" w:hAnsi="Consolas" w:cs="Times New Roman"/>
+          <w:color w:val="F8F8F2"/>
+          <w:sz w:val="21"/>
+          <w:szCs w:val="21"/>
+          <w:lang w:val="en-US"/>
+        </w:rPr>
+        <w:t xml:space="preserve"> </w:t>
+      </w:r>
+      <w:r>
+        <w:rPr>
+          <w:rFonts w:ascii="Consolas" w:eastAsia="Times New Roman" w:hAnsi="Consolas" w:cs="Times New Roman"/>
+          <w:color w:val="E6DB74"/>
+          <w:sz w:val="21"/>
+          <w:szCs w:val="21"/>
+          <w:lang w:val="en-US"/>
+        </w:rPr>
+        <w:t>'./ExpenseItem.css'</w:t>
+      </w:r>
+    </w:p>
+    <w:p>
+      <w:pPr>
+        <w:shd w:val="clear" w:color="auto" w:fill="272822"/>
+        <w:spacing w:after="0" w:line="285" w:lineRule="atLeast"/>
+        <w:rPr>
+          <w:rFonts w:ascii="Consolas" w:eastAsia="Times New Roman" w:hAnsi="Consolas" w:cs="Times New Roman"/>
+          <w:color w:val="F8F8F2"/>
+          <w:sz w:val="21"/>
+          <w:szCs w:val="21"/>
+          <w:lang w:val="en-US"/>
+        </w:rPr>
+      </w:pPr>
+      <w:r>
+        <w:rPr>
+          <w:rFonts w:ascii="Consolas" w:eastAsia="Times New Roman" w:hAnsi="Consolas" w:cs="Times New Roman"/>
+          <w:color w:val="F92672"/>
+          <w:sz w:val="21"/>
+          <w:szCs w:val="21"/>
+          <w:lang w:val="en-US"/>
+        </w:rPr>
+        <w:lastRenderedPageBreak/>
+        <w:t>import</w:t>
+      </w:r>
+      <w:r>
+        <w:rPr>
+          <w:rFonts w:ascii="Consolas" w:eastAsia="Times New Roman" w:hAnsi="Consolas" w:cs="Times New Roman"/>
+          <w:color w:val="F8F8F2"/>
+          <w:sz w:val="21"/>
+          <w:szCs w:val="21"/>
+          <w:lang w:val="en-US"/>
+        </w:rPr>
+        <w:t xml:space="preserve"> Card </w:t>
+      </w:r>
+      <w:r>
+        <w:rPr>
+          <w:rFonts w:ascii="Consolas" w:eastAsia="Times New Roman" w:hAnsi="Consolas" w:cs="Times New Roman"/>
+          <w:color w:val="F92672"/>
+          <w:sz w:val="21"/>
+          <w:szCs w:val="21"/>
+          <w:lang w:val="en-US"/>
+        </w:rPr>
+        <w:t>from</w:t>
+      </w:r>
+      <w:r>
+        <w:rPr>
+          <w:rFonts w:ascii="Consolas" w:eastAsia="Times New Roman" w:hAnsi="Consolas" w:cs="Times New Roman"/>
+          <w:color w:val="F8F8F2"/>
+          <w:sz w:val="21"/>
+          <w:szCs w:val="21"/>
+          <w:lang w:val="en-US"/>
+        </w:rPr>
+        <w:t xml:space="preserve"> </w:t>
+      </w:r>
+      <w:r>
+        <w:rPr>
+          <w:rFonts w:ascii="Consolas" w:eastAsia="Times New Roman" w:hAnsi="Consolas" w:cs="Times New Roman"/>
+          <w:color w:val="E6DB74"/>
+          <w:sz w:val="21"/>
+          <w:szCs w:val="21"/>
+          <w:lang w:val="en-US"/>
+        </w:rPr>
+        <w:t>'./Card'</w:t>
+      </w:r>
+    </w:p>
+    <w:p>
+      <w:pPr>
+        <w:shd w:val="clear" w:color="auto" w:fill="272822"/>
+        <w:spacing w:after="0" w:line="285" w:lineRule="atLeast"/>
+        <w:rPr>
+          <w:rFonts w:ascii="Consolas" w:eastAsia="Times New Roman" w:hAnsi="Consolas" w:cs="Times New Roman"/>
+          <w:color w:val="F8F8F2"/>
+          <w:sz w:val="21"/>
+          <w:szCs w:val="21"/>
+          <w:lang w:val="en-US"/>
+        </w:rPr>
+      </w:pPr>
+    </w:p>
+    <w:p>
+      <w:pPr>
+        <w:shd w:val="clear" w:color="auto" w:fill="272822"/>
+        <w:spacing w:after="0" w:line="285" w:lineRule="atLeast"/>
+        <w:rPr>
+          <w:rFonts w:ascii="Consolas" w:eastAsia="Times New Roman" w:hAnsi="Consolas" w:cs="Times New Roman"/>
+          <w:color w:val="F8F8F2"/>
+          <w:sz w:val="21"/>
+          <w:szCs w:val="21"/>
+          <w:lang w:val="en-US"/>
+        </w:rPr>
+      </w:pPr>
+      <w:r>
+        <w:rPr>
+          <w:rFonts w:ascii="Consolas" w:eastAsia="Times New Roman" w:hAnsi="Consolas" w:cs="Times New Roman"/>
+          <w:i/>
+          <w:iCs/>
+          <w:color w:val="66D9EF"/>
+          <w:sz w:val="21"/>
+          <w:szCs w:val="21"/>
+          <w:lang w:val="en-US"/>
+        </w:rPr>
+        <w:t>function</w:t>
+      </w:r>
+      <w:r>
+        <w:rPr>
+          <w:rFonts w:ascii="Consolas" w:eastAsia="Times New Roman" w:hAnsi="Consolas" w:cs="Times New Roman"/>
+          <w:color w:val="F8F8F2"/>
+          <w:sz w:val="21"/>
+          <w:szCs w:val="21"/>
+          <w:lang w:val="en-US"/>
+        </w:rPr>
+        <w:t xml:space="preserve"> </w:t>
+      </w:r>
+      <w:proofErr w:type="spellStart"/>
+      <w:r>
+        <w:rPr>
+          <w:rFonts w:ascii="Consolas" w:eastAsia="Times New Roman" w:hAnsi="Consolas" w:cs="Times New Roman"/>
+          <w:color w:val="A6E22E"/>
+          <w:sz w:val="21"/>
+          <w:szCs w:val="21"/>
+          <w:lang w:val="en-US"/>
+        </w:rPr>
+        <w:t>ExpenseItem</w:t>
+      </w:r>
+      <w:proofErr w:type="spellEnd"/>
+      <w:r>
+        <w:rPr>
+          <w:rFonts w:ascii="Consolas" w:eastAsia="Times New Roman" w:hAnsi="Consolas" w:cs="Times New Roman"/>
+          <w:color w:val="F8F8F2"/>
+          <w:sz w:val="21"/>
+          <w:szCs w:val="21"/>
+          <w:lang w:val="en-US"/>
+        </w:rPr>
+        <w:t xml:space="preserve"> (</w:t>
+      </w:r>
+      <w:r>
+        <w:rPr>
+          <w:rFonts w:ascii="Consolas" w:eastAsia="Times New Roman" w:hAnsi="Consolas" w:cs="Times New Roman"/>
+          <w:i/>
+          <w:iCs/>
+          <w:color w:val="FD971F"/>
+          <w:sz w:val="21"/>
+          <w:szCs w:val="21"/>
+          <w:lang w:val="en-US"/>
+        </w:rPr>
+        <w:t>props</w:t>
+      </w:r>
+      <w:r>
+        <w:rPr>
+          <w:rFonts w:ascii="Consolas" w:eastAsia="Times New Roman" w:hAnsi="Consolas" w:cs="Times New Roman"/>
+          <w:color w:val="F8F8F2"/>
+          <w:sz w:val="21"/>
+          <w:szCs w:val="21"/>
+          <w:lang w:val="en-US"/>
+        </w:rPr>
+        <w:t>) {</w:t>
+      </w:r>
+    </w:p>
+    <w:p>
+      <w:pPr>
+        <w:shd w:val="clear" w:color="auto" w:fill="272822"/>
+        <w:spacing w:after="0" w:line="285" w:lineRule="atLeast"/>
+        <w:rPr>
+          <w:rFonts w:ascii="Consolas" w:eastAsia="Times New Roman" w:hAnsi="Consolas" w:cs="Times New Roman"/>
+          <w:color w:val="F8F8F2"/>
+          <w:sz w:val="21"/>
+          <w:szCs w:val="21"/>
+          <w:lang w:val="en-US"/>
+        </w:rPr>
+      </w:pPr>
+      <w:r>
+        <w:rPr>
+          <w:rFonts w:ascii="Consolas" w:eastAsia="Times New Roman" w:hAnsi="Consolas" w:cs="Times New Roman"/>
+          <w:color w:val="F8F8F2"/>
+          <w:sz w:val="21"/>
+          <w:szCs w:val="21"/>
+          <w:lang w:val="en-US"/>
+        </w:rPr>
+        <w:t xml:space="preserve">  </w:t>
+      </w:r>
+      <w:r>
+        <w:rPr>
+          <w:rFonts w:ascii="Consolas" w:eastAsia="Times New Roman" w:hAnsi="Consolas" w:cs="Times New Roman"/>
+          <w:color w:val="F92672"/>
+          <w:sz w:val="21"/>
+          <w:szCs w:val="21"/>
+          <w:lang w:val="en-US"/>
+        </w:rPr>
+        <w:t>return</w:t>
+      </w:r>
+      <w:r>
+        <w:rPr>
+          <w:rFonts w:ascii="Consolas" w:eastAsia="Times New Roman" w:hAnsi="Consolas" w:cs="Times New Roman"/>
+          <w:color w:val="F8F8F2"/>
+          <w:sz w:val="21"/>
+          <w:szCs w:val="21"/>
+          <w:lang w:val="en-US"/>
+        </w:rPr>
+        <w:t xml:space="preserve"> (</w:t>
+      </w:r>
+    </w:p>
+    <w:p>
+      <w:pPr>
+        <w:shd w:val="clear" w:color="auto" w:fill="272822"/>
+        <w:spacing w:after="0" w:line="285" w:lineRule="atLeast"/>
+        <w:rPr>
+          <w:rFonts w:ascii="Consolas" w:eastAsia="Times New Roman" w:hAnsi="Consolas" w:cs="Times New Roman"/>
+          <w:color w:val="F8F8F2"/>
+          <w:sz w:val="21"/>
+          <w:szCs w:val="21"/>
+          <w:lang w:val="en-US"/>
+        </w:rPr>
+      </w:pPr>
+      <w:r>
+        <w:rPr>
+          <w:rFonts w:ascii="Consolas" w:eastAsia="Times New Roman" w:hAnsi="Consolas" w:cs="Times New Roman"/>
+          <w:color w:val="F8F8F2"/>
+          <w:sz w:val="21"/>
+          <w:szCs w:val="21"/>
+          <w:lang w:val="en-US"/>
+        </w:rPr>
+        <w:t>    &lt;</w:t>
+      </w:r>
+      <w:r>
+        <w:rPr>
+          <w:rFonts w:ascii="Consolas" w:eastAsia="Times New Roman" w:hAnsi="Consolas" w:cs="Times New Roman"/>
+          <w:i/>
+          <w:iCs/>
+          <w:color w:val="66D9EF"/>
+          <w:sz w:val="21"/>
+          <w:szCs w:val="21"/>
+          <w:lang w:val="en-US"/>
+        </w:rPr>
+        <w:t>Card</w:t>
+      </w:r>
+      <w:r>
+        <w:rPr>
+          <w:rFonts w:ascii="Consolas" w:eastAsia="Times New Roman" w:hAnsi="Consolas" w:cs="Times New Roman"/>
+          <w:color w:val="F8F8F2"/>
+          <w:sz w:val="21"/>
+          <w:szCs w:val="21"/>
+          <w:lang w:val="en-US"/>
+        </w:rPr>
+        <w:t xml:space="preserve"> </w:t>
+      </w:r>
+      <w:proofErr w:type="spellStart"/>
+      <w:r>
+        <w:rPr>
+          <w:rFonts w:ascii="Consolas" w:eastAsia="Times New Roman" w:hAnsi="Consolas" w:cs="Times New Roman"/>
+          <w:color w:val="A6E22E"/>
+          <w:sz w:val="21"/>
+          <w:szCs w:val="21"/>
+          <w:lang w:val="en-US"/>
+        </w:rPr>
+        <w:t>className</w:t>
+      </w:r>
+      <w:proofErr w:type="spellEnd"/>
+      <w:r>
+        <w:rPr>
+          <w:rFonts w:ascii="Consolas" w:eastAsia="Times New Roman" w:hAnsi="Consolas" w:cs="Times New Roman"/>
+          <w:color w:val="F92672"/>
+          <w:sz w:val="21"/>
+          <w:szCs w:val="21"/>
+          <w:lang w:val="en-US"/>
+        </w:rPr>
+        <w:t>=</w:t>
+      </w:r>
+      <w:r>
+        <w:rPr>
+          <w:rFonts w:ascii="Consolas" w:eastAsia="Times New Roman" w:hAnsi="Consolas" w:cs="Times New Roman"/>
+          <w:color w:val="E6DB74"/>
+          <w:sz w:val="21"/>
+          <w:szCs w:val="21"/>
+          <w:lang w:val="en-US"/>
+        </w:rPr>
+        <w:t>'expense-item'</w:t>
+      </w:r>
+      <w:r>
+        <w:rPr>
+          <w:rFonts w:ascii="Consolas" w:eastAsia="Times New Roman" w:hAnsi="Consolas" w:cs="Times New Roman"/>
+          <w:color w:val="F8F8F2"/>
+          <w:sz w:val="21"/>
+          <w:szCs w:val="21"/>
+          <w:lang w:val="en-US"/>
+        </w:rPr>
+        <w:t>&gt;</w:t>
+      </w:r>
+    </w:p>
+    <w:p>
+      <w:pPr>
+        <w:shd w:val="clear" w:color="auto" w:fill="272822"/>
+        <w:spacing w:after="0" w:line="285" w:lineRule="atLeast"/>
+        <w:rPr>
+          <w:rFonts w:ascii="Consolas" w:eastAsia="Times New Roman" w:hAnsi="Consolas" w:cs="Times New Roman"/>
+          <w:color w:val="F8F8F2"/>
+          <w:sz w:val="21"/>
+          <w:szCs w:val="21"/>
+          <w:lang w:val="en-US"/>
+        </w:rPr>
+      </w:pPr>
+      <w:r>
+        <w:rPr>
+          <w:rFonts w:ascii="Consolas" w:eastAsia="Times New Roman" w:hAnsi="Consolas" w:cs="Times New Roman"/>
+          <w:color w:val="F8F8F2"/>
+          <w:sz w:val="21"/>
+          <w:szCs w:val="21"/>
+          <w:lang w:val="en-US"/>
+        </w:rPr>
+        <w:t>      &lt;</w:t>
+      </w:r>
+      <w:proofErr w:type="spellStart"/>
+      <w:r>
+        <w:rPr>
+          <w:rFonts w:ascii="Consolas" w:eastAsia="Times New Roman" w:hAnsi="Consolas" w:cs="Times New Roman"/>
+          <w:i/>
+          <w:iCs/>
+          <w:color w:val="66D9EF"/>
+          <w:sz w:val="21"/>
+          <w:szCs w:val="21"/>
+          <w:lang w:val="en-US"/>
+        </w:rPr>
+        <w:t>ExpenseDate</w:t>
+      </w:r>
+      <w:proofErr w:type="spellEnd"/>
+      <w:r>
+        <w:rPr>
+          <w:rFonts w:ascii="Consolas" w:eastAsia="Times New Roman" w:hAnsi="Consolas" w:cs="Times New Roman"/>
+          <w:color w:val="F8F8F2"/>
+          <w:sz w:val="21"/>
+          <w:szCs w:val="21"/>
+          <w:lang w:val="en-US"/>
+        </w:rPr>
+        <w:t xml:space="preserve"> </w:t>
+      </w:r>
+      <w:r>
+        <w:rPr>
+          <w:rFonts w:ascii="Consolas" w:eastAsia="Times New Roman" w:hAnsi="Consolas" w:cs="Times New Roman"/>
+          <w:color w:val="A6E22E"/>
+          <w:sz w:val="21"/>
+          <w:szCs w:val="21"/>
+          <w:lang w:val="en-US"/>
+        </w:rPr>
+        <w:t>date</w:t>
+      </w:r>
+      <w:r>
+        <w:rPr>
+          <w:rFonts w:ascii="Consolas" w:eastAsia="Times New Roman" w:hAnsi="Consolas" w:cs="Times New Roman"/>
+          <w:color w:val="F92672"/>
+          <w:sz w:val="21"/>
+          <w:szCs w:val="21"/>
+          <w:lang w:val="en-US"/>
+        </w:rPr>
+        <w:t>={</w:t>
+      </w:r>
+      <w:proofErr w:type="spellStart"/>
+      <w:r>
+        <w:rPr>
+          <w:rFonts w:ascii="Consolas" w:eastAsia="Times New Roman" w:hAnsi="Consolas" w:cs="Times New Roman"/>
+          <w:i/>
+          <w:iCs/>
+          <w:color w:val="FD971F"/>
+          <w:sz w:val="21"/>
+          <w:szCs w:val="21"/>
+          <w:lang w:val="en-US"/>
+        </w:rPr>
+        <w:t>props</w:t>
+      </w:r>
+      <w:r>
+        <w:rPr>
+          <w:rFonts w:ascii="Consolas" w:eastAsia="Times New Roman" w:hAnsi="Consolas" w:cs="Times New Roman"/>
+          <w:color w:val="F8F8F2"/>
+          <w:sz w:val="21"/>
+          <w:szCs w:val="21"/>
+          <w:lang w:val="en-US"/>
+        </w:rPr>
+        <w:t>.date</w:t>
+      </w:r>
+      <w:proofErr w:type="spellEnd"/>
+      <w:r>
+        <w:rPr>
+          <w:rFonts w:ascii="Consolas" w:eastAsia="Times New Roman" w:hAnsi="Consolas" w:cs="Times New Roman"/>
+          <w:color w:val="F92672"/>
+          <w:sz w:val="21"/>
+          <w:szCs w:val="21"/>
+          <w:lang w:val="en-US"/>
+        </w:rPr>
+        <w:t>}</w:t>
+      </w:r>
+      <w:r>
+        <w:rPr>
+          <w:rFonts w:ascii="Consolas" w:eastAsia="Times New Roman" w:hAnsi="Consolas" w:cs="Times New Roman"/>
+          <w:color w:val="F8F8F2"/>
+          <w:sz w:val="21"/>
+          <w:szCs w:val="21"/>
+          <w:lang w:val="en-US"/>
+        </w:rPr>
+        <w:t xml:space="preserve"> /&gt;</w:t>
+      </w:r>
+    </w:p>
+    <w:p>
+      <w:pPr>
+        <w:shd w:val="clear" w:color="auto" w:fill="272822"/>
+        <w:spacing w:after="0" w:line="285" w:lineRule="atLeast"/>
+        <w:rPr>
+          <w:rFonts w:ascii="Consolas" w:eastAsia="Times New Roman" w:hAnsi="Consolas" w:cs="Times New Roman"/>
+          <w:color w:val="F8F8F2"/>
+          <w:sz w:val="21"/>
+          <w:szCs w:val="21"/>
+          <w:lang w:val="en-US"/>
+        </w:rPr>
+      </w:pPr>
+      <w:r>
+        <w:rPr>
+          <w:rFonts w:ascii="Consolas" w:eastAsia="Times New Roman" w:hAnsi="Consolas" w:cs="Times New Roman"/>
+          <w:color w:val="F8F8F2"/>
+          <w:sz w:val="21"/>
+          <w:szCs w:val="21"/>
+          <w:lang w:val="en-US"/>
+        </w:rPr>
+        <w:t>      &lt;</w:t>
+      </w:r>
+      <w:r>
+        <w:rPr>
+          <w:rFonts w:ascii="Consolas" w:eastAsia="Times New Roman" w:hAnsi="Consolas" w:cs="Times New Roman"/>
+          <w:color w:val="F92672"/>
+          <w:sz w:val="21"/>
+          <w:szCs w:val="21"/>
+          <w:lang w:val="en-US"/>
+        </w:rPr>
+        <w:t>div</w:t>
+      </w:r>
+      <w:r>
+        <w:rPr>
+          <w:rFonts w:ascii="Consolas" w:eastAsia="Times New Roman" w:hAnsi="Consolas" w:cs="Times New Roman"/>
+          <w:color w:val="F8F8F2"/>
+          <w:sz w:val="21"/>
+          <w:szCs w:val="21"/>
+          <w:lang w:val="en-US"/>
+        </w:rPr>
+        <w:t xml:space="preserve"> </w:t>
+      </w:r>
+      <w:proofErr w:type="spellStart"/>
+      <w:r>
+        <w:rPr>
+          <w:rFonts w:ascii="Consolas" w:eastAsia="Times New Roman" w:hAnsi="Consolas" w:cs="Times New Roman"/>
+          <w:color w:val="A6E22E"/>
+          <w:sz w:val="21"/>
+          <w:szCs w:val="21"/>
+          <w:lang w:val="en-US"/>
+        </w:rPr>
+        <w:t>className</w:t>
+      </w:r>
+      <w:proofErr w:type="spellEnd"/>
+      <w:r>
+        <w:rPr>
+          <w:rFonts w:ascii="Consolas" w:eastAsia="Times New Roman" w:hAnsi="Consolas" w:cs="Times New Roman"/>
+          <w:color w:val="F92672"/>
+          <w:sz w:val="21"/>
+          <w:szCs w:val="21"/>
+          <w:lang w:val="en-US"/>
+        </w:rPr>
+        <w:t>=</w:t>
+      </w:r>
+      <w:r>
+        <w:rPr>
+          <w:rFonts w:ascii="Consolas" w:eastAsia="Times New Roman" w:hAnsi="Consolas" w:cs="Times New Roman"/>
+          <w:color w:val="E6DB74"/>
+          <w:sz w:val="21"/>
+          <w:szCs w:val="21"/>
+          <w:lang w:val="en-US"/>
+        </w:rPr>
+        <w:t>'expense-</w:t>
+      </w:r>
+      <w:proofErr w:type="spellStart"/>
+      <w:r>
+        <w:rPr>
+          <w:rFonts w:ascii="Consolas" w:eastAsia="Times New Roman" w:hAnsi="Consolas" w:cs="Times New Roman"/>
+          <w:color w:val="E6DB74"/>
+          <w:sz w:val="21"/>
+          <w:szCs w:val="21"/>
+          <w:lang w:val="en-US"/>
+        </w:rPr>
+        <w:t>item__description</w:t>
+      </w:r>
+      <w:proofErr w:type="spellEnd"/>
+      <w:r>
+        <w:rPr>
+          <w:rFonts w:ascii="Consolas" w:eastAsia="Times New Roman" w:hAnsi="Consolas" w:cs="Times New Roman"/>
+          <w:color w:val="E6DB74"/>
+          <w:sz w:val="21"/>
+          <w:szCs w:val="21"/>
+          <w:lang w:val="en-US"/>
+        </w:rPr>
+        <w:t>'</w:t>
+      </w:r>
+      <w:r>
+        <w:rPr>
+          <w:rFonts w:ascii="Consolas" w:eastAsia="Times New Roman" w:hAnsi="Consolas" w:cs="Times New Roman"/>
+          <w:color w:val="F8F8F2"/>
+          <w:sz w:val="21"/>
+          <w:szCs w:val="21"/>
+          <w:lang w:val="en-US"/>
+        </w:rPr>
+        <w:t>&gt;</w:t>
+      </w:r>
+    </w:p>
+    <w:p>
+      <w:pPr>
+        <w:shd w:val="clear" w:color="auto" w:fill="272822"/>
+        <w:spacing w:after="0" w:line="285" w:lineRule="atLeast"/>
+        <w:rPr>
+          <w:rFonts w:ascii="Consolas" w:eastAsia="Times New Roman" w:hAnsi="Consolas" w:cs="Times New Roman"/>
+          <w:color w:val="F8F8F2"/>
+          <w:sz w:val="21"/>
+          <w:szCs w:val="21"/>
+          <w:lang w:val="en-US"/>
+        </w:rPr>
+      </w:pPr>
+      <w:r>
+        <w:rPr>
+          <w:rFonts w:ascii="Consolas" w:eastAsia="Times New Roman" w:hAnsi="Consolas" w:cs="Times New Roman"/>
+          <w:color w:val="F8F8F2"/>
+          <w:sz w:val="21"/>
+          <w:szCs w:val="21"/>
+          <w:lang w:val="en-US"/>
+        </w:rPr>
+        <w:t>        &lt;</w:t>
+      </w:r>
+      <w:r>
+        <w:rPr>
+          <w:rFonts w:ascii="Consolas" w:eastAsia="Times New Roman" w:hAnsi="Consolas" w:cs="Times New Roman"/>
+          <w:color w:val="F92672"/>
+          <w:sz w:val="21"/>
+          <w:szCs w:val="21"/>
+          <w:lang w:val="en-US"/>
+        </w:rPr>
+        <w:t>h2</w:t>
+      </w:r>
+      <w:r>
+        <w:rPr>
+          <w:rFonts w:ascii="Consolas" w:eastAsia="Times New Roman" w:hAnsi="Consolas" w:cs="Times New Roman"/>
+          <w:color w:val="F8F8F2"/>
+          <w:sz w:val="21"/>
+          <w:szCs w:val="21"/>
+          <w:lang w:val="en-US"/>
+        </w:rPr>
+        <w:t>&gt;</w:t>
+      </w:r>
+      <w:r>
+        <w:rPr>
+          <w:rFonts w:ascii="Consolas" w:eastAsia="Times New Roman" w:hAnsi="Consolas" w:cs="Times New Roman"/>
+          <w:color w:val="F92672"/>
+          <w:sz w:val="21"/>
+          <w:szCs w:val="21"/>
+          <w:lang w:val="en-US"/>
+        </w:rPr>
+        <w:t>{</w:t>
+      </w:r>
+      <w:proofErr w:type="spellStart"/>
+      <w:r>
+        <w:rPr>
+          <w:rFonts w:ascii="Consolas" w:eastAsia="Times New Roman" w:hAnsi="Consolas" w:cs="Times New Roman"/>
+          <w:i/>
+          <w:iCs/>
+          <w:color w:val="FD971F"/>
+          <w:sz w:val="21"/>
+          <w:szCs w:val="21"/>
+          <w:lang w:val="en-US"/>
+        </w:rPr>
+        <w:t>props</w:t>
+      </w:r>
+      <w:r>
+        <w:rPr>
+          <w:rFonts w:ascii="Consolas" w:eastAsia="Times New Roman" w:hAnsi="Consolas" w:cs="Times New Roman"/>
+          <w:color w:val="F8F8F2"/>
+          <w:sz w:val="21"/>
+          <w:szCs w:val="21"/>
+          <w:lang w:val="en-US"/>
+        </w:rPr>
+        <w:t>.title</w:t>
+      </w:r>
+      <w:proofErr w:type="spellEnd"/>
+      <w:r>
+        <w:rPr>
+          <w:rFonts w:ascii="Consolas" w:eastAsia="Times New Roman" w:hAnsi="Consolas" w:cs="Times New Roman"/>
+          <w:color w:val="F92672"/>
+          <w:sz w:val="21"/>
+          <w:szCs w:val="21"/>
+          <w:lang w:val="en-US"/>
+        </w:rPr>
+        <w:t>}</w:t>
+      </w:r>
+      <w:r>
+        <w:rPr>
+          <w:rFonts w:ascii="Consolas" w:eastAsia="Times New Roman" w:hAnsi="Consolas" w:cs="Times New Roman"/>
+          <w:color w:val="F8F8F2"/>
+          <w:sz w:val="21"/>
+          <w:szCs w:val="21"/>
+          <w:lang w:val="en-US"/>
+        </w:rPr>
+        <w:t>&lt;/</w:t>
+      </w:r>
+      <w:r>
+        <w:rPr>
+          <w:rFonts w:ascii="Consolas" w:eastAsia="Times New Roman" w:hAnsi="Consolas" w:cs="Times New Roman"/>
+          <w:color w:val="F92672"/>
+          <w:sz w:val="21"/>
+          <w:szCs w:val="21"/>
+          <w:lang w:val="en-US"/>
+        </w:rPr>
+        <w:t>h2</w:t>
+      </w:r>
+      <w:r>
+        <w:rPr>
+          <w:rFonts w:ascii="Consolas" w:eastAsia="Times New Roman" w:hAnsi="Consolas" w:cs="Times New Roman"/>
+          <w:color w:val="F8F8F2"/>
+          <w:sz w:val="21"/>
+          <w:szCs w:val="21"/>
+          <w:lang w:val="en-US"/>
+        </w:rPr>
+        <w:t>&gt;</w:t>
+      </w:r>
+    </w:p>
+    <w:p>
+      <w:pPr>
+        <w:shd w:val="clear" w:color="auto" w:fill="272822"/>
+        <w:spacing w:after="0" w:line="285" w:lineRule="atLeast"/>
+        <w:rPr>
+          <w:rFonts w:ascii="Consolas" w:eastAsia="Times New Roman" w:hAnsi="Consolas" w:cs="Times New Roman"/>
+          <w:color w:val="F8F8F2"/>
+          <w:sz w:val="21"/>
+          <w:szCs w:val="21"/>
+          <w:lang w:val="en-US"/>
+        </w:rPr>
+      </w:pPr>
+      <w:r>
+        <w:rPr>
+          <w:rFonts w:ascii="Consolas" w:eastAsia="Times New Roman" w:hAnsi="Consolas" w:cs="Times New Roman"/>
+          <w:color w:val="F8F8F2"/>
+          <w:sz w:val="21"/>
+          <w:szCs w:val="21"/>
+          <w:lang w:val="en-US"/>
+        </w:rPr>
+        <w:t>      &lt;/</w:t>
+      </w:r>
+      <w:r>
+        <w:rPr>
+          <w:rFonts w:ascii="Consolas" w:eastAsia="Times New Roman" w:hAnsi="Consolas" w:cs="Times New Roman"/>
+          <w:color w:val="F92672"/>
+          <w:sz w:val="21"/>
+          <w:szCs w:val="21"/>
+          <w:lang w:val="en-US"/>
+        </w:rPr>
+        <w:t>div</w:t>
+      </w:r>
+      <w:r>
+        <w:rPr>
+          <w:rFonts w:ascii="Consolas" w:eastAsia="Times New Roman" w:hAnsi="Consolas" w:cs="Times New Roman"/>
+          <w:color w:val="F8F8F2"/>
+          <w:sz w:val="21"/>
+          <w:szCs w:val="21"/>
+          <w:lang w:val="en-US"/>
+        </w:rPr>
+        <w:t>&gt;</w:t>
+      </w:r>
+    </w:p>
+    <w:p>
+      <w:pPr>
+        <w:shd w:val="clear" w:color="auto" w:fill="272822"/>
+        <w:spacing w:after="0" w:line="285" w:lineRule="atLeast"/>
+        <w:rPr>
+          <w:rFonts w:ascii="Consolas" w:eastAsia="Times New Roman" w:hAnsi="Consolas" w:cs="Times New Roman"/>
+          <w:color w:val="F8F8F2"/>
+          <w:sz w:val="21"/>
+          <w:szCs w:val="21"/>
+          <w:lang w:val="en-US"/>
+        </w:rPr>
+      </w:pPr>
+      <w:r>
+        <w:rPr>
+          <w:rFonts w:ascii="Consolas" w:eastAsia="Times New Roman" w:hAnsi="Consolas" w:cs="Times New Roman"/>
+          <w:color w:val="F8F8F2"/>
+          <w:sz w:val="21"/>
+          <w:szCs w:val="21"/>
+          <w:lang w:val="en-US"/>
+        </w:rPr>
+        <w:t>      &lt;</w:t>
+      </w:r>
+      <w:r>
+        <w:rPr>
+          <w:rFonts w:ascii="Consolas" w:eastAsia="Times New Roman" w:hAnsi="Consolas" w:cs="Times New Roman"/>
+          <w:color w:val="F92672"/>
+          <w:sz w:val="21"/>
+          <w:szCs w:val="21"/>
+          <w:lang w:val="en-US"/>
+        </w:rPr>
+        <w:t>div</w:t>
+      </w:r>
+      <w:r>
+        <w:rPr>
+          <w:rFonts w:ascii="Consolas" w:eastAsia="Times New Roman" w:hAnsi="Consolas" w:cs="Times New Roman"/>
+          <w:color w:val="F8F8F2"/>
+          <w:sz w:val="21"/>
+          <w:szCs w:val="21"/>
+          <w:lang w:val="en-US"/>
+        </w:rPr>
+        <w:t xml:space="preserve"> </w:t>
+      </w:r>
+      <w:proofErr w:type="spellStart"/>
+      <w:r>
+        <w:rPr>
+          <w:rFonts w:ascii="Consolas" w:eastAsia="Times New Roman" w:hAnsi="Consolas" w:cs="Times New Roman"/>
+          <w:color w:val="A6E22E"/>
+          <w:sz w:val="21"/>
+          <w:szCs w:val="21"/>
+          <w:lang w:val="en-US"/>
+        </w:rPr>
+        <w:t>className</w:t>
+      </w:r>
+      <w:proofErr w:type="spellEnd"/>
+      <w:r>
+        <w:rPr>
+          <w:rFonts w:ascii="Consolas" w:eastAsia="Times New Roman" w:hAnsi="Consolas" w:cs="Times New Roman"/>
+          <w:color w:val="F92672"/>
+          <w:sz w:val="21"/>
+          <w:szCs w:val="21"/>
+          <w:lang w:val="en-US"/>
+        </w:rPr>
+        <w:t>=</w:t>
+      </w:r>
+      <w:r>
+        <w:rPr>
+          <w:rFonts w:ascii="Consolas" w:eastAsia="Times New Roman" w:hAnsi="Consolas" w:cs="Times New Roman"/>
+          <w:color w:val="E6DB74"/>
+          <w:sz w:val="21"/>
+          <w:szCs w:val="21"/>
+          <w:lang w:val="en-US"/>
+        </w:rPr>
+        <w:t>'expense-</w:t>
+      </w:r>
+      <w:proofErr w:type="spellStart"/>
+      <w:r>
+        <w:rPr>
+          <w:rFonts w:ascii="Consolas" w:eastAsia="Times New Roman" w:hAnsi="Consolas" w:cs="Times New Roman"/>
+          <w:color w:val="E6DB74"/>
+          <w:sz w:val="21"/>
+          <w:szCs w:val="21"/>
+          <w:lang w:val="en-US"/>
+        </w:rPr>
+        <w:t>item__price</w:t>
+      </w:r>
+      <w:proofErr w:type="spellEnd"/>
+      <w:r>
+        <w:rPr>
+          <w:rFonts w:ascii="Consolas" w:eastAsia="Times New Roman" w:hAnsi="Consolas" w:cs="Times New Roman"/>
+          <w:color w:val="E6DB74"/>
+          <w:sz w:val="21"/>
+          <w:szCs w:val="21"/>
+          <w:lang w:val="en-US"/>
+        </w:rPr>
+        <w:t>'</w:t>
+      </w:r>
+      <w:r>
+        <w:rPr>
+          <w:rFonts w:ascii="Consolas" w:eastAsia="Times New Roman" w:hAnsi="Consolas" w:cs="Times New Roman"/>
+          <w:color w:val="F8F8F2"/>
+          <w:sz w:val="21"/>
+          <w:szCs w:val="21"/>
+          <w:lang w:val="en-US"/>
+        </w:rPr>
+        <w:t>&gt;$</w:t>
+      </w:r>
+      <w:r>
+        <w:rPr>
+          <w:rFonts w:ascii="Consolas" w:eastAsia="Times New Roman" w:hAnsi="Consolas" w:cs="Times New Roman"/>
+          <w:color w:val="F92672"/>
+          <w:sz w:val="21"/>
+          <w:szCs w:val="21"/>
+          <w:lang w:val="en-US"/>
+        </w:rPr>
+        <w:t>{</w:t>
+      </w:r>
+      <w:proofErr w:type="spellStart"/>
+      <w:r>
+        <w:rPr>
+          <w:rFonts w:ascii="Consolas" w:eastAsia="Times New Roman" w:hAnsi="Consolas" w:cs="Times New Roman"/>
+          <w:i/>
+          <w:iCs/>
+          <w:color w:val="FD971F"/>
+          <w:sz w:val="21"/>
+          <w:szCs w:val="21"/>
+          <w:lang w:val="en-US"/>
+        </w:rPr>
+        <w:t>props</w:t>
+      </w:r>
+      <w:r>
+        <w:rPr>
+          <w:rFonts w:ascii="Consolas" w:eastAsia="Times New Roman" w:hAnsi="Consolas" w:cs="Times New Roman"/>
+          <w:color w:val="F8F8F2"/>
+          <w:sz w:val="21"/>
+          <w:szCs w:val="21"/>
+          <w:lang w:val="en-US"/>
+        </w:rPr>
+        <w:t>.amount</w:t>
+      </w:r>
+      <w:proofErr w:type="spellEnd"/>
+      <w:r>
+        <w:rPr>
+          <w:rFonts w:ascii="Consolas" w:eastAsia="Times New Roman" w:hAnsi="Consolas" w:cs="Times New Roman"/>
+          <w:color w:val="F92672"/>
+          <w:sz w:val="21"/>
+          <w:szCs w:val="21"/>
+          <w:lang w:val="en-US"/>
+        </w:rPr>
+        <w:t>}</w:t>
+      </w:r>
+      <w:r>
+        <w:rPr>
+          <w:rFonts w:ascii="Consolas" w:eastAsia="Times New Roman" w:hAnsi="Consolas" w:cs="Times New Roman"/>
+          <w:color w:val="F8F8F2"/>
+          <w:sz w:val="21"/>
+          <w:szCs w:val="21"/>
+          <w:lang w:val="en-US"/>
+        </w:rPr>
+        <w:t>&lt;/</w:t>
+      </w:r>
+      <w:r>
+        <w:rPr>
+          <w:rFonts w:ascii="Consolas" w:eastAsia="Times New Roman" w:hAnsi="Consolas" w:cs="Times New Roman"/>
+          <w:color w:val="F92672"/>
+          <w:sz w:val="21"/>
+          <w:szCs w:val="21"/>
+          <w:lang w:val="en-US"/>
+        </w:rPr>
+        <w:t>div</w:t>
+      </w:r>
+      <w:r>
+        <w:rPr>
+          <w:rFonts w:ascii="Consolas" w:eastAsia="Times New Roman" w:hAnsi="Consolas" w:cs="Times New Roman"/>
+          <w:color w:val="F8F8F2"/>
+          <w:sz w:val="21"/>
+          <w:szCs w:val="21"/>
+          <w:lang w:val="en-US"/>
+        </w:rPr>
+        <w:t>&gt;</w:t>
+      </w:r>
+    </w:p>
+    <w:p>
+      <w:pPr>
+        <w:shd w:val="clear" w:color="auto" w:fill="272822"/>
+        <w:spacing w:after="0" w:line="285" w:lineRule="atLeast"/>
+        <w:rPr>
+          <w:rFonts w:ascii="Consolas" w:eastAsia="Times New Roman" w:hAnsi="Consolas" w:cs="Times New Roman"/>
+          <w:color w:val="F8F8F2"/>
+          <w:sz w:val="21"/>
+          <w:szCs w:val="21"/>
+          <w:lang w:val="en-US"/>
+        </w:rPr>
+      </w:pPr>
+      <w:r>
+        <w:rPr>
+          <w:rFonts w:ascii="Consolas" w:eastAsia="Times New Roman" w:hAnsi="Consolas" w:cs="Times New Roman"/>
+          <w:color w:val="F8F8F2"/>
+          <w:sz w:val="21"/>
+          <w:szCs w:val="21"/>
+          <w:lang w:val="en-US"/>
+        </w:rPr>
+        <w:t>    &lt;/</w:t>
+      </w:r>
+      <w:r>
+        <w:rPr>
+          <w:rFonts w:ascii="Consolas" w:eastAsia="Times New Roman" w:hAnsi="Consolas" w:cs="Times New Roman"/>
+          <w:i/>
+          <w:iCs/>
+          <w:color w:val="66D9EF"/>
+          <w:sz w:val="21"/>
+          <w:szCs w:val="21"/>
+          <w:lang w:val="en-US"/>
+        </w:rPr>
+        <w:t>Card</w:t>
+      </w:r>
+      <w:r>
+        <w:rPr>
+          <w:rFonts w:ascii="Consolas" w:eastAsia="Times New Roman" w:hAnsi="Consolas" w:cs="Times New Roman"/>
+          <w:color w:val="F8F8F2"/>
+          <w:sz w:val="21"/>
+          <w:szCs w:val="21"/>
+          <w:lang w:val="en-US"/>
+        </w:rPr>
+        <w:t>&gt;</w:t>
+      </w:r>
+    </w:p>
+    <w:p>
+      <w:pPr>
+        <w:shd w:val="clear" w:color="auto" w:fill="272822"/>
+        <w:spacing w:after="0" w:line="285" w:lineRule="atLeast"/>
+        <w:rPr>
+          <w:rFonts w:ascii="Consolas" w:eastAsia="Times New Roman" w:hAnsi="Consolas" w:cs="Times New Roman"/>
+          <w:color w:val="F8F8F2"/>
+          <w:sz w:val="21"/>
+          <w:szCs w:val="21"/>
+          <w:lang w:val="en-US"/>
+        </w:rPr>
+      </w:pPr>
+      <w:r>
+        <w:rPr>
+          <w:rFonts w:ascii="Consolas" w:eastAsia="Times New Roman" w:hAnsi="Consolas" w:cs="Times New Roman"/>
+          <w:color w:val="F8F8F2"/>
+          <w:sz w:val="21"/>
+          <w:szCs w:val="21"/>
+          <w:lang w:val="en-US"/>
+        </w:rPr>
+        <w:t>  )</w:t>
+      </w:r>
+    </w:p>
+    <w:p>
+      <w:pPr>
+        <w:shd w:val="clear" w:color="auto" w:fill="272822"/>
+        <w:spacing w:after="0" w:line="285" w:lineRule="atLeast"/>
+        <w:rPr>
+          <w:rFonts w:ascii="Consolas" w:eastAsia="Times New Roman" w:hAnsi="Consolas" w:cs="Times New Roman"/>
+          <w:color w:val="F8F8F2"/>
+          <w:sz w:val="21"/>
+          <w:szCs w:val="21"/>
+          <w:lang w:val="en-US"/>
+        </w:rPr>
+      </w:pPr>
+      <w:r>
+        <w:rPr>
+          <w:rFonts w:ascii="Consolas" w:eastAsia="Times New Roman" w:hAnsi="Consolas" w:cs="Times New Roman"/>
+          <w:color w:val="F8F8F2"/>
+          <w:sz w:val="21"/>
+          <w:szCs w:val="21"/>
+          <w:lang w:val="en-US"/>
+        </w:rPr>
+        <w:t>}</w:t>
+      </w:r>
+    </w:p>
+    <w:p>
+      <w:pPr>
+        <w:shd w:val="clear" w:color="auto" w:fill="272822"/>
+        <w:spacing w:after="0" w:line="285" w:lineRule="atLeast"/>
+        <w:rPr>
+          <w:rFonts w:ascii="Consolas" w:eastAsia="Times New Roman" w:hAnsi="Consolas" w:cs="Times New Roman"/>
+          <w:color w:val="F8F8F2"/>
+          <w:sz w:val="21"/>
+          <w:szCs w:val="21"/>
+          <w:lang w:val="en-US"/>
+        </w:rPr>
+      </w:pPr>
+    </w:p>
+    <w:p>
+      <w:pPr>
+        <w:shd w:val="clear" w:color="auto" w:fill="272822"/>
+        <w:spacing w:after="0" w:line="285" w:lineRule="atLeast"/>
+        <w:rPr>
+          <w:rFonts w:ascii="Consolas" w:eastAsia="Times New Roman" w:hAnsi="Consolas" w:cs="Times New Roman"/>
+          <w:color w:val="F8F8F2"/>
+          <w:sz w:val="21"/>
+          <w:szCs w:val="21"/>
+          <w:lang w:val="en-US"/>
+        </w:rPr>
+      </w:pPr>
+      <w:r>
+        <w:rPr>
+          <w:rFonts w:ascii="Consolas" w:eastAsia="Times New Roman" w:hAnsi="Consolas" w:cs="Times New Roman"/>
+          <w:color w:val="F92672"/>
+          <w:sz w:val="21"/>
+          <w:szCs w:val="21"/>
+          <w:lang w:val="en-US"/>
+        </w:rPr>
+        <w:t>export</w:t>
+      </w:r>
+      <w:r>
+        <w:rPr>
+          <w:rFonts w:ascii="Consolas" w:eastAsia="Times New Roman" w:hAnsi="Consolas" w:cs="Times New Roman"/>
+          <w:color w:val="F8F8F2"/>
+          <w:sz w:val="21"/>
+          <w:szCs w:val="21"/>
+          <w:lang w:val="en-US"/>
+        </w:rPr>
+        <w:t xml:space="preserve"> </w:t>
+      </w:r>
+      <w:r>
+        <w:rPr>
+          <w:rFonts w:ascii="Consolas" w:eastAsia="Times New Roman" w:hAnsi="Consolas" w:cs="Times New Roman"/>
+          <w:color w:val="F92672"/>
+          <w:sz w:val="21"/>
+          <w:szCs w:val="21"/>
+          <w:lang w:val="en-US"/>
+        </w:rPr>
+        <w:t>default</w:t>
+      </w:r>
+      <w:r>
+        <w:rPr>
+          <w:rFonts w:ascii="Consolas" w:eastAsia="Times New Roman" w:hAnsi="Consolas" w:cs="Times New Roman"/>
+          <w:color w:val="F8F8F2"/>
+          <w:sz w:val="21"/>
+          <w:szCs w:val="21"/>
+          <w:lang w:val="en-US"/>
+        </w:rPr>
+        <w:t xml:space="preserve"> </w:t>
+      </w:r>
+      <w:proofErr w:type="spellStart"/>
+      <w:r>
+        <w:rPr>
+          <w:rFonts w:ascii="Consolas" w:eastAsia="Times New Roman" w:hAnsi="Consolas" w:cs="Times New Roman"/>
+          <w:color w:val="A6E22E"/>
+          <w:sz w:val="21"/>
+          <w:szCs w:val="21"/>
+          <w:lang w:val="en-US"/>
+        </w:rPr>
+        <w:t>ExpenseItem</w:t>
+      </w:r>
+      <w:proofErr w:type="spellEnd"/>
+    </w:p>
+    <w:p>
+      <w:pPr>
+        <w:spacing w:after="0"/>
+        <w:rPr>
+          <w:b/>
+          <w:bCs/>
+        </w:rPr>
+      </w:pPr>
+    </w:p>
+    <w:p>
+      <w:pPr>
+        <w:spacing w:after="0"/>
+        <w:rPr>
+          <w:b/>
+          <w:bCs/>
+        </w:rPr>
+      </w:pPr>
+      <w:r>
+        <w:rPr>
+          <w:b/>
+          <w:bCs/>
+        </w:rPr>
+        <w:t xml:space="preserve">Зачем: </w:t>
+      </w:r>
+    </w:p>
+    <w:p>
+      <w:pPr>
+        <w:spacing w:after="0"/>
+        <w:rPr>
+          <w:b/>
+          <w:bCs/>
+        </w:rPr>
+      </w:pPr>
+    </w:p>
+    <w:p>
+      <w:pPr>
+        <w:pStyle w:val="ListParagraph"/>
+        <w:numPr>
+          <w:ilvl w:val="0"/>
+          <w:numId w:val="2"/>
+        </w:numPr>
+        <w:spacing w:after="0"/>
+        <w:rPr>
+          <w:b/>
+          <w:bCs/>
+        </w:rPr>
+      </w:pPr>
+      <w:r>
+        <w:rPr>
+          <w:b/>
+          <w:bCs/>
+          <w:lang w:val="en-US"/>
+        </w:rPr>
+        <w:t>Reusable</w:t>
+      </w:r>
+      <w:r>
+        <w:rPr>
+          <w:b/>
+          <w:bCs/>
+        </w:rPr>
+        <w:t xml:space="preserve"> </w:t>
+      </w:r>
+      <w:r>
+        <w:rPr>
+          <w:b/>
+          <w:bCs/>
+          <w:lang w:val="en-US"/>
+        </w:rPr>
+        <w:t>component</w:t>
+      </w:r>
+      <w:r>
+        <w:rPr>
+          <w:b/>
+          <w:bCs/>
+        </w:rPr>
+        <w:t xml:space="preserve"> </w:t>
+      </w:r>
+      <w:r>
+        <w:rPr>
+          <w:b/>
+          <w:bCs/>
+        </w:rPr>
+        <w:t>с</w:t>
+      </w:r>
+      <w:r>
+        <w:rPr>
+          <w:b/>
+          <w:bCs/>
+        </w:rPr>
+        <w:t xml:space="preserve"> </w:t>
+      </w:r>
+      <w:r>
+        <w:rPr>
+          <w:b/>
+          <w:bCs/>
+        </w:rPr>
+        <w:t>набором</w:t>
+      </w:r>
+      <w:r>
+        <w:rPr>
+          <w:b/>
+          <w:bCs/>
+        </w:rPr>
+        <w:t xml:space="preserve"> </w:t>
+      </w:r>
+      <w:r>
+        <w:rPr>
+          <w:b/>
+          <w:bCs/>
+        </w:rPr>
+        <w:t>стилей</w:t>
+      </w:r>
+      <w:r>
+        <w:rPr>
+          <w:b/>
+          <w:bCs/>
+        </w:rPr>
+        <w:t xml:space="preserve"> и без дочерних компонентов</w:t>
+      </w:r>
+    </w:p>
+    <w:p>
+      <w:pPr>
+        <w:spacing w:after="0"/>
+        <w:jc w:val="center"/>
+      </w:pPr>
+    </w:p>
+    <w:p>
+      <w:pPr>
+        <w:spacing w:after="0"/>
+        <w:jc w:val="center"/>
+      </w:pPr>
     </w:p>
     <w:sectPr>
       <w:pgSz w:w="11906" w:h="16838" w:code="9"/>
@@ -1184,8 +5350,124 @@
       </w:pPr>
     </w:lvl>
   </w:abstractNum>
+  <w:abstractNum w:abstractNumId="1" w15:restartNumberingAfterBreak="0">
+    <w:nsid w:val="58575700"/>
+    <w:multiLevelType w:val="hybridMultilevel"/>
+    <w:tmpl w:val="654EE386"/>
+    <w:lvl w:ilvl="0" w:tplc="56EE526C">
+      <w:start w:val="2"/>
+      <w:numFmt w:val="bullet"/>
+      <w:lvlText w:val="-"/>
+      <w:lvlJc w:val="left"/>
+      <w:pPr>
+        <w:ind w:left="720" w:hanging="360"/>
+      </w:pPr>
+      <w:rPr>
+        <w:rFonts w:ascii="Times New Roman" w:eastAsiaTheme="minorHAnsi" w:hAnsi="Times New Roman" w:cs="Times New Roman" w:hint="default"/>
+      </w:rPr>
+    </w:lvl>
+    <w:lvl w:ilvl="1" w:tplc="04090003" w:tentative="1">
+      <w:start w:val="1"/>
+      <w:numFmt w:val="bullet"/>
+      <w:lvlText w:val="o"/>
+      <w:lvlJc w:val="left"/>
+      <w:pPr>
+        <w:ind w:left="1440" w:hanging="360"/>
+      </w:pPr>
+      <w:rPr>
+        <w:rFonts w:ascii="Courier New" w:hAnsi="Courier New" w:cs="Courier New" w:hint="default"/>
+      </w:rPr>
+    </w:lvl>
+    <w:lvl w:ilvl="2" w:tplc="04090005" w:tentative="1">
+      <w:start w:val="1"/>
+      <w:numFmt w:val="bullet"/>
+      <w:lvlText w:val=""/>
+      <w:lvlJc w:val="left"/>
+      <w:pPr>
+        <w:ind w:left="2160" w:hanging="360"/>
+      </w:pPr>
+      <w:rPr>
+        <w:rFonts w:ascii="Wingdings" w:hAnsi="Wingdings" w:hint="default"/>
+      </w:rPr>
+    </w:lvl>
+    <w:lvl w:ilvl="3" w:tplc="04090001" w:tentative="1">
+      <w:start w:val="1"/>
+      <w:numFmt w:val="bullet"/>
+      <w:lvlText w:val=""/>
+      <w:lvlJc w:val="left"/>
+      <w:pPr>
+        <w:ind w:left="2880" w:hanging="360"/>
+      </w:pPr>
+      <w:rPr>
+        <w:rFonts w:ascii="Symbol" w:hAnsi="Symbol" w:hint="default"/>
+      </w:rPr>
+    </w:lvl>
+    <w:lvl w:ilvl="4" w:tplc="04090003" w:tentative="1">
+      <w:start w:val="1"/>
+      <w:numFmt w:val="bullet"/>
+      <w:lvlText w:val="o"/>
+      <w:lvlJc w:val="left"/>
+      <w:pPr>
+        <w:ind w:left="3600" w:hanging="360"/>
+      </w:pPr>
+      <w:rPr>
+        <w:rFonts w:ascii="Courier New" w:hAnsi="Courier New" w:cs="Courier New" w:hint="default"/>
+      </w:rPr>
+    </w:lvl>
+    <w:lvl w:ilvl="5" w:tplc="04090005" w:tentative="1">
+      <w:start w:val="1"/>
+      <w:numFmt w:val="bullet"/>
+      <w:lvlText w:val=""/>
+      <w:lvlJc w:val="left"/>
+      <w:pPr>
+        <w:ind w:left="4320" w:hanging="360"/>
+      </w:pPr>
+      <w:rPr>
+        <w:rFonts w:ascii="Wingdings" w:hAnsi="Wingdings" w:hint="default"/>
+      </w:rPr>
+    </w:lvl>
+    <w:lvl w:ilvl="6" w:tplc="04090001" w:tentative="1">
+      <w:start w:val="1"/>
+      <w:numFmt w:val="bullet"/>
+      <w:lvlText w:val=""/>
+      <w:lvlJc w:val="left"/>
+      <w:pPr>
+        <w:ind w:left="5040" w:hanging="360"/>
+      </w:pPr>
+      <w:rPr>
+        <w:rFonts w:ascii="Symbol" w:hAnsi="Symbol" w:hint="default"/>
+      </w:rPr>
+    </w:lvl>
+    <w:lvl w:ilvl="7" w:tplc="04090003" w:tentative="1">
+      <w:start w:val="1"/>
+      <w:numFmt w:val="bullet"/>
+      <w:lvlText w:val="o"/>
+      <w:lvlJc w:val="left"/>
+      <w:pPr>
+        <w:ind w:left="5760" w:hanging="360"/>
+      </w:pPr>
+      <w:rPr>
+        <w:rFonts w:ascii="Courier New" w:hAnsi="Courier New" w:cs="Courier New" w:hint="default"/>
+      </w:rPr>
+    </w:lvl>
+    <w:lvl w:ilvl="8" w:tplc="04090005" w:tentative="1">
+      <w:start w:val="1"/>
+      <w:numFmt w:val="bullet"/>
+      <w:lvlText w:val=""/>
+      <w:lvlJc w:val="left"/>
+      <w:pPr>
+        <w:ind w:left="6480" w:hanging="360"/>
+      </w:pPr>
+      <w:rPr>
+        <w:rFonts w:ascii="Wingdings" w:hAnsi="Wingdings" w:hint="default"/>
+      </w:rPr>
+    </w:lvl>
+  </w:abstractNum>
   <w:num w:numId="1">
     <w:abstractNumId w:val="0"/>
+  </w:num>
+  <w:num w:numId="2">
+    <w:abstractNumId w:val="1"/>
   </w:num>
 </w:numbering>
 </file>

</xml_diff>

<commit_message>
lesson 56. Updating state that depends on the previous state
</commit_message>
<xml_diff>
--- a/notes/notes.docx
+++ b/notes/notes.docx
@@ -1881,16 +1881,14 @@
           <w:color w:val="F8F8F2"/>
           <w:sz w:val="21"/>
           <w:szCs w:val="21"/>
-          <w:lang w:val="en-US"/>
-        </w:rPr>
-      </w:pPr>
-      <w:r>
-        <w:rPr>
-          <w:rFonts w:ascii="Consolas" w:eastAsia="Times New Roman" w:hAnsi="Consolas" w:cs="Times New Roman"/>
-          <w:color w:val="F8F8F2"/>
-          <w:sz w:val="21"/>
-          <w:szCs w:val="21"/>
-          <w:lang w:val="en-US"/>
+        </w:rPr>
+      </w:pPr>
+      <w:r>
+        <w:rPr>
+          <w:rFonts w:ascii="Consolas" w:eastAsia="Times New Roman" w:hAnsi="Consolas" w:cs="Times New Roman"/>
+          <w:color w:val="F8F8F2"/>
+          <w:sz w:val="21"/>
+          <w:szCs w:val="21"/>
         </w:rPr>
         <w:t>}</w:t>
       </w:r>
@@ -1904,7 +1902,6 @@
           <w:color w:val="F8F8F2"/>
           <w:sz w:val="21"/>
           <w:szCs w:val="21"/>
-          <w:lang w:val="en-US"/>
         </w:rPr>
       </w:pPr>
     </w:p>
@@ -1917,7 +1914,6 @@
           <w:color w:val="F8F8F2"/>
           <w:sz w:val="21"/>
           <w:szCs w:val="21"/>
-          <w:lang w:val="en-US"/>
         </w:rPr>
       </w:pPr>
       <w:r>
@@ -1936,7 +1932,6 @@
           <w:color w:val="F8F8F2"/>
           <w:sz w:val="21"/>
           <w:szCs w:val="21"/>
-          <w:lang w:val="en-US"/>
         </w:rPr>
         <w:t xml:space="preserve"> </w:t>
       </w:r>
@@ -1956,7 +1951,6 @@
           <w:color w:val="F8F8F2"/>
           <w:sz w:val="21"/>
           <w:szCs w:val="21"/>
-          <w:lang w:val="en-US"/>
         </w:rPr>
         <w:t xml:space="preserve"> </w:t>
       </w:r>
@@ -3925,6 +3919,7 @@
         <w:rPr>
           <w:b/>
           <w:bCs/>
+          <w:lang w:val="en-US"/>
         </w:rPr>
       </w:pPr>
     </w:p>
@@ -3934,6 +3929,7 @@
         <w:rPr>
           <w:b/>
           <w:bCs/>
+          <w:lang w:val="en-US"/>
         </w:rPr>
       </w:pPr>
       <w:r>
@@ -3950,6 +3946,7 @@
         <w:rPr>
           <w:b/>
           <w:bCs/>
+          <w:lang w:val="en-US"/>
         </w:rPr>
       </w:pPr>
     </w:p>
@@ -5123,6 +5120,7 @@
         <w:rPr>
           <w:b/>
           <w:bCs/>
+          <w:lang w:val="en-US"/>
         </w:rPr>
       </w:pPr>
     </w:p>
@@ -5132,6 +5130,7 @@
         <w:rPr>
           <w:b/>
           <w:bCs/>
+          <w:lang w:val="en-US"/>
         </w:rPr>
       </w:pPr>
       <w:r>
@@ -5139,15 +5138,24 @@
           <w:b/>
           <w:bCs/>
         </w:rPr>
-        <w:t xml:space="preserve">Зачем: </w:t>
-      </w:r>
-    </w:p>
-    <w:p>
-      <w:pPr>
-        <w:spacing w:after="0"/>
+        <w:t>Зачем</w:t>
+      </w:r>
+      <w:r>
         <w:rPr>
           <w:b/>
           <w:bCs/>
+          <w:lang w:val="en-US"/>
+        </w:rPr>
+        <w:t xml:space="preserve">: </w:t>
+      </w:r>
+    </w:p>
+    <w:p>
+      <w:pPr>
+        <w:spacing w:after="0"/>
+        <w:rPr>
+          <w:b/>
+          <w:bCs/>
+          <w:lang w:val="en-US"/>
         </w:rPr>
       </w:pPr>
     </w:p>
@@ -5245,8 +5253,575 @@
     </w:p>
     <w:p>
       <w:pPr>
+        <w:pStyle w:val="ListParagraph"/>
+        <w:numPr>
+          <w:ilvl w:val="0"/>
+          <w:numId w:val="4"/>
+        </w:numPr>
         <w:spacing w:after="0"/>
         <w:jc w:val="center"/>
+        <w:rPr>
+          <w:sz w:val="36"/>
+          <w:szCs w:val="36"/>
+          <w:highlight w:val="cyan"/>
+          <w:lang w:val="en-US"/>
+        </w:rPr>
+      </w:pPr>
+      <w:r>
+        <w:rPr>
+          <w:sz w:val="36"/>
+          <w:szCs w:val="36"/>
+          <w:highlight w:val="cyan"/>
+          <w:lang w:val="en-US"/>
+        </w:rPr>
+        <w:t>React State and Events</w:t>
+      </w:r>
+    </w:p>
+    <w:p>
+      <w:pPr>
+        <w:spacing w:after="0"/>
+        <w:jc w:val="center"/>
+      </w:pPr>
+    </w:p>
+    <w:p>
+      <w:pPr>
+        <w:spacing w:after="0"/>
+      </w:pPr>
+      <w:r>
+        <w:t xml:space="preserve">Если нужно обновлять </w:t>
+      </w:r>
+      <w:r>
+        <w:rPr>
+          <w:b/>
+          <w:bCs/>
+        </w:rPr>
+        <w:t>стейт с использованием предыдущего состояния</w:t>
+      </w:r>
+      <w:r>
+        <w:t xml:space="preserve"> (например, </w:t>
+      </w:r>
+      <w:r>
+        <w:rPr>
+          <w:b/>
+          <w:bCs/>
+        </w:rPr>
+        <w:t>если</w:t>
+      </w:r>
+      <w:r>
+        <w:t xml:space="preserve"> </w:t>
+      </w:r>
+      <w:r>
+        <w:rPr>
+          <w:b/>
+          <w:bCs/>
+        </w:rPr>
+        <w:t>стейт это объект</w:t>
+      </w:r>
+      <w:r>
+        <w:t xml:space="preserve">), то </w:t>
+      </w:r>
+      <w:r>
+        <w:t>в функцию, сетающую стейт передать не просто значение, как обычно, а колл-бек</w:t>
+      </w:r>
+      <w:r>
+        <w:t>:</w:t>
+      </w:r>
+    </w:p>
+    <w:p>
+      <w:pPr>
+        <w:spacing w:after="0"/>
+      </w:pPr>
+    </w:p>
+    <w:p>
+      <w:pPr>
+        <w:shd w:val="clear" w:color="auto" w:fill="272822"/>
+        <w:tabs>
+          <w:tab w:val="left" w:pos="916"/>
+          <w:tab w:val="left" w:pos="1832"/>
+          <w:tab w:val="left" w:pos="2748"/>
+          <w:tab w:val="left" w:pos="3664"/>
+          <w:tab w:val="left" w:pos="4580"/>
+          <w:tab w:val="left" w:pos="5496"/>
+          <w:tab w:val="left" w:pos="6412"/>
+          <w:tab w:val="left" w:pos="7328"/>
+          <w:tab w:val="left" w:pos="8244"/>
+          <w:tab w:val="left" w:pos="9160"/>
+          <w:tab w:val="left" w:pos="10076"/>
+          <w:tab w:val="left" w:pos="10992"/>
+          <w:tab w:val="left" w:pos="11908"/>
+          <w:tab w:val="left" w:pos="12824"/>
+          <w:tab w:val="left" w:pos="13740"/>
+          <w:tab w:val="left" w:pos="14656"/>
+        </w:tabs>
+        <w:spacing w:after="0"/>
+        <w:rPr>
+          <w:rFonts w:ascii="Courier New" w:eastAsia="Times New Roman" w:hAnsi="Courier New" w:cs="Courier New"/>
+          <w:color w:val="F8F8F2"/>
+          <w:sz w:val="21"/>
+          <w:szCs w:val="21"/>
+          <w:lang w:val="en-US"/>
+        </w:rPr>
+      </w:pPr>
+      <w:r>
+        <w:rPr>
+          <w:rFonts w:ascii="Courier New" w:eastAsia="Times New Roman" w:hAnsi="Courier New" w:cs="Courier New"/>
+          <w:color w:val="F92672"/>
+          <w:sz w:val="21"/>
+          <w:szCs w:val="21"/>
+          <w:lang w:val="en-US"/>
+        </w:rPr>
+        <w:t xml:space="preserve">const </w:t>
+      </w:r>
+      <w:proofErr w:type="spellStart"/>
+      <w:r>
+        <w:rPr>
+          <w:rFonts w:ascii="Courier New" w:eastAsia="Times New Roman" w:hAnsi="Courier New" w:cs="Courier New"/>
+          <w:color w:val="A6E22E"/>
+          <w:sz w:val="21"/>
+          <w:szCs w:val="21"/>
+          <w:lang w:val="en-US"/>
+        </w:rPr>
+        <w:t>titleChangeHandler</w:t>
+      </w:r>
+      <w:proofErr w:type="spellEnd"/>
+      <w:r>
+        <w:rPr>
+          <w:rFonts w:ascii="Courier New" w:eastAsia="Times New Roman" w:hAnsi="Courier New" w:cs="Courier New"/>
+          <w:color w:val="A6E22E"/>
+          <w:sz w:val="21"/>
+          <w:szCs w:val="21"/>
+          <w:lang w:val="en-US"/>
+        </w:rPr>
+        <w:t xml:space="preserve"> </w:t>
+      </w:r>
+      <w:r>
+        <w:rPr>
+          <w:rFonts w:ascii="Courier New" w:eastAsia="Times New Roman" w:hAnsi="Courier New" w:cs="Courier New"/>
+          <w:color w:val="F92672"/>
+          <w:sz w:val="21"/>
+          <w:szCs w:val="21"/>
+          <w:lang w:val="en-US"/>
+        </w:rPr>
+        <w:t xml:space="preserve">= </w:t>
+      </w:r>
+      <w:r>
+        <w:rPr>
+          <w:rFonts w:ascii="Courier New" w:eastAsia="Times New Roman" w:hAnsi="Courier New" w:cs="Courier New"/>
+          <w:color w:val="F8F8F2"/>
+          <w:sz w:val="21"/>
+          <w:szCs w:val="21"/>
+          <w:lang w:val="en-US"/>
+        </w:rPr>
+        <w:t>(</w:t>
+      </w:r>
+      <w:r>
+        <w:rPr>
+          <w:rFonts w:ascii="Courier New" w:eastAsia="Times New Roman" w:hAnsi="Courier New" w:cs="Courier New"/>
+          <w:i/>
+          <w:iCs/>
+          <w:color w:val="FD971F"/>
+          <w:sz w:val="21"/>
+          <w:szCs w:val="21"/>
+          <w:lang w:val="en-US"/>
+        </w:rPr>
+        <w:t>event</w:t>
+      </w:r>
+      <w:r>
+        <w:rPr>
+          <w:rFonts w:ascii="Courier New" w:eastAsia="Times New Roman" w:hAnsi="Courier New" w:cs="Courier New"/>
+          <w:color w:val="F8F8F2"/>
+          <w:sz w:val="21"/>
+          <w:szCs w:val="21"/>
+          <w:lang w:val="en-US"/>
+        </w:rPr>
+        <w:t xml:space="preserve">) </w:t>
+      </w:r>
+      <w:r>
+        <w:rPr>
+          <w:rFonts w:ascii="Courier New" w:eastAsia="Times New Roman" w:hAnsi="Courier New" w:cs="Courier New"/>
+          <w:color w:val="F92672"/>
+          <w:sz w:val="21"/>
+          <w:szCs w:val="21"/>
+          <w:lang w:val="en-US"/>
+        </w:rPr>
+        <w:t xml:space="preserve">=&gt; </w:t>
+      </w:r>
+      <w:r>
+        <w:rPr>
+          <w:rFonts w:ascii="Courier New" w:eastAsia="Times New Roman" w:hAnsi="Courier New" w:cs="Courier New"/>
+          <w:color w:val="F8F8F2"/>
+          <w:sz w:val="21"/>
+          <w:szCs w:val="21"/>
+          <w:lang w:val="en-US"/>
+        </w:rPr>
+        <w:t>{</w:t>
+      </w:r>
+      <w:r>
+        <w:rPr>
+          <w:rFonts w:ascii="Courier New" w:eastAsia="Times New Roman" w:hAnsi="Courier New" w:cs="Courier New"/>
+          <w:color w:val="F8F8F2"/>
+          <w:sz w:val="21"/>
+          <w:szCs w:val="21"/>
+          <w:lang w:val="en-US"/>
+        </w:rPr>
+        <w:br/>
+        <w:t xml:space="preserve">  </w:t>
+      </w:r>
+      <w:proofErr w:type="spellStart"/>
+      <w:r>
+        <w:rPr>
+          <w:rFonts w:ascii="Courier New" w:eastAsia="Times New Roman" w:hAnsi="Courier New" w:cs="Courier New"/>
+          <w:color w:val="F8F8F2"/>
+          <w:sz w:val="21"/>
+          <w:szCs w:val="21"/>
+          <w:lang w:val="en-US"/>
+        </w:rPr>
+        <w:t>setUserInput</w:t>
+      </w:r>
+      <w:proofErr w:type="spellEnd"/>
+      <w:r>
+        <w:rPr>
+          <w:rFonts w:ascii="Courier New" w:eastAsia="Times New Roman" w:hAnsi="Courier New" w:cs="Courier New"/>
+          <w:color w:val="F8F8F2"/>
+          <w:sz w:val="21"/>
+          <w:szCs w:val="21"/>
+          <w:lang w:val="en-US"/>
+        </w:rPr>
+        <w:t>((</w:t>
+      </w:r>
+      <w:proofErr w:type="spellStart"/>
+      <w:r>
+        <w:rPr>
+          <w:rFonts w:ascii="Courier New" w:eastAsia="Times New Roman" w:hAnsi="Courier New" w:cs="Courier New"/>
+          <w:i/>
+          <w:iCs/>
+          <w:color w:val="FD971F"/>
+          <w:sz w:val="21"/>
+          <w:szCs w:val="21"/>
+          <w:lang w:val="en-US"/>
+        </w:rPr>
+        <w:t>prevState</w:t>
+      </w:r>
+      <w:proofErr w:type="spellEnd"/>
+      <w:r>
+        <w:rPr>
+          <w:rFonts w:ascii="Courier New" w:eastAsia="Times New Roman" w:hAnsi="Courier New" w:cs="Courier New"/>
+          <w:color w:val="F8F8F2"/>
+          <w:sz w:val="21"/>
+          <w:szCs w:val="21"/>
+          <w:lang w:val="en-US"/>
+        </w:rPr>
+        <w:t>)</w:t>
+      </w:r>
+      <w:r>
+        <w:rPr>
+          <w:rFonts w:ascii="Courier New" w:eastAsia="Times New Roman" w:hAnsi="Courier New" w:cs="Courier New"/>
+          <w:color w:val="F92672"/>
+          <w:sz w:val="21"/>
+          <w:szCs w:val="21"/>
+          <w:lang w:val="en-US"/>
+        </w:rPr>
+        <w:t>=&gt;</w:t>
+      </w:r>
+      <w:r>
+        <w:rPr>
+          <w:rFonts w:ascii="Courier New" w:eastAsia="Times New Roman" w:hAnsi="Courier New" w:cs="Courier New"/>
+          <w:color w:val="F8F8F2"/>
+          <w:sz w:val="21"/>
+          <w:szCs w:val="21"/>
+          <w:lang w:val="en-US"/>
+        </w:rPr>
+        <w:t>({...</w:t>
+      </w:r>
+      <w:proofErr w:type="spellStart"/>
+      <w:r>
+        <w:rPr>
+          <w:rFonts w:ascii="Courier New" w:eastAsia="Times New Roman" w:hAnsi="Courier New" w:cs="Courier New"/>
+          <w:i/>
+          <w:iCs/>
+          <w:color w:val="FD971F"/>
+          <w:sz w:val="21"/>
+          <w:szCs w:val="21"/>
+          <w:lang w:val="en-US"/>
+        </w:rPr>
+        <w:t>prevState</w:t>
+      </w:r>
+      <w:proofErr w:type="spellEnd"/>
+      <w:r>
+        <w:rPr>
+          <w:rFonts w:ascii="Courier New" w:eastAsia="Times New Roman" w:hAnsi="Courier New" w:cs="Courier New"/>
+          <w:color w:val="CC7832"/>
+          <w:sz w:val="21"/>
+          <w:szCs w:val="21"/>
+          <w:lang w:val="en-US"/>
+        </w:rPr>
+        <w:t xml:space="preserve">, </w:t>
+      </w:r>
+      <w:proofErr w:type="spellStart"/>
+      <w:r>
+        <w:rPr>
+          <w:rFonts w:ascii="Courier New" w:eastAsia="Times New Roman" w:hAnsi="Courier New" w:cs="Courier New"/>
+          <w:color w:val="F8F8F2"/>
+          <w:sz w:val="21"/>
+          <w:szCs w:val="21"/>
+          <w:lang w:val="en-US"/>
+        </w:rPr>
+        <w:t>enteredTitle</w:t>
+      </w:r>
+      <w:proofErr w:type="spellEnd"/>
+      <w:r>
+        <w:rPr>
+          <w:rFonts w:ascii="Courier New" w:eastAsia="Times New Roman" w:hAnsi="Courier New" w:cs="Courier New"/>
+          <w:color w:val="F92672"/>
+          <w:sz w:val="21"/>
+          <w:szCs w:val="21"/>
+          <w:lang w:val="en-US"/>
+        </w:rPr>
+        <w:t xml:space="preserve">: </w:t>
+      </w:r>
+      <w:proofErr w:type="spellStart"/>
+      <w:r>
+        <w:rPr>
+          <w:rFonts w:ascii="Courier New" w:eastAsia="Times New Roman" w:hAnsi="Courier New" w:cs="Courier New"/>
+          <w:i/>
+          <w:iCs/>
+          <w:color w:val="FD971F"/>
+          <w:sz w:val="21"/>
+          <w:szCs w:val="21"/>
+          <w:lang w:val="en-US"/>
+        </w:rPr>
+        <w:t>event</w:t>
+      </w:r>
+      <w:r>
+        <w:rPr>
+          <w:rFonts w:ascii="Courier New" w:eastAsia="Times New Roman" w:hAnsi="Courier New" w:cs="Courier New"/>
+          <w:color w:val="F8F8F2"/>
+          <w:sz w:val="21"/>
+          <w:szCs w:val="21"/>
+          <w:lang w:val="en-US"/>
+        </w:rPr>
+        <w:t>.target.value</w:t>
+      </w:r>
+      <w:proofErr w:type="spellEnd"/>
+      <w:r>
+        <w:rPr>
+          <w:rFonts w:ascii="Courier New" w:eastAsia="Times New Roman" w:hAnsi="Courier New" w:cs="Courier New"/>
+          <w:color w:val="F8F8F2"/>
+          <w:sz w:val="21"/>
+          <w:szCs w:val="21"/>
+          <w:lang w:val="en-US"/>
+        </w:rPr>
+        <w:t>}))</w:t>
+      </w:r>
+      <w:r>
+        <w:rPr>
+          <w:rFonts w:ascii="Courier New" w:eastAsia="Times New Roman" w:hAnsi="Courier New" w:cs="Courier New"/>
+          <w:color w:val="F8F8F2"/>
+          <w:sz w:val="21"/>
+          <w:szCs w:val="21"/>
+          <w:lang w:val="en-US"/>
+        </w:rPr>
+        <w:br/>
+        <w:t>}</w:t>
+      </w:r>
+      <w:r>
+        <w:rPr>
+          <w:rFonts w:ascii="Courier New" w:eastAsia="Times New Roman" w:hAnsi="Courier New" w:cs="Courier New"/>
+          <w:color w:val="CC7832"/>
+          <w:sz w:val="21"/>
+          <w:szCs w:val="21"/>
+          <w:lang w:val="en-US"/>
+        </w:rPr>
+        <w:t>;</w:t>
+      </w:r>
+    </w:p>
+    <w:p>
+      <w:pPr>
+        <w:spacing w:after="0"/>
+        <w:rPr>
+          <w:lang w:val="en-US"/>
+        </w:rPr>
+      </w:pPr>
+    </w:p>
+    <w:p>
+      <w:pPr>
+        <w:spacing w:after="0"/>
+      </w:pPr>
+      <w:r>
+        <w:t>Обычно мы делаем так:</w:t>
+      </w:r>
+    </w:p>
+    <w:p>
+      <w:pPr>
+        <w:spacing w:after="0"/>
+      </w:pPr>
+    </w:p>
+    <w:p>
+      <w:pPr>
+        <w:pStyle w:val="HTMLPreformatted"/>
+        <w:shd w:val="clear" w:color="auto" w:fill="272822"/>
+        <w:rPr>
+          <w:color w:val="F8F8F2"/>
+          <w:sz w:val="21"/>
+          <w:szCs w:val="21"/>
+        </w:rPr>
+      </w:pPr>
+      <w:r>
+        <w:rPr>
+          <w:color w:val="F92672"/>
+          <w:sz w:val="21"/>
+          <w:szCs w:val="21"/>
+        </w:rPr>
+        <w:t xml:space="preserve">const </w:t>
+      </w:r>
+      <w:proofErr w:type="spellStart"/>
+      <w:r>
+        <w:rPr>
+          <w:color w:val="A6E22E"/>
+          <w:sz w:val="21"/>
+          <w:szCs w:val="21"/>
+        </w:rPr>
+        <w:t>amountChangeHandler</w:t>
+      </w:r>
+      <w:proofErr w:type="spellEnd"/>
+      <w:r>
+        <w:rPr>
+          <w:color w:val="A6E22E"/>
+          <w:sz w:val="21"/>
+          <w:szCs w:val="21"/>
+        </w:rPr>
+        <w:t xml:space="preserve"> </w:t>
+      </w:r>
+      <w:r>
+        <w:rPr>
+          <w:color w:val="F92672"/>
+          <w:sz w:val="21"/>
+          <w:szCs w:val="21"/>
+        </w:rPr>
+        <w:t xml:space="preserve">= </w:t>
+      </w:r>
+      <w:r>
+        <w:rPr>
+          <w:color w:val="F8F8F2"/>
+          <w:sz w:val="21"/>
+          <w:szCs w:val="21"/>
+        </w:rPr>
+        <w:t>(</w:t>
+      </w:r>
+      <w:r>
+        <w:rPr>
+          <w:i/>
+          <w:iCs/>
+          <w:color w:val="FD971F"/>
+          <w:sz w:val="21"/>
+          <w:szCs w:val="21"/>
+        </w:rPr>
+        <w:t>event</w:t>
+      </w:r>
+      <w:r>
+        <w:rPr>
+          <w:color w:val="F8F8F2"/>
+          <w:sz w:val="21"/>
+          <w:szCs w:val="21"/>
+        </w:rPr>
+        <w:t xml:space="preserve">) </w:t>
+      </w:r>
+      <w:r>
+        <w:rPr>
+          <w:color w:val="F92672"/>
+          <w:sz w:val="21"/>
+          <w:szCs w:val="21"/>
+        </w:rPr>
+        <w:t xml:space="preserve">=&gt; </w:t>
+      </w:r>
+      <w:r>
+        <w:rPr>
+          <w:color w:val="F8F8F2"/>
+          <w:sz w:val="21"/>
+          <w:szCs w:val="21"/>
+        </w:rPr>
+        <w:t>{</w:t>
+      </w:r>
+      <w:r>
+        <w:rPr>
+          <w:color w:val="F8F8F2"/>
+          <w:sz w:val="21"/>
+          <w:szCs w:val="21"/>
+        </w:rPr>
+        <w:br/>
+        <w:t xml:space="preserve">  </w:t>
+      </w:r>
+      <w:proofErr w:type="spellStart"/>
+      <w:r>
+        <w:rPr>
+          <w:color w:val="F8F8F2"/>
+          <w:sz w:val="21"/>
+          <w:szCs w:val="21"/>
+        </w:rPr>
+        <w:t>setUserInput</w:t>
+      </w:r>
+      <w:proofErr w:type="spellEnd"/>
+      <w:r>
+        <w:rPr>
+          <w:color w:val="F8F8F2"/>
+          <w:sz w:val="21"/>
+          <w:szCs w:val="21"/>
+          <w:lang w:val="ru-RU"/>
+        </w:rPr>
+        <w:t>(</w:t>
+      </w:r>
+      <w:proofErr w:type="spellStart"/>
+      <w:r>
+        <w:rPr>
+          <w:i/>
+          <w:iCs/>
+          <w:color w:val="FD971F"/>
+          <w:sz w:val="21"/>
+          <w:szCs w:val="21"/>
+        </w:rPr>
+        <w:t>event</w:t>
+      </w:r>
+      <w:r>
+        <w:rPr>
+          <w:color w:val="F8F8F2"/>
+          <w:sz w:val="21"/>
+          <w:szCs w:val="21"/>
+        </w:rPr>
+        <w:t>.target.value</w:t>
+      </w:r>
+      <w:proofErr w:type="spellEnd"/>
+      <w:r>
+        <w:rPr>
+          <w:color w:val="F8F8F2"/>
+          <w:sz w:val="21"/>
+          <w:szCs w:val="21"/>
+        </w:rPr>
+        <w:t>)</w:t>
+      </w:r>
+      <w:r>
+        <w:rPr>
+          <w:color w:val="F8F8F2"/>
+          <w:sz w:val="21"/>
+          <w:szCs w:val="21"/>
+        </w:rPr>
+        <w:br/>
+        <w:t>}</w:t>
+      </w:r>
+      <w:r>
+        <w:rPr>
+          <w:color w:val="CC7832"/>
+          <w:sz w:val="21"/>
+          <w:szCs w:val="21"/>
+        </w:rPr>
+        <w:t>;</w:t>
+      </w:r>
+    </w:p>
+    <w:p>
+      <w:pPr>
+        <w:spacing w:after="0"/>
+        <w:rPr>
+          <w:lang w:val="en-US"/>
+        </w:rPr>
       </w:pPr>
     </w:p>
     <w:sectPr>
@@ -5351,6 +5926,184 @@
     </w:lvl>
   </w:abstractNum>
   <w:abstractNum w:abstractNumId="1" w15:restartNumberingAfterBreak="0">
+    <w:nsid w:val="3B474E08"/>
+    <w:multiLevelType w:val="hybridMultilevel"/>
+    <w:tmpl w:val="C4D49846"/>
+    <w:lvl w:ilvl="0" w:tplc="FFFFFFFF">
+      <w:start w:val="1"/>
+      <w:numFmt w:val="decimal"/>
+      <w:lvlText w:val="%1."/>
+      <w:lvlJc w:val="left"/>
+      <w:pPr>
+        <w:ind w:left="1069" w:hanging="360"/>
+      </w:pPr>
+      <w:rPr>
+        <w:rFonts w:hint="default"/>
+      </w:rPr>
+    </w:lvl>
+    <w:lvl w:ilvl="1" w:tplc="FFFFFFFF" w:tentative="1">
+      <w:start w:val="1"/>
+      <w:numFmt w:val="lowerLetter"/>
+      <w:lvlText w:val="%2."/>
+      <w:lvlJc w:val="left"/>
+      <w:pPr>
+        <w:ind w:left="1789" w:hanging="360"/>
+      </w:pPr>
+    </w:lvl>
+    <w:lvl w:ilvl="2" w:tplc="FFFFFFFF" w:tentative="1">
+      <w:start w:val="1"/>
+      <w:numFmt w:val="lowerRoman"/>
+      <w:lvlText w:val="%3."/>
+      <w:lvlJc w:val="right"/>
+      <w:pPr>
+        <w:ind w:left="2509" w:hanging="180"/>
+      </w:pPr>
+    </w:lvl>
+    <w:lvl w:ilvl="3" w:tplc="FFFFFFFF" w:tentative="1">
+      <w:start w:val="1"/>
+      <w:numFmt w:val="decimal"/>
+      <w:lvlText w:val="%4."/>
+      <w:lvlJc w:val="left"/>
+      <w:pPr>
+        <w:ind w:left="3229" w:hanging="360"/>
+      </w:pPr>
+    </w:lvl>
+    <w:lvl w:ilvl="4" w:tplc="FFFFFFFF" w:tentative="1">
+      <w:start w:val="1"/>
+      <w:numFmt w:val="lowerLetter"/>
+      <w:lvlText w:val="%5."/>
+      <w:lvlJc w:val="left"/>
+      <w:pPr>
+        <w:ind w:left="3949" w:hanging="360"/>
+      </w:pPr>
+    </w:lvl>
+    <w:lvl w:ilvl="5" w:tplc="FFFFFFFF" w:tentative="1">
+      <w:start w:val="1"/>
+      <w:numFmt w:val="lowerRoman"/>
+      <w:lvlText w:val="%6."/>
+      <w:lvlJc w:val="right"/>
+      <w:pPr>
+        <w:ind w:left="4669" w:hanging="180"/>
+      </w:pPr>
+    </w:lvl>
+    <w:lvl w:ilvl="6" w:tplc="FFFFFFFF" w:tentative="1">
+      <w:start w:val="1"/>
+      <w:numFmt w:val="decimal"/>
+      <w:lvlText w:val="%7."/>
+      <w:lvlJc w:val="left"/>
+      <w:pPr>
+        <w:ind w:left="5389" w:hanging="360"/>
+      </w:pPr>
+    </w:lvl>
+    <w:lvl w:ilvl="7" w:tplc="FFFFFFFF" w:tentative="1">
+      <w:start w:val="1"/>
+      <w:numFmt w:val="lowerLetter"/>
+      <w:lvlText w:val="%8."/>
+      <w:lvlJc w:val="left"/>
+      <w:pPr>
+        <w:ind w:left="6109" w:hanging="360"/>
+      </w:pPr>
+    </w:lvl>
+    <w:lvl w:ilvl="8" w:tplc="FFFFFFFF" w:tentative="1">
+      <w:start w:val="1"/>
+      <w:numFmt w:val="lowerRoman"/>
+      <w:lvlText w:val="%9."/>
+      <w:lvlJc w:val="right"/>
+      <w:pPr>
+        <w:ind w:left="6829" w:hanging="180"/>
+      </w:pPr>
+    </w:lvl>
+  </w:abstractNum>
+  <w:abstractNum w:abstractNumId="2" w15:restartNumberingAfterBreak="0">
+    <w:nsid w:val="494A56EE"/>
+    <w:multiLevelType w:val="hybridMultilevel"/>
+    <w:tmpl w:val="14CC5D3C"/>
+    <w:lvl w:ilvl="0" w:tplc="E29AAD8E">
+      <w:start w:val="4"/>
+      <w:numFmt w:val="decimal"/>
+      <w:lvlText w:val="%1."/>
+      <w:lvlJc w:val="left"/>
+      <w:pPr>
+        <w:ind w:left="1069" w:hanging="360"/>
+      </w:pPr>
+      <w:rPr>
+        <w:rFonts w:hint="default"/>
+      </w:rPr>
+    </w:lvl>
+    <w:lvl w:ilvl="1" w:tplc="04090019" w:tentative="1">
+      <w:start w:val="1"/>
+      <w:numFmt w:val="lowerLetter"/>
+      <w:lvlText w:val="%2."/>
+      <w:lvlJc w:val="left"/>
+      <w:pPr>
+        <w:ind w:left="1789" w:hanging="360"/>
+      </w:pPr>
+    </w:lvl>
+    <w:lvl w:ilvl="2" w:tplc="0409001B" w:tentative="1">
+      <w:start w:val="1"/>
+      <w:numFmt w:val="lowerRoman"/>
+      <w:lvlText w:val="%3."/>
+      <w:lvlJc w:val="right"/>
+      <w:pPr>
+        <w:ind w:left="2509" w:hanging="180"/>
+      </w:pPr>
+    </w:lvl>
+    <w:lvl w:ilvl="3" w:tplc="0409000F" w:tentative="1">
+      <w:start w:val="1"/>
+      <w:numFmt w:val="decimal"/>
+      <w:lvlText w:val="%4."/>
+      <w:lvlJc w:val="left"/>
+      <w:pPr>
+        <w:ind w:left="3229" w:hanging="360"/>
+      </w:pPr>
+    </w:lvl>
+    <w:lvl w:ilvl="4" w:tplc="04090019" w:tentative="1">
+      <w:start w:val="1"/>
+      <w:numFmt w:val="lowerLetter"/>
+      <w:lvlText w:val="%5."/>
+      <w:lvlJc w:val="left"/>
+      <w:pPr>
+        <w:ind w:left="3949" w:hanging="360"/>
+      </w:pPr>
+    </w:lvl>
+    <w:lvl w:ilvl="5" w:tplc="0409001B" w:tentative="1">
+      <w:start w:val="1"/>
+      <w:numFmt w:val="lowerRoman"/>
+      <w:lvlText w:val="%6."/>
+      <w:lvlJc w:val="right"/>
+      <w:pPr>
+        <w:ind w:left="4669" w:hanging="180"/>
+      </w:pPr>
+    </w:lvl>
+    <w:lvl w:ilvl="6" w:tplc="0409000F" w:tentative="1">
+      <w:start w:val="1"/>
+      <w:numFmt w:val="decimal"/>
+      <w:lvlText w:val="%7."/>
+      <w:lvlJc w:val="left"/>
+      <w:pPr>
+        <w:ind w:left="5389" w:hanging="360"/>
+      </w:pPr>
+    </w:lvl>
+    <w:lvl w:ilvl="7" w:tplc="04090019" w:tentative="1">
+      <w:start w:val="1"/>
+      <w:numFmt w:val="lowerLetter"/>
+      <w:lvlText w:val="%8."/>
+      <w:lvlJc w:val="left"/>
+      <w:pPr>
+        <w:ind w:left="6109" w:hanging="360"/>
+      </w:pPr>
+    </w:lvl>
+    <w:lvl w:ilvl="8" w:tplc="0409001B" w:tentative="1">
+      <w:start w:val="1"/>
+      <w:numFmt w:val="lowerRoman"/>
+      <w:lvlText w:val="%9."/>
+      <w:lvlJc w:val="right"/>
+      <w:pPr>
+        <w:ind w:left="6829" w:hanging="180"/>
+      </w:pPr>
+    </w:lvl>
+  </w:abstractNum>
+  <w:abstractNum w:abstractNumId="3" w15:restartNumberingAfterBreak="0">
     <w:nsid w:val="58575700"/>
     <w:multiLevelType w:val="hybridMultilevel"/>
     <w:tmpl w:val="654EE386"/>
@@ -5467,7 +6220,13 @@
     <w:abstractNumId w:val="0"/>
   </w:num>
   <w:num w:numId="2">
+    <w:abstractNumId w:val="3"/>
+  </w:num>
+  <w:num w:numId="3">
     <w:abstractNumId w:val="1"/>
+  </w:num>
+  <w:num w:numId="4">
+    <w:abstractNumId w:val="2"/>
   </w:num>
 </w:numbering>
 </file>
@@ -5917,6 +6676,56 @@
       <w:contextualSpacing/>
     </w:pPr>
   </w:style>
+  <w:style w:type="paragraph" w:styleId="HTMLPreformatted">
+    <w:name w:val="HTML Preformatted"/>
+    <w:basedOn w:val="Normal"/>
+    <w:link w:val="HTMLPreformattedChar"/>
+    <w:uiPriority w:val="99"/>
+    <w:semiHidden/>
+    <w:unhideWhenUsed/>
+    <w:rsid w:val="007F2654"/>
+    <w:pPr>
+      <w:tabs>
+        <w:tab w:val="left" w:pos="916"/>
+        <w:tab w:val="left" w:pos="1832"/>
+        <w:tab w:val="left" w:pos="2748"/>
+        <w:tab w:val="left" w:pos="3664"/>
+        <w:tab w:val="left" w:pos="4580"/>
+        <w:tab w:val="left" w:pos="5496"/>
+        <w:tab w:val="left" w:pos="6412"/>
+        <w:tab w:val="left" w:pos="7328"/>
+        <w:tab w:val="left" w:pos="8244"/>
+        <w:tab w:val="left" w:pos="9160"/>
+        <w:tab w:val="left" w:pos="10076"/>
+        <w:tab w:val="left" w:pos="10992"/>
+        <w:tab w:val="left" w:pos="11908"/>
+        <w:tab w:val="left" w:pos="12824"/>
+        <w:tab w:val="left" w:pos="13740"/>
+        <w:tab w:val="left" w:pos="14656"/>
+      </w:tabs>
+      <w:spacing w:after="0"/>
+    </w:pPr>
+    <w:rPr>
+      <w:rFonts w:ascii="Courier New" w:eastAsia="Times New Roman" w:hAnsi="Courier New" w:cs="Courier New"/>
+      <w:sz w:val="20"/>
+      <w:szCs w:val="20"/>
+      <w:lang w:val="en-US"/>
+    </w:rPr>
+  </w:style>
+  <w:style w:type="character" w:customStyle="1" w:styleId="HTMLPreformattedChar">
+    <w:name w:val="HTML Preformatted Char"/>
+    <w:basedOn w:val="DefaultParagraphFont"/>
+    <w:link w:val="HTMLPreformatted"/>
+    <w:uiPriority w:val="99"/>
+    <w:semiHidden/>
+    <w:rsid w:val="007F2654"/>
+    <w:rPr>
+      <w:rFonts w:ascii="Courier New" w:eastAsia="Times New Roman" w:hAnsi="Courier New" w:cs="Courier New"/>
+      <w:sz w:val="20"/>
+      <w:szCs w:val="20"/>
+      <w:lang w:val="en-US"/>
+    </w:rPr>
+  </w:style>
 </w:styles>
 </file>
 

</xml_diff>

<commit_message>
lesson 108. Controlled and uncontrolled components
</commit_message>
<xml_diff>
--- a/notes/notes.docx
+++ b/notes/notes.docx
@@ -27977,6 +27977,1037 @@
         </w:drawing>
       </w:r>
     </w:p>
+    <w:p>
+      <w:pPr>
+        <w:spacing w:after="0"/>
+      </w:pPr>
+    </w:p>
+    <w:p>
+      <w:pPr>
+        <w:pStyle w:val="ListParagraph"/>
+        <w:spacing w:after="0"/>
+        <w:ind w:left="1069"/>
+        <w:jc w:val="center"/>
+        <w:rPr>
+          <w:sz w:val="36"/>
+          <w:szCs w:val="36"/>
+          <w:highlight w:val="yellow"/>
+        </w:rPr>
+      </w:pPr>
+      <w:r>
+        <w:rPr>
+          <w:sz w:val="36"/>
+          <w:szCs w:val="36"/>
+          <w:highlight w:val="yellow"/>
+          <w:lang w:val="en-US"/>
+        </w:rPr>
+        <w:t>Working</w:t>
+      </w:r>
+      <w:r>
+        <w:rPr>
+          <w:sz w:val="36"/>
+          <w:szCs w:val="36"/>
+          <w:highlight w:val="yellow"/>
+        </w:rPr>
+        <w:t xml:space="preserve"> </w:t>
+      </w:r>
+      <w:r>
+        <w:rPr>
+          <w:sz w:val="36"/>
+          <w:szCs w:val="36"/>
+          <w:highlight w:val="yellow"/>
+          <w:lang w:val="en-US"/>
+        </w:rPr>
+        <w:t>with</w:t>
+      </w:r>
+      <w:r>
+        <w:rPr>
+          <w:sz w:val="36"/>
+          <w:szCs w:val="36"/>
+          <w:highlight w:val="yellow"/>
+        </w:rPr>
+        <w:t xml:space="preserve"> </w:t>
+      </w:r>
+      <w:r>
+        <w:rPr>
+          <w:sz w:val="36"/>
+          <w:szCs w:val="36"/>
+          <w:highlight w:val="yellow"/>
+          <w:lang w:val="en-US"/>
+        </w:rPr>
+        <w:t>REFs</w:t>
+      </w:r>
+    </w:p>
+    <w:p>
+      <w:pPr>
+        <w:spacing w:after="0"/>
+      </w:pPr>
+    </w:p>
+    <w:p>
+      <w:pPr>
+        <w:spacing w:after="0"/>
+      </w:pPr>
+      <w:r>
+        <w:t xml:space="preserve">Например, у нас есть инпут, данные из которого мы будем брать только при сабмите, тогда зачем нам каждый раз ренедерить этот инпут, если мы делаем </w:t>
+      </w:r>
+      <w:r>
+        <w:rPr>
+          <w:lang w:val="en-US"/>
+        </w:rPr>
+        <w:t>two</w:t>
+      </w:r>
+      <w:r>
+        <w:t>-</w:t>
+      </w:r>
+      <w:r>
+        <w:rPr>
+          <w:lang w:val="en-US"/>
+        </w:rPr>
+        <w:t>way</w:t>
+      </w:r>
+      <w:r>
+        <w:t xml:space="preserve"> </w:t>
+      </w:r>
+      <w:r>
+        <w:rPr>
+          <w:lang w:val="en-US"/>
+        </w:rPr>
+        <w:t>binding</w:t>
+      </w:r>
+      <w:r>
+        <w:t xml:space="preserve">? </w:t>
+      </w:r>
+      <w:r>
+        <w:t>Можно просто взять данные из рефа.</w:t>
+      </w:r>
+    </w:p>
+    <w:p>
+      <w:pPr>
+        <w:spacing w:after="0"/>
+      </w:pPr>
+    </w:p>
+    <w:p>
+      <w:pPr>
+        <w:pStyle w:val="ListParagraph"/>
+        <w:numPr>
+          <w:ilvl w:val="0"/>
+          <w:numId w:val="17"/>
+        </w:numPr>
+        <w:spacing w:after="0"/>
+        <w:rPr>
+          <w:b/>
+          <w:bCs/>
+        </w:rPr>
+      </w:pPr>
+      <w:r>
+        <w:rPr>
+          <w:b/>
+          <w:bCs/>
+        </w:rPr>
+        <w:t>Создаем реф</w:t>
+      </w:r>
+    </w:p>
+    <w:p>
+      <w:pPr>
+        <w:spacing w:after="0"/>
+      </w:pPr>
+    </w:p>
+    <w:p>
+      <w:pPr>
+        <w:shd w:val="clear" w:color="auto" w:fill="272822"/>
+        <w:spacing w:after="0" w:line="285" w:lineRule="atLeast"/>
+        <w:rPr>
+          <w:rFonts w:ascii="Consolas" w:eastAsia="Times New Roman" w:hAnsi="Consolas" w:cs="Times New Roman"/>
+          <w:color w:val="F8F8F2"/>
+          <w:sz w:val="21"/>
+          <w:szCs w:val="21"/>
+          <w:lang w:val="en-US"/>
+        </w:rPr>
+      </w:pPr>
+      <w:r>
+        <w:rPr>
+          <w:rFonts w:ascii="Consolas" w:eastAsia="Times New Roman" w:hAnsi="Consolas" w:cs="Times New Roman"/>
+          <w:color w:val="F8F8F2"/>
+          <w:sz w:val="21"/>
+          <w:szCs w:val="21"/>
+          <w:lang w:val="en-US"/>
+        </w:rPr>
+        <w:t> </w:t>
+      </w:r>
+      <w:r>
+        <w:rPr>
+          <w:rFonts w:ascii="Consolas" w:eastAsia="Times New Roman" w:hAnsi="Consolas" w:cs="Times New Roman"/>
+          <w:i/>
+          <w:iCs/>
+          <w:color w:val="66D9EF"/>
+          <w:sz w:val="21"/>
+          <w:szCs w:val="21"/>
+          <w:lang w:val="en-US"/>
+        </w:rPr>
+        <w:t>const</w:t>
+      </w:r>
+      <w:r>
+        <w:rPr>
+          <w:rFonts w:ascii="Consolas" w:eastAsia="Times New Roman" w:hAnsi="Consolas" w:cs="Times New Roman"/>
+          <w:color w:val="F8F8F2"/>
+          <w:sz w:val="21"/>
+          <w:szCs w:val="21"/>
+          <w:lang w:val="en-US"/>
+        </w:rPr>
+        <w:t xml:space="preserve"> ageInputRef </w:t>
+      </w:r>
+      <w:r>
+        <w:rPr>
+          <w:rFonts w:ascii="Consolas" w:eastAsia="Times New Roman" w:hAnsi="Consolas" w:cs="Times New Roman"/>
+          <w:color w:val="F92672"/>
+          <w:sz w:val="21"/>
+          <w:szCs w:val="21"/>
+          <w:lang w:val="en-US"/>
+        </w:rPr>
+        <w:t>=</w:t>
+      </w:r>
+      <w:r>
+        <w:rPr>
+          <w:rFonts w:ascii="Consolas" w:eastAsia="Times New Roman" w:hAnsi="Consolas" w:cs="Times New Roman"/>
+          <w:color w:val="A6E22E"/>
+          <w:sz w:val="21"/>
+          <w:szCs w:val="21"/>
+          <w:lang w:val="en-US"/>
+        </w:rPr>
+        <w:t>useRef</w:t>
+      </w:r>
+      <w:r>
+        <w:rPr>
+          <w:rFonts w:ascii="Consolas" w:eastAsia="Times New Roman" w:hAnsi="Consolas" w:cs="Times New Roman"/>
+          <w:color w:val="F8F8F2"/>
+          <w:sz w:val="21"/>
+          <w:szCs w:val="21"/>
+          <w:lang w:val="en-US"/>
+        </w:rPr>
+        <w:t>()</w:t>
+      </w:r>
+    </w:p>
+    <w:p>
+      <w:pPr>
+        <w:spacing w:after="0"/>
+      </w:pPr>
+    </w:p>
+    <w:p>
+      <w:pPr>
+        <w:spacing w:after="0"/>
+      </w:pPr>
+    </w:p>
+    <w:p>
+      <w:pPr>
+        <w:pStyle w:val="ListParagraph"/>
+        <w:numPr>
+          <w:ilvl w:val="0"/>
+          <w:numId w:val="17"/>
+        </w:numPr>
+        <w:spacing w:after="0"/>
+      </w:pPr>
+      <w:r>
+        <w:rPr>
+          <w:b/>
+          <w:bCs/>
+        </w:rPr>
+        <w:t>Передаем в реф атрибут в инпут</w:t>
+      </w:r>
+      <w:r>
+        <w:t xml:space="preserve"> и удаляем </w:t>
+      </w:r>
+      <w:r>
+        <w:rPr>
+          <w:lang w:val="en-US"/>
+        </w:rPr>
+        <w:t>value</w:t>
+      </w:r>
+      <w:r>
+        <w:t xml:space="preserve"> </w:t>
+      </w:r>
+      <w:r>
+        <w:t xml:space="preserve">и </w:t>
+      </w:r>
+      <w:r>
+        <w:rPr>
+          <w:lang w:val="en-US"/>
+        </w:rPr>
+        <w:t>onChange</w:t>
+      </w:r>
+      <w:r>
+        <w:t xml:space="preserve"> (</w:t>
+      </w:r>
+      <w:r>
+        <w:t>если были</w:t>
+      </w:r>
+      <w:r>
+        <w:t>)</w:t>
+      </w:r>
+    </w:p>
+    <w:p>
+      <w:pPr>
+        <w:spacing w:after="0"/>
+      </w:pPr>
+    </w:p>
+    <w:p>
+      <w:pPr>
+        <w:shd w:val="clear" w:color="auto" w:fill="272822"/>
+        <w:spacing w:after="0" w:line="285" w:lineRule="atLeast"/>
+        <w:rPr>
+          <w:rFonts w:ascii="Consolas" w:eastAsia="Times New Roman" w:hAnsi="Consolas" w:cs="Times New Roman"/>
+          <w:color w:val="F8F8F2"/>
+          <w:sz w:val="21"/>
+          <w:szCs w:val="21"/>
+          <w:lang w:val="en-US"/>
+        </w:rPr>
+      </w:pPr>
+      <w:r>
+        <w:rPr>
+          <w:rFonts w:ascii="Consolas" w:eastAsia="Times New Roman" w:hAnsi="Consolas" w:cs="Times New Roman"/>
+          <w:color w:val="F8F8F2"/>
+          <w:sz w:val="21"/>
+          <w:szCs w:val="21"/>
+          <w:lang w:val="en-US"/>
+        </w:rPr>
+        <w:lastRenderedPageBreak/>
+        <w:t> </w:t>
+      </w:r>
+      <w:r>
+        <w:rPr>
+          <w:rFonts w:ascii="Consolas" w:eastAsia="Times New Roman" w:hAnsi="Consolas" w:cs="Times New Roman"/>
+          <w:color w:val="F8F8F2"/>
+          <w:sz w:val="21"/>
+          <w:szCs w:val="21"/>
+        </w:rPr>
+        <w:t xml:space="preserve"> </w:t>
+      </w:r>
+      <w:r>
+        <w:rPr>
+          <w:rFonts w:ascii="Consolas" w:eastAsia="Times New Roman" w:hAnsi="Consolas" w:cs="Times New Roman"/>
+          <w:color w:val="F8F8F2"/>
+          <w:sz w:val="21"/>
+          <w:szCs w:val="21"/>
+          <w:lang w:val="en-US"/>
+        </w:rPr>
+        <w:t> </w:t>
+      </w:r>
+      <w:r>
+        <w:rPr>
+          <w:rFonts w:ascii="Consolas" w:eastAsia="Times New Roman" w:hAnsi="Consolas" w:cs="Times New Roman"/>
+          <w:color w:val="F8F8F2"/>
+          <w:sz w:val="21"/>
+          <w:szCs w:val="21"/>
+        </w:rPr>
+        <w:t xml:space="preserve"> </w:t>
+      </w:r>
+      <w:r>
+        <w:rPr>
+          <w:rFonts w:ascii="Consolas" w:eastAsia="Times New Roman" w:hAnsi="Consolas" w:cs="Times New Roman"/>
+          <w:color w:val="F8F8F2"/>
+          <w:sz w:val="21"/>
+          <w:szCs w:val="21"/>
+          <w:lang w:val="en-US"/>
+        </w:rPr>
+        <w:t> </w:t>
+      </w:r>
+      <w:r>
+        <w:rPr>
+          <w:rFonts w:ascii="Consolas" w:eastAsia="Times New Roman" w:hAnsi="Consolas" w:cs="Times New Roman"/>
+          <w:color w:val="F8F8F2"/>
+          <w:sz w:val="21"/>
+          <w:szCs w:val="21"/>
+        </w:rPr>
+        <w:t xml:space="preserve"> </w:t>
+      </w:r>
+      <w:r>
+        <w:rPr>
+          <w:rFonts w:ascii="Consolas" w:eastAsia="Times New Roman" w:hAnsi="Consolas" w:cs="Times New Roman"/>
+          <w:color w:val="F8F8F2"/>
+          <w:sz w:val="21"/>
+          <w:szCs w:val="21"/>
+          <w:lang w:val="en-US"/>
+        </w:rPr>
+        <w:t> </w:t>
+      </w:r>
+      <w:r>
+        <w:rPr>
+          <w:rFonts w:ascii="Consolas" w:eastAsia="Times New Roman" w:hAnsi="Consolas" w:cs="Times New Roman"/>
+          <w:color w:val="F8F8F2"/>
+          <w:sz w:val="21"/>
+          <w:szCs w:val="21"/>
+        </w:rPr>
+        <w:t xml:space="preserve"> </w:t>
+      </w:r>
+      <w:r>
+        <w:rPr>
+          <w:rFonts w:ascii="Consolas" w:eastAsia="Times New Roman" w:hAnsi="Consolas" w:cs="Times New Roman"/>
+          <w:color w:val="F8F8F2"/>
+          <w:sz w:val="21"/>
+          <w:szCs w:val="21"/>
+          <w:lang w:val="en-US"/>
+        </w:rPr>
+        <w:t> </w:t>
+      </w:r>
+      <w:r>
+        <w:rPr>
+          <w:rFonts w:ascii="Consolas" w:eastAsia="Times New Roman" w:hAnsi="Consolas" w:cs="Times New Roman"/>
+          <w:color w:val="F8F8F2"/>
+          <w:sz w:val="21"/>
+          <w:szCs w:val="21"/>
+        </w:rPr>
+        <w:t xml:space="preserve"> </w:t>
+      </w:r>
+      <w:r>
+        <w:rPr>
+          <w:rFonts w:ascii="Consolas" w:eastAsia="Times New Roman" w:hAnsi="Consolas" w:cs="Times New Roman"/>
+          <w:color w:val="F8F8F2"/>
+          <w:sz w:val="21"/>
+          <w:szCs w:val="21"/>
+          <w:lang w:val="en-US"/>
+        </w:rPr>
+        <w:t>&lt;</w:t>
+      </w:r>
+      <w:r>
+        <w:rPr>
+          <w:rFonts w:ascii="Consolas" w:eastAsia="Times New Roman" w:hAnsi="Consolas" w:cs="Times New Roman"/>
+          <w:color w:val="F92672"/>
+          <w:sz w:val="21"/>
+          <w:szCs w:val="21"/>
+          <w:lang w:val="en-US"/>
+        </w:rPr>
+        <w:t>input</w:t>
+      </w:r>
+    </w:p>
+    <w:p>
+      <w:pPr>
+        <w:shd w:val="clear" w:color="auto" w:fill="272822"/>
+        <w:spacing w:after="0" w:line="285" w:lineRule="atLeast"/>
+        <w:rPr>
+          <w:rFonts w:ascii="Consolas" w:eastAsia="Times New Roman" w:hAnsi="Consolas" w:cs="Times New Roman"/>
+          <w:color w:val="F8F8F2"/>
+          <w:sz w:val="21"/>
+          <w:szCs w:val="21"/>
+          <w:lang w:val="en-US"/>
+        </w:rPr>
+      </w:pPr>
+      <w:r>
+        <w:rPr>
+          <w:rFonts w:ascii="Consolas" w:eastAsia="Times New Roman" w:hAnsi="Consolas" w:cs="Times New Roman"/>
+          <w:color w:val="F8F8F2"/>
+          <w:sz w:val="21"/>
+          <w:szCs w:val="21"/>
+          <w:lang w:val="en-US"/>
+        </w:rPr>
+        <w:t xml:space="preserve">            </w:t>
+      </w:r>
+      <w:r>
+        <w:rPr>
+          <w:rFonts w:ascii="Consolas" w:eastAsia="Times New Roman" w:hAnsi="Consolas" w:cs="Times New Roman"/>
+          <w:color w:val="A6E22E"/>
+          <w:sz w:val="21"/>
+          <w:szCs w:val="21"/>
+          <w:lang w:val="en-US"/>
+        </w:rPr>
+        <w:t>id</w:t>
+      </w:r>
+      <w:r>
+        <w:rPr>
+          <w:rFonts w:ascii="Consolas" w:eastAsia="Times New Roman" w:hAnsi="Consolas" w:cs="Times New Roman"/>
+          <w:color w:val="F92672"/>
+          <w:sz w:val="21"/>
+          <w:szCs w:val="21"/>
+          <w:lang w:val="en-US"/>
+        </w:rPr>
+        <w:t>=</w:t>
+      </w:r>
+      <w:r>
+        <w:rPr>
+          <w:rFonts w:ascii="Consolas" w:eastAsia="Times New Roman" w:hAnsi="Consolas" w:cs="Times New Roman"/>
+          <w:color w:val="E6DB74"/>
+          <w:sz w:val="21"/>
+          <w:szCs w:val="21"/>
+          <w:lang w:val="en-US"/>
+        </w:rPr>
+        <w:t>"username"</w:t>
+      </w:r>
+    </w:p>
+    <w:p>
+      <w:pPr>
+        <w:shd w:val="clear" w:color="auto" w:fill="272822"/>
+        <w:spacing w:after="0" w:line="285" w:lineRule="atLeast"/>
+        <w:rPr>
+          <w:rFonts w:ascii="Consolas" w:eastAsia="Times New Roman" w:hAnsi="Consolas" w:cs="Times New Roman"/>
+          <w:color w:val="F8F8F2"/>
+          <w:sz w:val="21"/>
+          <w:szCs w:val="21"/>
+          <w:lang w:val="en-US"/>
+        </w:rPr>
+      </w:pPr>
+      <w:r>
+        <w:rPr>
+          <w:rFonts w:ascii="Consolas" w:eastAsia="Times New Roman" w:hAnsi="Consolas" w:cs="Times New Roman"/>
+          <w:color w:val="F8F8F2"/>
+          <w:sz w:val="21"/>
+          <w:szCs w:val="21"/>
+          <w:lang w:val="en-US"/>
+        </w:rPr>
+        <w:t xml:space="preserve">            </w:t>
+      </w:r>
+      <w:r>
+        <w:rPr>
+          <w:rFonts w:ascii="Consolas" w:eastAsia="Times New Roman" w:hAnsi="Consolas" w:cs="Times New Roman"/>
+          <w:color w:val="A6E22E"/>
+          <w:sz w:val="21"/>
+          <w:szCs w:val="21"/>
+          <w:lang w:val="en-US"/>
+        </w:rPr>
+        <w:t>type</w:t>
+      </w:r>
+      <w:r>
+        <w:rPr>
+          <w:rFonts w:ascii="Consolas" w:eastAsia="Times New Roman" w:hAnsi="Consolas" w:cs="Times New Roman"/>
+          <w:color w:val="F92672"/>
+          <w:sz w:val="21"/>
+          <w:szCs w:val="21"/>
+          <w:lang w:val="en-US"/>
+        </w:rPr>
+        <w:t>=</w:t>
+      </w:r>
+      <w:r>
+        <w:rPr>
+          <w:rFonts w:ascii="Consolas" w:eastAsia="Times New Roman" w:hAnsi="Consolas" w:cs="Times New Roman"/>
+          <w:color w:val="E6DB74"/>
+          <w:sz w:val="21"/>
+          <w:szCs w:val="21"/>
+          <w:lang w:val="en-US"/>
+        </w:rPr>
+        <w:t>"text"</w:t>
+      </w:r>
+    </w:p>
+    <w:p>
+      <w:pPr>
+        <w:shd w:val="clear" w:color="auto" w:fill="272822"/>
+        <w:spacing w:after="0" w:line="285" w:lineRule="atLeast"/>
+        <w:rPr>
+          <w:rFonts w:ascii="Consolas" w:eastAsia="Times New Roman" w:hAnsi="Consolas" w:cs="Times New Roman"/>
+          <w:color w:val="F8F8F2"/>
+          <w:sz w:val="21"/>
+          <w:szCs w:val="21"/>
+          <w:lang w:val="en-US"/>
+        </w:rPr>
+      </w:pPr>
+      <w:r>
+        <w:rPr>
+          <w:rFonts w:ascii="Consolas" w:eastAsia="Times New Roman" w:hAnsi="Consolas" w:cs="Times New Roman"/>
+          <w:color w:val="F8F8F2"/>
+          <w:sz w:val="21"/>
+          <w:szCs w:val="21"/>
+          <w:lang w:val="en-US"/>
+        </w:rPr>
+        <w:t xml:space="preserve">            </w:t>
+      </w:r>
+      <w:r>
+        <w:rPr>
+          <w:rFonts w:ascii="Consolas" w:eastAsia="Times New Roman" w:hAnsi="Consolas" w:cs="Times New Roman"/>
+          <w:color w:val="A6E22E"/>
+          <w:sz w:val="21"/>
+          <w:szCs w:val="21"/>
+          <w:lang w:val="en-US"/>
+        </w:rPr>
+        <w:t>ref</w:t>
+      </w:r>
+      <w:r>
+        <w:rPr>
+          <w:rFonts w:ascii="Consolas" w:eastAsia="Times New Roman" w:hAnsi="Consolas" w:cs="Times New Roman"/>
+          <w:color w:val="F92672"/>
+          <w:sz w:val="21"/>
+          <w:szCs w:val="21"/>
+          <w:lang w:val="en-US"/>
+        </w:rPr>
+        <w:t>={</w:t>
+      </w:r>
+      <w:r>
+        <w:rPr>
+          <w:rFonts w:ascii="Consolas" w:eastAsia="Times New Roman" w:hAnsi="Consolas" w:cs="Times New Roman"/>
+          <w:color w:val="F8F8F2"/>
+          <w:sz w:val="21"/>
+          <w:szCs w:val="21"/>
+          <w:lang w:val="en-US"/>
+        </w:rPr>
+        <w:t>nameInputRef</w:t>
+      </w:r>
+      <w:r>
+        <w:rPr>
+          <w:rFonts w:ascii="Consolas" w:eastAsia="Times New Roman" w:hAnsi="Consolas" w:cs="Times New Roman"/>
+          <w:color w:val="F92672"/>
+          <w:sz w:val="21"/>
+          <w:szCs w:val="21"/>
+          <w:lang w:val="en-US"/>
+        </w:rPr>
+        <w:t>}</w:t>
+      </w:r>
+    </w:p>
+    <w:p>
+      <w:pPr>
+        <w:shd w:val="clear" w:color="auto" w:fill="272822"/>
+        <w:spacing w:after="0" w:line="285" w:lineRule="atLeast"/>
+        <w:rPr>
+          <w:rFonts w:ascii="Consolas" w:eastAsia="Times New Roman" w:hAnsi="Consolas" w:cs="Times New Roman"/>
+          <w:color w:val="F8F8F2"/>
+          <w:sz w:val="21"/>
+          <w:szCs w:val="21"/>
+          <w:lang w:val="en-US"/>
+        </w:rPr>
+      </w:pPr>
+      <w:r>
+        <w:rPr>
+          <w:rFonts w:ascii="Consolas" w:eastAsia="Times New Roman" w:hAnsi="Consolas" w:cs="Times New Roman"/>
+          <w:color w:val="F8F8F2"/>
+          <w:sz w:val="21"/>
+          <w:szCs w:val="21"/>
+          <w:lang w:val="en-US"/>
+        </w:rPr>
+        <w:t>          /&gt;</w:t>
+      </w:r>
+    </w:p>
+    <w:p>
+      <w:pPr>
+        <w:spacing w:after="0"/>
+      </w:pPr>
+    </w:p>
+    <w:p>
+      <w:pPr>
+        <w:pStyle w:val="ListParagraph"/>
+        <w:numPr>
+          <w:ilvl w:val="0"/>
+          <w:numId w:val="17"/>
+        </w:numPr>
+        <w:spacing w:after="0"/>
+        <w:rPr>
+          <w:b/>
+          <w:bCs/>
+        </w:rPr>
+      </w:pPr>
+      <w:r>
+        <w:t xml:space="preserve">В функции, которая обрабатывает </w:t>
+      </w:r>
+      <w:r>
+        <w:rPr>
+          <w:b/>
+          <w:bCs/>
+        </w:rPr>
+        <w:t>данные из инпутов</w:t>
+      </w:r>
+      <w:r>
+        <w:rPr>
+          <w:b/>
+          <w:bCs/>
+        </w:rPr>
+        <w:t>,</w:t>
+      </w:r>
+      <w:r>
+        <w:rPr>
+          <w:b/>
+          <w:bCs/>
+        </w:rPr>
+        <w:t xml:space="preserve"> выбираем</w:t>
+      </w:r>
+      <w:r>
+        <w:t xml:space="preserve">  </w:t>
+      </w:r>
+      <w:r>
+        <w:rPr>
+          <w:b/>
+          <w:bCs/>
+        </w:rPr>
+        <w:t>данные из рефа</w:t>
+      </w:r>
+    </w:p>
+    <w:p>
+      <w:pPr>
+        <w:spacing w:after="0"/>
+      </w:pPr>
+    </w:p>
+    <w:p>
+      <w:pPr>
+        <w:shd w:val="clear" w:color="auto" w:fill="272822"/>
+        <w:spacing w:after="0" w:line="285" w:lineRule="atLeast"/>
+        <w:rPr>
+          <w:rFonts w:ascii="Consolas" w:eastAsia="Times New Roman" w:hAnsi="Consolas" w:cs="Times New Roman"/>
+          <w:color w:val="F8F8F2"/>
+          <w:sz w:val="21"/>
+          <w:szCs w:val="21"/>
+          <w:lang w:val="en-US"/>
+        </w:rPr>
+      </w:pPr>
+      <w:r>
+        <w:rPr>
+          <w:rFonts w:ascii="Consolas" w:eastAsia="Times New Roman" w:hAnsi="Consolas" w:cs="Times New Roman"/>
+          <w:color w:val="F8F8F2"/>
+          <w:sz w:val="21"/>
+          <w:szCs w:val="21"/>
+          <w:lang w:val="en-US"/>
+        </w:rPr>
+        <w:t> </w:t>
+      </w:r>
+      <w:r>
+        <w:rPr>
+          <w:rFonts w:ascii="Consolas" w:eastAsia="Times New Roman" w:hAnsi="Consolas" w:cs="Times New Roman"/>
+          <w:color w:val="F8F8F2"/>
+          <w:sz w:val="21"/>
+          <w:szCs w:val="21"/>
+        </w:rPr>
+        <w:t xml:space="preserve"> </w:t>
+      </w:r>
+      <w:r>
+        <w:rPr>
+          <w:rFonts w:ascii="Consolas" w:eastAsia="Times New Roman" w:hAnsi="Consolas" w:cs="Times New Roman"/>
+          <w:color w:val="F8F8F2"/>
+          <w:sz w:val="21"/>
+          <w:szCs w:val="21"/>
+          <w:lang w:val="en-US"/>
+        </w:rPr>
+        <w:t> </w:t>
+      </w:r>
+      <w:r>
+        <w:rPr>
+          <w:rFonts w:ascii="Consolas" w:eastAsia="Times New Roman" w:hAnsi="Consolas" w:cs="Times New Roman"/>
+          <w:color w:val="F8F8F2"/>
+          <w:sz w:val="21"/>
+          <w:szCs w:val="21"/>
+        </w:rPr>
+        <w:t xml:space="preserve"> </w:t>
+      </w:r>
+      <w:r>
+        <w:rPr>
+          <w:rFonts w:ascii="Consolas" w:eastAsia="Times New Roman" w:hAnsi="Consolas" w:cs="Times New Roman"/>
+          <w:i/>
+          <w:iCs/>
+          <w:color w:val="66D9EF"/>
+          <w:sz w:val="21"/>
+          <w:szCs w:val="21"/>
+          <w:lang w:val="en-US"/>
+        </w:rPr>
+        <w:t>const</w:t>
+      </w:r>
+      <w:r>
+        <w:rPr>
+          <w:rFonts w:ascii="Consolas" w:eastAsia="Times New Roman" w:hAnsi="Consolas" w:cs="Times New Roman"/>
+          <w:color w:val="F8F8F2"/>
+          <w:sz w:val="21"/>
+          <w:szCs w:val="21"/>
+          <w:lang w:val="en-US"/>
+        </w:rPr>
+        <w:t xml:space="preserve"> enteredName </w:t>
+      </w:r>
+      <w:r>
+        <w:rPr>
+          <w:rFonts w:ascii="Consolas" w:eastAsia="Times New Roman" w:hAnsi="Consolas" w:cs="Times New Roman"/>
+          <w:color w:val="F92672"/>
+          <w:sz w:val="21"/>
+          <w:szCs w:val="21"/>
+          <w:lang w:val="en-US"/>
+        </w:rPr>
+        <w:t>=</w:t>
+      </w:r>
+      <w:r>
+        <w:rPr>
+          <w:rFonts w:ascii="Consolas" w:eastAsia="Times New Roman" w:hAnsi="Consolas" w:cs="Times New Roman"/>
+          <w:color w:val="F8F8F2"/>
+          <w:sz w:val="21"/>
+          <w:szCs w:val="21"/>
+          <w:lang w:val="en-US"/>
+        </w:rPr>
+        <w:t xml:space="preserve"> nameInputRef.current.value</w:t>
+      </w:r>
+    </w:p>
+    <w:p>
+      <w:pPr>
+        <w:shd w:val="clear" w:color="auto" w:fill="272822"/>
+        <w:spacing w:after="0" w:line="285" w:lineRule="atLeast"/>
+        <w:rPr>
+          <w:rFonts w:ascii="Consolas" w:eastAsia="Times New Roman" w:hAnsi="Consolas" w:cs="Times New Roman"/>
+          <w:color w:val="F8F8F2"/>
+          <w:sz w:val="21"/>
+          <w:szCs w:val="21"/>
+          <w:lang w:val="en-US"/>
+        </w:rPr>
+      </w:pPr>
+      <w:r>
+        <w:rPr>
+          <w:rFonts w:ascii="Consolas" w:eastAsia="Times New Roman" w:hAnsi="Consolas" w:cs="Times New Roman"/>
+          <w:color w:val="F8F8F2"/>
+          <w:sz w:val="21"/>
+          <w:szCs w:val="21"/>
+          <w:lang w:val="en-US"/>
+        </w:rPr>
+        <w:t xml:space="preserve">    </w:t>
+      </w:r>
+      <w:r>
+        <w:rPr>
+          <w:rFonts w:ascii="Consolas" w:eastAsia="Times New Roman" w:hAnsi="Consolas" w:cs="Times New Roman"/>
+          <w:i/>
+          <w:iCs/>
+          <w:color w:val="66D9EF"/>
+          <w:sz w:val="21"/>
+          <w:szCs w:val="21"/>
+          <w:lang w:val="en-US"/>
+        </w:rPr>
+        <w:t>const</w:t>
+      </w:r>
+      <w:r>
+        <w:rPr>
+          <w:rFonts w:ascii="Consolas" w:eastAsia="Times New Roman" w:hAnsi="Consolas" w:cs="Times New Roman"/>
+          <w:color w:val="F8F8F2"/>
+          <w:sz w:val="21"/>
+          <w:szCs w:val="21"/>
+          <w:lang w:val="en-US"/>
+        </w:rPr>
+        <w:t xml:space="preserve"> enteredUserAge </w:t>
+      </w:r>
+      <w:r>
+        <w:rPr>
+          <w:rFonts w:ascii="Consolas" w:eastAsia="Times New Roman" w:hAnsi="Consolas" w:cs="Times New Roman"/>
+          <w:color w:val="F92672"/>
+          <w:sz w:val="21"/>
+          <w:szCs w:val="21"/>
+          <w:lang w:val="en-US"/>
+        </w:rPr>
+        <w:t>=</w:t>
+      </w:r>
+      <w:r>
+        <w:rPr>
+          <w:rFonts w:ascii="Consolas" w:eastAsia="Times New Roman" w:hAnsi="Consolas" w:cs="Times New Roman"/>
+          <w:color w:val="F8F8F2"/>
+          <w:sz w:val="21"/>
+          <w:szCs w:val="21"/>
+          <w:lang w:val="en-US"/>
+        </w:rPr>
+        <w:t xml:space="preserve"> ageInputRef.current.value</w:t>
+      </w:r>
+    </w:p>
+    <w:p>
+      <w:pPr>
+        <w:spacing w:after="0"/>
+        <w:rPr>
+          <w:lang w:val="en-US"/>
+        </w:rPr>
+      </w:pPr>
+    </w:p>
+    <w:p>
+      <w:pPr>
+        <w:pStyle w:val="ListParagraph"/>
+        <w:numPr>
+          <w:ilvl w:val="0"/>
+          <w:numId w:val="17"/>
+        </w:numPr>
+        <w:spacing w:after="0"/>
+      </w:pPr>
+      <w:r>
+        <w:rPr>
+          <w:b/>
+          <w:bCs/>
+        </w:rPr>
+        <w:t>Сбрасывать значение</w:t>
+      </w:r>
+      <w:r>
+        <w:t xml:space="preserve"> инпутов можно напрямую манипулируя ДОМ (но в других случаях напрямую манипулировать ДОМ плохо)</w:t>
+      </w:r>
+    </w:p>
+    <w:p>
+      <w:pPr>
+        <w:spacing w:after="0"/>
+      </w:pPr>
+    </w:p>
+    <w:p>
+      <w:pPr>
+        <w:shd w:val="clear" w:color="auto" w:fill="272822"/>
+        <w:spacing w:after="0" w:line="285" w:lineRule="atLeast"/>
+        <w:rPr>
+          <w:rFonts w:ascii="Consolas" w:eastAsia="Times New Roman" w:hAnsi="Consolas" w:cs="Times New Roman"/>
+          <w:color w:val="F8F8F2"/>
+          <w:sz w:val="21"/>
+          <w:szCs w:val="21"/>
+          <w:lang w:val="en-US"/>
+        </w:rPr>
+      </w:pPr>
+      <w:r>
+        <w:rPr>
+          <w:rFonts w:ascii="Consolas" w:eastAsia="Times New Roman" w:hAnsi="Consolas" w:cs="Times New Roman"/>
+          <w:color w:val="F8F8F2"/>
+          <w:sz w:val="21"/>
+          <w:szCs w:val="21"/>
+          <w:lang w:val="en-US"/>
+        </w:rPr>
+        <w:t> </w:t>
+      </w:r>
+      <w:r>
+        <w:rPr>
+          <w:rFonts w:ascii="Consolas" w:eastAsia="Times New Roman" w:hAnsi="Consolas" w:cs="Times New Roman"/>
+          <w:color w:val="F8F8F2"/>
+          <w:sz w:val="21"/>
+          <w:szCs w:val="21"/>
+        </w:rPr>
+        <w:t xml:space="preserve">   </w:t>
+      </w:r>
+      <w:r>
+        <w:rPr>
+          <w:rFonts w:ascii="Consolas" w:eastAsia="Times New Roman" w:hAnsi="Consolas" w:cs="Times New Roman"/>
+          <w:color w:val="F8F8F2"/>
+          <w:sz w:val="21"/>
+          <w:szCs w:val="21"/>
+          <w:lang w:val="en-US"/>
+        </w:rPr>
+        <w:t xml:space="preserve">nameInputRef.current.value </w:t>
+      </w:r>
+      <w:r>
+        <w:rPr>
+          <w:rFonts w:ascii="Consolas" w:eastAsia="Times New Roman" w:hAnsi="Consolas" w:cs="Times New Roman"/>
+          <w:color w:val="F92672"/>
+          <w:sz w:val="21"/>
+          <w:szCs w:val="21"/>
+          <w:lang w:val="en-US"/>
+        </w:rPr>
+        <w:t>=</w:t>
+      </w:r>
+      <w:r>
+        <w:rPr>
+          <w:rFonts w:ascii="Consolas" w:eastAsia="Times New Roman" w:hAnsi="Consolas" w:cs="Times New Roman"/>
+          <w:color w:val="F8F8F2"/>
+          <w:sz w:val="21"/>
+          <w:szCs w:val="21"/>
+          <w:lang w:val="en-US"/>
+        </w:rPr>
+        <w:t xml:space="preserve"> </w:t>
+      </w:r>
+      <w:r>
+        <w:rPr>
+          <w:rFonts w:ascii="Consolas" w:eastAsia="Times New Roman" w:hAnsi="Consolas" w:cs="Times New Roman"/>
+          <w:color w:val="E6DB74"/>
+          <w:sz w:val="21"/>
+          <w:szCs w:val="21"/>
+          <w:lang w:val="en-US"/>
+        </w:rPr>
+        <w:t>''</w:t>
+      </w:r>
+    </w:p>
+    <w:p>
+      <w:pPr>
+        <w:shd w:val="clear" w:color="auto" w:fill="272822"/>
+        <w:spacing w:after="0" w:line="285" w:lineRule="atLeast"/>
+        <w:rPr>
+          <w:rFonts w:ascii="Consolas" w:eastAsia="Times New Roman" w:hAnsi="Consolas" w:cs="Times New Roman"/>
+          <w:color w:val="F8F8F2"/>
+          <w:sz w:val="21"/>
+          <w:szCs w:val="21"/>
+          <w:lang w:val="en-US"/>
+        </w:rPr>
+      </w:pPr>
+      <w:r>
+        <w:rPr>
+          <w:rFonts w:ascii="Consolas" w:eastAsia="Times New Roman" w:hAnsi="Consolas" w:cs="Times New Roman"/>
+          <w:color w:val="F8F8F2"/>
+          <w:sz w:val="21"/>
+          <w:szCs w:val="21"/>
+          <w:lang w:val="en-US"/>
+        </w:rPr>
+        <w:t xml:space="preserve">    ageInputRef.current.value </w:t>
+      </w:r>
+      <w:r>
+        <w:rPr>
+          <w:rFonts w:ascii="Consolas" w:eastAsia="Times New Roman" w:hAnsi="Consolas" w:cs="Times New Roman"/>
+          <w:color w:val="F92672"/>
+          <w:sz w:val="21"/>
+          <w:szCs w:val="21"/>
+          <w:lang w:val="en-US"/>
+        </w:rPr>
+        <w:t>=</w:t>
+      </w:r>
+      <w:r>
+        <w:rPr>
+          <w:rFonts w:ascii="Consolas" w:eastAsia="Times New Roman" w:hAnsi="Consolas" w:cs="Times New Roman"/>
+          <w:color w:val="F8F8F2"/>
+          <w:sz w:val="21"/>
+          <w:szCs w:val="21"/>
+          <w:lang w:val="en-US"/>
+        </w:rPr>
+        <w:t xml:space="preserve"> </w:t>
+      </w:r>
+      <w:r>
+        <w:rPr>
+          <w:rFonts w:ascii="Consolas" w:eastAsia="Times New Roman" w:hAnsi="Consolas" w:cs="Times New Roman"/>
+          <w:color w:val="E6DB74"/>
+          <w:sz w:val="21"/>
+          <w:szCs w:val="21"/>
+          <w:lang w:val="en-US"/>
+        </w:rPr>
+        <w:t>''</w:t>
+      </w:r>
+    </w:p>
+    <w:p>
+      <w:pPr>
+        <w:spacing w:after="0"/>
+        <w:rPr>
+          <w:lang w:val="en-US"/>
+        </w:rPr>
+      </w:pPr>
+    </w:p>
+    <w:p>
+      <w:pPr>
+        <w:spacing w:after="0"/>
+      </w:pPr>
+      <w:r>
+        <w:t>В этом случае мы сделали компонент НЕКОНТРОЛИРУЕМЫМ, т.к. мы не контролируем компонент с помощью реакта.</w:t>
+      </w:r>
+    </w:p>
+    <w:p>
+      <w:pPr>
+        <w:spacing w:after="0"/>
+      </w:pPr>
+    </w:p>
+    <w:p>
+      <w:pPr>
+        <w:spacing w:after="0"/>
+      </w:pPr>
+      <w:r>
+        <w:t xml:space="preserve">Если бы мы контролировали инпут с помощью </w:t>
+      </w:r>
+      <w:r>
+        <w:rPr>
+          <w:lang w:val="en-US"/>
+        </w:rPr>
+        <w:t>useState</w:t>
+      </w:r>
+      <w:r>
+        <w:t>, тогда это был бы КОНТРОЛИРУЕМЫЙ элемент</w:t>
+      </w:r>
+    </w:p>
+    <w:p>
+      <w:pPr>
+        <w:spacing w:after="0"/>
+      </w:pPr>
+    </w:p>
+    <w:p>
+      <w:pPr>
+        <w:spacing w:after="0"/>
+      </w:pPr>
+      <w:r>
+        <w:t>Когда еще можно использовать реф?</w:t>
+      </w:r>
+    </w:p>
+    <w:p>
+      <w:pPr>
+        <w:spacing w:after="0"/>
+      </w:pPr>
+    </w:p>
+    <w:p>
+      <w:pPr>
+        <w:spacing w:after="0"/>
+      </w:pPr>
+      <w:r>
+        <w:t>- Если нужно просто быстро прочитать значение без сохранения состояния с рендером</w:t>
+      </w:r>
+    </w:p>
     <w:sectPr>
       <w:pgSz w:w="11906" w:h="16838" w:code="9"/>
       <w:pgMar w:top="1134" w:right="851" w:bottom="1134" w:left="1701" w:header="709" w:footer="709" w:gutter="0"/>
@@ -27990,9 +29021,9 @@
 <file path=word/numbering.xml><?xml version="1.0" encoding="utf-8"?>
 <w:numbering xmlns:wpc="http://schemas.microsoft.com/office/word/2010/wordprocessingCanvas" xmlns:cx="http://schemas.microsoft.com/office/drawing/2014/chartex" xmlns:cx1="http://schemas.microsoft.com/office/drawing/2015/9/8/chartex" xmlns:cx2="http://schemas.microsoft.com/office/drawing/2015/10/21/chartex" xmlns:cx3="http://schemas.microsoft.com/office/drawing/2016/5/9/chartex" xmlns:cx4="http://schemas.microsoft.com/office/drawing/2016/5/10/chartex" xmlns:cx5="http://schemas.microsoft.com/office/drawing/2016/5/11/chartex" xmlns:cx6="http://schemas.microsoft.com/office/drawing/2016/5/12/chartex" xmlns:cx7="http://schemas.microsoft.com/office/drawing/2016/5/13/chartex" xmlns:cx8="http://schemas.microsoft.com/office/drawing/2016/5/14/chartex" xmlns:mc="http://schemas.openxmlformats.org/markup-compatibility/2006" xmlns:aink="http://schemas.microsoft.com/office/drawing/2016/ink" xmlns:am3d="http://schemas.microsoft.com/office/drawing/2017/model3d" xmlns:o="urn:schemas-microsoft-com:office:office" xmlns:r="http://schemas.openxmlformats.org/officeDocument/2006/relationships" xmlns:m="http://schemas.openxmlformats.org/officeDocument/2006/math" xmlns:v="urn:schemas-microsoft-com:vml" xmlns:wp14="http://schemas.microsoft.com/office/word/2010/wordprocessingDrawing" xmlns:wp="http://schemas.openxmlformats.org/drawingml/2006/wordprocessingDrawing" xmlns:w10="urn:schemas-microsoft-com:office:word" xmlns:w="http://schemas.openxmlformats.org/wordprocessingml/2006/main" xmlns:w14="http://schemas.microsoft.com/office/word/2010/wordml" xmlns:w15="http://schemas.microsoft.com/office/word/2012/wordml" xmlns:w16cex="http://schemas.microsoft.com/office/word/2018/wordml/cex" xmlns:w16cid="http://schemas.microsoft.com/office/word/2016/wordml/cid" xmlns:w16="http://schemas.microsoft.com/office/word/2018/wordml" xmlns:w16sdtdh="http://schemas.microsoft.com/office/word/2020/wordml/sdtdatahash" xmlns:w16se="http://schemas.microsoft.com/office/word/2015/wordml/symex" xmlns:wpg="http://schemas.microsoft.com/office/word/2010/wordprocessingGroup" xmlns:wpi="http://schemas.microsoft.com/office/word/2010/wordprocessingInk" xmlns:wne="http://schemas.microsoft.com/office/word/2006/wordml" xmlns:wps="http://schemas.microsoft.com/office/word/2010/wordprocessingShape" mc:Ignorable="w14 w15 w16se w16cid w16 w16cex w16sdtdh wp14">
   <w:abstractNum w:abstractNumId="0" w15:restartNumberingAfterBreak="0">
-    <w:nsid w:val="078D67BB"/>
+    <w:nsid w:val="021C136C"/>
     <w:multiLevelType w:val="hybridMultilevel"/>
-    <w:tmpl w:val="55FE6374"/>
+    <w:tmpl w:val="D74AC7B8"/>
     <w:lvl w:ilvl="0" w:tplc="0409000F">
       <w:start w:val="1"/>
       <w:numFmt w:val="decimal"/>
@@ -28079,6 +29110,95 @@
     </w:lvl>
   </w:abstractNum>
   <w:abstractNum w:abstractNumId="1" w15:restartNumberingAfterBreak="0">
+    <w:nsid w:val="078D67BB"/>
+    <w:multiLevelType w:val="hybridMultilevel"/>
+    <w:tmpl w:val="55FE6374"/>
+    <w:lvl w:ilvl="0" w:tplc="0409000F">
+      <w:start w:val="1"/>
+      <w:numFmt w:val="decimal"/>
+      <w:lvlText w:val="%1."/>
+      <w:lvlJc w:val="left"/>
+      <w:pPr>
+        <w:ind w:left="720" w:hanging="360"/>
+      </w:pPr>
+      <w:rPr>
+        <w:rFonts w:hint="default"/>
+      </w:rPr>
+    </w:lvl>
+    <w:lvl w:ilvl="1" w:tplc="04090019" w:tentative="1">
+      <w:start w:val="1"/>
+      <w:numFmt w:val="lowerLetter"/>
+      <w:lvlText w:val="%2."/>
+      <w:lvlJc w:val="left"/>
+      <w:pPr>
+        <w:ind w:left="1440" w:hanging="360"/>
+      </w:pPr>
+    </w:lvl>
+    <w:lvl w:ilvl="2" w:tplc="0409001B" w:tentative="1">
+      <w:start w:val="1"/>
+      <w:numFmt w:val="lowerRoman"/>
+      <w:lvlText w:val="%3."/>
+      <w:lvlJc w:val="right"/>
+      <w:pPr>
+        <w:ind w:left="2160" w:hanging="180"/>
+      </w:pPr>
+    </w:lvl>
+    <w:lvl w:ilvl="3" w:tplc="0409000F" w:tentative="1">
+      <w:start w:val="1"/>
+      <w:numFmt w:val="decimal"/>
+      <w:lvlText w:val="%4."/>
+      <w:lvlJc w:val="left"/>
+      <w:pPr>
+        <w:ind w:left="2880" w:hanging="360"/>
+      </w:pPr>
+    </w:lvl>
+    <w:lvl w:ilvl="4" w:tplc="04090019" w:tentative="1">
+      <w:start w:val="1"/>
+      <w:numFmt w:val="lowerLetter"/>
+      <w:lvlText w:val="%5."/>
+      <w:lvlJc w:val="left"/>
+      <w:pPr>
+        <w:ind w:left="3600" w:hanging="360"/>
+      </w:pPr>
+    </w:lvl>
+    <w:lvl w:ilvl="5" w:tplc="0409001B" w:tentative="1">
+      <w:start w:val="1"/>
+      <w:numFmt w:val="lowerRoman"/>
+      <w:lvlText w:val="%6."/>
+      <w:lvlJc w:val="right"/>
+      <w:pPr>
+        <w:ind w:left="4320" w:hanging="180"/>
+      </w:pPr>
+    </w:lvl>
+    <w:lvl w:ilvl="6" w:tplc="0409000F" w:tentative="1">
+      <w:start w:val="1"/>
+      <w:numFmt w:val="decimal"/>
+      <w:lvlText w:val="%7."/>
+      <w:lvlJc w:val="left"/>
+      <w:pPr>
+        <w:ind w:left="5040" w:hanging="360"/>
+      </w:pPr>
+    </w:lvl>
+    <w:lvl w:ilvl="7" w:tplc="04090019" w:tentative="1">
+      <w:start w:val="1"/>
+      <w:numFmt w:val="lowerLetter"/>
+      <w:lvlText w:val="%8."/>
+      <w:lvlJc w:val="left"/>
+      <w:pPr>
+        <w:ind w:left="5760" w:hanging="360"/>
+      </w:pPr>
+    </w:lvl>
+    <w:lvl w:ilvl="8" w:tplc="0409001B" w:tentative="1">
+      <w:start w:val="1"/>
+      <w:numFmt w:val="lowerRoman"/>
+      <w:lvlText w:val="%9."/>
+      <w:lvlJc w:val="right"/>
+      <w:pPr>
+        <w:ind w:left="6480" w:hanging="180"/>
+      </w:pPr>
+    </w:lvl>
+  </w:abstractNum>
+  <w:abstractNum w:abstractNumId="2" w15:restartNumberingAfterBreak="0">
     <w:nsid w:val="07E500E8"/>
     <w:multiLevelType w:val="hybridMultilevel"/>
     <w:tmpl w:val="14CC5D3C"/>
@@ -28167,7 +29287,7 @@
       </w:pPr>
     </w:lvl>
   </w:abstractNum>
-  <w:abstractNum w:abstractNumId="2" w15:restartNumberingAfterBreak="0">
+  <w:abstractNum w:abstractNumId="3" w15:restartNumberingAfterBreak="0">
     <w:nsid w:val="12057C54"/>
     <w:multiLevelType w:val="hybridMultilevel"/>
     <w:tmpl w:val="C4D49846"/>
@@ -28256,7 +29376,7 @@
       </w:pPr>
     </w:lvl>
   </w:abstractNum>
-  <w:abstractNum w:abstractNumId="3" w15:restartNumberingAfterBreak="0">
+  <w:abstractNum w:abstractNumId="4" w15:restartNumberingAfterBreak="0">
     <w:nsid w:val="1E0D17E5"/>
     <w:multiLevelType w:val="hybridMultilevel"/>
     <w:tmpl w:val="0C6CD004"/>
@@ -28345,7 +29465,7 @@
       </w:pPr>
     </w:lvl>
   </w:abstractNum>
-  <w:abstractNum w:abstractNumId="4" w15:restartNumberingAfterBreak="0">
+  <w:abstractNum w:abstractNumId="5" w15:restartNumberingAfterBreak="0">
     <w:nsid w:val="2F7F57E4"/>
     <w:multiLevelType w:val="hybridMultilevel"/>
     <w:tmpl w:val="14CC5D3C"/>
@@ -28434,7 +29554,7 @@
       </w:pPr>
     </w:lvl>
   </w:abstractNum>
-  <w:abstractNum w:abstractNumId="5" w15:restartNumberingAfterBreak="0">
+  <w:abstractNum w:abstractNumId="6" w15:restartNumberingAfterBreak="0">
     <w:nsid w:val="3B474E08"/>
     <w:multiLevelType w:val="hybridMultilevel"/>
     <w:tmpl w:val="C4D49846"/>
@@ -28523,7 +29643,7 @@
       </w:pPr>
     </w:lvl>
   </w:abstractNum>
-  <w:abstractNum w:abstractNumId="6" w15:restartNumberingAfterBreak="0">
+  <w:abstractNum w:abstractNumId="7" w15:restartNumberingAfterBreak="0">
     <w:nsid w:val="3DB21BAE"/>
     <w:multiLevelType w:val="hybridMultilevel"/>
     <w:tmpl w:val="55FE6374"/>
@@ -28612,7 +29732,7 @@
       </w:pPr>
     </w:lvl>
   </w:abstractNum>
-  <w:abstractNum w:abstractNumId="7" w15:restartNumberingAfterBreak="0">
+  <w:abstractNum w:abstractNumId="8" w15:restartNumberingAfterBreak="0">
     <w:nsid w:val="3F893DF1"/>
     <w:multiLevelType w:val="hybridMultilevel"/>
     <w:tmpl w:val="861C7500"/>
@@ -28701,7 +29821,7 @@
       </w:pPr>
     </w:lvl>
   </w:abstractNum>
-  <w:abstractNum w:abstractNumId="8" w15:restartNumberingAfterBreak="0">
+  <w:abstractNum w:abstractNumId="9" w15:restartNumberingAfterBreak="0">
     <w:nsid w:val="494A56EE"/>
     <w:multiLevelType w:val="hybridMultilevel"/>
     <w:tmpl w:val="14CC5D3C"/>
@@ -28790,7 +29910,7 @@
       </w:pPr>
     </w:lvl>
   </w:abstractNum>
-  <w:abstractNum w:abstractNumId="9" w15:restartNumberingAfterBreak="0">
+  <w:abstractNum w:abstractNumId="10" w15:restartNumberingAfterBreak="0">
     <w:nsid w:val="49870D91"/>
     <w:multiLevelType w:val="hybridMultilevel"/>
     <w:tmpl w:val="14CC5D3C"/>
@@ -28879,7 +29999,7 @@
       </w:pPr>
     </w:lvl>
   </w:abstractNum>
-  <w:abstractNum w:abstractNumId="10" w15:restartNumberingAfterBreak="0">
+  <w:abstractNum w:abstractNumId="11" w15:restartNumberingAfterBreak="0">
     <w:nsid w:val="53D60657"/>
     <w:multiLevelType w:val="hybridMultilevel"/>
     <w:tmpl w:val="5644FB76"/>
@@ -28968,7 +30088,7 @@
       </w:pPr>
     </w:lvl>
   </w:abstractNum>
-  <w:abstractNum w:abstractNumId="11" w15:restartNumberingAfterBreak="0">
+  <w:abstractNum w:abstractNumId="12" w15:restartNumberingAfterBreak="0">
     <w:nsid w:val="57064B78"/>
     <w:multiLevelType w:val="hybridMultilevel"/>
     <w:tmpl w:val="14CC5D3C"/>
@@ -29057,7 +30177,7 @@
       </w:pPr>
     </w:lvl>
   </w:abstractNum>
-  <w:abstractNum w:abstractNumId="12" w15:restartNumberingAfterBreak="0">
+  <w:abstractNum w:abstractNumId="13" w15:restartNumberingAfterBreak="0">
     <w:nsid w:val="58575700"/>
     <w:multiLevelType w:val="hybridMultilevel"/>
     <w:tmpl w:val="654EE386"/>
@@ -29170,7 +30290,7 @@
       </w:rPr>
     </w:lvl>
   </w:abstractNum>
-  <w:abstractNum w:abstractNumId="13" w15:restartNumberingAfterBreak="0">
+  <w:abstractNum w:abstractNumId="14" w15:restartNumberingAfterBreak="0">
     <w:nsid w:val="64A277C4"/>
     <w:multiLevelType w:val="hybridMultilevel"/>
     <w:tmpl w:val="80164416"/>
@@ -29259,7 +30379,7 @@
       </w:pPr>
     </w:lvl>
   </w:abstractNum>
-  <w:abstractNum w:abstractNumId="14" w15:restartNumberingAfterBreak="0">
+  <w:abstractNum w:abstractNumId="15" w15:restartNumberingAfterBreak="0">
     <w:nsid w:val="6D517EA7"/>
     <w:multiLevelType w:val="hybridMultilevel"/>
     <w:tmpl w:val="FA10CBE6"/>
@@ -29348,7 +30468,7 @@
       </w:pPr>
     </w:lvl>
   </w:abstractNum>
-  <w:abstractNum w:abstractNumId="15" w15:restartNumberingAfterBreak="0">
+  <w:abstractNum w:abstractNumId="16" w15:restartNumberingAfterBreak="0">
     <w:nsid w:val="77193BBE"/>
     <w:multiLevelType w:val="hybridMultilevel"/>
     <w:tmpl w:val="55FE6374"/>
@@ -29438,52 +30558,55 @@
     </w:lvl>
   </w:abstractNum>
   <w:num w:numId="1">
+    <w:abstractNumId w:val="3"/>
+  </w:num>
+  <w:num w:numId="2">
+    <w:abstractNumId w:val="13"/>
+  </w:num>
+  <w:num w:numId="3">
+    <w:abstractNumId w:val="6"/>
+  </w:num>
+  <w:num w:numId="4">
+    <w:abstractNumId w:val="9"/>
+  </w:num>
+  <w:num w:numId="5">
+    <w:abstractNumId w:val="14"/>
+  </w:num>
+  <w:num w:numId="6">
+    <w:abstractNumId w:val="5"/>
+  </w:num>
+  <w:num w:numId="7">
+    <w:abstractNumId w:val="11"/>
+  </w:num>
+  <w:num w:numId="8">
+    <w:abstractNumId w:val="15"/>
+  </w:num>
+  <w:num w:numId="9">
     <w:abstractNumId w:val="2"/>
   </w:num>
-  <w:num w:numId="2">
+  <w:num w:numId="10">
     <w:abstractNumId w:val="12"/>
   </w:num>
-  <w:num w:numId="3">
-    <w:abstractNumId w:val="5"/>
+  <w:num w:numId="11">
+    <w:abstractNumId w:val="10"/>
   </w:num>
-  <w:num w:numId="4">
+  <w:num w:numId="12">
+    <w:abstractNumId w:val="1"/>
+  </w:num>
+  <w:num w:numId="13">
+    <w:abstractNumId w:val="7"/>
+  </w:num>
+  <w:num w:numId="14">
+    <w:abstractNumId w:val="16"/>
+  </w:num>
+  <w:num w:numId="15">
     <w:abstractNumId w:val="8"/>
   </w:num>
-  <w:num w:numId="5">
-    <w:abstractNumId w:val="13"/>
-  </w:num>
-  <w:num w:numId="6">
+  <w:num w:numId="16">
     <w:abstractNumId w:val="4"/>
   </w:num>
-  <w:num w:numId="7">
-    <w:abstractNumId w:val="10"/>
-  </w:num>
-  <w:num w:numId="8">
-    <w:abstractNumId w:val="14"/>
-  </w:num>
-  <w:num w:numId="9">
-    <w:abstractNumId w:val="1"/>
-  </w:num>
-  <w:num w:numId="10">
-    <w:abstractNumId w:val="11"/>
-  </w:num>
-  <w:num w:numId="11">
-    <w:abstractNumId w:val="9"/>
-  </w:num>
-  <w:num w:numId="12">
+  <w:num w:numId="17">
     <w:abstractNumId w:val="0"/>
-  </w:num>
-  <w:num w:numId="13">
-    <w:abstractNumId w:val="6"/>
-  </w:num>
-  <w:num w:numId="14">
-    <w:abstractNumId w:val="15"/>
-  </w:num>
-  <w:num w:numId="15">
-    <w:abstractNumId w:val="7"/>
-  </w:num>
-  <w:num w:numId="16">
-    <w:abstractNumId w:val="3"/>
   </w:num>
 </w:numbering>
 </file>

</xml_diff>

<commit_message>
lesson 162. reactMemo, useCallback, useMemo
</commit_message>
<xml_diff>
--- a/notes/notes.docx
+++ b/notes/notes.docx
@@ -32621,7 +32621,6 @@
           <w:color w:val="000000"/>
           <w:sz w:val="26"/>
           <w:szCs w:val="26"/>
-          <w:lang w:val="en-US"/>
         </w:rPr>
       </w:pPr>
       <w:r>
@@ -33669,6 +33668,1957 @@
           <w:szCs w:val="26"/>
         </w:rPr>
       </w:pPr>
+    </w:p>
+    <w:p>
+      <w:pPr>
+        <w:pStyle w:val="ListParagraph"/>
+        <w:numPr>
+          <w:ilvl w:val="0"/>
+          <w:numId w:val="4"/>
+        </w:numPr>
+        <w:spacing w:after="0"/>
+        <w:jc w:val="center"/>
+        <w:rPr>
+          <w:sz w:val="36"/>
+          <w:szCs w:val="36"/>
+          <w:highlight w:val="cyan"/>
+          <w:lang w:val="en-US"/>
+        </w:rPr>
+      </w:pPr>
+      <w:r>
+        <w:rPr>
+          <w:sz w:val="36"/>
+          <w:szCs w:val="36"/>
+          <w:highlight w:val="cyan"/>
+          <w:lang w:val="en-US"/>
+        </w:rPr>
+        <w:t>Practice Project</w:t>
+      </w:r>
+    </w:p>
+    <w:p>
+      <w:pPr>
+        <w:pStyle w:val="ListParagraph"/>
+        <w:spacing w:after="0"/>
+        <w:ind w:left="1069"/>
+        <w:rPr>
+          <w:sz w:val="36"/>
+          <w:szCs w:val="36"/>
+          <w:highlight w:val="cyan"/>
+          <w:lang w:val="en-US"/>
+        </w:rPr>
+      </w:pPr>
+    </w:p>
+    <w:p>
+      <w:pPr>
+        <w:pStyle w:val="ListParagraph"/>
+        <w:numPr>
+          <w:ilvl w:val="0"/>
+          <w:numId w:val="4"/>
+        </w:numPr>
+        <w:spacing w:after="0"/>
+        <w:jc w:val="center"/>
+        <w:rPr>
+          <w:sz w:val="36"/>
+          <w:szCs w:val="36"/>
+          <w:highlight w:val="cyan"/>
+          <w:lang w:val="en-US"/>
+        </w:rPr>
+      </w:pPr>
+      <w:r>
+        <w:rPr>
+          <w:sz w:val="36"/>
+          <w:szCs w:val="36"/>
+          <w:highlight w:val="cyan"/>
+          <w:lang w:val="en-US"/>
+        </w:rPr>
+        <w:t>A look behind the scenes &amp; Optimization</w:t>
+      </w:r>
+    </w:p>
+    <w:p>
+      <w:pPr>
+        <w:spacing w:after="0"/>
+        <w:rPr>
+          <w:rFonts w:ascii="Segoe UI" w:hAnsi="Segoe UI" w:cs="Segoe UI"/>
+          <w:color w:val="000000"/>
+          <w:sz w:val="26"/>
+          <w:szCs w:val="26"/>
+          <w:lang w:val="en-US"/>
+        </w:rPr>
+      </w:pPr>
+    </w:p>
+    <w:p>
+      <w:pPr>
+        <w:spacing w:after="0"/>
+        <w:rPr>
+          <w:rFonts w:ascii="Segoe UI" w:hAnsi="Segoe UI" w:cs="Segoe UI"/>
+          <w:b/>
+          <w:bCs/>
+          <w:color w:val="000000"/>
+          <w:sz w:val="26"/>
+          <w:szCs w:val="26"/>
+        </w:rPr>
+      </w:pPr>
+      <w:r>
+        <w:rPr>
+          <w:rFonts w:ascii="Segoe UI" w:hAnsi="Segoe UI" w:cs="Segoe UI"/>
+          <w:b/>
+          <w:bCs/>
+          <w:color w:val="000000"/>
+          <w:sz w:val="26"/>
+          <w:szCs w:val="26"/>
+        </w:rPr>
+        <w:t>Рендер компонента</w:t>
+      </w:r>
+      <w:r>
+        <w:rPr>
+          <w:rFonts w:ascii="Segoe UI" w:hAnsi="Segoe UI" w:cs="Segoe UI"/>
+          <w:b/>
+          <w:bCs/>
+          <w:color w:val="000000"/>
+          <w:sz w:val="26"/>
+          <w:szCs w:val="26"/>
+        </w:rPr>
+        <w:t>(</w:t>
+      </w:r>
+      <w:r>
+        <w:rPr>
+          <w:rFonts w:ascii="Segoe UI" w:hAnsi="Segoe UI" w:cs="Segoe UI"/>
+          <w:b/>
+          <w:bCs/>
+          <w:color w:val="000000"/>
+          <w:sz w:val="26"/>
+          <w:szCs w:val="26"/>
+          <w:lang w:val="en-US"/>
+        </w:rPr>
+        <w:t>re</w:t>
+      </w:r>
+      <w:r>
+        <w:rPr>
+          <w:rFonts w:ascii="Segoe UI" w:hAnsi="Segoe UI" w:cs="Segoe UI"/>
+          <w:b/>
+          <w:bCs/>
+          <w:color w:val="000000"/>
+          <w:sz w:val="26"/>
+          <w:szCs w:val="26"/>
+        </w:rPr>
+        <w:t>-</w:t>
+      </w:r>
+      <w:r>
+        <w:rPr>
+          <w:rFonts w:ascii="Segoe UI" w:hAnsi="Segoe UI" w:cs="Segoe UI"/>
+          <w:b/>
+          <w:bCs/>
+          <w:color w:val="000000"/>
+          <w:sz w:val="26"/>
+          <w:szCs w:val="26"/>
+          <w:lang w:val="en-US"/>
+        </w:rPr>
+        <w:t>evaluation</w:t>
+      </w:r>
+      <w:r>
+        <w:rPr>
+          <w:rFonts w:ascii="Segoe UI" w:hAnsi="Segoe UI" w:cs="Segoe UI"/>
+          <w:b/>
+          <w:bCs/>
+          <w:color w:val="000000"/>
+          <w:sz w:val="26"/>
+          <w:szCs w:val="26"/>
+        </w:rPr>
+        <w:t>)</w:t>
+      </w:r>
+      <w:r>
+        <w:rPr>
+          <w:rFonts w:ascii="Segoe UI" w:hAnsi="Segoe UI" w:cs="Segoe UI"/>
+          <w:b/>
+          <w:bCs/>
+          <w:color w:val="000000"/>
+          <w:sz w:val="26"/>
+          <w:szCs w:val="26"/>
+        </w:rPr>
+        <w:t xml:space="preserve"> происходит только когда:</w:t>
+      </w:r>
+    </w:p>
+    <w:p>
+      <w:pPr>
+        <w:spacing w:after="0"/>
+        <w:rPr>
+          <w:rFonts w:ascii="Segoe UI" w:hAnsi="Segoe UI" w:cs="Segoe UI"/>
+          <w:color w:val="000000"/>
+          <w:sz w:val="26"/>
+          <w:szCs w:val="26"/>
+        </w:rPr>
+      </w:pPr>
+    </w:p>
+    <w:p>
+      <w:pPr>
+        <w:spacing w:after="0"/>
+        <w:rPr>
+          <w:rFonts w:ascii="Segoe UI" w:hAnsi="Segoe UI" w:cs="Segoe UI"/>
+          <w:color w:val="000000"/>
+          <w:sz w:val="26"/>
+          <w:szCs w:val="26"/>
+        </w:rPr>
+      </w:pPr>
+      <w:r>
+        <w:rPr>
+          <w:rFonts w:ascii="Segoe UI" w:hAnsi="Segoe UI" w:cs="Segoe UI"/>
+          <w:color w:val="000000"/>
+          <w:sz w:val="26"/>
+          <w:szCs w:val="26"/>
+        </w:rPr>
+        <w:t>1.</w:t>
+      </w:r>
+      <w:r>
+        <w:rPr>
+          <w:rFonts w:ascii="Segoe UI" w:hAnsi="Segoe UI" w:cs="Segoe UI"/>
+          <w:color w:val="000000"/>
+          <w:sz w:val="26"/>
+          <w:szCs w:val="26"/>
+          <w:lang w:val="en-US"/>
+        </w:rPr>
+        <w:t xml:space="preserve"> </w:t>
+      </w:r>
+      <w:r>
+        <w:rPr>
+          <w:rFonts w:ascii="Segoe UI" w:hAnsi="Segoe UI" w:cs="Segoe UI"/>
+          <w:color w:val="000000"/>
+          <w:sz w:val="26"/>
+          <w:szCs w:val="26"/>
+        </w:rPr>
+        <w:t>Меняются пропсы</w:t>
+      </w:r>
+    </w:p>
+    <w:p>
+      <w:pPr>
+        <w:spacing w:after="0"/>
+        <w:rPr>
+          <w:rFonts w:ascii="Segoe UI" w:hAnsi="Segoe UI" w:cs="Segoe UI"/>
+          <w:color w:val="000000"/>
+          <w:sz w:val="26"/>
+          <w:szCs w:val="26"/>
+        </w:rPr>
+      </w:pPr>
+      <w:r>
+        <w:rPr>
+          <w:rFonts w:ascii="Segoe UI" w:hAnsi="Segoe UI" w:cs="Segoe UI"/>
+          <w:color w:val="000000"/>
+          <w:sz w:val="26"/>
+          <w:szCs w:val="26"/>
+        </w:rPr>
+        <w:t>2. Меняется контекст, если компонент подписан на его обновление</w:t>
+      </w:r>
+    </w:p>
+    <w:p>
+      <w:pPr>
+        <w:spacing w:after="0"/>
+        <w:rPr>
+          <w:rFonts w:ascii="Segoe UI" w:hAnsi="Segoe UI" w:cs="Segoe UI"/>
+          <w:color w:val="000000"/>
+          <w:sz w:val="26"/>
+          <w:szCs w:val="26"/>
+        </w:rPr>
+      </w:pPr>
+      <w:r>
+        <w:rPr>
+          <w:rFonts w:ascii="Segoe UI" w:hAnsi="Segoe UI" w:cs="Segoe UI"/>
+          <w:color w:val="000000"/>
+          <w:sz w:val="26"/>
+          <w:szCs w:val="26"/>
+        </w:rPr>
+        <w:t>3. Меняется стейт</w:t>
+      </w:r>
+      <w:r>
+        <w:rPr>
+          <w:rFonts w:ascii="Segoe UI" w:hAnsi="Segoe UI" w:cs="Segoe UI"/>
+          <w:color w:val="000000"/>
+          <w:sz w:val="26"/>
+          <w:szCs w:val="26"/>
+        </w:rPr>
+        <w:t xml:space="preserve"> </w:t>
+      </w:r>
+      <w:r>
+        <w:rPr>
+          <w:rFonts w:ascii="Segoe UI" w:hAnsi="Segoe UI" w:cs="Segoe UI"/>
+          <w:color w:val="000000"/>
+          <w:sz w:val="26"/>
+          <w:szCs w:val="26"/>
+          <w:lang w:val="en-US"/>
+        </w:rPr>
+        <w:t>useState()</w:t>
+      </w:r>
+    </w:p>
+    <w:p>
+      <w:pPr>
+        <w:spacing w:after="0"/>
+        <w:rPr>
+          <w:rFonts w:ascii="Segoe UI" w:hAnsi="Segoe UI" w:cs="Segoe UI"/>
+          <w:color w:val="000000"/>
+          <w:sz w:val="26"/>
+          <w:szCs w:val="26"/>
+        </w:rPr>
+      </w:pPr>
+      <w:r>
+        <w:rPr>
+          <w:rFonts w:ascii="Segoe UI" w:hAnsi="Segoe UI" w:cs="Segoe UI"/>
+          <w:color w:val="000000"/>
+          <w:sz w:val="26"/>
+          <w:szCs w:val="26"/>
+        </w:rPr>
+        <w:lastRenderedPageBreak/>
+        <w:t>4. Меняется стор, если компонент подписан на обновление этой части стора</w:t>
+      </w:r>
+    </w:p>
+    <w:p>
+      <w:pPr>
+        <w:spacing w:after="0"/>
+        <w:rPr>
+          <w:rFonts w:ascii="Segoe UI" w:hAnsi="Segoe UI" w:cs="Segoe UI"/>
+          <w:color w:val="000000"/>
+          <w:sz w:val="26"/>
+          <w:szCs w:val="26"/>
+        </w:rPr>
+      </w:pPr>
+    </w:p>
+    <w:p>
+      <w:pPr>
+        <w:spacing w:after="0"/>
+        <w:rPr>
+          <w:rFonts w:ascii="Segoe UI" w:hAnsi="Segoe UI" w:cs="Segoe UI"/>
+          <w:b/>
+          <w:bCs/>
+          <w:color w:val="000000"/>
+          <w:sz w:val="26"/>
+          <w:szCs w:val="26"/>
+        </w:rPr>
+      </w:pPr>
+      <w:r>
+        <w:rPr>
+          <w:rFonts w:ascii="Segoe UI" w:hAnsi="Segoe UI" w:cs="Segoe UI"/>
+          <w:color w:val="000000"/>
+          <w:sz w:val="26"/>
+          <w:szCs w:val="26"/>
+          <w:highlight w:val="red"/>
+        </w:rPr>
+        <w:t xml:space="preserve">Если меняется стейт РОДИТЕЛЯ, то происходит </w:t>
+      </w:r>
+      <w:r>
+        <w:rPr>
+          <w:rFonts w:ascii="Segoe UI" w:hAnsi="Segoe UI" w:cs="Segoe UI"/>
+          <w:color w:val="000000"/>
+          <w:sz w:val="26"/>
+          <w:szCs w:val="26"/>
+          <w:highlight w:val="red"/>
+          <w:lang w:val="en-US"/>
+        </w:rPr>
+        <w:t>re</w:t>
+      </w:r>
+      <w:r>
+        <w:rPr>
+          <w:rFonts w:ascii="Segoe UI" w:hAnsi="Segoe UI" w:cs="Segoe UI"/>
+          <w:color w:val="000000"/>
+          <w:sz w:val="26"/>
+          <w:szCs w:val="26"/>
+          <w:highlight w:val="red"/>
+        </w:rPr>
+        <w:t>-</w:t>
+      </w:r>
+      <w:r>
+        <w:rPr>
+          <w:rFonts w:ascii="Segoe UI" w:hAnsi="Segoe UI" w:cs="Segoe UI"/>
+          <w:color w:val="000000"/>
+          <w:sz w:val="26"/>
+          <w:szCs w:val="26"/>
+          <w:highlight w:val="red"/>
+          <w:lang w:val="en-US"/>
+        </w:rPr>
+        <w:t>evaluation</w:t>
+      </w:r>
+      <w:r>
+        <w:rPr>
+          <w:rFonts w:ascii="Segoe UI" w:hAnsi="Segoe UI" w:cs="Segoe UI"/>
+          <w:color w:val="000000"/>
+          <w:sz w:val="26"/>
+          <w:szCs w:val="26"/>
+          <w:highlight w:val="red"/>
+        </w:rPr>
+        <w:t>(рендер) всех дочерних компонент!!!</w:t>
+      </w:r>
+      <w:r>
+        <w:rPr>
+          <w:rFonts w:ascii="Segoe UI" w:hAnsi="Segoe UI" w:cs="Segoe UI"/>
+          <w:color w:val="000000"/>
+          <w:sz w:val="26"/>
+          <w:szCs w:val="26"/>
+        </w:rPr>
+        <w:t xml:space="preserve"> </w:t>
+      </w:r>
+      <w:r>
+        <w:rPr>
+          <w:rFonts w:ascii="Segoe UI" w:hAnsi="Segoe UI" w:cs="Segoe UI"/>
+          <w:b/>
+          <w:bCs/>
+          <w:color w:val="000000"/>
+          <w:sz w:val="26"/>
+          <w:szCs w:val="26"/>
+        </w:rPr>
+        <w:t>Даже если пропсы у дочернего компонента не поменялись. Для того, чтобы это предотвратить, нужно использовать МЕМОИЗАЦИЮ</w:t>
+      </w:r>
+    </w:p>
+    <w:p>
+      <w:pPr>
+        <w:spacing w:after="0"/>
+        <w:rPr>
+          <w:rFonts w:ascii="Segoe UI" w:hAnsi="Segoe UI" w:cs="Segoe UI"/>
+          <w:b/>
+          <w:bCs/>
+          <w:color w:val="000000"/>
+          <w:sz w:val="26"/>
+          <w:szCs w:val="26"/>
+        </w:rPr>
+      </w:pPr>
+    </w:p>
+    <w:p>
+      <w:pPr>
+        <w:spacing w:after="0"/>
+        <w:jc w:val="center"/>
+        <w:rPr>
+          <w:rFonts w:ascii="Segoe UI" w:hAnsi="Segoe UI" w:cs="Segoe UI"/>
+          <w:b/>
+          <w:bCs/>
+          <w:color w:val="000000"/>
+          <w:sz w:val="26"/>
+          <w:szCs w:val="26"/>
+        </w:rPr>
+      </w:pPr>
+      <w:r>
+        <w:rPr>
+          <w:rFonts w:ascii="Segoe UI" w:hAnsi="Segoe UI" w:cs="Segoe UI"/>
+          <w:b/>
+          <w:bCs/>
+          <w:color w:val="000000"/>
+          <w:sz w:val="26"/>
+          <w:szCs w:val="26"/>
+          <w:highlight w:val="yellow"/>
+        </w:rPr>
+        <w:t>ОПТИМИЗАЦИЯ</w:t>
+      </w:r>
+    </w:p>
+    <w:p>
+      <w:pPr>
+        <w:spacing w:after="0"/>
+        <w:rPr>
+          <w:rFonts w:ascii="Segoe UI" w:hAnsi="Segoe UI" w:cs="Segoe UI"/>
+          <w:b/>
+          <w:bCs/>
+          <w:color w:val="000000"/>
+          <w:sz w:val="26"/>
+          <w:szCs w:val="26"/>
+        </w:rPr>
+      </w:pPr>
+      <w:r>
+        <w:rPr>
+          <w:rFonts w:ascii="Segoe UI" w:hAnsi="Segoe UI" w:cs="Segoe UI"/>
+          <w:b/>
+          <w:bCs/>
+          <w:color w:val="000000"/>
+          <w:sz w:val="26"/>
+          <w:szCs w:val="26"/>
+        </w:rPr>
+        <w:t>!!!Все способы оптимизации также требуют затрат ресурсов, нужно точно понимать, что затраты на мемоизацию меньше, чем на лишний рендеринг компонент!</w:t>
+      </w:r>
+    </w:p>
+    <w:p>
+      <w:pPr>
+        <w:spacing w:after="0"/>
+        <w:rPr>
+          <w:rFonts w:ascii="Segoe UI" w:hAnsi="Segoe UI" w:cs="Segoe UI"/>
+          <w:b/>
+          <w:bCs/>
+          <w:color w:val="000000"/>
+          <w:sz w:val="26"/>
+          <w:szCs w:val="26"/>
+        </w:rPr>
+      </w:pPr>
+    </w:p>
+    <w:p>
+      <w:pPr>
+        <w:spacing w:after="0"/>
+        <w:rPr>
+          <w:rFonts w:ascii="Segoe UI" w:hAnsi="Segoe UI" w:cs="Segoe UI"/>
+          <w:color w:val="000000"/>
+          <w:sz w:val="26"/>
+          <w:szCs w:val="26"/>
+        </w:rPr>
+      </w:pPr>
+      <w:r>
+        <w:rPr>
+          <w:rFonts w:ascii="Segoe UI" w:hAnsi="Segoe UI" w:cs="Segoe UI"/>
+          <w:b/>
+          <w:bCs/>
+          <w:color w:val="000000"/>
+          <w:sz w:val="26"/>
+          <w:szCs w:val="26"/>
+        </w:rPr>
+        <w:t xml:space="preserve">!!Стоит понимать, </w:t>
+      </w:r>
+      <w:r>
+        <w:rPr>
+          <w:rFonts w:ascii="Segoe UI" w:hAnsi="Segoe UI" w:cs="Segoe UI"/>
+          <w:color w:val="000000"/>
+          <w:sz w:val="26"/>
+          <w:szCs w:val="26"/>
+        </w:rPr>
+        <w:t xml:space="preserve">что рендер компонента </w:t>
+      </w:r>
+      <w:r>
+        <w:rPr>
+          <w:rFonts w:ascii="Segoe UI" w:hAnsi="Segoe UI" w:cs="Segoe UI"/>
+          <w:color w:val="000000"/>
+          <w:sz w:val="26"/>
+          <w:szCs w:val="26"/>
+        </w:rPr>
+        <w:t>— это</w:t>
+      </w:r>
+      <w:r>
+        <w:rPr>
+          <w:rFonts w:ascii="Segoe UI" w:hAnsi="Segoe UI" w:cs="Segoe UI"/>
+          <w:color w:val="000000"/>
+          <w:sz w:val="26"/>
+          <w:szCs w:val="26"/>
+        </w:rPr>
+        <w:t xml:space="preserve"> </w:t>
+      </w:r>
+      <w:r>
+        <w:rPr>
+          <w:rFonts w:ascii="Segoe UI" w:hAnsi="Segoe UI" w:cs="Segoe UI"/>
+          <w:color w:val="000000"/>
+          <w:sz w:val="26"/>
+          <w:szCs w:val="26"/>
+        </w:rPr>
+        <w:t xml:space="preserve">просто перезапуск </w:t>
+      </w:r>
+      <w:r>
+        <w:rPr>
+          <w:rFonts w:ascii="Segoe UI" w:hAnsi="Segoe UI" w:cs="Segoe UI"/>
+          <w:color w:val="000000"/>
+          <w:sz w:val="26"/>
+          <w:szCs w:val="26"/>
+        </w:rPr>
+        <w:t>функции, и при каждом запуске функции все переменные, объекты, функции создаются заново. Все способы мемоизации сравнивают значения, а сравнение примитивов, объектов, функций происходит по-разному</w:t>
+      </w:r>
+      <w:r>
+        <w:rPr>
+          <w:rFonts w:ascii="Segoe UI" w:hAnsi="Segoe UI" w:cs="Segoe UI"/>
+          <w:color w:val="000000"/>
+          <w:sz w:val="26"/>
+          <w:szCs w:val="26"/>
+        </w:rPr>
+        <w:t>.</w:t>
+      </w:r>
+      <w:r>
+        <w:rPr>
+          <w:rFonts w:ascii="Segoe UI" w:hAnsi="Segoe UI" w:cs="Segoe UI"/>
+          <w:color w:val="000000"/>
+          <w:sz w:val="26"/>
+          <w:szCs w:val="26"/>
+        </w:rPr>
+        <w:t xml:space="preserve"> </w:t>
+      </w:r>
+      <w:r>
+        <w:rPr>
+          <w:rFonts w:ascii="Segoe UI" w:hAnsi="Segoe UI" w:cs="Segoe UI"/>
+          <w:color w:val="000000"/>
+          <w:sz w:val="26"/>
+          <w:szCs w:val="26"/>
+        </w:rPr>
+        <w:t>П</w:t>
+      </w:r>
+      <w:r>
+        <w:rPr>
+          <w:rFonts w:ascii="Segoe UI" w:hAnsi="Segoe UI" w:cs="Segoe UI"/>
+          <w:color w:val="000000"/>
+          <w:sz w:val="26"/>
+          <w:szCs w:val="26"/>
+        </w:rPr>
+        <w:t>оэтому мемоизация делается несколькими способами в зависимости от того, какие типы данных будем сравнивать при повторном рендере</w:t>
+      </w:r>
+      <w:r>
+        <w:rPr>
+          <w:rFonts w:ascii="Segoe UI" w:hAnsi="Segoe UI" w:cs="Segoe UI"/>
+          <w:color w:val="000000"/>
+          <w:sz w:val="26"/>
+          <w:szCs w:val="26"/>
+        </w:rPr>
+        <w:t>:</w:t>
+      </w:r>
+    </w:p>
+    <w:p>
+      <w:pPr>
+        <w:spacing w:after="0"/>
+        <w:rPr>
+          <w:rFonts w:ascii="Segoe UI" w:hAnsi="Segoe UI" w:cs="Segoe UI"/>
+          <w:b/>
+          <w:bCs/>
+          <w:color w:val="000000"/>
+          <w:sz w:val="26"/>
+          <w:szCs w:val="26"/>
+        </w:rPr>
+      </w:pPr>
+    </w:p>
+    <w:p>
+      <w:pPr>
+        <w:pStyle w:val="ListParagraph"/>
+        <w:numPr>
+          <w:ilvl w:val="0"/>
+          <w:numId w:val="24"/>
+        </w:numPr>
+        <w:spacing w:after="0"/>
+        <w:rPr>
+          <w:rFonts w:ascii="Segoe UI" w:hAnsi="Segoe UI" w:cs="Segoe UI"/>
+          <w:color w:val="000000"/>
+          <w:sz w:val="26"/>
+          <w:szCs w:val="26"/>
+        </w:rPr>
+      </w:pPr>
+      <w:r>
+        <w:rPr>
+          <w:rFonts w:ascii="Segoe UI" w:hAnsi="Segoe UI" w:cs="Segoe UI"/>
+          <w:color w:val="000000"/>
+          <w:sz w:val="26"/>
+          <w:szCs w:val="26"/>
+        </w:rPr>
+        <w:t xml:space="preserve">Если </w:t>
+      </w:r>
+      <w:r>
+        <w:rPr>
+          <w:rFonts w:ascii="Segoe UI" w:hAnsi="Segoe UI" w:cs="Segoe UI"/>
+          <w:color w:val="000000"/>
+          <w:sz w:val="26"/>
+          <w:szCs w:val="26"/>
+          <w:lang w:val="en-US"/>
+        </w:rPr>
+        <w:t>props</w:t>
+      </w:r>
+      <w:r>
+        <w:rPr>
+          <w:rFonts w:ascii="Segoe UI" w:hAnsi="Segoe UI" w:cs="Segoe UI"/>
+          <w:color w:val="000000"/>
+          <w:sz w:val="26"/>
+          <w:szCs w:val="26"/>
+        </w:rPr>
+        <w:t xml:space="preserve"> явля</w:t>
+      </w:r>
+      <w:r>
+        <w:rPr>
+          <w:rFonts w:ascii="Segoe UI" w:hAnsi="Segoe UI" w:cs="Segoe UI"/>
+          <w:color w:val="000000"/>
+          <w:sz w:val="26"/>
+          <w:szCs w:val="26"/>
+        </w:rPr>
+        <w:t>ю</w:t>
+      </w:r>
+      <w:r>
+        <w:rPr>
+          <w:rFonts w:ascii="Segoe UI" w:hAnsi="Segoe UI" w:cs="Segoe UI"/>
+          <w:color w:val="000000"/>
+          <w:sz w:val="26"/>
+          <w:szCs w:val="26"/>
+        </w:rPr>
+        <w:t xml:space="preserve">тся </w:t>
+      </w:r>
+      <w:r>
+        <w:rPr>
+          <w:rFonts w:ascii="Segoe UI" w:hAnsi="Segoe UI" w:cs="Segoe UI"/>
+          <w:b/>
+          <w:bCs/>
+          <w:color w:val="000000"/>
+          <w:sz w:val="26"/>
+          <w:szCs w:val="26"/>
+        </w:rPr>
+        <w:t>примитив</w:t>
+      </w:r>
+      <w:r>
+        <w:rPr>
+          <w:rFonts w:ascii="Segoe UI" w:hAnsi="Segoe UI" w:cs="Segoe UI"/>
+          <w:b/>
+          <w:bCs/>
+          <w:color w:val="000000"/>
+          <w:sz w:val="26"/>
+          <w:szCs w:val="26"/>
+        </w:rPr>
+        <w:t>ами</w:t>
+      </w:r>
+      <w:r>
+        <w:rPr>
+          <w:rFonts w:ascii="Segoe UI" w:hAnsi="Segoe UI" w:cs="Segoe UI"/>
+          <w:color w:val="000000"/>
+          <w:sz w:val="26"/>
+          <w:szCs w:val="26"/>
+        </w:rPr>
+        <w:t>, то для предотвращения рендеринга, вызванного рендером родителя можно использовать:</w:t>
+      </w:r>
+    </w:p>
+    <w:p>
+      <w:pPr>
+        <w:spacing w:after="0"/>
+        <w:rPr>
+          <w:rFonts w:ascii="Segoe UI" w:hAnsi="Segoe UI" w:cs="Segoe UI"/>
+          <w:b/>
+          <w:bCs/>
+          <w:color w:val="000000"/>
+          <w:sz w:val="26"/>
+          <w:szCs w:val="26"/>
+        </w:rPr>
+      </w:pPr>
+    </w:p>
+    <w:p>
+      <w:pPr>
+        <w:spacing w:after="0"/>
+        <w:rPr>
+          <w:rFonts w:ascii="Segoe UI" w:hAnsi="Segoe UI" w:cs="Segoe UI"/>
+          <w:color w:val="000000"/>
+          <w:sz w:val="26"/>
+          <w:szCs w:val="26"/>
+        </w:rPr>
+      </w:pPr>
+      <w:r>
+        <w:rPr>
+          <w:rFonts w:ascii="Segoe UI" w:hAnsi="Segoe UI" w:cs="Segoe UI"/>
+          <w:b/>
+          <w:bCs/>
+          <w:color w:val="000000"/>
+          <w:sz w:val="26"/>
+          <w:szCs w:val="26"/>
+          <w:highlight w:val="magenta"/>
+          <w:lang w:val="en-US"/>
+        </w:rPr>
+        <w:t>React</w:t>
+      </w:r>
+      <w:r>
+        <w:rPr>
+          <w:rFonts w:ascii="Segoe UI" w:hAnsi="Segoe UI" w:cs="Segoe UI"/>
+          <w:b/>
+          <w:bCs/>
+          <w:color w:val="000000"/>
+          <w:sz w:val="26"/>
+          <w:szCs w:val="26"/>
+          <w:highlight w:val="magenta"/>
+        </w:rPr>
+        <w:t>.</w:t>
+      </w:r>
+      <w:r>
+        <w:rPr>
+          <w:rFonts w:ascii="Segoe UI" w:hAnsi="Segoe UI" w:cs="Segoe UI"/>
+          <w:b/>
+          <w:bCs/>
+          <w:color w:val="000000"/>
+          <w:sz w:val="26"/>
+          <w:szCs w:val="26"/>
+          <w:highlight w:val="magenta"/>
+          <w:lang w:val="en-US"/>
+        </w:rPr>
+        <w:t>memo</w:t>
+      </w:r>
+      <w:r>
+        <w:rPr>
+          <w:rFonts w:ascii="Segoe UI" w:hAnsi="Segoe UI" w:cs="Segoe UI"/>
+          <w:b/>
+          <w:bCs/>
+          <w:color w:val="000000"/>
+          <w:sz w:val="26"/>
+          <w:szCs w:val="26"/>
+          <w:highlight w:val="magenta"/>
+        </w:rPr>
+        <w:t>()</w:t>
+      </w:r>
+      <w:r>
+        <w:rPr>
+          <w:rFonts w:ascii="Segoe UI" w:hAnsi="Segoe UI" w:cs="Segoe UI"/>
+          <w:b/>
+          <w:bCs/>
+          <w:color w:val="000000"/>
+          <w:sz w:val="26"/>
+          <w:szCs w:val="26"/>
+        </w:rPr>
+        <w:t xml:space="preserve"> </w:t>
+      </w:r>
+      <w:r>
+        <w:rPr>
+          <w:rFonts w:ascii="Segoe UI" w:hAnsi="Segoe UI" w:cs="Segoe UI"/>
+          <w:b/>
+          <w:bCs/>
+          <w:color w:val="000000"/>
+          <w:sz w:val="26"/>
+          <w:szCs w:val="26"/>
+          <w:lang w:val="en-US"/>
+        </w:rPr>
+        <w:t>HOC</w:t>
+      </w:r>
+      <w:r>
+        <w:rPr>
+          <w:rFonts w:ascii="Segoe UI" w:hAnsi="Segoe UI" w:cs="Segoe UI"/>
+          <w:color w:val="000000"/>
+          <w:sz w:val="26"/>
+          <w:szCs w:val="26"/>
+        </w:rPr>
+        <w:t xml:space="preserve">– оборачиваем дочерний компонент в объявлении или в </w:t>
+      </w:r>
+      <w:r>
+        <w:rPr>
+          <w:rFonts w:ascii="Segoe UI" w:hAnsi="Segoe UI" w:cs="Segoe UI"/>
+          <w:color w:val="000000"/>
+          <w:sz w:val="26"/>
+          <w:szCs w:val="26"/>
+          <w:lang w:val="en-US"/>
+        </w:rPr>
+        <w:t>export</w:t>
+      </w:r>
+      <w:r>
+        <w:rPr>
+          <w:rFonts w:ascii="Segoe UI" w:hAnsi="Segoe UI" w:cs="Segoe UI"/>
+          <w:color w:val="000000"/>
+          <w:sz w:val="26"/>
+          <w:szCs w:val="26"/>
+        </w:rPr>
+        <w:t xml:space="preserve"> </w:t>
+      </w:r>
+      <w:r>
+        <w:rPr>
+          <w:rFonts w:ascii="Segoe UI" w:hAnsi="Segoe UI" w:cs="Segoe UI"/>
+          <w:color w:val="000000"/>
+          <w:sz w:val="26"/>
+          <w:szCs w:val="26"/>
+          <w:lang w:val="en-US"/>
+        </w:rPr>
+        <w:t>default</w:t>
+      </w:r>
+    </w:p>
+    <w:p>
+      <w:pPr>
+        <w:spacing w:after="0"/>
+        <w:rPr>
+          <w:rFonts w:ascii="Segoe UI" w:hAnsi="Segoe UI" w:cs="Segoe UI"/>
+          <w:color w:val="000000"/>
+          <w:sz w:val="26"/>
+          <w:szCs w:val="26"/>
+        </w:rPr>
+      </w:pPr>
+    </w:p>
+    <w:p>
+      <w:pPr>
+        <w:spacing w:after="0"/>
+        <w:textAlignment w:val="baseline"/>
+        <w:rPr>
+          <w:rFonts w:ascii="Courier New" w:eastAsia="Times New Roman" w:hAnsi="Courier New" w:cs="Courier New"/>
+          <w:color w:val="000000"/>
+          <w:sz w:val="18"/>
+          <w:szCs w:val="18"/>
+          <w:lang w:val="en-US"/>
+        </w:rPr>
+      </w:pPr>
+      <w:r>
+        <w:rPr>
+          <w:rFonts w:ascii="inherit" w:eastAsia="Times New Roman" w:hAnsi="inherit" w:cs="Courier New"/>
+          <w:color w:val="800080"/>
+          <w:sz w:val="18"/>
+          <w:szCs w:val="18"/>
+          <w:bdr w:val="none" w:sz="0" w:space="0" w:color="auto" w:frame="1"/>
+          <w:lang w:val="en-US"/>
+        </w:rPr>
+        <w:t>const</w:t>
+      </w:r>
+      <w:r>
+        <w:rPr>
+          <w:rFonts w:ascii="inherit" w:eastAsia="Times New Roman" w:hAnsi="inherit" w:cs="Courier New"/>
+          <w:color w:val="006FE0"/>
+          <w:sz w:val="18"/>
+          <w:szCs w:val="18"/>
+          <w:bdr w:val="none" w:sz="0" w:space="0" w:color="auto" w:frame="1"/>
+          <w:lang w:val="en-US"/>
+        </w:rPr>
+        <w:t xml:space="preserve"> </w:t>
+      </w:r>
+      <w:r>
+        <w:rPr>
+          <w:rFonts w:ascii="inherit" w:eastAsia="Times New Roman" w:hAnsi="inherit" w:cs="Courier New"/>
+          <w:color w:val="002D7A"/>
+          <w:sz w:val="18"/>
+          <w:szCs w:val="18"/>
+          <w:bdr w:val="none" w:sz="0" w:space="0" w:color="auto" w:frame="1"/>
+          <w:lang w:val="en-US"/>
+        </w:rPr>
+        <w:t>ToTheMoonComponent</w:t>
+      </w:r>
+      <w:r>
+        <w:rPr>
+          <w:rFonts w:ascii="inherit" w:eastAsia="Times New Roman" w:hAnsi="inherit" w:cs="Courier New"/>
+          <w:color w:val="006FE0"/>
+          <w:sz w:val="18"/>
+          <w:szCs w:val="18"/>
+          <w:bdr w:val="none" w:sz="0" w:space="0" w:color="auto" w:frame="1"/>
+          <w:lang w:val="en-US"/>
+        </w:rPr>
+        <w:t xml:space="preserve"> = </w:t>
+      </w:r>
+      <w:r>
+        <w:rPr>
+          <w:rFonts w:ascii="inherit" w:eastAsia="Times New Roman" w:hAnsi="inherit" w:cs="Courier New"/>
+          <w:color w:val="002D7A"/>
+          <w:sz w:val="18"/>
+          <w:szCs w:val="18"/>
+          <w:bdr w:val="none" w:sz="0" w:space="0" w:color="auto" w:frame="1"/>
+          <w:lang w:val="en-US"/>
+        </w:rPr>
+        <w:t>React</w:t>
+      </w:r>
+      <w:r>
+        <w:rPr>
+          <w:rFonts w:ascii="inherit" w:eastAsia="Times New Roman" w:hAnsi="inherit" w:cs="Courier New"/>
+          <w:color w:val="333333"/>
+          <w:sz w:val="18"/>
+          <w:szCs w:val="18"/>
+          <w:bdr w:val="none" w:sz="0" w:space="0" w:color="auto" w:frame="1"/>
+          <w:lang w:val="en-US"/>
+        </w:rPr>
+        <w:t>.</w:t>
+      </w:r>
+      <w:r>
+        <w:rPr>
+          <w:rFonts w:ascii="inherit" w:eastAsia="Times New Roman" w:hAnsi="inherit" w:cs="Courier New"/>
+          <w:color w:val="004ED0"/>
+          <w:sz w:val="18"/>
+          <w:szCs w:val="18"/>
+          <w:bdr w:val="none" w:sz="0" w:space="0" w:color="auto" w:frame="1"/>
+          <w:lang w:val="en-US"/>
+        </w:rPr>
+        <w:t>memo</w:t>
+      </w:r>
+      <w:r>
+        <w:rPr>
+          <w:rFonts w:ascii="inherit" w:eastAsia="Times New Roman" w:hAnsi="inherit" w:cs="Courier New"/>
+          <w:color w:val="333333"/>
+          <w:sz w:val="18"/>
+          <w:szCs w:val="18"/>
+          <w:bdr w:val="none" w:sz="0" w:space="0" w:color="auto" w:frame="1"/>
+          <w:lang w:val="en-US"/>
+        </w:rPr>
+        <w:t>(</w:t>
+      </w:r>
+      <w:r>
+        <w:rPr>
+          <w:rFonts w:ascii="inherit" w:eastAsia="Times New Roman" w:hAnsi="inherit" w:cs="Courier New"/>
+          <w:color w:val="800080"/>
+          <w:sz w:val="18"/>
+          <w:szCs w:val="18"/>
+          <w:bdr w:val="none" w:sz="0" w:space="0" w:color="auto" w:frame="1"/>
+          <w:lang w:val="en-US"/>
+        </w:rPr>
+        <w:t>function</w:t>
+      </w:r>
+      <w:r>
+        <w:rPr>
+          <w:rFonts w:ascii="inherit" w:eastAsia="Times New Roman" w:hAnsi="inherit" w:cs="Courier New"/>
+          <w:color w:val="006FE0"/>
+          <w:sz w:val="18"/>
+          <w:szCs w:val="18"/>
+          <w:bdr w:val="none" w:sz="0" w:space="0" w:color="auto" w:frame="1"/>
+          <w:lang w:val="en-US"/>
+        </w:rPr>
+        <w:t xml:space="preserve"> </w:t>
+      </w:r>
+      <w:r>
+        <w:rPr>
+          <w:rFonts w:ascii="inherit" w:eastAsia="Times New Roman" w:hAnsi="inherit" w:cs="Courier New"/>
+          <w:color w:val="004ED0"/>
+          <w:sz w:val="18"/>
+          <w:szCs w:val="18"/>
+          <w:bdr w:val="none" w:sz="0" w:space="0" w:color="auto" w:frame="1"/>
+          <w:lang w:val="en-US"/>
+        </w:rPr>
+        <w:t>MyComponent</w:t>
+      </w:r>
+      <w:r>
+        <w:rPr>
+          <w:rFonts w:ascii="inherit" w:eastAsia="Times New Roman" w:hAnsi="inherit" w:cs="Courier New"/>
+          <w:color w:val="333333"/>
+          <w:sz w:val="18"/>
+          <w:szCs w:val="18"/>
+          <w:bdr w:val="none" w:sz="0" w:space="0" w:color="auto" w:frame="1"/>
+          <w:lang w:val="en-US"/>
+        </w:rPr>
+        <w:t>(</w:t>
+      </w:r>
+      <w:r>
+        <w:rPr>
+          <w:rFonts w:ascii="inherit" w:eastAsia="Times New Roman" w:hAnsi="inherit" w:cs="Courier New"/>
+          <w:color w:val="002D7A"/>
+          <w:sz w:val="18"/>
+          <w:szCs w:val="18"/>
+          <w:bdr w:val="none" w:sz="0" w:space="0" w:color="auto" w:frame="1"/>
+          <w:lang w:val="en-US"/>
+        </w:rPr>
+        <w:t>props</w:t>
+      </w:r>
+      <w:r>
+        <w:rPr>
+          <w:rFonts w:ascii="inherit" w:eastAsia="Times New Roman" w:hAnsi="inherit" w:cs="Courier New"/>
+          <w:color w:val="333333"/>
+          <w:sz w:val="18"/>
+          <w:szCs w:val="18"/>
+          <w:bdr w:val="none" w:sz="0" w:space="0" w:color="auto" w:frame="1"/>
+          <w:lang w:val="en-US"/>
+        </w:rPr>
+        <w:t>)</w:t>
+      </w:r>
+      <w:r>
+        <w:rPr>
+          <w:rFonts w:ascii="inherit" w:eastAsia="Times New Roman" w:hAnsi="inherit" w:cs="Courier New"/>
+          <w:color w:val="006FE0"/>
+          <w:sz w:val="18"/>
+          <w:szCs w:val="18"/>
+          <w:bdr w:val="none" w:sz="0" w:space="0" w:color="auto" w:frame="1"/>
+          <w:lang w:val="en-US"/>
+        </w:rPr>
+        <w:t xml:space="preserve"> </w:t>
+      </w:r>
+      <w:r>
+        <w:rPr>
+          <w:rFonts w:ascii="inherit" w:eastAsia="Times New Roman" w:hAnsi="inherit" w:cs="Courier New"/>
+          <w:color w:val="333333"/>
+          <w:sz w:val="18"/>
+          <w:szCs w:val="18"/>
+          <w:bdr w:val="none" w:sz="0" w:space="0" w:color="auto" w:frame="1"/>
+          <w:lang w:val="en-US"/>
+        </w:rPr>
+        <w:t>{</w:t>
+      </w:r>
+    </w:p>
+    <w:p>
+      <w:pPr>
+        <w:shd w:val="clear" w:color="auto" w:fill="F7F7F7"/>
+        <w:spacing w:after="0"/>
+        <w:textAlignment w:val="baseline"/>
+        <w:rPr>
+          <w:rFonts w:ascii="Courier New" w:eastAsia="Times New Roman" w:hAnsi="Courier New" w:cs="Courier New"/>
+          <w:color w:val="000000"/>
+          <w:sz w:val="18"/>
+          <w:szCs w:val="18"/>
+        </w:rPr>
+      </w:pPr>
+      <w:r>
+        <w:rPr>
+          <w:rFonts w:ascii="inherit" w:eastAsia="Times New Roman" w:hAnsi="inherit" w:cs="Courier New"/>
+          <w:color w:val="006FE0"/>
+          <w:sz w:val="18"/>
+          <w:szCs w:val="18"/>
+          <w:bdr w:val="none" w:sz="0" w:space="0" w:color="auto" w:frame="1"/>
+          <w:lang w:val="en-US"/>
+        </w:rPr>
+        <w:t>    </w:t>
+      </w:r>
+      <w:r>
+        <w:rPr>
+          <w:rFonts w:ascii="inherit" w:eastAsia="Times New Roman" w:hAnsi="inherit" w:cs="Courier New"/>
+          <w:color w:val="FF8000"/>
+          <w:sz w:val="18"/>
+          <w:szCs w:val="18"/>
+          <w:bdr w:val="none" w:sz="0" w:space="0" w:color="auto" w:frame="1"/>
+        </w:rPr>
+        <w:t>// повторно отображается только если изменилось свойство</w:t>
+      </w:r>
+    </w:p>
+    <w:p>
+      <w:pPr>
+        <w:spacing w:after="0"/>
+        <w:textAlignment w:val="baseline"/>
+        <w:rPr>
+          <w:rFonts w:ascii="Courier New" w:eastAsia="Times New Roman" w:hAnsi="Courier New" w:cs="Courier New"/>
+          <w:color w:val="000000"/>
+          <w:sz w:val="18"/>
+          <w:szCs w:val="18"/>
+          <w:lang w:val="en-US"/>
+        </w:rPr>
+      </w:pPr>
+      <w:r>
+        <w:rPr>
+          <w:rFonts w:ascii="inherit" w:eastAsia="Times New Roman" w:hAnsi="inherit" w:cs="Courier New"/>
+          <w:color w:val="333333"/>
+          <w:sz w:val="18"/>
+          <w:szCs w:val="18"/>
+          <w:bdr w:val="none" w:sz="0" w:space="0" w:color="auto" w:frame="1"/>
+          <w:lang w:val="en-US"/>
+        </w:rPr>
+        <w:t>});</w:t>
+      </w:r>
+    </w:p>
+    <w:p>
+      <w:pPr>
+        <w:spacing w:after="0"/>
+        <w:rPr>
+          <w:rFonts w:ascii="Segoe UI" w:hAnsi="Segoe UI" w:cs="Segoe UI"/>
+          <w:color w:val="000000"/>
+          <w:sz w:val="26"/>
+          <w:szCs w:val="26"/>
+          <w:lang w:val="en-US"/>
+        </w:rPr>
+      </w:pPr>
+    </w:p>
+    <w:p>
+      <w:pPr>
+        <w:spacing w:after="0"/>
+        <w:rPr>
+          <w:rFonts w:ascii="Segoe UI" w:hAnsi="Segoe UI" w:cs="Segoe UI"/>
+          <w:color w:val="000000"/>
+          <w:sz w:val="26"/>
+          <w:szCs w:val="26"/>
+          <w:lang w:val="en-US"/>
+        </w:rPr>
+      </w:pPr>
+    </w:p>
+    <w:p>
+      <w:pPr>
+        <w:pStyle w:val="ListParagraph"/>
+        <w:numPr>
+          <w:ilvl w:val="0"/>
+          <w:numId w:val="24"/>
+        </w:numPr>
+        <w:spacing w:after="0"/>
+        <w:rPr>
+          <w:rFonts w:ascii="Segoe UI" w:hAnsi="Segoe UI" w:cs="Segoe UI"/>
+          <w:color w:val="000000"/>
+          <w:sz w:val="26"/>
+          <w:szCs w:val="26"/>
+        </w:rPr>
+      </w:pPr>
+      <w:r>
+        <w:rPr>
+          <w:rFonts w:ascii="Segoe UI" w:hAnsi="Segoe UI" w:cs="Segoe UI"/>
+          <w:color w:val="000000"/>
+          <w:sz w:val="26"/>
+          <w:szCs w:val="26"/>
+        </w:rPr>
+        <w:t xml:space="preserve">Если </w:t>
+      </w:r>
+      <w:r>
+        <w:rPr>
+          <w:rFonts w:ascii="Segoe UI" w:hAnsi="Segoe UI" w:cs="Segoe UI"/>
+          <w:color w:val="000000"/>
+          <w:sz w:val="26"/>
+          <w:szCs w:val="26"/>
+          <w:lang w:val="en-US"/>
+        </w:rPr>
+        <w:t>props</w:t>
+      </w:r>
+      <w:r>
+        <w:rPr>
+          <w:rFonts w:ascii="Segoe UI" w:hAnsi="Segoe UI" w:cs="Segoe UI"/>
+          <w:color w:val="000000"/>
+          <w:sz w:val="26"/>
+          <w:szCs w:val="26"/>
+        </w:rPr>
+        <w:t xml:space="preserve"> </w:t>
+      </w:r>
+      <w:r>
+        <w:rPr>
+          <w:rFonts w:ascii="Segoe UI" w:hAnsi="Segoe UI" w:cs="Segoe UI"/>
+          <w:color w:val="000000"/>
+          <w:sz w:val="26"/>
+          <w:szCs w:val="26"/>
+        </w:rPr>
+        <w:t xml:space="preserve">является </w:t>
+      </w:r>
+      <w:r>
+        <w:rPr>
+          <w:rFonts w:ascii="Segoe UI" w:hAnsi="Segoe UI" w:cs="Segoe UI"/>
+          <w:b/>
+          <w:bCs/>
+          <w:color w:val="000000"/>
+          <w:sz w:val="26"/>
+          <w:szCs w:val="26"/>
+        </w:rPr>
+        <w:t>функцией</w:t>
+      </w:r>
+      <w:r>
+        <w:rPr>
+          <w:rFonts w:ascii="Segoe UI" w:hAnsi="Segoe UI" w:cs="Segoe UI"/>
+          <w:color w:val="000000"/>
+          <w:sz w:val="26"/>
+          <w:szCs w:val="26"/>
+        </w:rPr>
+        <w:t>, то заворачиваем объявление функции в родителе в</w:t>
+      </w:r>
+      <w:r>
+        <w:rPr>
+          <w:rFonts w:ascii="Segoe UI" w:hAnsi="Segoe UI" w:cs="Segoe UI"/>
+          <w:color w:val="000000"/>
+          <w:sz w:val="26"/>
+          <w:szCs w:val="26"/>
+        </w:rPr>
+        <w:t xml:space="preserve"> </w:t>
+      </w:r>
+      <w:r>
+        <w:rPr>
+          <w:rFonts w:ascii="Segoe UI" w:hAnsi="Segoe UI" w:cs="Segoe UI"/>
+          <w:color w:val="000000"/>
+          <w:sz w:val="26"/>
+          <w:szCs w:val="26"/>
+        </w:rPr>
+        <w:t>хук:</w:t>
+      </w:r>
+    </w:p>
+    <w:p>
+      <w:pPr>
+        <w:pStyle w:val="ListParagraph"/>
+        <w:spacing w:after="0"/>
+        <w:rPr>
+          <w:rFonts w:ascii="Segoe UI" w:hAnsi="Segoe UI" w:cs="Segoe UI"/>
+          <w:color w:val="000000"/>
+          <w:sz w:val="26"/>
+          <w:szCs w:val="26"/>
+        </w:rPr>
+      </w:pPr>
+    </w:p>
+    <w:p>
+      <w:pPr>
+        <w:spacing w:after="0"/>
+        <w:rPr>
+          <w:rFonts w:ascii="Segoe UI" w:hAnsi="Segoe UI" w:cs="Segoe UI"/>
+          <w:b/>
+          <w:bCs/>
+          <w:color w:val="000000"/>
+          <w:sz w:val="26"/>
+          <w:szCs w:val="26"/>
+          <w:lang w:val="en-US"/>
+        </w:rPr>
+      </w:pPr>
+      <w:r>
+        <w:rPr>
+          <w:rFonts w:ascii="Segoe UI" w:hAnsi="Segoe UI" w:cs="Segoe UI"/>
+          <w:b/>
+          <w:bCs/>
+          <w:color w:val="000000"/>
+          <w:sz w:val="26"/>
+          <w:szCs w:val="26"/>
+          <w:highlight w:val="magenta"/>
+          <w:lang w:val="en-US"/>
+        </w:rPr>
+        <w:t>useCallback()</w:t>
+      </w:r>
+      <w:r>
+        <w:rPr>
+          <w:rFonts w:ascii="Segoe UI" w:hAnsi="Segoe UI" w:cs="Segoe UI"/>
+          <w:b/>
+          <w:bCs/>
+          <w:color w:val="000000"/>
+          <w:sz w:val="26"/>
+          <w:szCs w:val="26"/>
+          <w:lang w:val="en-US"/>
+        </w:rPr>
+        <w:t xml:space="preserve"> hook</w:t>
+      </w:r>
+    </w:p>
+    <w:p>
+      <w:pPr>
+        <w:spacing w:after="0"/>
+        <w:rPr>
+          <w:rFonts w:ascii="Segoe UI" w:hAnsi="Segoe UI" w:cs="Segoe UI"/>
+          <w:b/>
+          <w:bCs/>
+          <w:color w:val="000000"/>
+          <w:sz w:val="26"/>
+          <w:szCs w:val="26"/>
+          <w:lang w:val="en-US"/>
+        </w:rPr>
+      </w:pPr>
+    </w:p>
+    <w:p>
+      <w:pPr>
+        <w:shd w:val="clear" w:color="auto" w:fill="F7F7F7"/>
+        <w:spacing w:after="0"/>
+        <w:textAlignment w:val="baseline"/>
+        <w:rPr>
+          <w:rFonts w:ascii="inherit" w:eastAsia="Times New Roman" w:hAnsi="inherit" w:cs="Courier New"/>
+          <w:color w:val="002D7A"/>
+          <w:sz w:val="18"/>
+          <w:szCs w:val="18"/>
+          <w:bdr w:val="none" w:sz="0" w:space="0" w:color="auto" w:frame="1"/>
+          <w:lang w:val="en-US"/>
+        </w:rPr>
+      </w:pPr>
+      <w:r>
+        <w:rPr>
+          <w:rFonts w:ascii="inherit" w:eastAsia="Times New Roman" w:hAnsi="inherit" w:cs="Courier New"/>
+          <w:color w:val="002D7A"/>
+          <w:sz w:val="18"/>
+          <w:szCs w:val="18"/>
+          <w:bdr w:val="none" w:sz="0" w:space="0" w:color="auto" w:frame="1"/>
+          <w:lang w:val="en-US"/>
+        </w:rPr>
+        <w:t>const memoizedCallback = useCallback(  () =&gt; {   doSomething(a, b);  },  [</w:t>
+      </w:r>
+      <w:r>
+        <w:rPr>
+          <w:rFonts w:ascii="inherit" w:eastAsia="Times New Roman" w:hAnsi="inherit" w:cs="Courier New"/>
+          <w:color w:val="002D7A"/>
+          <w:sz w:val="18"/>
+          <w:szCs w:val="18"/>
+          <w:bdr w:val="none" w:sz="0" w:space="0" w:color="auto" w:frame="1"/>
+          <w:lang w:val="en-US"/>
+        </w:rPr>
+        <w:t>a</w:t>
+      </w:r>
+      <w:r>
+        <w:rPr>
+          <w:rFonts w:ascii="inherit" w:eastAsia="Times New Roman" w:hAnsi="inherit" w:cs="Courier New"/>
+          <w:color w:val="002D7A"/>
+          <w:sz w:val="18"/>
+          <w:szCs w:val="18"/>
+          <w:bdr w:val="none" w:sz="0" w:space="0" w:color="auto" w:frame="1"/>
+          <w:lang w:val="en-US"/>
+        </w:rPr>
+        <w:t xml:space="preserve">, </w:t>
+      </w:r>
+      <w:r>
+        <w:rPr>
+          <w:rFonts w:ascii="inherit" w:eastAsia="Times New Roman" w:hAnsi="inherit" w:cs="Courier New"/>
+          <w:color w:val="002D7A"/>
+          <w:sz w:val="18"/>
+          <w:szCs w:val="18"/>
+          <w:bdr w:val="none" w:sz="0" w:space="0" w:color="auto" w:frame="1"/>
+          <w:lang w:val="en-US"/>
+        </w:rPr>
+        <w:t>b</w:t>
+      </w:r>
+      <w:r>
+        <w:rPr>
+          <w:rFonts w:ascii="inherit" w:eastAsia="Times New Roman" w:hAnsi="inherit" w:cs="Courier New"/>
+          <w:color w:val="002D7A"/>
+          <w:sz w:val="18"/>
+          <w:szCs w:val="18"/>
+          <w:bdr w:val="none" w:sz="0" w:space="0" w:color="auto" w:frame="1"/>
+          <w:lang w:val="en-US"/>
+        </w:rPr>
+        <w:t>],);</w:t>
+      </w:r>
+    </w:p>
+    <w:p>
+      <w:pPr>
+        <w:shd w:val="clear" w:color="auto" w:fill="F7F7F7"/>
+        <w:spacing w:after="0"/>
+        <w:textAlignment w:val="baseline"/>
+        <w:rPr>
+          <w:rFonts w:ascii="inherit" w:eastAsia="Times New Roman" w:hAnsi="inherit" w:cs="Courier New"/>
+          <w:color w:val="002D7A"/>
+          <w:sz w:val="18"/>
+          <w:szCs w:val="18"/>
+          <w:bdr w:val="none" w:sz="0" w:space="0" w:color="auto" w:frame="1"/>
+          <w:lang w:val="en-US"/>
+        </w:rPr>
+      </w:pPr>
+    </w:p>
+    <w:p>
+      <w:pPr>
+        <w:spacing w:after="0"/>
+        <w:rPr>
+          <w:rFonts w:ascii="Segoe UI" w:hAnsi="Segoe UI" w:cs="Segoe UI"/>
+          <w:color w:val="000000"/>
+          <w:sz w:val="26"/>
+          <w:szCs w:val="26"/>
+        </w:rPr>
+      </w:pPr>
+      <w:r>
+        <w:rPr>
+          <w:rFonts w:ascii="Segoe UI" w:hAnsi="Segoe UI" w:cs="Segoe UI"/>
+          <w:b/>
+          <w:bCs/>
+          <w:color w:val="000000"/>
+          <w:sz w:val="26"/>
+          <w:szCs w:val="26"/>
+        </w:rPr>
+        <w:t>Зависимости</w:t>
+      </w:r>
+      <w:r>
+        <w:rPr>
+          <w:rFonts w:ascii="Segoe UI" w:hAnsi="Segoe UI" w:cs="Segoe UI"/>
+          <w:b/>
+          <w:bCs/>
+          <w:color w:val="000000"/>
+          <w:sz w:val="26"/>
+          <w:szCs w:val="26"/>
+        </w:rPr>
+        <w:t xml:space="preserve"> </w:t>
+      </w:r>
+      <w:r>
+        <w:rPr>
+          <w:rFonts w:ascii="Segoe UI" w:hAnsi="Segoe UI" w:cs="Segoe UI"/>
+          <w:b/>
+          <w:bCs/>
+          <w:color w:val="000000"/>
+          <w:sz w:val="26"/>
+          <w:szCs w:val="26"/>
+        </w:rPr>
+        <w:t>массив</w:t>
+      </w:r>
+      <w:r>
+        <w:rPr>
+          <w:rFonts w:ascii="Segoe UI" w:hAnsi="Segoe UI" w:cs="Segoe UI"/>
+          <w:color w:val="000000"/>
+          <w:sz w:val="26"/>
+          <w:szCs w:val="26"/>
+        </w:rPr>
+        <w:t>:</w:t>
+      </w:r>
+      <w:r>
+        <w:rPr>
+          <w:rFonts w:ascii="Segoe UI" w:hAnsi="Segoe UI" w:cs="Segoe UI"/>
+          <w:color w:val="000000"/>
+          <w:sz w:val="26"/>
+          <w:szCs w:val="26"/>
+        </w:rPr>
+        <w:t xml:space="preserve"> добавляем все переменные, которые используем в функции, т.е. при изменении которых будем говорить Реакту, что функция изменилась.</w:t>
+      </w:r>
+    </w:p>
+    <w:p>
+      <w:pPr>
+        <w:spacing w:after="0"/>
+        <w:rPr>
+          <w:rFonts w:ascii="Segoe UI" w:hAnsi="Segoe UI" w:cs="Segoe UI"/>
+          <w:color w:val="000000"/>
+          <w:sz w:val="26"/>
+          <w:szCs w:val="26"/>
+        </w:rPr>
+      </w:pPr>
+    </w:p>
+    <w:p>
+      <w:pPr>
+        <w:spacing w:after="0"/>
+        <w:rPr>
+          <w:rFonts w:ascii="Segoe UI" w:hAnsi="Segoe UI" w:cs="Segoe UI"/>
+          <w:color w:val="000000"/>
+          <w:sz w:val="26"/>
+          <w:szCs w:val="26"/>
+          <w:lang w:val="en-US"/>
+        </w:rPr>
+      </w:pPr>
+      <w:r>
+        <w:rPr>
+          <w:rFonts w:ascii="Segoe UI" w:hAnsi="Segoe UI" w:cs="Segoe UI"/>
+          <w:color w:val="000000"/>
+          <w:sz w:val="26"/>
+          <w:szCs w:val="26"/>
+        </w:rPr>
+        <w:t xml:space="preserve">В </w:t>
+      </w:r>
+      <w:r>
+        <w:rPr>
+          <w:rFonts w:ascii="Segoe UI" w:hAnsi="Segoe UI" w:cs="Segoe UI"/>
+          <w:color w:val="000000"/>
+          <w:sz w:val="26"/>
+          <w:szCs w:val="26"/>
+          <w:lang w:val="en-US"/>
+        </w:rPr>
+        <w:t>useCallback</w:t>
+      </w:r>
+      <w:r>
+        <w:rPr>
+          <w:rFonts w:ascii="Segoe UI" w:hAnsi="Segoe UI" w:cs="Segoe UI"/>
+          <w:color w:val="000000"/>
+          <w:sz w:val="26"/>
+          <w:szCs w:val="26"/>
+        </w:rPr>
+        <w:t xml:space="preserve"> </w:t>
+      </w:r>
+      <w:r>
+        <w:rPr>
+          <w:rFonts w:ascii="Segoe UI" w:hAnsi="Segoe UI" w:cs="Segoe UI"/>
+          <w:color w:val="000000"/>
+          <w:sz w:val="26"/>
+          <w:szCs w:val="26"/>
+        </w:rPr>
+        <w:t xml:space="preserve">можно добавлять например, </w:t>
+      </w:r>
+      <w:r>
+        <w:rPr>
+          <w:rFonts w:ascii="Segoe UI" w:hAnsi="Segoe UI" w:cs="Segoe UI"/>
+          <w:color w:val="000000"/>
+          <w:sz w:val="26"/>
+          <w:szCs w:val="26"/>
+          <w:lang w:val="en-US"/>
+        </w:rPr>
+        <w:t>handlers</w:t>
+      </w:r>
+    </w:p>
+    <w:p>
+      <w:pPr>
+        <w:spacing w:after="0"/>
+        <w:rPr>
+          <w:rFonts w:ascii="Segoe UI" w:hAnsi="Segoe UI" w:cs="Segoe UI"/>
+          <w:color w:val="000000"/>
+          <w:sz w:val="26"/>
+          <w:szCs w:val="26"/>
+          <w:lang w:val="en-US"/>
+        </w:rPr>
+      </w:pPr>
+    </w:p>
+    <w:p>
+      <w:pPr>
+        <w:spacing w:after="0"/>
+        <w:rPr>
+          <w:rFonts w:ascii="inherit" w:eastAsia="Times New Roman" w:hAnsi="inherit" w:cs="Courier New"/>
+          <w:color w:val="002D7A"/>
+          <w:sz w:val="18"/>
+          <w:szCs w:val="18"/>
+          <w:bdr w:val="none" w:sz="0" w:space="0" w:color="auto" w:frame="1"/>
+        </w:rPr>
+      </w:pPr>
+    </w:p>
+    <w:p>
+      <w:pPr>
+        <w:pStyle w:val="ListParagraph"/>
+        <w:numPr>
+          <w:ilvl w:val="0"/>
+          <w:numId w:val="24"/>
+        </w:numPr>
+        <w:spacing w:after="0"/>
+        <w:rPr>
+          <w:rFonts w:ascii="Segoe UI" w:hAnsi="Segoe UI" w:cs="Segoe UI"/>
+          <w:color w:val="000000"/>
+          <w:sz w:val="26"/>
+          <w:szCs w:val="26"/>
+        </w:rPr>
+      </w:pPr>
+      <w:r>
+        <w:rPr>
+          <w:rFonts w:ascii="Segoe UI" w:hAnsi="Segoe UI" w:cs="Segoe UI"/>
+          <w:color w:val="000000"/>
+          <w:sz w:val="26"/>
+          <w:szCs w:val="26"/>
+        </w:rPr>
+        <w:lastRenderedPageBreak/>
+        <w:t xml:space="preserve">Создать </w:t>
+      </w:r>
+      <w:r>
+        <w:rPr>
+          <w:rFonts w:ascii="Segoe UI" w:hAnsi="Segoe UI" w:cs="Segoe UI"/>
+          <w:b/>
+          <w:bCs/>
+          <w:color w:val="000000"/>
+          <w:sz w:val="26"/>
+          <w:szCs w:val="26"/>
+        </w:rPr>
+        <w:t>любое мемозированное значение</w:t>
+      </w:r>
+      <w:r>
+        <w:rPr>
+          <w:rFonts w:ascii="Segoe UI" w:hAnsi="Segoe UI" w:cs="Segoe UI"/>
+          <w:color w:val="000000"/>
+          <w:sz w:val="26"/>
+          <w:szCs w:val="26"/>
+        </w:rPr>
+        <w:t>, которое не будет пересчитываться при каждом рендере</w:t>
+      </w:r>
+      <w:r>
+        <w:rPr>
+          <w:rFonts w:ascii="Segoe UI" w:hAnsi="Segoe UI" w:cs="Segoe UI"/>
+          <w:color w:val="000000"/>
+          <w:sz w:val="26"/>
+          <w:szCs w:val="26"/>
+        </w:rPr>
+        <w:t>:</w:t>
+      </w:r>
+    </w:p>
+    <w:p>
+      <w:pPr>
+        <w:pStyle w:val="ListParagraph"/>
+        <w:spacing w:after="0"/>
+        <w:rPr>
+          <w:rFonts w:ascii="Segoe UI" w:hAnsi="Segoe UI" w:cs="Segoe UI"/>
+          <w:color w:val="000000"/>
+          <w:sz w:val="26"/>
+          <w:szCs w:val="26"/>
+        </w:rPr>
+      </w:pPr>
+    </w:p>
+    <w:p>
+      <w:pPr>
+        <w:spacing w:after="0"/>
+        <w:rPr>
+          <w:rFonts w:ascii="Segoe UI" w:hAnsi="Segoe UI" w:cs="Segoe UI"/>
+          <w:b/>
+          <w:bCs/>
+          <w:color w:val="000000"/>
+          <w:sz w:val="26"/>
+          <w:szCs w:val="26"/>
+          <w:lang w:val="en-US"/>
+        </w:rPr>
+      </w:pPr>
+      <w:r>
+        <w:rPr>
+          <w:rFonts w:ascii="Segoe UI" w:hAnsi="Segoe UI" w:cs="Segoe UI"/>
+          <w:b/>
+          <w:bCs/>
+          <w:color w:val="000000"/>
+          <w:sz w:val="26"/>
+          <w:szCs w:val="26"/>
+          <w:highlight w:val="magenta"/>
+          <w:lang w:val="en-US"/>
+        </w:rPr>
+        <w:t>useMemo</w:t>
+      </w:r>
+      <w:r>
+        <w:rPr>
+          <w:rFonts w:ascii="Segoe UI" w:hAnsi="Segoe UI" w:cs="Segoe UI"/>
+          <w:b/>
+          <w:bCs/>
+          <w:color w:val="000000"/>
+          <w:sz w:val="26"/>
+          <w:szCs w:val="26"/>
+          <w:highlight w:val="magenta"/>
+          <w:lang w:val="en-US"/>
+        </w:rPr>
+        <w:t xml:space="preserve"> </w:t>
+      </w:r>
+      <w:r>
+        <w:rPr>
+          <w:rFonts w:ascii="Segoe UI" w:hAnsi="Segoe UI" w:cs="Segoe UI"/>
+          <w:b/>
+          <w:bCs/>
+          <w:color w:val="000000"/>
+          <w:sz w:val="26"/>
+          <w:szCs w:val="26"/>
+          <w:highlight w:val="magenta"/>
+          <w:lang w:val="en-US"/>
+        </w:rPr>
+        <w:t>()</w:t>
+      </w:r>
+      <w:r>
+        <w:rPr>
+          <w:rFonts w:ascii="Segoe UI" w:hAnsi="Segoe UI" w:cs="Segoe UI"/>
+          <w:b/>
+          <w:bCs/>
+          <w:color w:val="000000"/>
+          <w:sz w:val="26"/>
+          <w:szCs w:val="26"/>
+          <w:lang w:val="en-US"/>
+        </w:rPr>
+        <w:t xml:space="preserve"> hook</w:t>
+      </w:r>
+    </w:p>
+    <w:p>
+      <w:pPr>
+        <w:spacing w:after="0"/>
+        <w:rPr>
+          <w:rFonts w:ascii="Segoe UI" w:hAnsi="Segoe UI" w:cs="Segoe UI"/>
+          <w:b/>
+          <w:bCs/>
+          <w:color w:val="000000"/>
+          <w:sz w:val="26"/>
+          <w:szCs w:val="26"/>
+          <w:lang w:val="en-US"/>
+        </w:rPr>
+      </w:pPr>
+    </w:p>
+    <w:p>
+      <w:pPr>
+        <w:shd w:val="clear" w:color="auto" w:fill="F7F7F7"/>
+        <w:spacing w:after="0"/>
+        <w:textAlignment w:val="baseline"/>
+        <w:rPr>
+          <w:rFonts w:ascii="inherit" w:eastAsia="Times New Roman" w:hAnsi="inherit" w:cs="Courier New"/>
+          <w:color w:val="002D7A"/>
+          <w:sz w:val="18"/>
+          <w:szCs w:val="18"/>
+          <w:bdr w:val="none" w:sz="0" w:space="0" w:color="auto" w:frame="1"/>
+          <w:lang w:val="en-US"/>
+        </w:rPr>
+      </w:pPr>
+      <w:r>
+        <w:rPr>
+          <w:rFonts w:ascii="inherit" w:eastAsia="Times New Roman" w:hAnsi="inherit" w:cs="Courier New"/>
+          <w:color w:val="002D7A"/>
+          <w:sz w:val="18"/>
+          <w:szCs w:val="18"/>
+          <w:bdr w:val="none" w:sz="0" w:space="0" w:color="auto" w:frame="1"/>
+          <w:lang w:val="en-US"/>
+        </w:rPr>
+        <w:t>const</w:t>
+      </w:r>
+      <w:r>
+        <w:rPr>
+          <w:rFonts w:ascii="inherit" w:eastAsia="Times New Roman" w:hAnsi="inherit"/>
+          <w:color w:val="002D7A"/>
+          <w:sz w:val="18"/>
+          <w:szCs w:val="18"/>
+          <w:bdr w:val="none" w:sz="0" w:space="0" w:color="auto" w:frame="1"/>
+          <w:lang w:val="en-US"/>
+        </w:rPr>
+        <w:t xml:space="preserve"> memoizedValue </w:t>
+      </w:r>
+      <w:r>
+        <w:rPr>
+          <w:rFonts w:ascii="inherit" w:eastAsia="Times New Roman" w:hAnsi="inherit" w:cs="Courier New"/>
+          <w:color w:val="002D7A"/>
+          <w:sz w:val="18"/>
+          <w:szCs w:val="18"/>
+          <w:bdr w:val="none" w:sz="0" w:space="0" w:color="auto" w:frame="1"/>
+          <w:lang w:val="en-US"/>
+        </w:rPr>
+        <w:t>=</w:t>
+      </w:r>
+      <w:r>
+        <w:rPr>
+          <w:rFonts w:ascii="inherit" w:eastAsia="Times New Roman" w:hAnsi="inherit"/>
+          <w:color w:val="002D7A"/>
+          <w:sz w:val="18"/>
+          <w:szCs w:val="18"/>
+          <w:bdr w:val="none" w:sz="0" w:space="0" w:color="auto" w:frame="1"/>
+          <w:lang w:val="en-US"/>
+        </w:rPr>
+        <w:t xml:space="preserve"> </w:t>
+      </w:r>
+      <w:r>
+        <w:rPr>
+          <w:rFonts w:ascii="inherit" w:eastAsia="Times New Roman" w:hAnsi="inherit" w:cs="Courier New"/>
+          <w:color w:val="002D7A"/>
+          <w:sz w:val="18"/>
+          <w:szCs w:val="18"/>
+          <w:bdr w:val="none" w:sz="0" w:space="0" w:color="auto" w:frame="1"/>
+          <w:lang w:val="en-US"/>
+        </w:rPr>
+        <w:t>useMemo(()</w:t>
+      </w:r>
+      <w:r>
+        <w:rPr>
+          <w:rFonts w:ascii="inherit" w:eastAsia="Times New Roman" w:hAnsi="inherit"/>
+          <w:color w:val="002D7A"/>
+          <w:sz w:val="18"/>
+          <w:szCs w:val="18"/>
+          <w:bdr w:val="none" w:sz="0" w:space="0" w:color="auto" w:frame="1"/>
+          <w:lang w:val="en-US"/>
+        </w:rPr>
+        <w:t xml:space="preserve"> </w:t>
+      </w:r>
+      <w:r>
+        <w:rPr>
+          <w:rFonts w:ascii="inherit" w:eastAsia="Times New Roman" w:hAnsi="inherit" w:cs="Courier New"/>
+          <w:color w:val="002D7A"/>
+          <w:sz w:val="18"/>
+          <w:szCs w:val="18"/>
+          <w:bdr w:val="none" w:sz="0" w:space="0" w:color="auto" w:frame="1"/>
+          <w:lang w:val="en-US"/>
+        </w:rPr>
+        <w:t>=&gt;</w:t>
+      </w:r>
+      <w:r>
+        <w:rPr>
+          <w:rFonts w:ascii="inherit" w:eastAsia="Times New Roman" w:hAnsi="inherit"/>
+          <w:color w:val="002D7A"/>
+          <w:sz w:val="18"/>
+          <w:szCs w:val="18"/>
+          <w:bdr w:val="none" w:sz="0" w:space="0" w:color="auto" w:frame="1"/>
+          <w:lang w:val="en-US"/>
+        </w:rPr>
+        <w:t xml:space="preserve"> </w:t>
+      </w:r>
+      <w:r>
+        <w:rPr>
+          <w:rFonts w:ascii="inherit" w:eastAsia="Times New Roman" w:hAnsi="inherit" w:cs="Courier New"/>
+          <w:color w:val="002D7A"/>
+          <w:sz w:val="18"/>
+          <w:szCs w:val="18"/>
+          <w:bdr w:val="none" w:sz="0" w:space="0" w:color="auto" w:frame="1"/>
+          <w:lang w:val="en-US"/>
+        </w:rPr>
+        <w:t>computeExpensiveValue(</w:t>
+      </w:r>
+      <w:r>
+        <w:rPr>
+          <w:rFonts w:ascii="inherit" w:eastAsia="Times New Roman" w:hAnsi="inherit"/>
+          <w:color w:val="002D7A"/>
+          <w:sz w:val="18"/>
+          <w:szCs w:val="18"/>
+          <w:bdr w:val="none" w:sz="0" w:space="0" w:color="auto" w:frame="1"/>
+          <w:lang w:val="en-US"/>
+        </w:rPr>
+        <w:t>a</w:t>
+      </w:r>
+      <w:r>
+        <w:rPr>
+          <w:rFonts w:ascii="inherit" w:eastAsia="Times New Roman" w:hAnsi="inherit" w:cs="Courier New"/>
+          <w:color w:val="002D7A"/>
+          <w:sz w:val="18"/>
+          <w:szCs w:val="18"/>
+          <w:bdr w:val="none" w:sz="0" w:space="0" w:color="auto" w:frame="1"/>
+          <w:lang w:val="en-US"/>
+        </w:rPr>
+        <w:t>,</w:t>
+      </w:r>
+      <w:r>
+        <w:rPr>
+          <w:rFonts w:ascii="inherit" w:eastAsia="Times New Roman" w:hAnsi="inherit"/>
+          <w:color w:val="002D7A"/>
+          <w:sz w:val="18"/>
+          <w:szCs w:val="18"/>
+          <w:bdr w:val="none" w:sz="0" w:space="0" w:color="auto" w:frame="1"/>
+          <w:lang w:val="en-US"/>
+        </w:rPr>
+        <w:t xml:space="preserve"> b</w:t>
+      </w:r>
+      <w:r>
+        <w:rPr>
+          <w:rFonts w:ascii="inherit" w:eastAsia="Times New Roman" w:hAnsi="inherit" w:cs="Courier New"/>
+          <w:color w:val="002D7A"/>
+          <w:sz w:val="18"/>
+          <w:szCs w:val="18"/>
+          <w:bdr w:val="none" w:sz="0" w:space="0" w:color="auto" w:frame="1"/>
+          <w:lang w:val="en-US"/>
+        </w:rPr>
+        <w:t>),</w:t>
+      </w:r>
+      <w:r>
+        <w:rPr>
+          <w:rFonts w:ascii="inherit" w:eastAsia="Times New Roman" w:hAnsi="inherit"/>
+          <w:color w:val="002D7A"/>
+          <w:sz w:val="18"/>
+          <w:szCs w:val="18"/>
+          <w:bdr w:val="none" w:sz="0" w:space="0" w:color="auto" w:frame="1"/>
+          <w:lang w:val="en-US"/>
+        </w:rPr>
+        <w:t xml:space="preserve"> </w:t>
+      </w:r>
+      <w:r>
+        <w:rPr>
+          <w:rFonts w:ascii="inherit" w:eastAsia="Times New Roman" w:hAnsi="inherit" w:cs="Courier New"/>
+          <w:color w:val="002D7A"/>
+          <w:sz w:val="18"/>
+          <w:szCs w:val="18"/>
+          <w:bdr w:val="none" w:sz="0" w:space="0" w:color="auto" w:frame="1"/>
+          <w:lang w:val="en-US"/>
+        </w:rPr>
+        <w:t>[</w:t>
+      </w:r>
+      <w:r>
+        <w:rPr>
+          <w:rFonts w:ascii="inherit" w:eastAsia="Times New Roman" w:hAnsi="inherit"/>
+          <w:color w:val="002D7A"/>
+          <w:sz w:val="18"/>
+          <w:szCs w:val="18"/>
+          <w:bdr w:val="none" w:sz="0" w:space="0" w:color="auto" w:frame="1"/>
+          <w:lang w:val="en-US"/>
+        </w:rPr>
+        <w:t>a</w:t>
+      </w:r>
+      <w:r>
+        <w:rPr>
+          <w:rFonts w:ascii="inherit" w:eastAsia="Times New Roman" w:hAnsi="inherit" w:cs="Courier New"/>
+          <w:color w:val="002D7A"/>
+          <w:sz w:val="18"/>
+          <w:szCs w:val="18"/>
+          <w:bdr w:val="none" w:sz="0" w:space="0" w:color="auto" w:frame="1"/>
+          <w:lang w:val="en-US"/>
+        </w:rPr>
+        <w:t>,</w:t>
+      </w:r>
+      <w:r>
+        <w:rPr>
+          <w:rFonts w:ascii="inherit" w:eastAsia="Times New Roman" w:hAnsi="inherit"/>
+          <w:color w:val="002D7A"/>
+          <w:sz w:val="18"/>
+          <w:szCs w:val="18"/>
+          <w:bdr w:val="none" w:sz="0" w:space="0" w:color="auto" w:frame="1"/>
+          <w:lang w:val="en-US"/>
+        </w:rPr>
+        <w:t xml:space="preserve"> b</w:t>
+      </w:r>
+      <w:r>
+        <w:rPr>
+          <w:rFonts w:ascii="inherit" w:eastAsia="Times New Roman" w:hAnsi="inherit" w:cs="Courier New"/>
+          <w:color w:val="002D7A"/>
+          <w:sz w:val="18"/>
+          <w:szCs w:val="18"/>
+          <w:bdr w:val="none" w:sz="0" w:space="0" w:color="auto" w:frame="1"/>
+          <w:lang w:val="en-US"/>
+        </w:rPr>
+        <w:t>]);</w:t>
+      </w:r>
+    </w:p>
+    <w:p>
+      <w:pPr>
+        <w:spacing w:after="0"/>
+        <w:rPr>
+          <w:rFonts w:ascii="Segoe UI" w:hAnsi="Segoe UI" w:cs="Segoe UI"/>
+          <w:b/>
+          <w:bCs/>
+          <w:color w:val="000000"/>
+          <w:sz w:val="26"/>
+          <w:szCs w:val="26"/>
+          <w:lang w:val="en-US"/>
+        </w:rPr>
+      </w:pPr>
+    </w:p>
+    <w:p>
+      <w:pPr>
+        <w:pStyle w:val="ListParagraph"/>
+        <w:numPr>
+          <w:ilvl w:val="0"/>
+          <w:numId w:val="4"/>
+        </w:numPr>
+        <w:spacing w:after="0"/>
+        <w:jc w:val="center"/>
+        <w:rPr>
+          <w:sz w:val="36"/>
+          <w:szCs w:val="36"/>
+          <w:highlight w:val="cyan"/>
+          <w:lang w:val="en-US"/>
+        </w:rPr>
+      </w:pPr>
+      <w:r>
+        <w:rPr>
+          <w:sz w:val="36"/>
+          <w:szCs w:val="36"/>
+          <w:highlight w:val="cyan"/>
+          <w:lang w:val="en-US"/>
+        </w:rPr>
+        <w:t>Class Based Components</w:t>
+      </w:r>
+    </w:p>
+    <w:p>
+      <w:pPr>
+        <w:spacing w:after="0"/>
+        <w:rPr>
+          <w:rFonts w:ascii="Segoe UI" w:hAnsi="Segoe UI" w:cs="Segoe UI"/>
+          <w:color w:val="000000"/>
+          <w:sz w:val="26"/>
+          <w:szCs w:val="26"/>
+          <w:lang w:val="en-US"/>
+        </w:rPr>
+      </w:pPr>
+    </w:p>
+    <w:p>
+      <w:pPr>
+        <w:spacing w:after="0"/>
+        <w:rPr>
+          <w:rFonts w:ascii="Segoe UI" w:hAnsi="Segoe UI" w:cs="Segoe UI"/>
+          <w:b/>
+          <w:bCs/>
+          <w:color w:val="000000"/>
+          <w:sz w:val="26"/>
+          <w:szCs w:val="26"/>
+          <w:lang w:val="en-US"/>
+        </w:rPr>
+      </w:pPr>
+      <w:r>
+        <w:rPr>
+          <w:rFonts w:ascii="Segoe UI" w:hAnsi="Segoe UI" w:cs="Segoe UI"/>
+          <w:b/>
+          <w:bCs/>
+          <w:color w:val="000000"/>
+          <w:sz w:val="26"/>
+          <w:szCs w:val="26"/>
+          <w:lang w:val="en-US"/>
+        </w:rPr>
+        <w:t>…..</w:t>
+      </w:r>
     </w:p>
     <w:sectPr>
       <w:pgSz w:w="11906" w:h="16838" w:code="9"/>
@@ -33683,13 +35633,13 @@
 <file path=word/numbering.xml><?xml version="1.0" encoding="utf-8"?>
 <w:numbering xmlns:wpc="http://schemas.microsoft.com/office/word/2010/wordprocessingCanvas" xmlns:cx="http://schemas.microsoft.com/office/drawing/2014/chartex" xmlns:cx1="http://schemas.microsoft.com/office/drawing/2015/9/8/chartex" xmlns:cx2="http://schemas.microsoft.com/office/drawing/2015/10/21/chartex" xmlns:cx3="http://schemas.microsoft.com/office/drawing/2016/5/9/chartex" xmlns:cx4="http://schemas.microsoft.com/office/drawing/2016/5/10/chartex" xmlns:cx5="http://schemas.microsoft.com/office/drawing/2016/5/11/chartex" xmlns:cx6="http://schemas.microsoft.com/office/drawing/2016/5/12/chartex" xmlns:cx7="http://schemas.microsoft.com/office/drawing/2016/5/13/chartex" xmlns:cx8="http://schemas.microsoft.com/office/drawing/2016/5/14/chartex" xmlns:mc="http://schemas.openxmlformats.org/markup-compatibility/2006" xmlns:aink="http://schemas.microsoft.com/office/drawing/2016/ink" xmlns:am3d="http://schemas.microsoft.com/office/drawing/2017/model3d" xmlns:o="urn:schemas-microsoft-com:office:office" xmlns:r="http://schemas.openxmlformats.org/officeDocument/2006/relationships" xmlns:m="http://schemas.openxmlformats.org/officeDocument/2006/math" xmlns:v="urn:schemas-microsoft-com:vml" xmlns:wp14="http://schemas.microsoft.com/office/word/2010/wordprocessingDrawing" xmlns:wp="http://schemas.openxmlformats.org/drawingml/2006/wordprocessingDrawing" xmlns:w10="urn:schemas-microsoft-com:office:word" xmlns:w="http://schemas.openxmlformats.org/wordprocessingml/2006/main" xmlns:w14="http://schemas.microsoft.com/office/word/2010/wordml" xmlns:w15="http://schemas.microsoft.com/office/word/2012/wordml" xmlns:w16cex="http://schemas.microsoft.com/office/word/2018/wordml/cex" xmlns:w16cid="http://schemas.microsoft.com/office/word/2016/wordml/cid" xmlns:w16="http://schemas.microsoft.com/office/word/2018/wordml" xmlns:w16sdtdh="http://schemas.microsoft.com/office/word/2020/wordml/sdtdatahash" xmlns:w16se="http://schemas.microsoft.com/office/word/2015/wordml/symex" xmlns:wpg="http://schemas.microsoft.com/office/word/2010/wordprocessingGroup" xmlns:wpi="http://schemas.microsoft.com/office/word/2010/wordprocessingInk" xmlns:wne="http://schemas.microsoft.com/office/word/2006/wordml" xmlns:wps="http://schemas.microsoft.com/office/word/2010/wordprocessingShape" mc:Ignorable="w14 w15 w16se w16cid w16 w16cex w16sdtdh wp14">
   <w:abstractNum w:abstractNumId="0" w15:restartNumberingAfterBreak="0">
-    <w:nsid w:val="021C136C"/>
+    <w:nsid w:val="00794B0F"/>
     <w:multiLevelType w:val="hybridMultilevel"/>
-    <w:tmpl w:val="D74AC7B8"/>
-    <w:lvl w:ilvl="0" w:tplc="0409000F">
+    <w:tmpl w:val="8C24B622"/>
+    <w:lvl w:ilvl="0" w:tplc="04090011">
       <w:start w:val="1"/>
       <w:numFmt w:val="decimal"/>
-      <w:lvlText w:val="%1."/>
+      <w:lvlText w:val="%1)"/>
       <w:lvlJc w:val="left"/>
       <w:pPr>
         <w:ind w:left="720" w:hanging="360"/>
@@ -33772,9 +35722,9 @@
     </w:lvl>
   </w:abstractNum>
   <w:abstractNum w:abstractNumId="1" w15:restartNumberingAfterBreak="0">
-    <w:nsid w:val="078D67BB"/>
+    <w:nsid w:val="021C136C"/>
     <w:multiLevelType w:val="hybridMultilevel"/>
-    <w:tmpl w:val="55FE6374"/>
+    <w:tmpl w:val="D74AC7B8"/>
     <w:lvl w:ilvl="0" w:tplc="0409000F">
       <w:start w:val="1"/>
       <w:numFmt w:val="decimal"/>
@@ -33861,16 +35811,16 @@
     </w:lvl>
   </w:abstractNum>
   <w:abstractNum w:abstractNumId="2" w15:restartNumberingAfterBreak="0">
-    <w:nsid w:val="07E500E8"/>
+    <w:nsid w:val="03C432D8"/>
     <w:multiLevelType w:val="hybridMultilevel"/>
-    <w:tmpl w:val="14CC5D3C"/>
+    <w:tmpl w:val="8C24B622"/>
     <w:lvl w:ilvl="0" w:tplc="FFFFFFFF">
-      <w:start w:val="4"/>
+      <w:start w:val="1"/>
       <w:numFmt w:val="decimal"/>
-      <w:lvlText w:val="%1."/>
+      <w:lvlText w:val="%1)"/>
       <w:lvlJc w:val="left"/>
       <w:pPr>
-        <w:ind w:left="1069" w:hanging="360"/>
+        <w:ind w:left="720" w:hanging="360"/>
       </w:pPr>
       <w:rPr>
         <w:rFonts w:hint="default"/>
@@ -33882,7 +35832,7 @@
       <w:lvlText w:val="%2."/>
       <w:lvlJc w:val="left"/>
       <w:pPr>
-        <w:ind w:left="1789" w:hanging="360"/>
+        <w:ind w:left="1440" w:hanging="360"/>
       </w:pPr>
     </w:lvl>
     <w:lvl w:ilvl="2" w:tplc="FFFFFFFF" w:tentative="1">
@@ -33891,7 +35841,7 @@
       <w:lvlText w:val="%3."/>
       <w:lvlJc w:val="right"/>
       <w:pPr>
-        <w:ind w:left="2509" w:hanging="180"/>
+        <w:ind w:left="2160" w:hanging="180"/>
       </w:pPr>
     </w:lvl>
     <w:lvl w:ilvl="3" w:tplc="FFFFFFFF" w:tentative="1">
@@ -33900,7 +35850,7 @@
       <w:lvlText w:val="%4."/>
       <w:lvlJc w:val="left"/>
       <w:pPr>
-        <w:ind w:left="3229" w:hanging="360"/>
+        <w:ind w:left="2880" w:hanging="360"/>
       </w:pPr>
     </w:lvl>
     <w:lvl w:ilvl="4" w:tplc="FFFFFFFF" w:tentative="1">
@@ -33909,7 +35859,7 @@
       <w:lvlText w:val="%5."/>
       <w:lvlJc w:val="left"/>
       <w:pPr>
-        <w:ind w:left="3949" w:hanging="360"/>
+        <w:ind w:left="3600" w:hanging="360"/>
       </w:pPr>
     </w:lvl>
     <w:lvl w:ilvl="5" w:tplc="FFFFFFFF" w:tentative="1">
@@ -33918,7 +35868,7 @@
       <w:lvlText w:val="%6."/>
       <w:lvlJc w:val="right"/>
       <w:pPr>
-        <w:ind w:left="4669" w:hanging="180"/>
+        <w:ind w:left="4320" w:hanging="180"/>
       </w:pPr>
     </w:lvl>
     <w:lvl w:ilvl="6" w:tplc="FFFFFFFF" w:tentative="1">
@@ -33927,7 +35877,7 @@
       <w:lvlText w:val="%7."/>
       <w:lvlJc w:val="left"/>
       <w:pPr>
-        <w:ind w:left="5389" w:hanging="360"/>
+        <w:ind w:left="5040" w:hanging="360"/>
       </w:pPr>
     </w:lvl>
     <w:lvl w:ilvl="7" w:tplc="FFFFFFFF" w:tentative="1">
@@ -33936,7 +35886,7 @@
       <w:lvlText w:val="%8."/>
       <w:lvlJc w:val="left"/>
       <w:pPr>
-        <w:ind w:left="6109" w:hanging="360"/>
+        <w:ind w:left="5760" w:hanging="360"/>
       </w:pPr>
     </w:lvl>
     <w:lvl w:ilvl="8" w:tplc="FFFFFFFF" w:tentative="1">
@@ -33945,21 +35895,21 @@
       <w:lvlText w:val="%9."/>
       <w:lvlJc w:val="right"/>
       <w:pPr>
-        <w:ind w:left="6829" w:hanging="180"/>
+        <w:ind w:left="6480" w:hanging="180"/>
       </w:pPr>
     </w:lvl>
   </w:abstractNum>
   <w:abstractNum w:abstractNumId="3" w15:restartNumberingAfterBreak="0">
-    <w:nsid w:val="12057C54"/>
+    <w:nsid w:val="078D67BB"/>
     <w:multiLevelType w:val="hybridMultilevel"/>
-    <w:tmpl w:val="C4D49846"/>
-    <w:lvl w:ilvl="0" w:tplc="E29AAD8E">
+    <w:tmpl w:val="55FE6374"/>
+    <w:lvl w:ilvl="0" w:tplc="0409000F">
       <w:start w:val="1"/>
       <w:numFmt w:val="decimal"/>
       <w:lvlText w:val="%1."/>
       <w:lvlJc w:val="left"/>
       <w:pPr>
-        <w:ind w:left="1069" w:hanging="360"/>
+        <w:ind w:left="720" w:hanging="360"/>
       </w:pPr>
       <w:rPr>
         <w:rFonts w:hint="default"/>
@@ -33971,7 +35921,7 @@
       <w:lvlText w:val="%2."/>
       <w:lvlJc w:val="left"/>
       <w:pPr>
-        <w:ind w:left="1789" w:hanging="360"/>
+        <w:ind w:left="1440" w:hanging="360"/>
       </w:pPr>
     </w:lvl>
     <w:lvl w:ilvl="2" w:tplc="0409001B" w:tentative="1">
@@ -33980,7 +35930,7 @@
       <w:lvlText w:val="%3."/>
       <w:lvlJc w:val="right"/>
       <w:pPr>
-        <w:ind w:left="2509" w:hanging="180"/>
+        <w:ind w:left="2160" w:hanging="180"/>
       </w:pPr>
     </w:lvl>
     <w:lvl w:ilvl="3" w:tplc="0409000F" w:tentative="1">
@@ -33989,7 +35939,7 @@
       <w:lvlText w:val="%4."/>
       <w:lvlJc w:val="left"/>
       <w:pPr>
-        <w:ind w:left="3229" w:hanging="360"/>
+        <w:ind w:left="2880" w:hanging="360"/>
       </w:pPr>
     </w:lvl>
     <w:lvl w:ilvl="4" w:tplc="04090019" w:tentative="1">
@@ -33998,7 +35948,7 @@
       <w:lvlText w:val="%5."/>
       <w:lvlJc w:val="left"/>
       <w:pPr>
-        <w:ind w:left="3949" w:hanging="360"/>
+        <w:ind w:left="3600" w:hanging="360"/>
       </w:pPr>
     </w:lvl>
     <w:lvl w:ilvl="5" w:tplc="0409001B" w:tentative="1">
@@ -34007,7 +35957,7 @@
       <w:lvlText w:val="%6."/>
       <w:lvlJc w:val="right"/>
       <w:pPr>
-        <w:ind w:left="4669" w:hanging="180"/>
+        <w:ind w:left="4320" w:hanging="180"/>
       </w:pPr>
     </w:lvl>
     <w:lvl w:ilvl="6" w:tplc="0409000F" w:tentative="1">
@@ -34016,7 +35966,7 @@
       <w:lvlText w:val="%7."/>
       <w:lvlJc w:val="left"/>
       <w:pPr>
-        <w:ind w:left="5389" w:hanging="360"/>
+        <w:ind w:left="5040" w:hanging="360"/>
       </w:pPr>
     </w:lvl>
     <w:lvl w:ilvl="7" w:tplc="04090019" w:tentative="1">
@@ -34025,7 +35975,7 @@
       <w:lvlText w:val="%8."/>
       <w:lvlJc w:val="left"/>
       <w:pPr>
-        <w:ind w:left="6109" w:hanging="360"/>
+        <w:ind w:left="5760" w:hanging="360"/>
       </w:pPr>
     </w:lvl>
     <w:lvl w:ilvl="8" w:tplc="0409001B" w:tentative="1">
@@ -34034,12 +35984,12 @@
       <w:lvlText w:val="%9."/>
       <w:lvlJc w:val="right"/>
       <w:pPr>
-        <w:ind w:left="6829" w:hanging="180"/>
+        <w:ind w:left="6480" w:hanging="180"/>
       </w:pPr>
     </w:lvl>
   </w:abstractNum>
   <w:abstractNum w:abstractNumId="4" w15:restartNumberingAfterBreak="0">
-    <w:nsid w:val="143322E4"/>
+    <w:nsid w:val="07E500E8"/>
     <w:multiLevelType w:val="hybridMultilevel"/>
     <w:tmpl w:val="14CC5D3C"/>
     <w:lvl w:ilvl="0" w:tplc="FFFFFFFF">
@@ -34128,16 +36078,16 @@
     </w:lvl>
   </w:abstractNum>
   <w:abstractNum w:abstractNumId="5" w15:restartNumberingAfterBreak="0">
-    <w:nsid w:val="1E0D17E5"/>
+    <w:nsid w:val="12057C54"/>
     <w:multiLevelType w:val="hybridMultilevel"/>
-    <w:tmpl w:val="0C6CD004"/>
-    <w:lvl w:ilvl="0" w:tplc="0409000F">
+    <w:tmpl w:val="C4D49846"/>
+    <w:lvl w:ilvl="0" w:tplc="E29AAD8E">
       <w:start w:val="1"/>
       <w:numFmt w:val="decimal"/>
       <w:lvlText w:val="%1."/>
       <w:lvlJc w:val="left"/>
       <w:pPr>
-        <w:ind w:left="720" w:hanging="360"/>
+        <w:ind w:left="1069" w:hanging="360"/>
       </w:pPr>
       <w:rPr>
         <w:rFonts w:hint="default"/>
@@ -34149,7 +36099,7 @@
       <w:lvlText w:val="%2."/>
       <w:lvlJc w:val="left"/>
       <w:pPr>
-        <w:ind w:left="1440" w:hanging="360"/>
+        <w:ind w:left="1789" w:hanging="360"/>
       </w:pPr>
     </w:lvl>
     <w:lvl w:ilvl="2" w:tplc="0409001B" w:tentative="1">
@@ -34158,7 +36108,7 @@
       <w:lvlText w:val="%3."/>
       <w:lvlJc w:val="right"/>
       <w:pPr>
-        <w:ind w:left="2160" w:hanging="180"/>
+        <w:ind w:left="2509" w:hanging="180"/>
       </w:pPr>
     </w:lvl>
     <w:lvl w:ilvl="3" w:tplc="0409000F" w:tentative="1">
@@ -34167,7 +36117,7 @@
       <w:lvlText w:val="%4."/>
       <w:lvlJc w:val="left"/>
       <w:pPr>
-        <w:ind w:left="2880" w:hanging="360"/>
+        <w:ind w:left="3229" w:hanging="360"/>
       </w:pPr>
     </w:lvl>
     <w:lvl w:ilvl="4" w:tplc="04090019" w:tentative="1">
@@ -34176,7 +36126,7 @@
       <w:lvlText w:val="%5."/>
       <w:lvlJc w:val="left"/>
       <w:pPr>
-        <w:ind w:left="3600" w:hanging="360"/>
+        <w:ind w:left="3949" w:hanging="360"/>
       </w:pPr>
     </w:lvl>
     <w:lvl w:ilvl="5" w:tplc="0409001B" w:tentative="1">
@@ -34185,7 +36135,7 @@
       <w:lvlText w:val="%6."/>
       <w:lvlJc w:val="right"/>
       <w:pPr>
-        <w:ind w:left="4320" w:hanging="180"/>
+        <w:ind w:left="4669" w:hanging="180"/>
       </w:pPr>
     </w:lvl>
     <w:lvl w:ilvl="6" w:tplc="0409000F" w:tentative="1">
@@ -34194,7 +36144,7 @@
       <w:lvlText w:val="%7."/>
       <w:lvlJc w:val="left"/>
       <w:pPr>
-        <w:ind w:left="5040" w:hanging="360"/>
+        <w:ind w:left="5389" w:hanging="360"/>
       </w:pPr>
     </w:lvl>
     <w:lvl w:ilvl="7" w:tplc="04090019" w:tentative="1">
@@ -34203,7 +36153,7 @@
       <w:lvlText w:val="%8."/>
       <w:lvlJc w:val="left"/>
       <w:pPr>
-        <w:ind w:left="5760" w:hanging="360"/>
+        <w:ind w:left="6109" w:hanging="360"/>
       </w:pPr>
     </w:lvl>
     <w:lvl w:ilvl="8" w:tplc="0409001B" w:tentative="1">
@@ -34212,21 +36162,199 @@
       <w:lvlText w:val="%9."/>
       <w:lvlJc w:val="right"/>
       <w:pPr>
-        <w:ind w:left="6480" w:hanging="180"/>
+        <w:ind w:left="6829" w:hanging="180"/>
       </w:pPr>
     </w:lvl>
   </w:abstractNum>
   <w:abstractNum w:abstractNumId="6" w15:restartNumberingAfterBreak="0">
-    <w:nsid w:val="2B476DB4"/>
+    <w:nsid w:val="143322E4"/>
     <w:multiLevelType w:val="hybridMultilevel"/>
-    <w:tmpl w:val="F468F52C"/>
-    <w:lvl w:ilvl="0" w:tplc="D4D6CA86">
+    <w:tmpl w:val="14CC5D3C"/>
+    <w:lvl w:ilvl="0" w:tplc="FFFFFFFF">
+      <w:start w:val="4"/>
+      <w:numFmt w:val="decimal"/>
+      <w:lvlText w:val="%1."/>
+      <w:lvlJc w:val="left"/>
+      <w:pPr>
+        <w:ind w:left="1069" w:hanging="360"/>
+      </w:pPr>
+      <w:rPr>
+        <w:rFonts w:hint="default"/>
+      </w:rPr>
+    </w:lvl>
+    <w:lvl w:ilvl="1" w:tplc="FFFFFFFF" w:tentative="1">
+      <w:start w:val="1"/>
+      <w:numFmt w:val="lowerLetter"/>
+      <w:lvlText w:val="%2."/>
+      <w:lvlJc w:val="left"/>
+      <w:pPr>
+        <w:ind w:left="1789" w:hanging="360"/>
+      </w:pPr>
+    </w:lvl>
+    <w:lvl w:ilvl="2" w:tplc="FFFFFFFF" w:tentative="1">
+      <w:start w:val="1"/>
+      <w:numFmt w:val="lowerRoman"/>
+      <w:lvlText w:val="%3."/>
+      <w:lvlJc w:val="right"/>
+      <w:pPr>
+        <w:ind w:left="2509" w:hanging="180"/>
+      </w:pPr>
+    </w:lvl>
+    <w:lvl w:ilvl="3" w:tplc="FFFFFFFF" w:tentative="1">
+      <w:start w:val="1"/>
+      <w:numFmt w:val="decimal"/>
+      <w:lvlText w:val="%4."/>
+      <w:lvlJc w:val="left"/>
+      <w:pPr>
+        <w:ind w:left="3229" w:hanging="360"/>
+      </w:pPr>
+    </w:lvl>
+    <w:lvl w:ilvl="4" w:tplc="FFFFFFFF" w:tentative="1">
+      <w:start w:val="1"/>
+      <w:numFmt w:val="lowerLetter"/>
+      <w:lvlText w:val="%5."/>
+      <w:lvlJc w:val="left"/>
+      <w:pPr>
+        <w:ind w:left="3949" w:hanging="360"/>
+      </w:pPr>
+    </w:lvl>
+    <w:lvl w:ilvl="5" w:tplc="FFFFFFFF" w:tentative="1">
+      <w:start w:val="1"/>
+      <w:numFmt w:val="lowerRoman"/>
+      <w:lvlText w:val="%6."/>
+      <w:lvlJc w:val="right"/>
+      <w:pPr>
+        <w:ind w:left="4669" w:hanging="180"/>
+      </w:pPr>
+    </w:lvl>
+    <w:lvl w:ilvl="6" w:tplc="FFFFFFFF" w:tentative="1">
+      <w:start w:val="1"/>
+      <w:numFmt w:val="decimal"/>
+      <w:lvlText w:val="%7."/>
+      <w:lvlJc w:val="left"/>
+      <w:pPr>
+        <w:ind w:left="5389" w:hanging="360"/>
+      </w:pPr>
+    </w:lvl>
+    <w:lvl w:ilvl="7" w:tplc="FFFFFFFF" w:tentative="1">
+      <w:start w:val="1"/>
+      <w:numFmt w:val="lowerLetter"/>
+      <w:lvlText w:val="%8."/>
+      <w:lvlJc w:val="left"/>
+      <w:pPr>
+        <w:ind w:left="6109" w:hanging="360"/>
+      </w:pPr>
+    </w:lvl>
+    <w:lvl w:ilvl="8" w:tplc="FFFFFFFF" w:tentative="1">
+      <w:start w:val="1"/>
+      <w:numFmt w:val="lowerRoman"/>
+      <w:lvlText w:val="%9."/>
+      <w:lvlJc w:val="right"/>
+      <w:pPr>
+        <w:ind w:left="6829" w:hanging="180"/>
+      </w:pPr>
+    </w:lvl>
+  </w:abstractNum>
+  <w:abstractNum w:abstractNumId="7" w15:restartNumberingAfterBreak="0">
+    <w:nsid w:val="1A01504D"/>
+    <w:multiLevelType w:val="hybridMultilevel"/>
+    <w:tmpl w:val="14CC5D3C"/>
+    <w:lvl w:ilvl="0" w:tplc="FFFFFFFF">
+      <w:start w:val="4"/>
+      <w:numFmt w:val="decimal"/>
+      <w:lvlText w:val="%1."/>
+      <w:lvlJc w:val="left"/>
+      <w:pPr>
+        <w:ind w:left="1069" w:hanging="360"/>
+      </w:pPr>
+      <w:rPr>
+        <w:rFonts w:hint="default"/>
+      </w:rPr>
+    </w:lvl>
+    <w:lvl w:ilvl="1" w:tplc="FFFFFFFF" w:tentative="1">
+      <w:start w:val="1"/>
+      <w:numFmt w:val="lowerLetter"/>
+      <w:lvlText w:val="%2."/>
+      <w:lvlJc w:val="left"/>
+      <w:pPr>
+        <w:ind w:left="1789" w:hanging="360"/>
+      </w:pPr>
+    </w:lvl>
+    <w:lvl w:ilvl="2" w:tplc="FFFFFFFF" w:tentative="1">
+      <w:start w:val="1"/>
+      <w:numFmt w:val="lowerRoman"/>
+      <w:lvlText w:val="%3."/>
+      <w:lvlJc w:val="right"/>
+      <w:pPr>
+        <w:ind w:left="2509" w:hanging="180"/>
+      </w:pPr>
+    </w:lvl>
+    <w:lvl w:ilvl="3" w:tplc="FFFFFFFF" w:tentative="1">
+      <w:start w:val="1"/>
+      <w:numFmt w:val="decimal"/>
+      <w:lvlText w:val="%4."/>
+      <w:lvlJc w:val="left"/>
+      <w:pPr>
+        <w:ind w:left="3229" w:hanging="360"/>
+      </w:pPr>
+    </w:lvl>
+    <w:lvl w:ilvl="4" w:tplc="FFFFFFFF" w:tentative="1">
+      <w:start w:val="1"/>
+      <w:numFmt w:val="lowerLetter"/>
+      <w:lvlText w:val="%5."/>
+      <w:lvlJc w:val="left"/>
+      <w:pPr>
+        <w:ind w:left="3949" w:hanging="360"/>
+      </w:pPr>
+    </w:lvl>
+    <w:lvl w:ilvl="5" w:tplc="FFFFFFFF" w:tentative="1">
+      <w:start w:val="1"/>
+      <w:numFmt w:val="lowerRoman"/>
+      <w:lvlText w:val="%6."/>
+      <w:lvlJc w:val="right"/>
+      <w:pPr>
+        <w:ind w:left="4669" w:hanging="180"/>
+      </w:pPr>
+    </w:lvl>
+    <w:lvl w:ilvl="6" w:tplc="FFFFFFFF" w:tentative="1">
+      <w:start w:val="1"/>
+      <w:numFmt w:val="decimal"/>
+      <w:lvlText w:val="%7."/>
+      <w:lvlJc w:val="left"/>
+      <w:pPr>
+        <w:ind w:left="5389" w:hanging="360"/>
+      </w:pPr>
+    </w:lvl>
+    <w:lvl w:ilvl="7" w:tplc="FFFFFFFF" w:tentative="1">
+      <w:start w:val="1"/>
+      <w:numFmt w:val="lowerLetter"/>
+      <w:lvlText w:val="%8."/>
+      <w:lvlJc w:val="left"/>
+      <w:pPr>
+        <w:ind w:left="6109" w:hanging="360"/>
+      </w:pPr>
+    </w:lvl>
+    <w:lvl w:ilvl="8" w:tplc="FFFFFFFF" w:tentative="1">
+      <w:start w:val="1"/>
+      <w:numFmt w:val="lowerRoman"/>
+      <w:lvlText w:val="%9."/>
+      <w:lvlJc w:val="right"/>
+      <w:pPr>
+        <w:ind w:left="6829" w:hanging="180"/>
+      </w:pPr>
+    </w:lvl>
+  </w:abstractNum>
+  <w:abstractNum w:abstractNumId="8" w15:restartNumberingAfterBreak="0">
+    <w:nsid w:val="1E0D17E5"/>
+    <w:multiLevelType w:val="hybridMultilevel"/>
+    <w:tmpl w:val="0C6CD004"/>
+    <w:lvl w:ilvl="0" w:tplc="0409000F">
       <w:start w:val="1"/>
       <w:numFmt w:val="decimal"/>
       <w:lvlText w:val="%1."/>
       <w:lvlJc w:val="left"/>
       <w:pPr>
-        <w:ind w:left="1080" w:hanging="360"/>
+        <w:ind w:left="720" w:hanging="360"/>
       </w:pPr>
       <w:rPr>
         <w:rFonts w:hint="default"/>
@@ -34238,7 +36366,7 @@
       <w:lvlText w:val="%2."/>
       <w:lvlJc w:val="left"/>
       <w:pPr>
-        <w:ind w:left="1800" w:hanging="360"/>
+        <w:ind w:left="1440" w:hanging="360"/>
       </w:pPr>
     </w:lvl>
     <w:lvl w:ilvl="2" w:tplc="0409001B" w:tentative="1">
@@ -34247,7 +36375,7 @@
       <w:lvlText w:val="%3."/>
       <w:lvlJc w:val="right"/>
       <w:pPr>
-        <w:ind w:left="2520" w:hanging="180"/>
+        <w:ind w:left="2160" w:hanging="180"/>
       </w:pPr>
     </w:lvl>
     <w:lvl w:ilvl="3" w:tplc="0409000F" w:tentative="1">
@@ -34256,7 +36384,7 @@
       <w:lvlText w:val="%4."/>
       <w:lvlJc w:val="left"/>
       <w:pPr>
-        <w:ind w:left="3240" w:hanging="360"/>
+        <w:ind w:left="2880" w:hanging="360"/>
       </w:pPr>
     </w:lvl>
     <w:lvl w:ilvl="4" w:tplc="04090019" w:tentative="1">
@@ -34265,7 +36393,7 @@
       <w:lvlText w:val="%5."/>
       <w:lvlJc w:val="left"/>
       <w:pPr>
-        <w:ind w:left="3960" w:hanging="360"/>
+        <w:ind w:left="3600" w:hanging="360"/>
       </w:pPr>
     </w:lvl>
     <w:lvl w:ilvl="5" w:tplc="0409001B" w:tentative="1">
@@ -34274,7 +36402,7 @@
       <w:lvlText w:val="%6."/>
       <w:lvlJc w:val="right"/>
       <w:pPr>
-        <w:ind w:left="4680" w:hanging="180"/>
+        <w:ind w:left="4320" w:hanging="180"/>
       </w:pPr>
     </w:lvl>
     <w:lvl w:ilvl="6" w:tplc="0409000F" w:tentative="1">
@@ -34283,7 +36411,7 @@
       <w:lvlText w:val="%7."/>
       <w:lvlJc w:val="left"/>
       <w:pPr>
-        <w:ind w:left="5400" w:hanging="360"/>
+        <w:ind w:left="5040" w:hanging="360"/>
       </w:pPr>
     </w:lvl>
     <w:lvl w:ilvl="7" w:tplc="04090019" w:tentative="1">
@@ -34292,7 +36420,7 @@
       <w:lvlText w:val="%8."/>
       <w:lvlJc w:val="left"/>
       <w:pPr>
-        <w:ind w:left="6120" w:hanging="360"/>
+        <w:ind w:left="5760" w:hanging="360"/>
       </w:pPr>
     </w:lvl>
     <w:lvl w:ilvl="8" w:tplc="0409001B" w:tentative="1">
@@ -34301,11 +36429,100 @@
       <w:lvlText w:val="%9."/>
       <w:lvlJc w:val="right"/>
       <w:pPr>
-        <w:ind w:left="6840" w:hanging="180"/>
+        <w:ind w:left="6480" w:hanging="180"/>
       </w:pPr>
     </w:lvl>
   </w:abstractNum>
-  <w:abstractNum w:abstractNumId="7" w15:restartNumberingAfterBreak="0">
+  <w:abstractNum w:abstractNumId="9" w15:restartNumberingAfterBreak="0">
+    <w:nsid w:val="2B476DB4"/>
+    <w:multiLevelType w:val="hybridMultilevel"/>
+    <w:tmpl w:val="F468F52C"/>
+    <w:lvl w:ilvl="0" w:tplc="D4D6CA86">
+      <w:start w:val="1"/>
+      <w:numFmt w:val="decimal"/>
+      <w:lvlText w:val="%1."/>
+      <w:lvlJc w:val="left"/>
+      <w:pPr>
+        <w:ind w:left="1080" w:hanging="360"/>
+      </w:pPr>
+      <w:rPr>
+        <w:rFonts w:hint="default"/>
+      </w:rPr>
+    </w:lvl>
+    <w:lvl w:ilvl="1" w:tplc="04090019" w:tentative="1">
+      <w:start w:val="1"/>
+      <w:numFmt w:val="lowerLetter"/>
+      <w:lvlText w:val="%2."/>
+      <w:lvlJc w:val="left"/>
+      <w:pPr>
+        <w:ind w:left="1800" w:hanging="360"/>
+      </w:pPr>
+    </w:lvl>
+    <w:lvl w:ilvl="2" w:tplc="0409001B" w:tentative="1">
+      <w:start w:val="1"/>
+      <w:numFmt w:val="lowerRoman"/>
+      <w:lvlText w:val="%3."/>
+      <w:lvlJc w:val="right"/>
+      <w:pPr>
+        <w:ind w:left="2520" w:hanging="180"/>
+      </w:pPr>
+    </w:lvl>
+    <w:lvl w:ilvl="3" w:tplc="0409000F" w:tentative="1">
+      <w:start w:val="1"/>
+      <w:numFmt w:val="decimal"/>
+      <w:lvlText w:val="%4."/>
+      <w:lvlJc w:val="left"/>
+      <w:pPr>
+        <w:ind w:left="3240" w:hanging="360"/>
+      </w:pPr>
+    </w:lvl>
+    <w:lvl w:ilvl="4" w:tplc="04090019" w:tentative="1">
+      <w:start w:val="1"/>
+      <w:numFmt w:val="lowerLetter"/>
+      <w:lvlText w:val="%5."/>
+      <w:lvlJc w:val="left"/>
+      <w:pPr>
+        <w:ind w:left="3960" w:hanging="360"/>
+      </w:pPr>
+    </w:lvl>
+    <w:lvl w:ilvl="5" w:tplc="0409001B" w:tentative="1">
+      <w:start w:val="1"/>
+      <w:numFmt w:val="lowerRoman"/>
+      <w:lvlText w:val="%6."/>
+      <w:lvlJc w:val="right"/>
+      <w:pPr>
+        <w:ind w:left="4680" w:hanging="180"/>
+      </w:pPr>
+    </w:lvl>
+    <w:lvl w:ilvl="6" w:tplc="0409000F" w:tentative="1">
+      <w:start w:val="1"/>
+      <w:numFmt w:val="decimal"/>
+      <w:lvlText w:val="%7."/>
+      <w:lvlJc w:val="left"/>
+      <w:pPr>
+        <w:ind w:left="5400" w:hanging="360"/>
+      </w:pPr>
+    </w:lvl>
+    <w:lvl w:ilvl="7" w:tplc="04090019" w:tentative="1">
+      <w:start w:val="1"/>
+      <w:numFmt w:val="lowerLetter"/>
+      <w:lvlText w:val="%8."/>
+      <w:lvlJc w:val="left"/>
+      <w:pPr>
+        <w:ind w:left="6120" w:hanging="360"/>
+      </w:pPr>
+    </w:lvl>
+    <w:lvl w:ilvl="8" w:tplc="0409001B" w:tentative="1">
+      <w:start w:val="1"/>
+      <w:numFmt w:val="lowerRoman"/>
+      <w:lvlText w:val="%9."/>
+      <w:lvlJc w:val="right"/>
+      <w:pPr>
+        <w:ind w:left="6840" w:hanging="180"/>
+      </w:pPr>
+    </w:lvl>
+  </w:abstractNum>
+  <w:abstractNum w:abstractNumId="10" w15:restartNumberingAfterBreak="0">
     <w:nsid w:val="2F7F57E4"/>
     <w:multiLevelType w:val="hybridMultilevel"/>
     <w:tmpl w:val="14CC5D3C"/>
@@ -34394,7 +36611,7 @@
       </w:pPr>
     </w:lvl>
   </w:abstractNum>
-  <w:abstractNum w:abstractNumId="8" w15:restartNumberingAfterBreak="0">
+  <w:abstractNum w:abstractNumId="11" w15:restartNumberingAfterBreak="0">
     <w:nsid w:val="3083530D"/>
     <w:multiLevelType w:val="hybridMultilevel"/>
     <w:tmpl w:val="0C849ED6"/>
@@ -34483,7 +36700,7 @@
       </w:pPr>
     </w:lvl>
   </w:abstractNum>
-  <w:abstractNum w:abstractNumId="9" w15:restartNumberingAfterBreak="0">
+  <w:abstractNum w:abstractNumId="12" w15:restartNumberingAfterBreak="0">
     <w:nsid w:val="3B474E08"/>
     <w:multiLevelType w:val="hybridMultilevel"/>
     <w:tmpl w:val="C4D49846"/>
@@ -34572,7 +36789,7 @@
       </w:pPr>
     </w:lvl>
   </w:abstractNum>
-  <w:abstractNum w:abstractNumId="10" w15:restartNumberingAfterBreak="0">
+  <w:abstractNum w:abstractNumId="13" w15:restartNumberingAfterBreak="0">
     <w:nsid w:val="3DB21BAE"/>
     <w:multiLevelType w:val="hybridMultilevel"/>
     <w:tmpl w:val="55FE6374"/>
@@ -34661,7 +36878,7 @@
       </w:pPr>
     </w:lvl>
   </w:abstractNum>
-  <w:abstractNum w:abstractNumId="11" w15:restartNumberingAfterBreak="0">
+  <w:abstractNum w:abstractNumId="14" w15:restartNumberingAfterBreak="0">
     <w:nsid w:val="3F893DF1"/>
     <w:multiLevelType w:val="hybridMultilevel"/>
     <w:tmpl w:val="861C7500"/>
@@ -34750,7 +36967,7 @@
       </w:pPr>
     </w:lvl>
   </w:abstractNum>
-  <w:abstractNum w:abstractNumId="12" w15:restartNumberingAfterBreak="0">
+  <w:abstractNum w:abstractNumId="15" w15:restartNumberingAfterBreak="0">
     <w:nsid w:val="494A56EE"/>
     <w:multiLevelType w:val="hybridMultilevel"/>
     <w:tmpl w:val="14CC5D3C"/>
@@ -34839,7 +37056,7 @@
       </w:pPr>
     </w:lvl>
   </w:abstractNum>
-  <w:abstractNum w:abstractNumId="13" w15:restartNumberingAfterBreak="0">
+  <w:abstractNum w:abstractNumId="16" w15:restartNumberingAfterBreak="0">
     <w:nsid w:val="49870D91"/>
     <w:multiLevelType w:val="hybridMultilevel"/>
     <w:tmpl w:val="14CC5D3C"/>
@@ -34928,7 +37145,7 @@
       </w:pPr>
     </w:lvl>
   </w:abstractNum>
-  <w:abstractNum w:abstractNumId="14" w15:restartNumberingAfterBreak="0">
+  <w:abstractNum w:abstractNumId="17" w15:restartNumberingAfterBreak="0">
     <w:nsid w:val="4E747ED3"/>
     <w:multiLevelType w:val="hybridMultilevel"/>
     <w:tmpl w:val="68586542"/>
@@ -35017,7 +37234,7 @@
       </w:pPr>
     </w:lvl>
   </w:abstractNum>
-  <w:abstractNum w:abstractNumId="15" w15:restartNumberingAfterBreak="0">
+  <w:abstractNum w:abstractNumId="18" w15:restartNumberingAfterBreak="0">
     <w:nsid w:val="53D60657"/>
     <w:multiLevelType w:val="hybridMultilevel"/>
     <w:tmpl w:val="5644FB76"/>
@@ -35106,7 +37323,7 @@
       </w:pPr>
     </w:lvl>
   </w:abstractNum>
-  <w:abstractNum w:abstractNumId="16" w15:restartNumberingAfterBreak="0">
+  <w:abstractNum w:abstractNumId="19" w15:restartNumberingAfterBreak="0">
     <w:nsid w:val="57064B78"/>
     <w:multiLevelType w:val="hybridMultilevel"/>
     <w:tmpl w:val="14CC5D3C"/>
@@ -35195,7 +37412,7 @@
       </w:pPr>
     </w:lvl>
   </w:abstractNum>
-  <w:abstractNum w:abstractNumId="17" w15:restartNumberingAfterBreak="0">
+  <w:abstractNum w:abstractNumId="20" w15:restartNumberingAfterBreak="0">
     <w:nsid w:val="58575700"/>
     <w:multiLevelType w:val="hybridMultilevel"/>
     <w:tmpl w:val="654EE386"/>
@@ -35308,7 +37525,7 @@
       </w:rPr>
     </w:lvl>
   </w:abstractNum>
-  <w:abstractNum w:abstractNumId="18" w15:restartNumberingAfterBreak="0">
+  <w:abstractNum w:abstractNumId="21" w15:restartNumberingAfterBreak="0">
     <w:nsid w:val="64A277C4"/>
     <w:multiLevelType w:val="hybridMultilevel"/>
     <w:tmpl w:val="80164416"/>
@@ -35397,7 +37614,96 @@
       </w:pPr>
     </w:lvl>
   </w:abstractNum>
-  <w:abstractNum w:abstractNumId="19" w15:restartNumberingAfterBreak="0">
+  <w:abstractNum w:abstractNumId="22" w15:restartNumberingAfterBreak="0">
+    <w:nsid w:val="65035F56"/>
+    <w:multiLevelType w:val="hybridMultilevel"/>
+    <w:tmpl w:val="14CC5D3C"/>
+    <w:lvl w:ilvl="0" w:tplc="FFFFFFFF">
+      <w:start w:val="4"/>
+      <w:numFmt w:val="decimal"/>
+      <w:lvlText w:val="%1."/>
+      <w:lvlJc w:val="left"/>
+      <w:pPr>
+        <w:ind w:left="1069" w:hanging="360"/>
+      </w:pPr>
+      <w:rPr>
+        <w:rFonts w:hint="default"/>
+      </w:rPr>
+    </w:lvl>
+    <w:lvl w:ilvl="1" w:tplc="FFFFFFFF" w:tentative="1">
+      <w:start w:val="1"/>
+      <w:numFmt w:val="lowerLetter"/>
+      <w:lvlText w:val="%2."/>
+      <w:lvlJc w:val="left"/>
+      <w:pPr>
+        <w:ind w:left="1789" w:hanging="360"/>
+      </w:pPr>
+    </w:lvl>
+    <w:lvl w:ilvl="2" w:tplc="FFFFFFFF" w:tentative="1">
+      <w:start w:val="1"/>
+      <w:numFmt w:val="lowerRoman"/>
+      <w:lvlText w:val="%3."/>
+      <w:lvlJc w:val="right"/>
+      <w:pPr>
+        <w:ind w:left="2509" w:hanging="180"/>
+      </w:pPr>
+    </w:lvl>
+    <w:lvl w:ilvl="3" w:tplc="FFFFFFFF" w:tentative="1">
+      <w:start w:val="1"/>
+      <w:numFmt w:val="decimal"/>
+      <w:lvlText w:val="%4."/>
+      <w:lvlJc w:val="left"/>
+      <w:pPr>
+        <w:ind w:left="3229" w:hanging="360"/>
+      </w:pPr>
+    </w:lvl>
+    <w:lvl w:ilvl="4" w:tplc="FFFFFFFF" w:tentative="1">
+      <w:start w:val="1"/>
+      <w:numFmt w:val="lowerLetter"/>
+      <w:lvlText w:val="%5."/>
+      <w:lvlJc w:val="left"/>
+      <w:pPr>
+        <w:ind w:left="3949" w:hanging="360"/>
+      </w:pPr>
+    </w:lvl>
+    <w:lvl w:ilvl="5" w:tplc="FFFFFFFF" w:tentative="1">
+      <w:start w:val="1"/>
+      <w:numFmt w:val="lowerRoman"/>
+      <w:lvlText w:val="%6."/>
+      <w:lvlJc w:val="right"/>
+      <w:pPr>
+        <w:ind w:left="4669" w:hanging="180"/>
+      </w:pPr>
+    </w:lvl>
+    <w:lvl w:ilvl="6" w:tplc="FFFFFFFF" w:tentative="1">
+      <w:start w:val="1"/>
+      <w:numFmt w:val="decimal"/>
+      <w:lvlText w:val="%7."/>
+      <w:lvlJc w:val="left"/>
+      <w:pPr>
+        <w:ind w:left="5389" w:hanging="360"/>
+      </w:pPr>
+    </w:lvl>
+    <w:lvl w:ilvl="7" w:tplc="FFFFFFFF" w:tentative="1">
+      <w:start w:val="1"/>
+      <w:numFmt w:val="lowerLetter"/>
+      <w:lvlText w:val="%8."/>
+      <w:lvlJc w:val="left"/>
+      <w:pPr>
+        <w:ind w:left="6109" w:hanging="360"/>
+      </w:pPr>
+    </w:lvl>
+    <w:lvl w:ilvl="8" w:tplc="FFFFFFFF" w:tentative="1">
+      <w:start w:val="1"/>
+      <w:numFmt w:val="lowerRoman"/>
+      <w:lvlText w:val="%9."/>
+      <w:lvlJc w:val="right"/>
+      <w:pPr>
+        <w:ind w:left="6829" w:hanging="180"/>
+      </w:pPr>
+    </w:lvl>
+  </w:abstractNum>
+  <w:abstractNum w:abstractNumId="23" w15:restartNumberingAfterBreak="0">
     <w:nsid w:val="6D517EA7"/>
     <w:multiLevelType w:val="hybridMultilevel"/>
     <w:tmpl w:val="FA10CBE6"/>
@@ -35486,7 +37792,7 @@
       </w:pPr>
     </w:lvl>
   </w:abstractNum>
-  <w:abstractNum w:abstractNumId="20" w15:restartNumberingAfterBreak="0">
+  <w:abstractNum w:abstractNumId="24" w15:restartNumberingAfterBreak="0">
     <w:nsid w:val="729C1C9B"/>
     <w:multiLevelType w:val="hybridMultilevel"/>
     <w:tmpl w:val="3EBE8B60"/>
@@ -35575,7 +37881,7 @@
       </w:pPr>
     </w:lvl>
   </w:abstractNum>
-  <w:abstractNum w:abstractNumId="21" w15:restartNumberingAfterBreak="0">
+  <w:abstractNum w:abstractNumId="25" w15:restartNumberingAfterBreak="0">
     <w:nsid w:val="77193BBE"/>
     <w:multiLevelType w:val="hybridMultilevel"/>
     <w:tmpl w:val="55FE6374"/>
@@ -35665,70 +37971,82 @@
     </w:lvl>
   </w:abstractNum>
   <w:num w:numId="1">
+    <w:abstractNumId w:val="5"/>
+  </w:num>
+  <w:num w:numId="2">
+    <w:abstractNumId w:val="20"/>
+  </w:num>
+  <w:num w:numId="3">
+    <w:abstractNumId w:val="12"/>
+  </w:num>
+  <w:num w:numId="4">
+    <w:abstractNumId w:val="15"/>
+  </w:num>
+  <w:num w:numId="5">
+    <w:abstractNumId w:val="21"/>
+  </w:num>
+  <w:num w:numId="6">
+    <w:abstractNumId w:val="10"/>
+  </w:num>
+  <w:num w:numId="7">
+    <w:abstractNumId w:val="18"/>
+  </w:num>
+  <w:num w:numId="8">
+    <w:abstractNumId w:val="23"/>
+  </w:num>
+  <w:num w:numId="9">
+    <w:abstractNumId w:val="4"/>
+  </w:num>
+  <w:num w:numId="10">
+    <w:abstractNumId w:val="19"/>
+  </w:num>
+  <w:num w:numId="11">
+    <w:abstractNumId w:val="16"/>
+  </w:num>
+  <w:num w:numId="12">
     <w:abstractNumId w:val="3"/>
   </w:num>
-  <w:num w:numId="2">
+  <w:num w:numId="13">
+    <w:abstractNumId w:val="13"/>
+  </w:num>
+  <w:num w:numId="14">
+    <w:abstractNumId w:val="25"/>
+  </w:num>
+  <w:num w:numId="15">
+    <w:abstractNumId w:val="14"/>
+  </w:num>
+  <w:num w:numId="16">
+    <w:abstractNumId w:val="8"/>
+  </w:num>
+  <w:num w:numId="17">
+    <w:abstractNumId w:val="1"/>
+  </w:num>
+  <w:num w:numId="18">
+    <w:abstractNumId w:val="6"/>
+  </w:num>
+  <w:num w:numId="19">
     <w:abstractNumId w:val="17"/>
   </w:num>
-  <w:num w:numId="3">
+  <w:num w:numId="20">
+    <w:abstractNumId w:val="11"/>
+  </w:num>
+  <w:num w:numId="21">
     <w:abstractNumId w:val="9"/>
   </w:num>
-  <w:num w:numId="4">
-    <w:abstractNumId w:val="12"/>
+  <w:num w:numId="22">
+    <w:abstractNumId w:val="24"/>
   </w:num>
-  <w:num w:numId="5">
-    <w:abstractNumId w:val="18"/>
+  <w:num w:numId="23">
+    <w:abstractNumId w:val="22"/>
   </w:num>
-  <w:num w:numId="6">
-    <w:abstractNumId w:val="7"/>
+  <w:num w:numId="24">
+    <w:abstractNumId w:val="0"/>
   </w:num>
-  <w:num w:numId="7">
-    <w:abstractNumId w:val="15"/>
-  </w:num>
-  <w:num w:numId="8">
-    <w:abstractNumId w:val="19"/>
-  </w:num>
-  <w:num w:numId="9">
+  <w:num w:numId="25">
     <w:abstractNumId w:val="2"/>
   </w:num>
-  <w:num w:numId="10">
-    <w:abstractNumId w:val="16"/>
-  </w:num>
-  <w:num w:numId="11">
-    <w:abstractNumId w:val="13"/>
-  </w:num>
-  <w:num w:numId="12">
-    <w:abstractNumId w:val="1"/>
-  </w:num>
-  <w:num w:numId="13">
-    <w:abstractNumId w:val="10"/>
-  </w:num>
-  <w:num w:numId="14">
-    <w:abstractNumId w:val="21"/>
-  </w:num>
-  <w:num w:numId="15">
-    <w:abstractNumId w:val="11"/>
-  </w:num>
-  <w:num w:numId="16">
-    <w:abstractNumId w:val="5"/>
-  </w:num>
-  <w:num w:numId="17">
-    <w:abstractNumId w:val="0"/>
-  </w:num>
-  <w:num w:numId="18">
-    <w:abstractNumId w:val="4"/>
-  </w:num>
-  <w:num w:numId="19">
-    <w:abstractNumId w:val="14"/>
-  </w:num>
-  <w:num w:numId="20">
-    <w:abstractNumId w:val="8"/>
-  </w:num>
-  <w:num w:numId="21">
-    <w:abstractNumId w:val="6"/>
-  </w:num>
-  <w:num w:numId="22">
-    <w:abstractNumId w:val="20"/>
+  <w:num w:numId="26">
+    <w:abstractNumId w:val="7"/>
   </w:num>
 </w:numbering>
 </file>
@@ -36258,6 +38576,46 @@
       <w:u w:val="single"/>
     </w:rPr>
   </w:style>
+  <w:style w:type="character" w:customStyle="1" w:styleId="crayon-m">
+    <w:name w:val="crayon-m"/>
+    <w:basedOn w:val="DefaultParagraphFont"/>
+    <w:rsid w:val="00262B7E"/>
+  </w:style>
+  <w:style w:type="character" w:customStyle="1" w:styleId="crayon-h">
+    <w:name w:val="crayon-h"/>
+    <w:basedOn w:val="DefaultParagraphFont"/>
+    <w:rsid w:val="00262B7E"/>
+  </w:style>
+  <w:style w:type="character" w:customStyle="1" w:styleId="crayon-v">
+    <w:name w:val="crayon-v"/>
+    <w:basedOn w:val="DefaultParagraphFont"/>
+    <w:rsid w:val="00262B7E"/>
+  </w:style>
+  <w:style w:type="character" w:customStyle="1" w:styleId="crayon-o">
+    <w:name w:val="crayon-o"/>
+    <w:basedOn w:val="DefaultParagraphFont"/>
+    <w:rsid w:val="00262B7E"/>
+  </w:style>
+  <w:style w:type="character" w:customStyle="1" w:styleId="crayon-sy">
+    <w:name w:val="crayon-sy"/>
+    <w:basedOn w:val="DefaultParagraphFont"/>
+    <w:rsid w:val="00262B7E"/>
+  </w:style>
+  <w:style w:type="character" w:customStyle="1" w:styleId="crayon-e">
+    <w:name w:val="crayon-e"/>
+    <w:basedOn w:val="DefaultParagraphFont"/>
+    <w:rsid w:val="00262B7E"/>
+  </w:style>
+  <w:style w:type="character" w:customStyle="1" w:styleId="crayon-t">
+    <w:name w:val="crayon-t"/>
+    <w:basedOn w:val="DefaultParagraphFont"/>
+    <w:rsid w:val="00262B7E"/>
+  </w:style>
+  <w:style w:type="character" w:customStyle="1" w:styleId="crayon-c">
+    <w:name w:val="crayon-c"/>
+    <w:basedOn w:val="DefaultParagraphFont"/>
+    <w:rsid w:val="00262B7E"/>
+  </w:style>
 </w:styles>
 </file>
 

</xml_diff>